<commit_message>
add more documentation wip
</commit_message>
<xml_diff>
--- a/Documentation-draft.docx
+++ b/Documentation-draft.docx
@@ -607,7 +607,13 @@
         </w:numPr>
       </w:pPr>
       <w:r>
-        <w:t xml:space="preserve">A file (omniverse-launcher-win.exe) will begin to download. Execute the file and complete all the necessary steps in installer. </w:t>
+        <w:t>A file (omniverse-launcher-win.exe) will begin to download. Execute the file and complete all the necessary steps in</w:t>
+      </w:r>
+      <w:r>
+        <w:t xml:space="preserve"> the</w:t>
+      </w:r>
+      <w:r>
+        <w:t xml:space="preserve"> installer. </w:t>
       </w:r>
     </w:p>
     <w:p>
@@ -650,6 +656,12 @@
         </w:rPr>
         <w:t xml:space="preserve">The developed software relies on a connection with an Omniverse Nucleus server. </w:t>
       </w:r>
+      <w:r>
+        <w:rPr>
+          <w:color w:val="000000"/>
+        </w:rPr>
+        <w:t xml:space="preserve">Network clients requiring access to a given Nucleus server will require the server’s IP address and hostname to be accessible to it. Using Nucleus behind a firewall and port forwarding network traffic inbound is not supported. </w:t>
+      </w:r>
     </w:p>
     <w:p>
       <w:pPr>
@@ -661,10 +673,135 @@
       </w:pPr>
     </w:p>
     <w:p>
+      <w:pPr>
+        <w:spacing w:after="0" w:line="240" w:lineRule="auto"/>
+        <w:jc w:val="both"/>
+        <w:rPr>
+          <w:color w:val="000000"/>
+        </w:rPr>
+      </w:pPr>
+      <w:r>
+        <w:rPr>
+          <w:color w:val="000000"/>
+        </w:rPr>
+        <w:t xml:space="preserve">The </w:t>
+      </w:r>
+      <w:proofErr w:type="spellStart"/>
+      <w:r>
+        <w:rPr>
+          <w:color w:val="000000"/>
+        </w:rPr>
+        <w:t>FreeCAD</w:t>
+      </w:r>
+      <w:proofErr w:type="spellEnd"/>
+      <w:r>
+        <w:rPr>
+          <w:color w:val="000000"/>
+        </w:rPr>
+        <w:t xml:space="preserve"> connector can run on any Omniverse Nucleus setup. The most basic one can be downloaded using the</w:t>
+      </w:r>
+      <w:r>
+        <w:rPr>
+          <w:color w:val="000000"/>
+        </w:rPr>
+        <w:t xml:space="preserve"> Omniverse Individual license, which is free to use. </w:t>
+      </w:r>
+      <w:r>
+        <w:rPr>
+          <w:color w:val="000000"/>
+        </w:rPr>
+        <w:t xml:space="preserve">The Omniverse Enterprise license requires a paid license subscription. </w:t>
+      </w:r>
+      <w:r>
+        <w:rPr>
+          <w:color w:val="000000"/>
+        </w:rPr>
+        <w:t xml:space="preserve">There are some differences between Omniverse Individual and Omniverse Enterprise, however Omniverse Individual allows up to two users to work on the same project per entity. </w:t>
+      </w:r>
+    </w:p>
+    <w:p>
+      <w:pPr>
+        <w:spacing w:after="0" w:line="240" w:lineRule="auto"/>
+        <w:jc w:val="both"/>
+        <w:rPr>
+          <w:color w:val="000000"/>
+        </w:rPr>
+      </w:pPr>
+    </w:p>
+    <w:p>
+      <w:pPr>
+        <w:spacing w:after="0" w:line="240" w:lineRule="auto"/>
+        <w:jc w:val="both"/>
+        <w:rPr>
+          <w:color w:val="000000"/>
+        </w:rPr>
+      </w:pPr>
+      <w:r>
+        <w:rPr>
+          <w:color w:val="000000"/>
+        </w:rPr>
+        <w:t xml:space="preserve">Setting up a local Nucleus service using the Omniverse Individual license can be done through the steps in the following </w:t>
+      </w:r>
+      <w:hyperlink r:id="rId9" w:history="1">
+        <w:r>
+          <w:rPr>
+            <w:rStyle w:val="Hyperlink"/>
+          </w:rPr>
+          <w:t>link</w:t>
+        </w:r>
+      </w:hyperlink>
+      <w:r>
+        <w:rPr>
+          <w:color w:val="000000"/>
+        </w:rPr>
+        <w:t xml:space="preserve">: </w:t>
+      </w:r>
+    </w:p>
+    <w:p>
+      <w:pPr>
+        <w:spacing w:after="0" w:line="240" w:lineRule="auto"/>
+        <w:jc w:val="both"/>
+        <w:rPr>
+          <w:color w:val="000000"/>
+        </w:rPr>
+      </w:pPr>
+      <w:r>
+        <w:rPr>
+          <w:color w:val="000000"/>
+        </w:rPr>
+        <w:t>[</w:t>
+      </w:r>
+      <w:r>
+        <w:rPr>
+          <w:color w:val="000000"/>
+        </w:rPr>
+        <w:t>https://docs.omniverse.nvidia.com/nucleus/latest/workstation/installation.html</w:t>
+      </w:r>
+      <w:r>
+        <w:rPr>
+          <w:color w:val="000000"/>
+        </w:rPr>
+        <w:t xml:space="preserve">] </w:t>
+      </w:r>
+    </w:p>
+    <w:p>
+      <w:pPr>
+        <w:spacing w:after="0" w:line="240" w:lineRule="auto"/>
+        <w:jc w:val="both"/>
+        <w:rPr>
+          <w:color w:val="000000"/>
+        </w:rPr>
+      </w:pPr>
+    </w:p>
+    <w:p>
+      <w:pPr>
+        <w:spacing w:after="0" w:line="240" w:lineRule="auto"/>
+        <w:jc w:val="both"/>
+      </w:pPr>
       <w:r>
         <w:t xml:space="preserve">To set up an enterprise Omniverse Nucleus server, an extended user license is required, information regarding this and installation steps of the Omniverse IT-managed launcher can be found </w:t>
       </w:r>
-      <w:hyperlink r:id="rId9" w:history="1">
+      <w:hyperlink r:id="rId10" w:history="1">
         <w:r>
           <w:rPr>
             <w:rStyle w:val="Hyperlink"/>
@@ -681,14 +818,31 @@
       <w:r>
         <w:t xml:space="preserve">]. </w:t>
       </w:r>
+      <w:r>
+        <w:t xml:space="preserve">Further information regarding the differences between Omniverse Individual and Enterprise is available </w:t>
+      </w:r>
+      <w:hyperlink r:id="rId11" w:history="1">
+        <w:r>
+          <w:rPr>
+            <w:rStyle w:val="Hyperlink"/>
+          </w:rPr>
+          <w:t>here</w:t>
+        </w:r>
+      </w:hyperlink>
+      <w:r>
+        <w:t xml:space="preserve"> [</w:t>
+      </w:r>
+      <w:r>
+        <w:t>https://docs.omniverse.nvidia.com/enterprise/latest/benefits.html</w:t>
+      </w:r>
+      <w:r>
+        <w:t>].</w:t>
+      </w:r>
     </w:p>
     <w:p>
       <w:pPr>
         <w:spacing w:after="0" w:line="240" w:lineRule="auto"/>
         <w:jc w:val="both"/>
-        <w:rPr>
-          <w:color w:val="000000"/>
-        </w:rPr>
       </w:pPr>
     </w:p>
     <w:p>
@@ -877,7 +1031,7 @@
               </w:rPr>
               <w:t xml:space="preserve">it clone </w:t>
             </w:r>
-            <w:hyperlink r:id="rId10" w:history="1">
+            <w:hyperlink r:id="rId12" w:history="1">
               <w:r>
                 <w:rPr>
                   <w:rStyle w:val="Hyperlink"/>
@@ -1201,14 +1355,7 @@
         <w:rPr>
           <w:color w:val="000000"/>
         </w:rPr>
-        <w:t xml:space="preserve">. It also presents several options related to the Addon </w:t>
-      </w:r>
-      <w:r>
-        <w:rPr>
-          <w:color w:val="000000"/>
-        </w:rPr>
-        <w:lastRenderedPageBreak/>
-        <w:t xml:space="preserve">Manager's data usage. Adjust those options to your liking and press the `OK` button to continue. The </w:t>
+        <w:t xml:space="preserve">. It also presents several options related to the Addon Manager's data usage. Adjust those options to your liking and press the `OK` button to continue. The </w:t>
       </w:r>
       <w:r>
         <w:rPr>
@@ -1383,7 +1530,7 @@
               </w:rPr>
               <w:t xml:space="preserve">git clone </w:t>
             </w:r>
-            <w:hyperlink r:id="rId11" w:history="1">
+            <w:hyperlink r:id="rId13" w:history="1">
               <w:r>
                 <w:rPr>
                   <w:rStyle w:val="Hyperlink"/>
@@ -1578,6 +1725,7 @@
                 <w:rFonts w:ascii="Calibri" w:eastAsia="Calibri" w:hAnsi="Calibri" w:cs="Calibri"/>
                 <w:noProof/>
               </w:rPr>
+              <w:lastRenderedPageBreak/>
               <w:drawing>
                 <wp:inline distT="0" distB="0" distL="0" distR="0" wp14:anchorId="55751D6B" wp14:editId="08F6675E">
                   <wp:extent cx="3909695" cy="2585720"/>
@@ -1596,7 +1744,7 @@
                           </pic:cNvPicPr>
                         </pic:nvPicPr>
                         <pic:blipFill>
-                          <a:blip r:embed="rId12" cstate="print">
+                          <a:blip r:embed="rId14" cstate="print">
                             <a:extLst>
                               <a:ext uri="{28A0092B-C50C-407E-A947-70E740481C1C}">
                                 <a14:useLocalDpi xmlns:a14="http://schemas.microsoft.com/office/drawing/2010/main" val="0"/>
@@ -1749,7 +1897,6 @@
                 <w:rFonts w:ascii="Calibri" w:eastAsia="Calibri" w:hAnsi="Calibri" w:cs="Calibri"/>
                 <w:noProof/>
               </w:rPr>
-              <w:lastRenderedPageBreak/>
               <w:drawing>
                 <wp:inline distT="0" distB="0" distL="0" distR="0" wp14:anchorId="12D9E884" wp14:editId="4CB9D02B">
                   <wp:extent cx="2396490" cy="1734185"/>
@@ -1768,7 +1915,7 @@
                           </pic:cNvPicPr>
                         </pic:nvPicPr>
                         <pic:blipFill>
-                          <a:blip r:embed="rId13" cstate="print">
+                          <a:blip r:embed="rId15" cstate="print">
                             <a:extLst>
                               <a:ext uri="{28A0092B-C50C-407E-A947-70E740481C1C}">
                                 <a14:useLocalDpi xmlns:a14="http://schemas.microsoft.com/office/drawing/2010/main" val="0"/>
@@ -1890,6 +2037,7 @@
         <w:pStyle w:val="Heading2"/>
       </w:pPr>
       <w:r>
+        <w:lastRenderedPageBreak/>
         <w:t>How-to: Basic usage</w:t>
       </w:r>
     </w:p>
@@ -1932,7 +2080,7 @@
       <w:r>
         <w:t xml:space="preserve"> such as that found on the standard Part workbench, </w:t>
       </w:r>
-      <w:hyperlink r:id="rId14" w:history="1">
+      <w:hyperlink r:id="rId16" w:history="1">
         <w:r>
           <w:rPr>
             <w:rStyle w:val="Hyperlink"/>
@@ -1944,7 +2092,7 @@
       <w:r>
         <w:t xml:space="preserve">, </w:t>
       </w:r>
-      <w:hyperlink r:id="rId15" w:history="1">
+      <w:hyperlink r:id="rId17" w:history="1">
         <w:r>
           <w:rPr>
             <w:rStyle w:val="Hyperlink"/>
@@ -1956,7 +2104,7 @@
       <w:r>
         <w:t xml:space="preserve">, or </w:t>
       </w:r>
-      <w:hyperlink r:id="rId16" w:history="1">
+      <w:hyperlink r:id="rId18" w:history="1">
         <w:r>
           <w:rPr>
             <w:rStyle w:val="Hyperlink"/>
@@ -2004,11 +2152,7 @@
       </w:r>
       <w:proofErr w:type="spellEnd"/>
       <w:r>
-        <w:t xml:space="preserve"> workspace. Clicking this button opens a pop-up menu that prompts the user to input an assembly name and to select items in the workspace to include in the assembly. The Import Existing Assembly button will open a pop-up menu that prompts the user to select an existing assembly from the current project folder. Upon selection, the entire assembly and its components will be </w:t>
-      </w:r>
-      <w:r>
-        <w:lastRenderedPageBreak/>
-        <w:t xml:space="preserve">imported into the </w:t>
+        <w:t xml:space="preserve"> workspace. Clicking this button opens a pop-up menu that prompts the user to input an assembly name and to select items in the workspace to include in the assembly. The Import Existing Assembly button will open a pop-up menu that prompts the user to select an existing assembly from the current project folder. Upon selection, the entire assembly and its components will be imported into the </w:t>
       </w:r>
       <w:proofErr w:type="spellStart"/>
       <w:r>
@@ -2101,7 +2245,7 @@
                           </pic:cNvPicPr>
                         </pic:nvPicPr>
                         <pic:blipFill>
-                          <a:blip r:embed="rId17">
+                          <a:blip r:embed="rId19">
                             <a:extLst>
                               <a:ext uri="{28A0092B-C50C-407E-A947-70E740481C1C}">
                                 <a14:useLocalDpi xmlns:a14="http://schemas.microsoft.com/office/drawing/2010/main" val="0"/>
@@ -2358,7 +2502,7 @@
                           </pic:cNvPicPr>
                         </pic:nvPicPr>
                         <pic:blipFill>
-                          <a:blip r:embed="rId18">
+                          <a:blip r:embed="rId20">
                             <a:extLst>
                               <a:ext uri="{28A0092B-C50C-407E-A947-70E740481C1C}">
                                 <a14:useLocalDpi xmlns:a14="http://schemas.microsoft.com/office/drawing/2010/main" val="0"/>
@@ -2455,7 +2599,7 @@
                           </pic:cNvPicPr>
                         </pic:nvPicPr>
                         <pic:blipFill>
-                          <a:blip r:embed="rId19" cstate="print">
+                          <a:blip r:embed="rId21" cstate="print">
                             <a:extLst>
                               <a:ext uri="{28A0092B-C50C-407E-A947-70E740481C1C}">
                                 <a14:useLocalDpi xmlns:a14="http://schemas.microsoft.com/office/drawing/2010/main" val="0"/>
@@ -2674,7 +2818,7 @@
                           </pic:cNvPicPr>
                         </pic:nvPicPr>
                         <pic:blipFill>
-                          <a:blip r:embed="rId20">
+                          <a:blip r:embed="rId22">
                             <a:extLst>
                               <a:ext uri="{28A0092B-C50C-407E-A947-70E740481C1C}">
                                 <a14:useLocalDpi xmlns:a14="http://schemas.microsoft.com/office/drawing/2010/main" val="0"/>
@@ -2763,7 +2907,7 @@
                           </pic:cNvPicPr>
                         </pic:nvPicPr>
                         <pic:blipFill>
-                          <a:blip r:embed="rId21">
+                          <a:blip r:embed="rId23">
                             <a:extLst>
                               <a:ext uri="{28A0092B-C50C-407E-A947-70E740481C1C}">
                                 <a14:useLocalDpi xmlns:a14="http://schemas.microsoft.com/office/drawing/2010/main" val="0"/>
@@ -2869,7 +3013,7 @@
                           </pic:cNvPicPr>
                         </pic:nvPicPr>
                         <pic:blipFill>
-                          <a:blip r:embed="rId22">
+                          <a:blip r:embed="rId24">
                             <a:extLst>
                               <a:ext uri="{28A0092B-C50C-407E-A947-70E740481C1C}">
                                 <a14:useLocalDpi xmlns:a14="http://schemas.microsoft.com/office/drawing/2010/main" val="0"/>
@@ -2952,7 +3096,6 @@
               <w:rPr>
                 <w:i/>
               </w:rPr>
-              <w:lastRenderedPageBreak/>
               <w:t xml:space="preserve">Fig.3. Indications that Live Session is active: (a) Toggled Live assembly button active on </w:t>
             </w:r>
             <w:proofErr w:type="spellStart"/>
@@ -3688,6 +3831,95 @@
     </w:lvl>
   </w:abstractNum>
   <w:abstractNum w:abstractNumId="8" w15:restartNumberingAfterBreak="0">
+    <w:nsid w:val="44DE2D6A"/>
+    <w:multiLevelType w:val="hybridMultilevel"/>
+    <w:tmpl w:val="444ED73E"/>
+    <w:lvl w:ilvl="0" w:tplc="0809000F">
+      <w:start w:val="1"/>
+      <w:numFmt w:val="decimal"/>
+      <w:lvlText w:val="%1."/>
+      <w:lvlJc w:val="left"/>
+      <w:pPr>
+        <w:ind w:left="720" w:hanging="360"/>
+      </w:pPr>
+      <w:rPr>
+        <w:rFonts w:hint="default"/>
+      </w:rPr>
+    </w:lvl>
+    <w:lvl w:ilvl="1" w:tplc="08090019" w:tentative="1">
+      <w:start w:val="1"/>
+      <w:numFmt w:val="lowerLetter"/>
+      <w:lvlText w:val="%2."/>
+      <w:lvlJc w:val="left"/>
+      <w:pPr>
+        <w:ind w:left="1440" w:hanging="360"/>
+      </w:pPr>
+    </w:lvl>
+    <w:lvl w:ilvl="2" w:tplc="0809001B" w:tentative="1">
+      <w:start w:val="1"/>
+      <w:numFmt w:val="lowerRoman"/>
+      <w:lvlText w:val="%3."/>
+      <w:lvlJc w:val="right"/>
+      <w:pPr>
+        <w:ind w:left="2160" w:hanging="180"/>
+      </w:pPr>
+    </w:lvl>
+    <w:lvl w:ilvl="3" w:tplc="0809000F" w:tentative="1">
+      <w:start w:val="1"/>
+      <w:numFmt w:val="decimal"/>
+      <w:lvlText w:val="%4."/>
+      <w:lvlJc w:val="left"/>
+      <w:pPr>
+        <w:ind w:left="2880" w:hanging="360"/>
+      </w:pPr>
+    </w:lvl>
+    <w:lvl w:ilvl="4" w:tplc="08090019" w:tentative="1">
+      <w:start w:val="1"/>
+      <w:numFmt w:val="lowerLetter"/>
+      <w:lvlText w:val="%5."/>
+      <w:lvlJc w:val="left"/>
+      <w:pPr>
+        <w:ind w:left="3600" w:hanging="360"/>
+      </w:pPr>
+    </w:lvl>
+    <w:lvl w:ilvl="5" w:tplc="0809001B" w:tentative="1">
+      <w:start w:val="1"/>
+      <w:numFmt w:val="lowerRoman"/>
+      <w:lvlText w:val="%6."/>
+      <w:lvlJc w:val="right"/>
+      <w:pPr>
+        <w:ind w:left="4320" w:hanging="180"/>
+      </w:pPr>
+    </w:lvl>
+    <w:lvl w:ilvl="6" w:tplc="0809000F" w:tentative="1">
+      <w:start w:val="1"/>
+      <w:numFmt w:val="decimal"/>
+      <w:lvlText w:val="%7."/>
+      <w:lvlJc w:val="left"/>
+      <w:pPr>
+        <w:ind w:left="5040" w:hanging="360"/>
+      </w:pPr>
+    </w:lvl>
+    <w:lvl w:ilvl="7" w:tplc="08090019" w:tentative="1">
+      <w:start w:val="1"/>
+      <w:numFmt w:val="lowerLetter"/>
+      <w:lvlText w:val="%8."/>
+      <w:lvlJc w:val="left"/>
+      <w:pPr>
+        <w:ind w:left="5760" w:hanging="360"/>
+      </w:pPr>
+    </w:lvl>
+    <w:lvl w:ilvl="8" w:tplc="0809001B" w:tentative="1">
+      <w:start w:val="1"/>
+      <w:numFmt w:val="lowerRoman"/>
+      <w:lvlText w:val="%9."/>
+      <w:lvlJc w:val="right"/>
+      <w:pPr>
+        <w:ind w:left="6480" w:hanging="180"/>
+      </w:pPr>
+    </w:lvl>
+  </w:abstractNum>
+  <w:abstractNum w:abstractNumId="9" w15:restartNumberingAfterBreak="0">
     <w:nsid w:val="71465A5D"/>
     <w:multiLevelType w:val="multilevel"/>
     <w:tmpl w:val="DECA8646"/>
@@ -3834,7 +4066,7 @@
     </w:lvlOverride>
   </w:num>
   <w:num w:numId="3" w16cid:durableId="1257901203">
-    <w:abstractNumId w:val="8"/>
+    <w:abstractNumId w:val="9"/>
     <w:lvlOverride w:ilvl="0">
       <w:startOverride w:val="1"/>
     </w:lvlOverride>
@@ -3961,6 +4193,9 @@
   </w:num>
   <w:num w:numId="9" w16cid:durableId="528299285">
     <w:abstractNumId w:val="5"/>
+  </w:num>
+  <w:num w:numId="10" w16cid:durableId="466705461">
+    <w:abstractNumId w:val="8"/>
   </w:num>
 </w:numbering>
 </file>

</xml_diff>

<commit_message>
did documentation of all installation procedures - need to fix assembly and push-pull section
</commit_message>
<xml_diff>
--- a/Documentation-draft.docx
+++ b/Documentation-draft.docx
@@ -71,7 +71,14 @@
           <w:sz w:val="36"/>
           <w:szCs w:val="36"/>
         </w:rPr>
-        <w:t xml:space="preserve"> &amp; How-to Guide</w:t>
+        <w:t xml:space="preserve"> </w:t>
+      </w:r>
+      <w:r>
+        <w:rPr>
+          <w:sz w:val="36"/>
+          <w:szCs w:val="36"/>
+        </w:rPr>
+        <w:t>&amp; Guide</w:t>
       </w:r>
     </w:p>
     <w:p>
@@ -129,7 +136,7 @@
                     </pic:cNvPicPr>
                   </pic:nvPicPr>
                   <pic:blipFill>
-                    <a:blip r:embed="rId5" cstate="print">
+                    <a:blip r:embed="rId6" cstate="print">
                       <a:extLst>
                         <a:ext uri="{28A0092B-C50C-407E-A947-70E740481C1C}">
                           <a14:useLocalDpi xmlns:a14="http://schemas.microsoft.com/office/drawing/2010/main" val="0"/>
@@ -242,7 +249,7 @@
           <w:szCs w:val="32"/>
         </w:rPr>
       </w:pPr>
-      <w:hyperlink r:id="rId6" w:history="1">
+      <w:hyperlink r:id="rId7" w:history="1">
         <w:r>
           <w:rPr>
             <w:rStyle w:val="Hyperlink"/>
@@ -287,14 +294,936 @@
         <w:br w:type="page"/>
       </w:r>
     </w:p>
+    <w:sdt>
+      <w:sdtPr>
+        <w:id w:val="309369757"/>
+        <w:docPartObj>
+          <w:docPartGallery w:val="Table of Contents"/>
+          <w:docPartUnique/>
+        </w:docPartObj>
+      </w:sdtPr>
+      <w:sdtEndPr>
+        <w:rPr>
+          <w:rFonts w:asciiTheme="minorHAnsi" w:eastAsiaTheme="minorHAnsi" w:hAnsiTheme="minorHAnsi" w:cstheme="minorBidi"/>
+          <w:b/>
+          <w:bCs/>
+          <w:color w:val="auto"/>
+          <w:kern w:val="2"/>
+          <w:sz w:val="22"/>
+          <w:szCs w:val="22"/>
+          <w:lang w:eastAsia="en-US"/>
+          <w14:ligatures w14:val="standardContextual"/>
+        </w:rPr>
+      </w:sdtEndPr>
+      <w:sdtContent>
+        <w:p>
+          <w:pPr>
+            <w:pStyle w:val="TOCHeading"/>
+          </w:pPr>
+          <w:r>
+            <w:t>Contents</w:t>
+          </w:r>
+        </w:p>
+        <w:p>
+          <w:pPr>
+            <w:pStyle w:val="TOC2"/>
+            <w:tabs>
+              <w:tab w:val="right" w:leader="dot" w:pos="9016"/>
+            </w:tabs>
+            <w:rPr>
+              <w:rFonts w:eastAsiaTheme="minorEastAsia"/>
+              <w:noProof/>
+              <w:sz w:val="24"/>
+              <w:szCs w:val="24"/>
+              <w:lang w:eastAsia="en-GB"/>
+            </w:rPr>
+          </w:pPr>
+          <w:r>
+            <w:fldChar w:fldCharType="begin"/>
+          </w:r>
+          <w:r>
+            <w:instrText xml:space="preserve"> TOC \o "1-3" \h \z \u </w:instrText>
+          </w:r>
+          <w:r>
+            <w:fldChar w:fldCharType="separate"/>
+          </w:r>
+          <w:hyperlink w:anchor="_Toc166083452" w:history="1">
+            <w:r>
+              <w:rPr>
+                <w:rStyle w:val="Hyperlink"/>
+                <w:noProof/>
+              </w:rPr>
+              <w:t>Introduction</w:t>
+            </w:r>
+            <w:r>
+              <w:rPr>
+                <w:noProof/>
+                <w:webHidden/>
+              </w:rPr>
+              <w:tab/>
+            </w:r>
+            <w:r>
+              <w:rPr>
+                <w:noProof/>
+                <w:webHidden/>
+              </w:rPr>
+              <w:fldChar w:fldCharType="begin"/>
+            </w:r>
+            <w:r>
+              <w:rPr>
+                <w:noProof/>
+                <w:webHidden/>
+              </w:rPr>
+              <w:instrText xml:space="preserve"> PAGEREF _Toc166083452 \h </w:instrText>
+            </w:r>
+            <w:r>
+              <w:rPr>
+                <w:noProof/>
+                <w:webHidden/>
+              </w:rPr>
+            </w:r>
+            <w:r>
+              <w:rPr>
+                <w:noProof/>
+                <w:webHidden/>
+              </w:rPr>
+              <w:fldChar w:fldCharType="separate"/>
+            </w:r>
+            <w:r>
+              <w:rPr>
+                <w:noProof/>
+                <w:webHidden/>
+              </w:rPr>
+              <w:t>3</w:t>
+            </w:r>
+            <w:r>
+              <w:rPr>
+                <w:noProof/>
+                <w:webHidden/>
+              </w:rPr>
+              <w:fldChar w:fldCharType="end"/>
+            </w:r>
+          </w:hyperlink>
+        </w:p>
+        <w:p>
+          <w:pPr>
+            <w:pStyle w:val="TOC2"/>
+            <w:tabs>
+              <w:tab w:val="right" w:leader="dot" w:pos="9016"/>
+            </w:tabs>
+            <w:rPr>
+              <w:rFonts w:eastAsiaTheme="minorEastAsia"/>
+              <w:noProof/>
+              <w:sz w:val="24"/>
+              <w:szCs w:val="24"/>
+              <w:lang w:eastAsia="en-GB"/>
+            </w:rPr>
+          </w:pPr>
+          <w:hyperlink w:anchor="_Toc166083453" w:history="1">
+            <w:r>
+              <w:rPr>
+                <w:rStyle w:val="Hyperlink"/>
+                <w:noProof/>
+              </w:rPr>
+              <w:t>Installation</w:t>
+            </w:r>
+            <w:r>
+              <w:rPr>
+                <w:noProof/>
+                <w:webHidden/>
+              </w:rPr>
+              <w:tab/>
+            </w:r>
+            <w:r>
+              <w:rPr>
+                <w:noProof/>
+                <w:webHidden/>
+              </w:rPr>
+              <w:fldChar w:fldCharType="begin"/>
+            </w:r>
+            <w:r>
+              <w:rPr>
+                <w:noProof/>
+                <w:webHidden/>
+              </w:rPr>
+              <w:instrText xml:space="preserve"> PAGEREF _Toc166083453 \h </w:instrText>
+            </w:r>
+            <w:r>
+              <w:rPr>
+                <w:noProof/>
+                <w:webHidden/>
+              </w:rPr>
+            </w:r>
+            <w:r>
+              <w:rPr>
+                <w:noProof/>
+                <w:webHidden/>
+              </w:rPr>
+              <w:fldChar w:fldCharType="separate"/>
+            </w:r>
+            <w:r>
+              <w:rPr>
+                <w:noProof/>
+                <w:webHidden/>
+              </w:rPr>
+              <w:t>3</w:t>
+            </w:r>
+            <w:r>
+              <w:rPr>
+                <w:noProof/>
+                <w:webHidden/>
+              </w:rPr>
+              <w:fldChar w:fldCharType="end"/>
+            </w:r>
+          </w:hyperlink>
+        </w:p>
+        <w:p>
+          <w:pPr>
+            <w:pStyle w:val="TOC3"/>
+            <w:tabs>
+              <w:tab w:val="right" w:leader="dot" w:pos="9016"/>
+            </w:tabs>
+            <w:rPr>
+              <w:rFonts w:eastAsiaTheme="minorEastAsia"/>
+              <w:noProof/>
+              <w:sz w:val="24"/>
+              <w:szCs w:val="24"/>
+              <w:lang w:eastAsia="en-GB"/>
+            </w:rPr>
+          </w:pPr>
+          <w:hyperlink w:anchor="_Toc166083454" w:history="1">
+            <w:r>
+              <w:rPr>
+                <w:rStyle w:val="Hyperlink"/>
+                <w:noProof/>
+              </w:rPr>
+              <w:t>Installation of the Omniverse Launcher</w:t>
+            </w:r>
+            <w:r>
+              <w:rPr>
+                <w:noProof/>
+                <w:webHidden/>
+              </w:rPr>
+              <w:tab/>
+            </w:r>
+            <w:r>
+              <w:rPr>
+                <w:noProof/>
+                <w:webHidden/>
+              </w:rPr>
+              <w:fldChar w:fldCharType="begin"/>
+            </w:r>
+            <w:r>
+              <w:rPr>
+                <w:noProof/>
+                <w:webHidden/>
+              </w:rPr>
+              <w:instrText xml:space="preserve"> PAGEREF _Toc166083454 \h </w:instrText>
+            </w:r>
+            <w:r>
+              <w:rPr>
+                <w:noProof/>
+                <w:webHidden/>
+              </w:rPr>
+            </w:r>
+            <w:r>
+              <w:rPr>
+                <w:noProof/>
+                <w:webHidden/>
+              </w:rPr>
+              <w:fldChar w:fldCharType="separate"/>
+            </w:r>
+            <w:r>
+              <w:rPr>
+                <w:noProof/>
+                <w:webHidden/>
+              </w:rPr>
+              <w:t>3</w:t>
+            </w:r>
+            <w:r>
+              <w:rPr>
+                <w:noProof/>
+                <w:webHidden/>
+              </w:rPr>
+              <w:fldChar w:fldCharType="end"/>
+            </w:r>
+          </w:hyperlink>
+        </w:p>
+        <w:p>
+          <w:pPr>
+            <w:pStyle w:val="TOC3"/>
+            <w:tabs>
+              <w:tab w:val="right" w:leader="dot" w:pos="9016"/>
+            </w:tabs>
+            <w:rPr>
+              <w:rFonts w:eastAsiaTheme="minorEastAsia"/>
+              <w:noProof/>
+              <w:sz w:val="24"/>
+              <w:szCs w:val="24"/>
+              <w:lang w:eastAsia="en-GB"/>
+            </w:rPr>
+          </w:pPr>
+          <w:hyperlink w:anchor="_Toc166083455" w:history="1">
+            <w:r>
+              <w:rPr>
+                <w:rStyle w:val="Hyperlink"/>
+                <w:noProof/>
+              </w:rPr>
+              <w:t>Setting up a local Omniverse Nucleus server</w:t>
+            </w:r>
+            <w:r>
+              <w:rPr>
+                <w:noProof/>
+                <w:webHidden/>
+              </w:rPr>
+              <w:tab/>
+            </w:r>
+            <w:r>
+              <w:rPr>
+                <w:noProof/>
+                <w:webHidden/>
+              </w:rPr>
+              <w:fldChar w:fldCharType="begin"/>
+            </w:r>
+            <w:r>
+              <w:rPr>
+                <w:noProof/>
+                <w:webHidden/>
+              </w:rPr>
+              <w:instrText xml:space="preserve"> PAGEREF _Toc166083455 \h </w:instrText>
+            </w:r>
+            <w:r>
+              <w:rPr>
+                <w:noProof/>
+                <w:webHidden/>
+              </w:rPr>
+            </w:r>
+            <w:r>
+              <w:rPr>
+                <w:noProof/>
+                <w:webHidden/>
+              </w:rPr>
+              <w:fldChar w:fldCharType="separate"/>
+            </w:r>
+            <w:r>
+              <w:rPr>
+                <w:noProof/>
+                <w:webHidden/>
+              </w:rPr>
+              <w:t>4</w:t>
+            </w:r>
+            <w:r>
+              <w:rPr>
+                <w:noProof/>
+                <w:webHidden/>
+              </w:rPr>
+              <w:fldChar w:fldCharType="end"/>
+            </w:r>
+          </w:hyperlink>
+        </w:p>
+        <w:p>
+          <w:pPr>
+            <w:pStyle w:val="TOC3"/>
+            <w:tabs>
+              <w:tab w:val="right" w:leader="dot" w:pos="9016"/>
+            </w:tabs>
+            <w:rPr>
+              <w:rFonts w:eastAsiaTheme="minorEastAsia"/>
+              <w:noProof/>
+              <w:sz w:val="24"/>
+              <w:szCs w:val="24"/>
+              <w:lang w:eastAsia="en-GB"/>
+            </w:rPr>
+          </w:pPr>
+          <w:hyperlink w:anchor="_Toc166083456" w:history="1">
+            <w:r>
+              <w:rPr>
+                <w:rStyle w:val="Hyperlink"/>
+                <w:noProof/>
+              </w:rPr>
+              <w:t>Basic installation (automated script)</w:t>
+            </w:r>
+            <w:r>
+              <w:rPr>
+                <w:noProof/>
+                <w:webHidden/>
+              </w:rPr>
+              <w:tab/>
+            </w:r>
+            <w:r>
+              <w:rPr>
+                <w:noProof/>
+                <w:webHidden/>
+              </w:rPr>
+              <w:fldChar w:fldCharType="begin"/>
+            </w:r>
+            <w:r>
+              <w:rPr>
+                <w:noProof/>
+                <w:webHidden/>
+              </w:rPr>
+              <w:instrText xml:space="preserve"> PAGEREF _Toc166083456 \h </w:instrText>
+            </w:r>
+            <w:r>
+              <w:rPr>
+                <w:noProof/>
+                <w:webHidden/>
+              </w:rPr>
+            </w:r>
+            <w:r>
+              <w:rPr>
+                <w:noProof/>
+                <w:webHidden/>
+              </w:rPr>
+              <w:fldChar w:fldCharType="separate"/>
+            </w:r>
+            <w:r>
+              <w:rPr>
+                <w:noProof/>
+                <w:webHidden/>
+              </w:rPr>
+              <w:t>4</w:t>
+            </w:r>
+            <w:r>
+              <w:rPr>
+                <w:noProof/>
+                <w:webHidden/>
+              </w:rPr>
+              <w:fldChar w:fldCharType="end"/>
+            </w:r>
+          </w:hyperlink>
+        </w:p>
+        <w:p>
+          <w:pPr>
+            <w:pStyle w:val="TOC3"/>
+            <w:tabs>
+              <w:tab w:val="right" w:leader="dot" w:pos="9016"/>
+            </w:tabs>
+            <w:rPr>
+              <w:rFonts w:eastAsiaTheme="minorEastAsia"/>
+              <w:noProof/>
+              <w:sz w:val="24"/>
+              <w:szCs w:val="24"/>
+              <w:lang w:eastAsia="en-GB"/>
+            </w:rPr>
+          </w:pPr>
+          <w:hyperlink w:anchor="_Toc166083457" w:history="1">
+            <w:r>
+              <w:rPr>
+                <w:rStyle w:val="Hyperlink"/>
+                <w:noProof/>
+              </w:rPr>
+              <w:t>Manual installation</w:t>
+            </w:r>
+            <w:r>
+              <w:rPr>
+                <w:noProof/>
+                <w:webHidden/>
+              </w:rPr>
+              <w:tab/>
+            </w:r>
+            <w:r>
+              <w:rPr>
+                <w:noProof/>
+                <w:webHidden/>
+              </w:rPr>
+              <w:fldChar w:fldCharType="begin"/>
+            </w:r>
+            <w:r>
+              <w:rPr>
+                <w:noProof/>
+                <w:webHidden/>
+              </w:rPr>
+              <w:instrText xml:space="preserve"> PAGEREF _Toc166083457 \h </w:instrText>
+            </w:r>
+            <w:r>
+              <w:rPr>
+                <w:noProof/>
+                <w:webHidden/>
+              </w:rPr>
+            </w:r>
+            <w:r>
+              <w:rPr>
+                <w:noProof/>
+                <w:webHidden/>
+              </w:rPr>
+              <w:fldChar w:fldCharType="separate"/>
+            </w:r>
+            <w:r>
+              <w:rPr>
+                <w:noProof/>
+                <w:webHidden/>
+              </w:rPr>
+              <w:t>5</w:t>
+            </w:r>
+            <w:r>
+              <w:rPr>
+                <w:noProof/>
+                <w:webHidden/>
+              </w:rPr>
+              <w:fldChar w:fldCharType="end"/>
+            </w:r>
+          </w:hyperlink>
+        </w:p>
+        <w:p>
+          <w:pPr>
+            <w:pStyle w:val="TOC2"/>
+            <w:tabs>
+              <w:tab w:val="right" w:leader="dot" w:pos="9016"/>
+            </w:tabs>
+            <w:rPr>
+              <w:rFonts w:eastAsiaTheme="minorEastAsia"/>
+              <w:noProof/>
+              <w:sz w:val="24"/>
+              <w:szCs w:val="24"/>
+              <w:lang w:eastAsia="en-GB"/>
+            </w:rPr>
+          </w:pPr>
+          <w:hyperlink w:anchor="_Toc166083458" w:history="1">
+            <w:r>
+              <w:rPr>
+                <w:rStyle w:val="Hyperlink"/>
+                <w:noProof/>
+              </w:rPr>
+              <w:t>System</w:t>
+            </w:r>
+            <w:r>
+              <w:rPr>
+                <w:noProof/>
+                <w:webHidden/>
+              </w:rPr>
+              <w:tab/>
+            </w:r>
+            <w:r>
+              <w:rPr>
+                <w:noProof/>
+                <w:webHidden/>
+              </w:rPr>
+              <w:fldChar w:fldCharType="begin"/>
+            </w:r>
+            <w:r>
+              <w:rPr>
+                <w:noProof/>
+                <w:webHidden/>
+              </w:rPr>
+              <w:instrText xml:space="preserve"> PAGEREF _Toc166083458 \h </w:instrText>
+            </w:r>
+            <w:r>
+              <w:rPr>
+                <w:noProof/>
+                <w:webHidden/>
+              </w:rPr>
+            </w:r>
+            <w:r>
+              <w:rPr>
+                <w:noProof/>
+                <w:webHidden/>
+              </w:rPr>
+              <w:fldChar w:fldCharType="separate"/>
+            </w:r>
+            <w:r>
+              <w:rPr>
+                <w:noProof/>
+                <w:webHidden/>
+              </w:rPr>
+              <w:t>7</w:t>
+            </w:r>
+            <w:r>
+              <w:rPr>
+                <w:noProof/>
+                <w:webHidden/>
+              </w:rPr>
+              <w:fldChar w:fldCharType="end"/>
+            </w:r>
+          </w:hyperlink>
+        </w:p>
+        <w:p>
+          <w:pPr>
+            <w:pStyle w:val="TOC2"/>
+            <w:tabs>
+              <w:tab w:val="right" w:leader="dot" w:pos="9016"/>
+            </w:tabs>
+            <w:rPr>
+              <w:rFonts w:eastAsiaTheme="minorEastAsia"/>
+              <w:noProof/>
+              <w:sz w:val="24"/>
+              <w:szCs w:val="24"/>
+              <w:lang w:eastAsia="en-GB"/>
+            </w:rPr>
+          </w:pPr>
+          <w:hyperlink w:anchor="_Toc166083459" w:history="1">
+            <w:r>
+              <w:rPr>
+                <w:rStyle w:val="Hyperlink"/>
+                <w:noProof/>
+              </w:rPr>
+              <w:t>User interface</w:t>
+            </w:r>
+            <w:r>
+              <w:rPr>
+                <w:noProof/>
+                <w:webHidden/>
+              </w:rPr>
+              <w:tab/>
+            </w:r>
+            <w:r>
+              <w:rPr>
+                <w:noProof/>
+                <w:webHidden/>
+              </w:rPr>
+              <w:fldChar w:fldCharType="begin"/>
+            </w:r>
+            <w:r>
+              <w:rPr>
+                <w:noProof/>
+                <w:webHidden/>
+              </w:rPr>
+              <w:instrText xml:space="preserve"> PAGEREF _Toc166083459 \h </w:instrText>
+            </w:r>
+            <w:r>
+              <w:rPr>
+                <w:noProof/>
+                <w:webHidden/>
+              </w:rPr>
+            </w:r>
+            <w:r>
+              <w:rPr>
+                <w:noProof/>
+                <w:webHidden/>
+              </w:rPr>
+              <w:fldChar w:fldCharType="separate"/>
+            </w:r>
+            <w:r>
+              <w:rPr>
+                <w:noProof/>
+                <w:webHidden/>
+              </w:rPr>
+              <w:t>8</w:t>
+            </w:r>
+            <w:r>
+              <w:rPr>
+                <w:noProof/>
+                <w:webHidden/>
+              </w:rPr>
+              <w:fldChar w:fldCharType="end"/>
+            </w:r>
+          </w:hyperlink>
+        </w:p>
+        <w:p>
+          <w:pPr>
+            <w:pStyle w:val="TOC2"/>
+            <w:tabs>
+              <w:tab w:val="right" w:leader="dot" w:pos="9016"/>
+            </w:tabs>
+            <w:rPr>
+              <w:rFonts w:eastAsiaTheme="minorEastAsia"/>
+              <w:noProof/>
+              <w:sz w:val="24"/>
+              <w:szCs w:val="24"/>
+              <w:lang w:eastAsia="en-GB"/>
+            </w:rPr>
+          </w:pPr>
+          <w:hyperlink w:anchor="_Toc166083460" w:history="1">
+            <w:r>
+              <w:rPr>
+                <w:rStyle w:val="Hyperlink"/>
+                <w:noProof/>
+              </w:rPr>
+              <w:t>How-to guide</w:t>
+            </w:r>
+            <w:r>
+              <w:rPr>
+                <w:noProof/>
+                <w:webHidden/>
+              </w:rPr>
+              <w:tab/>
+            </w:r>
+            <w:r>
+              <w:rPr>
+                <w:noProof/>
+                <w:webHidden/>
+              </w:rPr>
+              <w:fldChar w:fldCharType="begin"/>
+            </w:r>
+            <w:r>
+              <w:rPr>
+                <w:noProof/>
+                <w:webHidden/>
+              </w:rPr>
+              <w:instrText xml:space="preserve"> PAGEREF _Toc166083460 \h </w:instrText>
+            </w:r>
+            <w:r>
+              <w:rPr>
+                <w:noProof/>
+                <w:webHidden/>
+              </w:rPr>
+            </w:r>
+            <w:r>
+              <w:rPr>
+                <w:noProof/>
+                <w:webHidden/>
+              </w:rPr>
+              <w:fldChar w:fldCharType="separate"/>
+            </w:r>
+            <w:r>
+              <w:rPr>
+                <w:noProof/>
+                <w:webHidden/>
+              </w:rPr>
+              <w:t>9</w:t>
+            </w:r>
+            <w:r>
+              <w:rPr>
+                <w:noProof/>
+                <w:webHidden/>
+              </w:rPr>
+              <w:fldChar w:fldCharType="end"/>
+            </w:r>
+          </w:hyperlink>
+        </w:p>
+        <w:p>
+          <w:pPr>
+            <w:pStyle w:val="TOC3"/>
+            <w:tabs>
+              <w:tab w:val="right" w:leader="dot" w:pos="9016"/>
+            </w:tabs>
+            <w:rPr>
+              <w:rFonts w:eastAsiaTheme="minorEastAsia"/>
+              <w:noProof/>
+              <w:sz w:val="24"/>
+              <w:szCs w:val="24"/>
+              <w:lang w:eastAsia="en-GB"/>
+            </w:rPr>
+          </w:pPr>
+          <w:hyperlink w:anchor="_Toc166083461" w:history="1">
+            <w:r>
+              <w:rPr>
+                <w:rStyle w:val="Hyperlink"/>
+                <w:noProof/>
+              </w:rPr>
+              <w:t>Establishing a connection with Nucleus</w:t>
+            </w:r>
+            <w:r>
+              <w:rPr>
+                <w:noProof/>
+                <w:webHidden/>
+              </w:rPr>
+              <w:tab/>
+            </w:r>
+            <w:r>
+              <w:rPr>
+                <w:noProof/>
+                <w:webHidden/>
+              </w:rPr>
+              <w:fldChar w:fldCharType="begin"/>
+            </w:r>
+            <w:r>
+              <w:rPr>
+                <w:noProof/>
+                <w:webHidden/>
+              </w:rPr>
+              <w:instrText xml:space="preserve"> PAGEREF _Toc166083461 \h </w:instrText>
+            </w:r>
+            <w:r>
+              <w:rPr>
+                <w:noProof/>
+                <w:webHidden/>
+              </w:rPr>
+            </w:r>
+            <w:r>
+              <w:rPr>
+                <w:noProof/>
+                <w:webHidden/>
+              </w:rPr>
+              <w:fldChar w:fldCharType="separate"/>
+            </w:r>
+            <w:r>
+              <w:rPr>
+                <w:noProof/>
+                <w:webHidden/>
+              </w:rPr>
+              <w:t>9</w:t>
+            </w:r>
+            <w:r>
+              <w:rPr>
+                <w:noProof/>
+                <w:webHidden/>
+              </w:rPr>
+              <w:fldChar w:fldCharType="end"/>
+            </w:r>
+          </w:hyperlink>
+        </w:p>
+        <w:p>
+          <w:pPr>
+            <w:pStyle w:val="TOC3"/>
+            <w:tabs>
+              <w:tab w:val="right" w:leader="dot" w:pos="9016"/>
+            </w:tabs>
+            <w:rPr>
+              <w:rFonts w:eastAsiaTheme="minorEastAsia"/>
+              <w:noProof/>
+              <w:sz w:val="24"/>
+              <w:szCs w:val="24"/>
+              <w:lang w:eastAsia="en-GB"/>
+            </w:rPr>
+          </w:pPr>
+          <w:hyperlink w:anchor="_Toc166083462" w:history="1">
+            <w:r>
+              <w:rPr>
+                <w:rStyle w:val="Hyperlink"/>
+                <w:rFonts w:eastAsia="Calibri"/>
+                <w:noProof/>
+              </w:rPr>
+              <w:t>Uploading and downloading assets from Nucleus</w:t>
+            </w:r>
+            <w:r>
+              <w:rPr>
+                <w:noProof/>
+                <w:webHidden/>
+              </w:rPr>
+              <w:tab/>
+            </w:r>
+            <w:r>
+              <w:rPr>
+                <w:noProof/>
+                <w:webHidden/>
+              </w:rPr>
+              <w:fldChar w:fldCharType="begin"/>
+            </w:r>
+            <w:r>
+              <w:rPr>
+                <w:noProof/>
+                <w:webHidden/>
+              </w:rPr>
+              <w:instrText xml:space="preserve"> PAGEREF _Toc166083462 \h </w:instrText>
+            </w:r>
+            <w:r>
+              <w:rPr>
+                <w:noProof/>
+                <w:webHidden/>
+              </w:rPr>
+            </w:r>
+            <w:r>
+              <w:rPr>
+                <w:noProof/>
+                <w:webHidden/>
+              </w:rPr>
+              <w:fldChar w:fldCharType="separate"/>
+            </w:r>
+            <w:r>
+              <w:rPr>
+                <w:noProof/>
+                <w:webHidden/>
+              </w:rPr>
+              <w:t>9</w:t>
+            </w:r>
+            <w:r>
+              <w:rPr>
+                <w:noProof/>
+                <w:webHidden/>
+              </w:rPr>
+              <w:fldChar w:fldCharType="end"/>
+            </w:r>
+          </w:hyperlink>
+        </w:p>
+        <w:p>
+          <w:pPr>
+            <w:pStyle w:val="TOC3"/>
+            <w:tabs>
+              <w:tab w:val="right" w:leader="dot" w:pos="9016"/>
+            </w:tabs>
+            <w:rPr>
+              <w:rFonts w:eastAsiaTheme="minorEastAsia"/>
+              <w:noProof/>
+              <w:sz w:val="24"/>
+              <w:szCs w:val="24"/>
+              <w:lang w:eastAsia="en-GB"/>
+            </w:rPr>
+          </w:pPr>
+          <w:hyperlink w:anchor="_Toc166083463" w:history="1">
+            <w:r>
+              <w:rPr>
+                <w:rStyle w:val="Hyperlink"/>
+                <w:noProof/>
+              </w:rPr>
+              <w:t>Assembly tools</w:t>
+            </w:r>
+            <w:r>
+              <w:rPr>
+                <w:noProof/>
+                <w:webHidden/>
+              </w:rPr>
+              <w:tab/>
+            </w:r>
+            <w:r>
+              <w:rPr>
+                <w:noProof/>
+                <w:webHidden/>
+              </w:rPr>
+              <w:fldChar w:fldCharType="begin"/>
+            </w:r>
+            <w:r>
+              <w:rPr>
+                <w:noProof/>
+                <w:webHidden/>
+              </w:rPr>
+              <w:instrText xml:space="preserve"> PAGEREF _Toc166083463 \h </w:instrText>
+            </w:r>
+            <w:r>
+              <w:rPr>
+                <w:noProof/>
+                <w:webHidden/>
+              </w:rPr>
+            </w:r>
+            <w:r>
+              <w:rPr>
+                <w:noProof/>
+                <w:webHidden/>
+              </w:rPr>
+              <w:fldChar w:fldCharType="separate"/>
+            </w:r>
+            <w:r>
+              <w:rPr>
+                <w:noProof/>
+                <w:webHidden/>
+              </w:rPr>
+              <w:t>9</w:t>
+            </w:r>
+            <w:r>
+              <w:rPr>
+                <w:noProof/>
+                <w:webHidden/>
+              </w:rPr>
+              <w:fldChar w:fldCharType="end"/>
+            </w:r>
+          </w:hyperlink>
+        </w:p>
+        <w:p>
+          <w:r>
+            <w:rPr>
+              <w:b/>
+              <w:bCs/>
+            </w:rPr>
+            <w:fldChar w:fldCharType="end"/>
+          </w:r>
+        </w:p>
+      </w:sdtContent>
+    </w:sdt>
+    <w:p>
+      <w:r>
+        <w:br w:type="page"/>
+      </w:r>
+    </w:p>
     <w:p>
       <w:pPr>
         <w:pStyle w:val="Heading2"/>
       </w:pPr>
+      <w:bookmarkStart w:id="0" w:name="_Toc166083452"/>
       <w:r>
         <w:lastRenderedPageBreak/>
         <w:t>Introduction</w:t>
       </w:r>
+      <w:bookmarkEnd w:id="0"/>
     </w:p>
     <w:p>
       <w:pPr>
@@ -460,17 +1389,21 @@
       <w:pPr>
         <w:pStyle w:val="Heading2"/>
       </w:pPr>
+      <w:bookmarkStart w:id="1" w:name="_Toc166083453"/>
       <w:r>
         <w:t>Installation</w:t>
       </w:r>
+      <w:bookmarkEnd w:id="1"/>
     </w:p>
     <w:p>
       <w:pPr>
         <w:pStyle w:val="Heading3"/>
       </w:pPr>
+      <w:bookmarkStart w:id="2" w:name="_Toc166083454"/>
       <w:r>
         <w:t>Installation of the Omniverse Launcher</w:t>
       </w:r>
+      <w:bookmarkEnd w:id="2"/>
     </w:p>
     <w:p>
       <w:r>
@@ -504,12 +1437,16 @@
     <w:p>
       <w:pPr>
         <w:pStyle w:val="ListParagraph"/>
-      </w:pPr>
-      <w:r>
+        <w:jc w:val="center"/>
+      </w:pPr>
+      <w:r>
+        <w:rPr>
+          <w:noProof/>
+        </w:rPr>
         <w:drawing>
-          <wp:inline distT="0" distB="0" distL="0" distR="0" wp14:anchorId="009009F3" wp14:editId="2BA17FDE">
-            <wp:extent cx="4608214" cy="1788453"/>
-            <wp:effectExtent l="0" t="0" r="1905" b="2540"/>
+          <wp:inline distT="0" distB="0" distL="0" distR="0" wp14:anchorId="009009F3" wp14:editId="32C75CF9">
+            <wp:extent cx="4024011" cy="1561723"/>
+            <wp:effectExtent l="0" t="0" r="0" b="635"/>
             <wp:docPr id="350113067" name="Picture 1" descr="A screenshot of a computer program&#10;&#10;Description automatically generated"/>
             <wp:cNvGraphicFramePr>
               <a:graphicFrameLocks xmlns:a="http://schemas.openxmlformats.org/drawingml/2006/main" noChangeAspect="1"/>
@@ -522,7 +1459,7 @@
                     <pic:cNvPicPr/>
                   </pic:nvPicPr>
                   <pic:blipFill>
-                    <a:blip r:embed="rId7"/>
+                    <a:blip r:embed="rId8"/>
                     <a:stretch>
                       <a:fillRect/>
                     </a:stretch>
@@ -530,7 +1467,7 @@
                   <pic:spPr>
                     <a:xfrm>
                       <a:off x="0" y="0"/>
-                      <a:ext cx="4611206" cy="1789614"/>
+                      <a:ext cx="4032508" cy="1565021"/>
                     </a:xfrm>
                     <a:prstGeom prst="rect">
                       <a:avLst/>
@@ -558,13 +1495,17 @@
     <w:p>
       <w:pPr>
         <w:pStyle w:val="ListParagraph"/>
-      </w:pPr>
-      <w:r>
+        <w:jc w:val="center"/>
+      </w:pPr>
+      <w:r>
+        <w:rPr>
+          <w:noProof/>
+        </w:rPr>
         <w:lastRenderedPageBreak/>
         <w:drawing>
-          <wp:inline distT="0" distB="0" distL="0" distR="0" wp14:anchorId="015A950A" wp14:editId="6847F950">
-            <wp:extent cx="4332083" cy="2184280"/>
-            <wp:effectExtent l="0" t="0" r="0" b="6985"/>
+          <wp:inline distT="0" distB="0" distL="0" distR="0" wp14:anchorId="015A950A" wp14:editId="1946C460">
+            <wp:extent cx="3073651" cy="1549766"/>
+            <wp:effectExtent l="0" t="0" r="0" b="0"/>
             <wp:docPr id="2108085322" name="Picture 1" descr="A screenshot of a computer&#10;&#10;Description automatically generated"/>
             <wp:cNvGraphicFramePr>
               <a:graphicFrameLocks xmlns:a="http://schemas.openxmlformats.org/drawingml/2006/main" noChangeAspect="1"/>
@@ -577,7 +1518,7 @@
                     <pic:cNvPicPr/>
                   </pic:nvPicPr>
                   <pic:blipFill>
-                    <a:blip r:embed="rId8"/>
+                    <a:blip r:embed="rId9"/>
                     <a:stretch>
                       <a:fillRect/>
                     </a:stretch>
@@ -585,7 +1526,7 @@
                   <pic:spPr>
                     <a:xfrm>
                       <a:off x="0" y="0"/>
-                      <a:ext cx="4339300" cy="2187919"/>
+                      <a:ext cx="3098583" cy="1562337"/>
                     </a:xfrm>
                     <a:prstGeom prst="rect">
                       <a:avLst/>
@@ -632,6 +1573,7 @@
       <w:pPr>
         <w:pStyle w:val="Heading3"/>
       </w:pPr>
+      <w:bookmarkStart w:id="3" w:name="_Toc166083455"/>
       <w:r>
         <w:t>Setting up a</w:t>
       </w:r>
@@ -641,6 +1583,7 @@
       <w:r>
         <w:t xml:space="preserve"> Omniverse Nucleus server</w:t>
       </w:r>
+      <w:bookmarkEnd w:id="3"/>
     </w:p>
     <w:p>
       <w:pPr>
@@ -718,88 +1661,8 @@
         </w:rPr>
         <w:t xml:space="preserve">There are some differences between Omniverse Individual and Omniverse Enterprise, however Omniverse Individual allows up to two users to work on the same project per entity. </w:t>
       </w:r>
-    </w:p>
-    <w:p>
-      <w:pPr>
-        <w:spacing w:after="0" w:line="240" w:lineRule="auto"/>
-        <w:jc w:val="both"/>
-        <w:rPr>
-          <w:color w:val="000000"/>
-        </w:rPr>
-      </w:pPr>
-    </w:p>
-    <w:p>
-      <w:pPr>
-        <w:spacing w:after="0" w:line="240" w:lineRule="auto"/>
-        <w:jc w:val="both"/>
-        <w:rPr>
-          <w:color w:val="000000"/>
-        </w:rPr>
-      </w:pPr>
-      <w:r>
-        <w:rPr>
-          <w:color w:val="000000"/>
-        </w:rPr>
-        <w:t xml:space="preserve">Setting up a local Nucleus service using the Omniverse Individual license can be done through the steps in the following </w:t>
-      </w:r>
-      <w:hyperlink r:id="rId9" w:history="1">
-        <w:r>
-          <w:rPr>
-            <w:rStyle w:val="Hyperlink"/>
-          </w:rPr>
-          <w:t>link</w:t>
-        </w:r>
-      </w:hyperlink>
-      <w:r>
-        <w:rPr>
-          <w:color w:val="000000"/>
-        </w:rPr>
-        <w:t xml:space="preserve">: </w:t>
-      </w:r>
-    </w:p>
-    <w:p>
-      <w:pPr>
-        <w:spacing w:after="0" w:line="240" w:lineRule="auto"/>
-        <w:jc w:val="both"/>
-        <w:rPr>
-          <w:color w:val="000000"/>
-        </w:rPr>
-      </w:pPr>
-      <w:r>
-        <w:rPr>
-          <w:color w:val="000000"/>
-        </w:rPr>
-        <w:t>[</w:t>
-      </w:r>
-      <w:r>
-        <w:rPr>
-          <w:color w:val="000000"/>
-        </w:rPr>
-        <w:t>https://docs.omniverse.nvidia.com/nucleus/latest/workstation/installation.html</w:t>
-      </w:r>
-      <w:r>
-        <w:rPr>
-          <w:color w:val="000000"/>
-        </w:rPr>
-        <w:t xml:space="preserve">] </w:t>
-      </w:r>
-    </w:p>
-    <w:p>
-      <w:pPr>
-        <w:spacing w:after="0" w:line="240" w:lineRule="auto"/>
-        <w:jc w:val="both"/>
-        <w:rPr>
-          <w:color w:val="000000"/>
-        </w:rPr>
-      </w:pPr>
-    </w:p>
-    <w:p>
-      <w:pPr>
-        <w:spacing w:after="0" w:line="240" w:lineRule="auto"/>
-        <w:jc w:val="both"/>
-      </w:pPr>
-      <w:r>
-        <w:t xml:space="preserve">To set up an enterprise Omniverse Nucleus server, an extended user license is required, information regarding this and installation steps of the Omniverse IT-managed launcher can be found </w:t>
+      <w:r>
+        <w:t xml:space="preserve">Further information regarding the differences between Omniverse Individual and Enterprise is available </w:t>
       </w:r>
       <w:hyperlink r:id="rId10" w:history="1">
         <w:r>
@@ -813,15 +1676,184 @@
         <w:t xml:space="preserve"> [</w:t>
       </w:r>
       <w:r>
-        <w:t>https://docs.omniverse.nvidia.com/launcher/latest/it-managed-launcher.html</w:t>
-      </w:r>
-      <w:r>
-        <w:t xml:space="preserve">]. </w:t>
-      </w:r>
-      <w:r>
-        <w:t xml:space="preserve">Further information regarding the differences between Omniverse Individual and Enterprise is available </w:t>
+        <w:t>https://docs.omniverse.nvidia.com/enterprise/latest/benefits.html</w:t>
+      </w:r>
+      <w:r>
+        <w:t>].</w:t>
+      </w:r>
+    </w:p>
+    <w:p>
+      <w:pPr>
+        <w:spacing w:after="0" w:line="240" w:lineRule="auto"/>
+        <w:jc w:val="both"/>
+        <w:rPr>
+          <w:color w:val="000000"/>
+        </w:rPr>
+      </w:pPr>
+    </w:p>
+    <w:p>
+      <w:pPr>
+        <w:spacing w:after="0" w:line="240" w:lineRule="auto"/>
+        <w:jc w:val="both"/>
+        <w:rPr>
+          <w:b/>
+          <w:bCs/>
+          <w:color w:val="000000"/>
+          <w:u w:val="single"/>
+        </w:rPr>
+      </w:pPr>
+      <w:r>
+        <w:rPr>
+          <w:b/>
+          <w:bCs/>
+          <w:color w:val="000000"/>
+          <w:u w:val="single"/>
+        </w:rPr>
+        <w:t>Individual License</w:t>
+      </w:r>
+    </w:p>
+    <w:p>
+      <w:pPr>
+        <w:spacing w:after="0" w:line="240" w:lineRule="auto"/>
+        <w:rPr>
+          <w:color w:val="000000"/>
+        </w:rPr>
+      </w:pPr>
+      <w:r>
+        <w:rPr>
+          <w:color w:val="000000"/>
+        </w:rPr>
+        <w:t xml:space="preserve">Setting up a local Nucleus service using the Omniverse Individual license can be done through the steps in the following </w:t>
       </w:r>
       <w:hyperlink r:id="rId11" w:history="1">
+        <w:r>
+          <w:rPr>
+            <w:rStyle w:val="Hyperlink"/>
+          </w:rPr>
+          <w:t>link</w:t>
+        </w:r>
+      </w:hyperlink>
+      <w:r>
+        <w:rPr>
+          <w:color w:val="000000"/>
+        </w:rPr>
+        <w:t>:</w:t>
+      </w:r>
+      <w:r>
+        <w:rPr>
+          <w:color w:val="000000"/>
+        </w:rPr>
+        <w:t xml:space="preserve"> </w:t>
+      </w:r>
+    </w:p>
+    <w:p>
+      <w:pPr>
+        <w:spacing w:after="0" w:line="240" w:lineRule="auto"/>
+        <w:rPr>
+          <w:color w:val="000000"/>
+        </w:rPr>
+      </w:pPr>
+    </w:p>
+    <w:p>
+      <w:pPr>
+        <w:spacing w:after="0" w:line="240" w:lineRule="auto"/>
+        <w:rPr>
+          <w:color w:val="000000"/>
+        </w:rPr>
+      </w:pPr>
+      <w:r>
+        <w:rPr>
+          <w:color w:val="000000"/>
+        </w:rPr>
+        <w:t>[</w:t>
+      </w:r>
+      <w:r>
+        <w:rPr>
+          <w:color w:val="000000"/>
+        </w:rPr>
+        <w:t>https://docs.omniverse.nvidia.com/nucleus/latest/workstation/installation.html</w:t>
+      </w:r>
+      <w:r>
+        <w:rPr>
+          <w:color w:val="000000"/>
+        </w:rPr>
+        <w:t>]</w:t>
+      </w:r>
+    </w:p>
+    <w:p>
+      <w:pPr>
+        <w:spacing w:after="0" w:line="240" w:lineRule="auto"/>
+        <w:rPr>
+          <w:color w:val="000000"/>
+        </w:rPr>
+      </w:pPr>
+    </w:p>
+    <w:p>
+      <w:pPr>
+        <w:spacing w:after="0" w:line="240" w:lineRule="auto"/>
+        <w:rPr>
+          <w:color w:val="000000"/>
+        </w:rPr>
+      </w:pPr>
+      <w:r>
+        <w:rPr>
+          <w:color w:val="000000"/>
+        </w:rPr>
+        <w:t xml:space="preserve">Once this is done, the user can access the Nucleus server using the newly created </w:t>
+      </w:r>
+      <w:r>
+        <w:rPr>
+          <w:rFonts w:ascii="Courier New" w:hAnsi="Courier New" w:cs="Courier New"/>
+          <w:color w:val="000000"/>
+        </w:rPr>
+        <w:t>omniverse://localhost</w:t>
+      </w:r>
+      <w:r>
+        <w:rPr>
+          <w:color w:val="000000"/>
+        </w:rPr>
+        <w:t xml:space="preserve"> server. </w:t>
+      </w:r>
+    </w:p>
+    <w:p>
+      <w:pPr>
+        <w:spacing w:after="0" w:line="240" w:lineRule="auto"/>
+        <w:jc w:val="both"/>
+        <w:rPr>
+          <w:color w:val="000000"/>
+        </w:rPr>
+      </w:pPr>
+    </w:p>
+    <w:p>
+      <w:pPr>
+        <w:spacing w:after="0" w:line="240" w:lineRule="auto"/>
+        <w:jc w:val="both"/>
+        <w:rPr>
+          <w:b/>
+          <w:bCs/>
+          <w:color w:val="000000"/>
+          <w:u w:val="single"/>
+        </w:rPr>
+      </w:pPr>
+      <w:r>
+        <w:rPr>
+          <w:b/>
+          <w:bCs/>
+          <w:color w:val="000000"/>
+          <w:u w:val="single"/>
+        </w:rPr>
+        <w:t>Enterprise License</w:t>
+      </w:r>
+    </w:p>
+    <w:p>
+      <w:pPr>
+        <w:spacing w:after="0" w:line="240" w:lineRule="auto"/>
+        <w:jc w:val="both"/>
+      </w:pPr>
+      <w:r>
+        <w:t xml:space="preserve">To set up an enterprise Omniverse Nucleus server, an extended user license is required, information regarding this and installation steps of the Omniverse IT-managed launcher can be found </w:t>
+      </w:r>
+      <w:hyperlink r:id="rId12" w:history="1">
         <w:r>
           <w:rPr>
             <w:rStyle w:val="Hyperlink"/>
@@ -833,25 +1865,21 @@
         <w:t xml:space="preserve"> [</w:t>
       </w:r>
       <w:r>
-        <w:t>https://docs.omniverse.nvidia.com/enterprise/latest/benefits.html</w:t>
-      </w:r>
-      <w:r>
-        <w:t>].</w:t>
-      </w:r>
-    </w:p>
-    <w:p>
-      <w:pPr>
-        <w:spacing w:after="0" w:line="240" w:lineRule="auto"/>
-        <w:jc w:val="both"/>
-      </w:pPr>
+        <w:t>https://docs.omniverse.nvidia.com/launcher/latest/it-managed-launcher.html</w:t>
+      </w:r>
+      <w:r>
+        <w:t xml:space="preserve">]. </w:t>
+      </w:r>
     </w:p>
     <w:p>
       <w:pPr>
         <w:pStyle w:val="Heading3"/>
       </w:pPr>
+      <w:bookmarkStart w:id="4" w:name="_Toc166083456"/>
       <w:r>
         <w:t>Basic installation (automated script)</w:t>
       </w:r>
+      <w:bookmarkEnd w:id="4"/>
     </w:p>
     <w:p>
       <w:r>
@@ -1001,7 +2029,7 @@
                 <w:u w:val="single"/>
               </w:rPr>
             </w:pPr>
-            <w:bookmarkStart w:id="0" w:name="_Hlk165988127"/>
+            <w:bookmarkStart w:id="5" w:name="_Hlk165988127"/>
             <w:r>
               <w:rPr>
                 <w:b/>
@@ -1023,15 +2051,9 @@
               <w:rPr>
                 <w:rFonts w:ascii="Courier New" w:hAnsi="Courier New" w:cs="Courier New"/>
               </w:rPr>
-              <w:t>g</w:t>
-            </w:r>
-            <w:r>
-              <w:rPr>
-                <w:rFonts w:ascii="Courier New" w:hAnsi="Courier New" w:cs="Courier New"/>
-              </w:rPr>
-              <w:t xml:space="preserve">it clone </w:t>
-            </w:r>
-            <w:hyperlink r:id="rId12" w:history="1">
+              <w:t xml:space="preserve">git clone </w:t>
+            </w:r>
+            <w:hyperlink r:id="rId13" w:history="1">
               <w:r>
                 <w:rPr>
                   <w:rStyle w:val="Hyperlink"/>
@@ -1053,28 +2075,8 @@
           </w:p>
         </w:tc>
       </w:tr>
-      <w:bookmarkEnd w:id="0"/>
     </w:tbl>
-    <w:p>
-      <w:pPr>
-        <w:pStyle w:val="ListParagraph"/>
-        <w:spacing w:after="0" w:line="240" w:lineRule="auto"/>
-        <w:jc w:val="both"/>
-        <w:rPr>
-          <w:color w:val="000000"/>
-        </w:rPr>
-      </w:pPr>
-    </w:p>
-    <w:p>
-      <w:pPr>
-        <w:pStyle w:val="ListParagraph"/>
-        <w:spacing w:after="0" w:line="240" w:lineRule="auto"/>
-        <w:jc w:val="both"/>
-        <w:rPr>
-          <w:color w:val="000000"/>
-        </w:rPr>
-      </w:pPr>
-    </w:p>
+    <w:bookmarkEnd w:id="5"/>
     <w:p>
       <w:pPr>
         <w:pStyle w:val="ListParagraph"/>
@@ -1092,6 +2094,7 @@
         <w:rPr>
           <w:color w:val="000000"/>
         </w:rPr>
+        <w:lastRenderedPageBreak/>
         <w:t>Navigate to the cloned repository’s directory and l</w:t>
       </w:r>
       <w:r>
@@ -1151,7 +2154,6 @@
           </w:p>
           <w:p>
             <w:pPr>
-              <w:spacing w:after="0" w:line="240" w:lineRule="auto"/>
               <w:jc w:val="both"/>
               <w:rPr>
                 <w:rFonts w:ascii="Courier New" w:hAnsi="Courier New" w:cs="Courier New"/>
@@ -1375,13 +2377,18 @@
       <w:pPr>
         <w:pStyle w:val="Heading3"/>
       </w:pPr>
+      <w:bookmarkStart w:id="6" w:name="_Toc166083457"/>
       <w:r>
         <w:t>Manual installation</w:t>
       </w:r>
+      <w:bookmarkEnd w:id="6"/>
     </w:p>
     <w:p>
       <w:r>
         <w:t xml:space="preserve">This subsection outlines the steps required to install the software manually, without using the automated script. </w:t>
+      </w:r>
+      <w:r>
+        <w:t>The user will have to have Omniverse Launcher installed prior to carrying out this installation process.</w:t>
       </w:r>
     </w:p>
     <w:p>
@@ -1507,6 +2514,7 @@
                 <w:u w:val="single"/>
               </w:rPr>
             </w:pPr>
+            <w:bookmarkStart w:id="7" w:name="_Hlk166078122"/>
             <w:r>
               <w:rPr>
                 <w:b/>
@@ -1521,7 +2529,10 @@
             <w:pPr>
               <w:jc w:val="both"/>
               <w:rPr>
+                <w:rStyle w:val="Hyperlink"/>
                 <w:rFonts w:ascii="Courier New" w:hAnsi="Courier New" w:cs="Courier New"/>
+                <w:color w:val="auto"/>
+                <w:u w:val="none"/>
               </w:rPr>
             </w:pPr>
             <w:r>
@@ -1530,7 +2541,7 @@
               </w:rPr>
               <w:t xml:space="preserve">git clone </w:t>
             </w:r>
-            <w:hyperlink r:id="rId13" w:history="1">
+            <w:hyperlink r:id="rId14" w:history="1">
               <w:r>
                 <w:rPr>
                   <w:rStyle w:val="Hyperlink"/>
@@ -1546,21 +2557,833 @@
             <w:pPr>
               <w:jc w:val="both"/>
               <w:rPr>
-                <w:color w:val="000000"/>
+                <w:rFonts w:ascii="Courier New" w:hAnsi="Courier New" w:cs="Courier New"/>
               </w:rPr>
             </w:pPr>
           </w:p>
         </w:tc>
       </w:tr>
     </w:tbl>
+    <w:bookmarkEnd w:id="7"/>
+    <w:p>
+      <w:pPr>
+        <w:pStyle w:val="ListParagraph"/>
+        <w:numPr>
+          <w:ilvl w:val="0"/>
+          <w:numId w:val="8"/>
+        </w:numPr>
+      </w:pPr>
+      <w:r>
+        <w:t xml:space="preserve">Open Omniverse Launcher. Under the Exchange tab, navigate to the Connect Sample page. This can be done using the search bar or under the Connectors tab on the left-hand side of the window. </w:t>
+      </w:r>
+    </w:p>
+    <w:p>
+      <w:pPr>
+        <w:pStyle w:val="ListParagraph"/>
+      </w:pPr>
+      <w:r>
+        <w:drawing>
+          <wp:inline distT="0" distB="0" distL="0" distR="0" wp14:anchorId="6CB42F9F" wp14:editId="14E46BD7">
+            <wp:extent cx="4709595" cy="2720566"/>
+            <wp:effectExtent l="0" t="0" r="0" b="3810"/>
+            <wp:docPr id="110319248" name="Picture 1" descr="A screenshot of a computer&#10;&#10;Description automatically generated"/>
+            <wp:cNvGraphicFramePr>
+              <a:graphicFrameLocks xmlns:a="http://schemas.openxmlformats.org/drawingml/2006/main" noChangeAspect="1"/>
+            </wp:cNvGraphicFramePr>
+            <a:graphic xmlns:a="http://schemas.openxmlformats.org/drawingml/2006/main">
+              <a:graphicData uri="http://schemas.openxmlformats.org/drawingml/2006/picture">
+                <pic:pic xmlns:pic="http://schemas.openxmlformats.org/drawingml/2006/picture">
+                  <pic:nvPicPr>
+                    <pic:cNvPr id="110319248" name="Picture 1" descr="A screenshot of a computer&#10;&#10;Description automatically generated"/>
+                    <pic:cNvPicPr/>
+                  </pic:nvPicPr>
+                  <pic:blipFill>
+                    <a:blip r:embed="rId15"/>
+                    <a:stretch>
+                      <a:fillRect/>
+                    </a:stretch>
+                  </pic:blipFill>
+                  <pic:spPr>
+                    <a:xfrm>
+                      <a:off x="0" y="0"/>
+                      <a:ext cx="4713921" cy="2723065"/>
+                    </a:xfrm>
+                    <a:prstGeom prst="rect">
+                      <a:avLst/>
+                    </a:prstGeom>
+                  </pic:spPr>
+                </pic:pic>
+              </a:graphicData>
+            </a:graphic>
+          </wp:inline>
+        </w:drawing>
+      </w:r>
+    </w:p>
+    <w:p>
+      <w:pPr>
+        <w:pStyle w:val="ListParagraph"/>
+      </w:pPr>
+    </w:p>
+    <w:p>
+      <w:pPr>
+        <w:pStyle w:val="ListParagraph"/>
+        <w:numPr>
+          <w:ilvl w:val="0"/>
+          <w:numId w:val="8"/>
+        </w:numPr>
+      </w:pPr>
+      <w:r>
+        <w:t xml:space="preserve">Download Connect Sample version 202.0.0 using the Omniverse Launcher. The estimated file size is about 200MB. </w:t>
+      </w:r>
+    </w:p>
+    <w:p>
+      <w:pPr>
+        <w:pStyle w:val="ListParagraph"/>
+        <w:numPr>
+          <w:ilvl w:val="0"/>
+          <w:numId w:val="8"/>
+        </w:numPr>
+      </w:pPr>
+      <w:r>
+        <w:t xml:space="preserve">Once downloaded, navigate to the </w:t>
+      </w:r>
+      <w:proofErr w:type="gramStart"/>
+      <w:r>
+        <w:t>Library</w:t>
+      </w:r>
+      <w:proofErr w:type="gramEnd"/>
+      <w:r>
+        <w:t xml:space="preserve"> tab. On the </w:t>
+      </w:r>
+      <w:r>
+        <w:t>left-hand</w:t>
+      </w:r>
+      <w:r>
+        <w:t xml:space="preserve"> side of the page, select Connectors. </w:t>
+      </w:r>
+      <w:r>
+        <w:t xml:space="preserve">The user can expect to find the newly downloaded Connect Sample connector visible on the page. </w:t>
+      </w:r>
+    </w:p>
+    <w:p>
+      <w:pPr>
+        <w:pStyle w:val="ListParagraph"/>
+      </w:pPr>
+      <w:r>
+        <w:lastRenderedPageBreak/>
+        <w:drawing>
+          <wp:inline distT="0" distB="0" distL="0" distR="0" wp14:anchorId="31475C56" wp14:editId="159EB5CE">
+            <wp:extent cx="4744016" cy="2722580"/>
+            <wp:effectExtent l="0" t="0" r="0" b="1905"/>
+            <wp:docPr id="1414166290" name="Picture 1" descr="A screenshot of a computer&#10;&#10;Description automatically generated"/>
+            <wp:cNvGraphicFramePr>
+              <a:graphicFrameLocks xmlns:a="http://schemas.openxmlformats.org/drawingml/2006/main" noChangeAspect="1"/>
+            </wp:cNvGraphicFramePr>
+            <a:graphic xmlns:a="http://schemas.openxmlformats.org/drawingml/2006/main">
+              <a:graphicData uri="http://schemas.openxmlformats.org/drawingml/2006/picture">
+                <pic:pic xmlns:pic="http://schemas.openxmlformats.org/drawingml/2006/picture">
+                  <pic:nvPicPr>
+                    <pic:cNvPr id="1414166290" name="Picture 1" descr="A screenshot of a computer&#10;&#10;Description automatically generated"/>
+                    <pic:cNvPicPr/>
+                  </pic:nvPicPr>
+                  <pic:blipFill>
+                    <a:blip r:embed="rId16"/>
+                    <a:stretch>
+                      <a:fillRect/>
+                    </a:stretch>
+                  </pic:blipFill>
+                  <pic:spPr>
+                    <a:xfrm>
+                      <a:off x="0" y="0"/>
+                      <a:ext cx="4755025" cy="2728898"/>
+                    </a:xfrm>
+                    <a:prstGeom prst="rect">
+                      <a:avLst/>
+                    </a:prstGeom>
+                  </pic:spPr>
+                </pic:pic>
+              </a:graphicData>
+            </a:graphic>
+          </wp:inline>
+        </w:drawing>
+      </w:r>
+    </w:p>
+    <w:p>
+      <w:pPr>
+        <w:pStyle w:val="ListParagraph"/>
+      </w:pPr>
+    </w:p>
+    <w:p>
+      <w:pPr>
+        <w:pStyle w:val="ListParagraph"/>
+        <w:numPr>
+          <w:ilvl w:val="0"/>
+          <w:numId w:val="8"/>
+        </w:numPr>
+      </w:pPr>
+      <w:r>
+        <w:t>Click the three horizontal bars to the right of the Connect Sample listing. Click Settings.</w:t>
+      </w:r>
+    </w:p>
+    <w:p>
+      <w:pPr>
+        <w:pStyle w:val="ListParagraph"/>
+        <w:rPr>
+          <w:noProof/>
+        </w:rPr>
+      </w:pPr>
+      <w:r>
+        <w:drawing>
+          <wp:inline distT="0" distB="0" distL="0" distR="0" wp14:anchorId="269F6015" wp14:editId="14CB2ADF">
+            <wp:extent cx="1857226" cy="1348966"/>
+            <wp:effectExtent l="0" t="0" r="0" b="3810"/>
+            <wp:docPr id="66700054" name="Picture 1" descr="A screenshot of a menu&#10;&#10;Description automatically generated"/>
+            <wp:cNvGraphicFramePr>
+              <a:graphicFrameLocks xmlns:a="http://schemas.openxmlformats.org/drawingml/2006/main" noChangeAspect="1"/>
+            </wp:cNvGraphicFramePr>
+            <a:graphic xmlns:a="http://schemas.openxmlformats.org/drawingml/2006/main">
+              <a:graphicData uri="http://schemas.openxmlformats.org/drawingml/2006/picture">
+                <pic:pic xmlns:pic="http://schemas.openxmlformats.org/drawingml/2006/picture">
+                  <pic:nvPicPr>
+                    <pic:cNvPr id="66700054" name="Picture 1" descr="A screenshot of a menu&#10;&#10;Description automatically generated"/>
+                    <pic:cNvPicPr/>
+                  </pic:nvPicPr>
+                  <pic:blipFill>
+                    <a:blip r:embed="rId17"/>
+                    <a:stretch>
+                      <a:fillRect/>
+                    </a:stretch>
+                  </pic:blipFill>
+                  <pic:spPr>
+                    <a:xfrm>
+                      <a:off x="0" y="0"/>
+                      <a:ext cx="1864166" cy="1354007"/>
+                    </a:xfrm>
+                    <a:prstGeom prst="rect">
+                      <a:avLst/>
+                    </a:prstGeom>
+                  </pic:spPr>
+                </pic:pic>
+              </a:graphicData>
+            </a:graphic>
+          </wp:inline>
+        </w:drawing>
+      </w:r>
+      <w:r>
+        <w:rPr>
+          <w:noProof/>
+        </w:rPr>
+        <w:t xml:space="preserve"> </w:t>
+      </w:r>
+      <w:r>
+        <w:drawing>
+          <wp:inline distT="0" distB="0" distL="0" distR="0" wp14:anchorId="453D16B8" wp14:editId="6CBF3275">
+            <wp:extent cx="3055544" cy="945844"/>
+            <wp:effectExtent l="0" t="0" r="0" b="6985"/>
+            <wp:docPr id="862453678" name="Picture 1" descr="A screenshot of a computer&#10;&#10;Description automatically generated"/>
+            <wp:cNvGraphicFramePr>
+              <a:graphicFrameLocks xmlns:a="http://schemas.openxmlformats.org/drawingml/2006/main" noChangeAspect="1"/>
+            </wp:cNvGraphicFramePr>
+            <a:graphic xmlns:a="http://schemas.openxmlformats.org/drawingml/2006/main">
+              <a:graphicData uri="http://schemas.openxmlformats.org/drawingml/2006/picture">
+                <pic:pic xmlns:pic="http://schemas.openxmlformats.org/drawingml/2006/picture">
+                  <pic:nvPicPr>
+                    <pic:cNvPr id="862453678" name="Picture 1" descr="A screenshot of a computer&#10;&#10;Description automatically generated"/>
+                    <pic:cNvPicPr/>
+                  </pic:nvPicPr>
+                  <pic:blipFill>
+                    <a:blip r:embed="rId18"/>
+                    <a:stretch>
+                      <a:fillRect/>
+                    </a:stretch>
+                  </pic:blipFill>
+                  <pic:spPr>
+                    <a:xfrm>
+                      <a:off x="0" y="0"/>
+                      <a:ext cx="3077290" cy="952575"/>
+                    </a:xfrm>
+                    <a:prstGeom prst="rect">
+                      <a:avLst/>
+                    </a:prstGeom>
+                  </pic:spPr>
+                </pic:pic>
+              </a:graphicData>
+            </a:graphic>
+          </wp:inline>
+        </w:drawing>
+      </w:r>
+    </w:p>
+    <w:p>
+      <w:pPr>
+        <w:pStyle w:val="ListParagraph"/>
+        <w:rPr>
+          <w:noProof/>
+        </w:rPr>
+      </w:pPr>
+    </w:p>
+    <w:p>
+      <w:pPr>
+        <w:pStyle w:val="ListParagraph"/>
+        <w:numPr>
+          <w:ilvl w:val="0"/>
+          <w:numId w:val="8"/>
+        </w:numPr>
+      </w:pPr>
+      <w:r>
+        <w:rPr>
+          <w:noProof/>
+        </w:rPr>
+        <w:t xml:space="preserve">Clicking the directory button to the right of the install path will direct the user to the directory in which the Connect Sample is stored. Alternatively, this is typically stored in </w:t>
+      </w:r>
+      <w:r>
+        <w:rPr>
+          <w:rFonts w:ascii="Courier New" w:hAnsi="Courier New" w:cs="Courier New"/>
+          <w:noProof/>
+        </w:rPr>
+        <w:t>C:/Users/USERNAME/AppData/Local/ov/pkg/connectsample-202.0.0</w:t>
+      </w:r>
+    </w:p>
+    <w:p>
+      <w:pPr>
+        <w:pStyle w:val="ListParagraph"/>
+      </w:pPr>
+    </w:p>
+    <w:p>
+      <w:pPr>
+        <w:pStyle w:val="ListParagraph"/>
+        <w:numPr>
+          <w:ilvl w:val="0"/>
+          <w:numId w:val="8"/>
+        </w:numPr>
+      </w:pPr>
+      <w:r>
+        <w:rPr>
+          <w:rFonts w:cs="Courier New"/>
+          <w:noProof/>
+        </w:rPr>
+        <w:t xml:space="preserve">Copy the contents of the directory to the </w:t>
+      </w:r>
+      <w:r>
+        <w:rPr>
+          <w:rFonts w:ascii="Courier New" w:hAnsi="Courier New" w:cs="Courier New"/>
+          <w:noProof/>
+        </w:rPr>
+        <w:t>/OmniConnect</w:t>
+      </w:r>
+      <w:r>
+        <w:rPr>
+          <w:rFonts w:cs="Courier New"/>
+          <w:noProof/>
+        </w:rPr>
+        <w:t xml:space="preserve"> folder of the FreeCAD-Omniverse repository directory, which was previously downloaded in step 1.</w:t>
+      </w:r>
+    </w:p>
     <w:p/>
     <w:p>
       <w:pPr>
+        <w:pStyle w:val="ListParagraph"/>
+        <w:numPr>
+          <w:ilvl w:val="0"/>
+          <w:numId w:val="8"/>
+        </w:numPr>
+      </w:pPr>
+      <w:r>
+        <w:t xml:space="preserve">Navigate to the </w:t>
+      </w:r>
+      <w:r>
+        <w:rPr>
+          <w:rFonts w:ascii="Courier New" w:hAnsi="Courier New" w:cs="Courier New"/>
+        </w:rPr>
+        <w:t>/</w:t>
+      </w:r>
+      <w:proofErr w:type="spellStart"/>
+      <w:r>
+        <w:rPr>
+          <w:rFonts w:ascii="Courier New" w:hAnsi="Courier New" w:cs="Courier New"/>
+        </w:rPr>
+        <w:t>OmniConnect</w:t>
+      </w:r>
+      <w:proofErr w:type="spellEnd"/>
+      <w:r>
+        <w:t xml:space="preserve"> directory in the </w:t>
+      </w:r>
+      <w:r>
+        <w:rPr>
+          <w:rFonts w:cs="Courier New"/>
+          <w:noProof/>
+        </w:rPr>
+        <w:t>FreeCAD-Omniverse repository directory</w:t>
+      </w:r>
+      <w:r>
+        <w:rPr>
+          <w:rFonts w:cs="Courier New"/>
+          <w:noProof/>
+        </w:rPr>
+        <w:t xml:space="preserve">. Under </w:t>
+      </w:r>
+      <w:r>
+        <w:rPr>
+          <w:rFonts w:ascii="Courier New" w:hAnsi="Courier New" w:cs="Courier New"/>
+          <w:noProof/>
+        </w:rPr>
+        <w:t>/</w:t>
+      </w:r>
+      <w:r>
+        <w:rPr>
+          <w:rFonts w:ascii="Courier New" w:hAnsi="Courier New" w:cs="Courier New"/>
+          <w:noProof/>
+        </w:rPr>
+        <w:t>omniConnect</w:t>
+      </w:r>
+      <w:r>
+        <w:rPr>
+          <w:rFonts w:ascii="Courier New" w:hAnsi="Courier New" w:cs="Courier New"/>
+          <w:noProof/>
+        </w:rPr>
+        <w:t>/</w:t>
+      </w:r>
+      <w:r>
+        <w:rPr>
+          <w:rFonts w:ascii="Courier New" w:hAnsi="Courier New" w:cs="Courier New"/>
+          <w:noProof/>
+        </w:rPr>
+        <w:t>source</w:t>
+      </w:r>
+      <w:r>
+        <w:rPr>
+          <w:rFonts w:ascii="Courier New" w:hAnsi="Courier New" w:cs="Courier New"/>
+          <w:noProof/>
+        </w:rPr>
+        <w:t>/</w:t>
+      </w:r>
+      <w:r>
+        <w:rPr>
+          <w:rFonts w:ascii="Courier New" w:hAnsi="Courier New" w:cs="Courier New"/>
+          <w:noProof/>
+        </w:rPr>
+        <w:t>PyHelloWorld</w:t>
+      </w:r>
+      <w:r>
+        <w:rPr>
+          <w:rFonts w:cs="Courier New"/>
+          <w:noProof/>
+        </w:rPr>
+        <w:t xml:space="preserve">, copy the entire \omni directory to </w:t>
+      </w:r>
+      <w:r>
+        <w:rPr>
+          <w:rFonts w:ascii="Courier New" w:hAnsi="Courier New" w:cs="Courier New"/>
+          <w:noProof/>
+        </w:rPr>
+        <w:t>/</w:t>
+      </w:r>
+      <w:r>
+        <w:rPr>
+          <w:rFonts w:ascii="Courier New" w:hAnsi="Courier New" w:cs="Courier New"/>
+          <w:noProof/>
+        </w:rPr>
+        <w:t>omniConnect</w:t>
+      </w:r>
+      <w:r>
+        <w:rPr>
+          <w:rFonts w:ascii="Courier New" w:hAnsi="Courier New" w:cs="Courier New"/>
+          <w:noProof/>
+        </w:rPr>
+        <w:t>/</w:t>
+      </w:r>
+      <w:r>
+        <w:rPr>
+          <w:rFonts w:ascii="Courier New" w:hAnsi="Courier New" w:cs="Courier New"/>
+          <w:noProof/>
+        </w:rPr>
+        <w:t>source</w:t>
+      </w:r>
+      <w:r>
+        <w:rPr>
+          <w:rFonts w:ascii="Courier New" w:hAnsi="Courier New" w:cs="Courier New"/>
+          <w:noProof/>
+        </w:rPr>
+        <w:t>/</w:t>
+      </w:r>
+      <w:r>
+        <w:rPr>
+          <w:rFonts w:ascii="Courier New" w:hAnsi="Courier New" w:cs="Courier New"/>
+          <w:noProof/>
+        </w:rPr>
+        <w:t>pyOmniFreeCAD</w:t>
+      </w:r>
+      <w:r>
+        <w:rPr>
+          <w:rFonts w:ascii="Courier New" w:hAnsi="Courier New" w:cs="Courier New"/>
+          <w:noProof/>
+        </w:rPr>
+        <w:t>.</w:t>
+      </w:r>
+      <w:r>
+        <w:rPr>
+          <w:rFonts w:cs="Courier New"/>
+          <w:noProof/>
+        </w:rPr>
+        <w:t xml:space="preserve"> The pyOmniFreeCAD folder should </w:t>
+      </w:r>
+      <w:r>
+        <w:rPr>
+          <w:rFonts w:cs="Courier New"/>
+          <w:noProof/>
+        </w:rPr>
+        <w:t xml:space="preserve">now </w:t>
+      </w:r>
+      <w:r>
+        <w:rPr>
+          <w:rFonts w:cs="Courier New"/>
+          <w:noProof/>
+        </w:rPr>
+        <w:t>contain all these files:</w:t>
+      </w:r>
+    </w:p>
+    <w:p>
+      <w:pPr>
+        <w:pStyle w:val="ListParagraph"/>
+        <w:jc w:val="center"/>
+      </w:pPr>
+      <w:r>
+        <w:drawing>
+          <wp:inline distT="0" distB="0" distL="0" distR="0" wp14:anchorId="4B3C2ECD" wp14:editId="3CFACF24">
+            <wp:extent cx="949132" cy="1620571"/>
+            <wp:effectExtent l="0" t="0" r="3810" b="0"/>
+            <wp:docPr id="1353744577" name="Picture 1" descr="A screenshot of a computer&#10;&#10;Description automatically generated"/>
+            <wp:cNvGraphicFramePr>
+              <a:graphicFrameLocks xmlns:a="http://schemas.openxmlformats.org/drawingml/2006/main" noChangeAspect="1"/>
+            </wp:cNvGraphicFramePr>
+            <a:graphic xmlns:a="http://schemas.openxmlformats.org/drawingml/2006/main">
+              <a:graphicData uri="http://schemas.openxmlformats.org/drawingml/2006/picture">
+                <pic:pic xmlns:pic="http://schemas.openxmlformats.org/drawingml/2006/picture">
+                  <pic:nvPicPr>
+                    <pic:cNvPr id="1353744577" name="Picture 1" descr="A screenshot of a computer&#10;&#10;Description automatically generated"/>
+                    <pic:cNvPicPr/>
+                  </pic:nvPicPr>
+                  <pic:blipFill>
+                    <a:blip r:embed="rId19"/>
+                    <a:stretch>
+                      <a:fillRect/>
+                    </a:stretch>
+                  </pic:blipFill>
+                  <pic:spPr>
+                    <a:xfrm>
+                      <a:off x="0" y="0"/>
+                      <a:ext cx="952580" cy="1626458"/>
+                    </a:xfrm>
+                    <a:prstGeom prst="rect">
+                      <a:avLst/>
+                    </a:prstGeom>
+                  </pic:spPr>
+                </pic:pic>
+              </a:graphicData>
+            </a:graphic>
+          </wp:inline>
+        </w:drawing>
+      </w:r>
+    </w:p>
+    <w:p>
+      <w:pPr>
+        <w:pStyle w:val="ListParagraph"/>
+        <w:numPr>
+          <w:ilvl w:val="0"/>
+          <w:numId w:val="8"/>
+        </w:numPr>
+      </w:pPr>
+      <w:r>
+        <w:lastRenderedPageBreak/>
+        <w:t xml:space="preserve">Navigate to the </w:t>
+      </w:r>
+      <w:r>
+        <w:rPr>
+          <w:rFonts w:ascii="Courier New" w:hAnsi="Courier New" w:cs="Courier New"/>
+        </w:rPr>
+        <w:t>/</w:t>
+      </w:r>
+      <w:proofErr w:type="spellStart"/>
+      <w:r>
+        <w:rPr>
+          <w:rFonts w:ascii="Courier New" w:hAnsi="Courier New" w:cs="Courier New"/>
+        </w:rPr>
+        <w:t>OmniConnect</w:t>
+      </w:r>
+      <w:proofErr w:type="spellEnd"/>
+      <w:r>
+        <w:t xml:space="preserve"> directory</w:t>
+      </w:r>
+      <w:r>
+        <w:t xml:space="preserve">, </w:t>
+      </w:r>
+      <w:r>
+        <w:rPr>
+          <w:rFonts w:cs="Courier New"/>
+          <w:noProof/>
+        </w:rPr>
+        <w:t xml:space="preserve">and using a </w:t>
+      </w:r>
+      <w:r>
+        <w:rPr>
+          <w:rFonts w:cs="Courier New"/>
+          <w:noProof/>
+        </w:rPr>
+        <w:t>Powershell terminal</w:t>
+      </w:r>
+      <w:r>
+        <w:rPr>
+          <w:rFonts w:cs="Courier New"/>
+          <w:noProof/>
+        </w:rPr>
+        <w:t xml:space="preserve"> run the command below to fetch the required </w:t>
+      </w:r>
+      <w:r>
+        <w:rPr>
+          <w:rFonts w:cs="Courier New"/>
+          <w:noProof/>
+        </w:rPr>
+        <w:t xml:space="preserve">NVIDIA </w:t>
+      </w:r>
+      <w:r>
+        <w:rPr>
+          <w:rFonts w:cs="Courier New"/>
+          <w:noProof/>
+        </w:rPr>
+        <w:t>dependencies:</w:t>
+      </w:r>
+    </w:p>
+    <w:tbl>
+      <w:tblPr>
+        <w:tblStyle w:val="TableGrid"/>
+        <w:tblW w:w="0" w:type="auto"/>
+        <w:tblInd w:w="720" w:type="dxa"/>
+        <w:tblLook w:val="04A0" w:firstRow="1" w:lastRow="0" w:firstColumn="1" w:lastColumn="0" w:noHBand="0" w:noVBand="1"/>
+      </w:tblPr>
+      <w:tblGrid>
+        <w:gridCol w:w="8296"/>
+      </w:tblGrid>
+      <w:tr>
+        <w:tc>
+          <w:tcPr>
+            <w:tcW w:w="9016" w:type="dxa"/>
+          </w:tcPr>
+          <w:p>
+            <w:pPr>
+              <w:jc w:val="both"/>
+              <w:rPr>
+                <w:b/>
+                <w:bCs/>
+                <w:color w:val="000000"/>
+                <w:u w:val="single"/>
+              </w:rPr>
+            </w:pPr>
+            <w:bookmarkStart w:id="8" w:name="_Hlk166078895"/>
+            <w:r>
+              <w:rPr>
+                <w:b/>
+                <w:bCs/>
+                <w:color w:val="000000"/>
+                <w:u w:val="single"/>
+              </w:rPr>
+              <w:t>Command:</w:t>
+            </w:r>
+          </w:p>
+          <w:p>
+            <w:pPr>
+              <w:jc w:val="both"/>
+              <w:rPr>
+                <w:rFonts w:ascii="Courier New" w:hAnsi="Courier New" w:cs="Courier New"/>
+              </w:rPr>
+            </w:pPr>
+            <w:r>
+              <w:rPr>
+                <w:rFonts w:ascii="Courier New" w:hAnsi="Courier New" w:cs="Courier New"/>
+              </w:rPr>
+              <w:t>.</w:t>
+            </w:r>
+            <w:r>
+              <w:rPr>
+                <w:rFonts w:ascii="Courier New" w:hAnsi="Courier New" w:cs="Courier New"/>
+              </w:rPr>
+              <w:t>/</w:t>
+            </w:r>
+            <w:r>
+              <w:rPr>
+                <w:rFonts w:ascii="Courier New" w:hAnsi="Courier New" w:cs="Courier New"/>
+              </w:rPr>
+              <w:t>repo.bat build --fetch-only</w:t>
+            </w:r>
+            <w:r>
+              <w:rPr>
+                <w:rFonts w:ascii="Courier New" w:hAnsi="Courier New" w:cs="Courier New"/>
+              </w:rPr>
+              <w:t xml:space="preserve"> </w:t>
+            </w:r>
+          </w:p>
+        </w:tc>
+      </w:tr>
+      <w:bookmarkEnd w:id="8"/>
+    </w:tbl>
+    <w:p>
+      <w:pPr>
+        <w:pStyle w:val="ListParagraph"/>
+      </w:pPr>
+    </w:p>
+    <w:p>
+      <w:pPr>
+        <w:pStyle w:val="ListParagraph"/>
+        <w:numPr>
+          <w:ilvl w:val="0"/>
+          <w:numId w:val="8"/>
+        </w:numPr>
+      </w:pPr>
+      <w:r>
+        <w:t>Still in the /</w:t>
+      </w:r>
+      <w:proofErr w:type="spellStart"/>
+      <w:r>
+        <w:t>OmniConnect</w:t>
+      </w:r>
+      <w:proofErr w:type="spellEnd"/>
+      <w:r>
+        <w:t xml:space="preserve"> directory, run the following command to fetch the remaining Python dependencies:</w:t>
+      </w:r>
+    </w:p>
+    <w:tbl>
+      <w:tblPr>
+        <w:tblStyle w:val="TableGrid"/>
+        <w:tblW w:w="0" w:type="auto"/>
+        <w:tblInd w:w="720" w:type="dxa"/>
+        <w:tblLook w:val="04A0" w:firstRow="1" w:lastRow="0" w:firstColumn="1" w:lastColumn="0" w:noHBand="0" w:noVBand="1"/>
+      </w:tblPr>
+      <w:tblGrid>
+        <w:gridCol w:w="8296"/>
+      </w:tblGrid>
+      <w:tr>
+        <w:tc>
+          <w:tcPr>
+            <w:tcW w:w="9016" w:type="dxa"/>
+          </w:tcPr>
+          <w:p>
+            <w:pPr>
+              <w:jc w:val="both"/>
+              <w:rPr>
+                <w:b/>
+                <w:bCs/>
+                <w:color w:val="000000"/>
+                <w:u w:val="single"/>
+              </w:rPr>
+            </w:pPr>
+            <w:r>
+              <w:rPr>
+                <w:b/>
+                <w:bCs/>
+                <w:color w:val="000000"/>
+                <w:u w:val="single"/>
+              </w:rPr>
+              <w:t>Command:</w:t>
+            </w:r>
+          </w:p>
+          <w:p>
+            <w:pPr>
+              <w:jc w:val="both"/>
+              <w:rPr>
+                <w:rFonts w:ascii="Courier New" w:hAnsi="Courier New" w:cs="Courier New"/>
+              </w:rPr>
+            </w:pPr>
+            <w:r>
+              <w:rPr>
+                <w:rFonts w:ascii="Courier New" w:hAnsi="Courier New" w:cs="Courier New"/>
+              </w:rPr>
+              <w:t>./</w:t>
+            </w:r>
+            <w:r>
+              <w:rPr>
+                <w:rFonts w:ascii="Courier New" w:hAnsi="Courier New" w:cs="Courier New"/>
+              </w:rPr>
+              <w:t>_build</w:t>
+            </w:r>
+            <w:r>
+              <w:rPr>
+                <w:rFonts w:ascii="Courier New" w:hAnsi="Courier New" w:cs="Courier New"/>
+              </w:rPr>
+              <w:t>/</w:t>
+            </w:r>
+            <w:r>
+              <w:rPr>
+                <w:rFonts w:ascii="Courier New" w:hAnsi="Courier New" w:cs="Courier New"/>
+              </w:rPr>
+              <w:t>target-deps</w:t>
+            </w:r>
+            <w:r>
+              <w:rPr>
+                <w:rFonts w:ascii="Courier New" w:hAnsi="Courier New" w:cs="Courier New"/>
+              </w:rPr>
+              <w:t>/</w:t>
+            </w:r>
+            <w:r>
+              <w:rPr>
+                <w:rFonts w:ascii="Courier New" w:hAnsi="Courier New" w:cs="Courier New"/>
+              </w:rPr>
+              <w:t>python</w:t>
+            </w:r>
+            <w:r>
+              <w:rPr>
+                <w:rFonts w:ascii="Courier New" w:hAnsi="Courier New" w:cs="Courier New"/>
+              </w:rPr>
+              <w:t>/</w:t>
+            </w:r>
+            <w:r>
+              <w:rPr>
+                <w:rFonts w:ascii="Courier New" w:hAnsi="Courier New" w:cs="Courier New"/>
+              </w:rPr>
+              <w:t xml:space="preserve">python.exe -m pip install open3d </w:t>
+            </w:r>
+            <w:proofErr w:type="spellStart"/>
+            <w:r>
+              <w:rPr>
+                <w:rFonts w:ascii="Courier New" w:hAnsi="Courier New" w:cs="Courier New"/>
+              </w:rPr>
+              <w:t>aioconsole</w:t>
+            </w:r>
+            <w:proofErr w:type="spellEnd"/>
+          </w:p>
+        </w:tc>
+      </w:tr>
+    </w:tbl>
+    <w:p/>
+    <w:p>
+      <w:pPr>
+        <w:pStyle w:val="ListParagraph"/>
+        <w:numPr>
+          <w:ilvl w:val="0"/>
+          <w:numId w:val="8"/>
+        </w:numPr>
+      </w:pPr>
+      <w:r>
+        <w:t>The installation is complete and</w:t>
+      </w:r>
+      <w:r>
+        <w:t xml:space="preserve"> the </w:t>
+      </w:r>
+      <w:proofErr w:type="spellStart"/>
+      <w:r>
+        <w:t>FreeCAD</w:t>
+      </w:r>
+      <w:proofErr w:type="spellEnd"/>
+      <w:r>
+        <w:t xml:space="preserve"> connector for Omniverse is ready for use. </w:t>
+      </w:r>
+    </w:p>
+    <w:p>
+      <w:pPr>
         <w:pStyle w:val="Heading2"/>
       </w:pPr>
+      <w:bookmarkStart w:id="9" w:name="_Toc166083458"/>
       <w:r>
         <w:t>System</w:t>
       </w:r>
+      <w:bookmarkEnd w:id="9"/>
     </w:p>
     <w:p>
       <w:pPr>
@@ -1630,7 +3453,19 @@
         <w:rPr>
           <w:rFonts w:ascii="Calibri" w:eastAsia="Calibri" w:hAnsi="Calibri" w:cs="Calibri"/>
         </w:rPr>
-        <w:t>Here, USD and STP files are stored in a project folder, which contains single-component assets and assemblies. By default, projects are stored in omniverse://$HOST_NAME/Users/$USER_NAME/FreeCAD/$PROJECT_NAME. Assets are then stored in $PROJECT_FOLDER/</w:t>
+        <w:t xml:space="preserve">Here, USD and STP files are stored in a project folder, which contains single-component assets and assemblies. By default, projects are stored in omniverse://$HOST_NAME/Users/$USER_NAME/FreeCAD/$PROJECT_NAME. </w:t>
+      </w:r>
+      <w:r>
+        <w:rPr>
+          <w:rFonts w:ascii="Calibri" w:eastAsia="Calibri" w:hAnsi="Calibri" w:cs="Calibri"/>
+        </w:rPr>
+        <w:t>STP and USD a</w:t>
+      </w:r>
+      <w:r>
+        <w:rPr>
+          <w:rFonts w:ascii="Calibri" w:eastAsia="Calibri" w:hAnsi="Calibri" w:cs="Calibri"/>
+        </w:rPr>
+        <w:t>ssets are stored in $PROJECT_FOLDER/</w:t>
       </w:r>
       <w:proofErr w:type="spellStart"/>
       <w:r>
@@ -1725,12 +3560,11 @@
                 <w:rFonts w:ascii="Calibri" w:eastAsia="Calibri" w:hAnsi="Calibri" w:cs="Calibri"/>
                 <w:noProof/>
               </w:rPr>
-              <w:lastRenderedPageBreak/>
               <w:drawing>
-                <wp:inline distT="0" distB="0" distL="0" distR="0" wp14:anchorId="55751D6B" wp14:editId="08F6675E">
-                  <wp:extent cx="3909695" cy="2585720"/>
+                <wp:inline distT="0" distB="0" distL="0" distR="0" wp14:anchorId="138715F6" wp14:editId="72E8BB80">
+                  <wp:extent cx="4802864" cy="2699182"/>
                   <wp:effectExtent l="0" t="0" r="0" b="0"/>
-                  <wp:docPr id="1251064607" name="Picture 22" descr="A screenshot of a computer screen&#10;&#10;Description automatically generated"/>
+                  <wp:docPr id="332802586" name="Picture 1"/>
                   <wp:cNvGraphicFramePr>
                     <a:graphicFrameLocks xmlns:a="http://schemas.openxmlformats.org/drawingml/2006/main" noChangeAspect="1"/>
                   </wp:cNvGraphicFramePr>
@@ -1738,13 +3572,13 @@
                     <a:graphicData uri="http://schemas.openxmlformats.org/drawingml/2006/picture">
                       <pic:pic xmlns:pic="http://schemas.openxmlformats.org/drawingml/2006/picture">
                         <pic:nvPicPr>
-                          <pic:cNvPr id="1251064607" name="Picture 22" descr="A screenshot of a computer screen&#10;&#10;Description automatically generated"/>
+                          <pic:cNvPr id="0" name="Picture 1"/>
                           <pic:cNvPicPr>
                             <a:picLocks noChangeAspect="1" noChangeArrowheads="1"/>
                           </pic:cNvPicPr>
                         </pic:nvPicPr>
                         <pic:blipFill>
-                          <a:blip r:embed="rId14" cstate="print">
+                          <a:blip r:embed="rId20" cstate="print">
                             <a:extLst>
                               <a:ext uri="{28A0092B-C50C-407E-A947-70E740481C1C}">
                                 <a14:useLocalDpi xmlns:a14="http://schemas.microsoft.com/office/drawing/2010/main" val="0"/>
@@ -1759,7 +3593,7 @@
                         <pic:spPr bwMode="auto">
                           <a:xfrm>
                             <a:off x="0" y="0"/>
-                            <a:ext cx="3909695" cy="2585720"/>
+                            <a:ext cx="4815229" cy="2706131"/>
                           </a:xfrm>
                           <a:prstGeom prst="rect">
                             <a:avLst/>
@@ -1823,23 +3657,37 @@
                 <w:rFonts w:ascii="Calibri" w:eastAsia="Calibri" w:hAnsi="Calibri" w:cs="Calibri"/>
                 <w:i/>
               </w:rPr>
-              <w:t xml:space="preserve">. Simplified upload and download workflow of </w:t>
-            </w:r>
-            <w:proofErr w:type="spellStart"/>
+              <w:t xml:space="preserve">. </w:t>
+            </w:r>
             <w:r>
               <w:rPr>
                 <w:rFonts w:ascii="Calibri" w:eastAsia="Calibri" w:hAnsi="Calibri" w:cs="Calibri"/>
                 <w:i/>
               </w:rPr>
-              <w:t>FreeCAD</w:t>
-            </w:r>
-            <w:proofErr w:type="spellEnd"/>
+              <w:t xml:space="preserve">Software architecture of the </w:t>
+            </w:r>
+            <w:proofErr w:type="spellStart"/>
             <w:r>
               <w:rPr>
                 <w:rFonts w:ascii="Calibri" w:eastAsia="Calibri" w:hAnsi="Calibri" w:cs="Calibri"/>
                 <w:i/>
               </w:rPr>
-              <w:t xml:space="preserve"> connector version 2.</w:t>
+              <w:t>FreeCAD</w:t>
+            </w:r>
+            <w:proofErr w:type="spellEnd"/>
+            <w:r>
+              <w:rPr>
+                <w:rFonts w:ascii="Calibri" w:eastAsia="Calibri" w:hAnsi="Calibri" w:cs="Calibri"/>
+                <w:i/>
+              </w:rPr>
+              <w:t xml:space="preserve"> connector for Omniverse</w:t>
+            </w:r>
+            <w:r>
+              <w:rPr>
+                <w:rFonts w:ascii="Calibri" w:eastAsia="Calibri" w:hAnsi="Calibri" w:cs="Calibri"/>
+                <w:i/>
+              </w:rPr>
+              <w:t>.</w:t>
             </w:r>
           </w:p>
         </w:tc>
@@ -1897,11 +3745,12 @@
                 <w:rFonts w:ascii="Calibri" w:eastAsia="Calibri" w:hAnsi="Calibri" w:cs="Calibri"/>
                 <w:noProof/>
               </w:rPr>
+              <w:lastRenderedPageBreak/>
               <w:drawing>
-                <wp:inline distT="0" distB="0" distL="0" distR="0" wp14:anchorId="12D9E884" wp14:editId="4CB9D02B">
-                  <wp:extent cx="2396490" cy="1734185"/>
-                  <wp:effectExtent l="0" t="0" r="0" b="0"/>
-                  <wp:docPr id="1267352613" name="Picture 21" descr="A black and white screen with white text&#10;&#10;Description automatically generated"/>
+                <wp:inline distT="0" distB="0" distL="0" distR="0" wp14:anchorId="34132CFF" wp14:editId="05DFB9D4">
+                  <wp:extent cx="2775171" cy="1611517"/>
+                  <wp:effectExtent l="0" t="0" r="6350" b="0"/>
+                  <wp:docPr id="1524121005" name="Picture 2"/>
                   <wp:cNvGraphicFramePr>
                     <a:graphicFrameLocks xmlns:a="http://schemas.openxmlformats.org/drawingml/2006/main" noChangeAspect="1"/>
                   </wp:cNvGraphicFramePr>
@@ -1909,13 +3758,13 @@
                     <a:graphicData uri="http://schemas.openxmlformats.org/drawingml/2006/picture">
                       <pic:pic xmlns:pic="http://schemas.openxmlformats.org/drawingml/2006/picture">
                         <pic:nvPicPr>
-                          <pic:cNvPr id="1267352613" name="Picture 21" descr="A black and white screen with white text&#10;&#10;Description automatically generated"/>
+                          <pic:cNvPr id="0" name="Picture 2"/>
                           <pic:cNvPicPr>
                             <a:picLocks noChangeAspect="1" noChangeArrowheads="1"/>
                           </pic:cNvPicPr>
                         </pic:nvPicPr>
                         <pic:blipFill>
-                          <a:blip r:embed="rId15" cstate="print">
+                          <a:blip r:embed="rId21" cstate="print">
                             <a:extLst>
                               <a:ext uri="{28A0092B-C50C-407E-A947-70E740481C1C}">
                                 <a14:useLocalDpi xmlns:a14="http://schemas.microsoft.com/office/drawing/2010/main" val="0"/>
@@ -1930,7 +3779,7 @@
                         <pic:spPr bwMode="auto">
                           <a:xfrm>
                             <a:off x="0" y="0"/>
-                            <a:ext cx="2396490" cy="1734185"/>
+                            <a:ext cx="2787157" cy="1618477"/>
                           </a:xfrm>
                           <a:prstGeom prst="rect">
                             <a:avLst/>
@@ -1985,23 +3834,44 @@
                 <w:rFonts w:ascii="Calibri" w:eastAsia="Calibri" w:hAnsi="Calibri" w:cs="Calibri"/>
                 <w:i/>
               </w:rPr>
-              <w:t xml:space="preserve">Fig. 3. Representation of the default file storage tree in </w:t>
-            </w:r>
-            <w:proofErr w:type="spellStart"/>
+              <w:t xml:space="preserve">Fig. 3. Representation of the default file storage tree </w:t>
+            </w:r>
             <w:r>
               <w:rPr>
                 <w:rFonts w:ascii="Calibri" w:eastAsia="Calibri" w:hAnsi="Calibri" w:cs="Calibri"/>
                 <w:i/>
               </w:rPr>
-              <w:t>FreeCAD</w:t>
-            </w:r>
-            <w:proofErr w:type="spellEnd"/>
+              <w:t>used by the</w:t>
+            </w:r>
             <w:r>
               <w:rPr>
                 <w:rFonts w:ascii="Calibri" w:eastAsia="Calibri" w:hAnsi="Calibri" w:cs="Calibri"/>
                 <w:i/>
               </w:rPr>
-              <w:t xml:space="preserve"> connector version 2.</w:t>
+              <w:t xml:space="preserve"> </w:t>
+            </w:r>
+            <w:proofErr w:type="spellStart"/>
+            <w:r>
+              <w:rPr>
+                <w:rFonts w:ascii="Calibri" w:eastAsia="Calibri" w:hAnsi="Calibri" w:cs="Calibri"/>
+                <w:i/>
+              </w:rPr>
+              <w:t>FreeCAD</w:t>
+            </w:r>
+            <w:proofErr w:type="spellEnd"/>
+            <w:r>
+              <w:rPr>
+                <w:rFonts w:ascii="Calibri" w:eastAsia="Calibri" w:hAnsi="Calibri" w:cs="Calibri"/>
+                <w:i/>
+              </w:rPr>
+              <w:t xml:space="preserve"> connecto</w:t>
+            </w:r>
+            <w:r>
+              <w:rPr>
+                <w:rFonts w:ascii="Calibri" w:eastAsia="Calibri" w:hAnsi="Calibri" w:cs="Calibri"/>
+                <w:i/>
+              </w:rPr>
+              <w:t>r.</w:t>
             </w:r>
           </w:p>
         </w:tc>
@@ -2012,51 +3882,766 @@
       <w:pPr>
         <w:pStyle w:val="Heading2"/>
       </w:pPr>
+      <w:bookmarkStart w:id="10" w:name="_Toc166083459"/>
       <w:r>
         <w:t>User interface</w:t>
       </w:r>
+      <w:bookmarkEnd w:id="10"/>
     </w:p>
     <w:p>
       <w:pPr>
         <w:jc w:val="both"/>
         <w:rPr>
           <w:rFonts w:ascii="Calibri" w:eastAsia="Calibri" w:hAnsi="Calibri" w:cs="Calibri"/>
+          <w:b/>
+          <w:bCs/>
         </w:rPr>
       </w:pPr>
       <w:r>
         <w:rPr>
           <w:rFonts w:ascii="Calibri" w:eastAsia="Calibri" w:hAnsi="Calibri" w:cs="Calibri"/>
         </w:rPr>
-        <w:t xml:space="preserve">Establishing a connection with a component stored on the Nucleus is done through a project-based process: the user can either open an existing project or create a new project, and then select an existing asset or create a new one. When opening an existing project, clicking the ‘Open existing project’ button will prompt the user to input the Nucleus link of their project. Similarly, clicking the ‘Create new project’ button will prompt the user to input the Nucleus hostname and the new project name. Once done, clicking the ‘Create/browse project assets’ button opens a pop-up menu prompting the user to select an existing asset or create a new one. Once the STP and USD asset URLs are available to view on the panel, the user can push and pull geometry to and from the Nucleus in one click. Pictorial representation of the UI is shown in Fig. 4. </w:t>
-      </w:r>
+        <w:t xml:space="preserve">The user </w:t>
+      </w:r>
+      <w:proofErr w:type="gramStart"/>
+      <w:r>
+        <w:rPr>
+          <w:rFonts w:ascii="Calibri" w:eastAsia="Calibri" w:hAnsi="Calibri" w:cs="Calibri"/>
+        </w:rPr>
+        <w:t>is able to</w:t>
+      </w:r>
+      <w:proofErr w:type="gramEnd"/>
+      <w:r>
+        <w:rPr>
+          <w:rFonts w:ascii="Calibri" w:eastAsia="Calibri" w:hAnsi="Calibri" w:cs="Calibri"/>
+        </w:rPr>
+        <w:t xml:space="preserve"> launch tasks using the ribbon menu, the settings panel, or the assembly panel. For reference, these user interface buttons are shown in </w:t>
+      </w:r>
+      <w:r>
+        <w:rPr>
+          <w:rFonts w:ascii="Calibri" w:eastAsia="Calibri" w:hAnsi="Calibri" w:cs="Calibri"/>
+          <w:b/>
+          <w:bCs/>
+        </w:rPr>
+        <w:t>FIGURES X and X.</w:t>
+      </w:r>
+    </w:p>
+    <w:p>
+      <w:pPr>
+        <w:jc w:val="both"/>
+        <w:rPr>
+          <w:rFonts w:ascii="Calibri" w:eastAsia="Calibri" w:hAnsi="Calibri" w:cs="Calibri"/>
+          <w:b/>
+          <w:bCs/>
+        </w:rPr>
+      </w:pPr>
+      <w:r>
+        <w:rPr>
+          <w:rFonts w:ascii="Calibri" w:eastAsia="Calibri" w:hAnsi="Calibri" w:cs="Calibri"/>
+          <w:b/>
+          <w:bCs/>
+        </w:rPr>
+        <w:t>INSERT FIGS HERE</w:t>
+      </w:r>
+    </w:p>
+    <w:p>
+      <w:pPr>
+        <w:jc w:val="center"/>
+        <w:rPr>
+          <w:rFonts w:ascii="Calibri" w:eastAsia="Calibri" w:hAnsi="Calibri" w:cs="Calibri"/>
+          <w:b/>
+          <w:bCs/>
+        </w:rPr>
+      </w:pPr>
+      <w:r>
+        <w:rPr>
+          <w:rFonts w:ascii="Calibri" w:eastAsia="Calibri" w:hAnsi="Calibri" w:cs="Calibri"/>
+          <w:b/>
+          <w:bCs/>
+          <w:noProof/>
+        </w:rPr>
+        <w:drawing>
+          <wp:inline distT="0" distB="0" distL="0" distR="0" wp14:anchorId="2653C2C6" wp14:editId="44A6F031">
+            <wp:extent cx="4739489" cy="1014592"/>
+            <wp:effectExtent l="0" t="0" r="4445" b="0"/>
+            <wp:docPr id="1968143588" name="Picture 3"/>
+            <wp:cNvGraphicFramePr>
+              <a:graphicFrameLocks xmlns:a="http://schemas.openxmlformats.org/drawingml/2006/main" noChangeAspect="1"/>
+            </wp:cNvGraphicFramePr>
+            <a:graphic xmlns:a="http://schemas.openxmlformats.org/drawingml/2006/main">
+              <a:graphicData uri="http://schemas.openxmlformats.org/drawingml/2006/picture">
+                <pic:pic xmlns:pic="http://schemas.openxmlformats.org/drawingml/2006/picture">
+                  <pic:nvPicPr>
+                    <pic:cNvPr id="0" name="Picture 3"/>
+                    <pic:cNvPicPr>
+                      <a:picLocks noChangeAspect="1" noChangeArrowheads="1"/>
+                    </pic:cNvPicPr>
+                  </pic:nvPicPr>
+                  <pic:blipFill>
+                    <a:blip r:embed="rId22" cstate="print">
+                      <a:extLst>
+                        <a:ext uri="{28A0092B-C50C-407E-A947-70E740481C1C}">
+                          <a14:useLocalDpi xmlns:a14="http://schemas.microsoft.com/office/drawing/2010/main" val="0"/>
+                        </a:ext>
+                      </a:extLst>
+                    </a:blip>
+                    <a:srcRect/>
+                    <a:stretch>
+                      <a:fillRect/>
+                    </a:stretch>
+                  </pic:blipFill>
+                  <pic:spPr bwMode="auto">
+                    <a:xfrm>
+                      <a:off x="0" y="0"/>
+                      <a:ext cx="4752122" cy="1017296"/>
+                    </a:xfrm>
+                    <a:prstGeom prst="rect">
+                      <a:avLst/>
+                    </a:prstGeom>
+                    <a:noFill/>
+                    <a:ln>
+                      <a:noFill/>
+                    </a:ln>
+                  </pic:spPr>
+                </pic:pic>
+              </a:graphicData>
+            </a:graphic>
+          </wp:inline>
+        </w:drawing>
+      </w:r>
+    </w:p>
+    <w:p>
+      <w:pPr>
+        <w:jc w:val="center"/>
+        <w:rPr>
+          <w:rFonts w:ascii="Calibri" w:eastAsia="Calibri" w:hAnsi="Calibri" w:cs="Calibri"/>
+          <w:b/>
+          <w:bCs/>
+        </w:rPr>
+      </w:pPr>
+      <w:r>
+        <w:rPr>
+          <w:rFonts w:ascii="Calibri" w:eastAsia="Calibri" w:hAnsi="Calibri" w:cs="Calibri"/>
+          <w:b/>
+          <w:bCs/>
+          <w:noProof/>
+        </w:rPr>
+        <w:drawing>
+          <wp:inline distT="0" distB="0" distL="0" distR="0" wp14:anchorId="143B2402" wp14:editId="495DF357">
+            <wp:extent cx="1743198" cy="1882638"/>
+            <wp:effectExtent l="0" t="0" r="0" b="3810"/>
+            <wp:docPr id="190659504" name="Picture 4"/>
+            <wp:cNvGraphicFramePr>
+              <a:graphicFrameLocks xmlns:a="http://schemas.openxmlformats.org/drawingml/2006/main" noChangeAspect="1"/>
+            </wp:cNvGraphicFramePr>
+            <a:graphic xmlns:a="http://schemas.openxmlformats.org/drawingml/2006/main">
+              <a:graphicData uri="http://schemas.openxmlformats.org/drawingml/2006/picture">
+                <pic:pic xmlns:pic="http://schemas.openxmlformats.org/drawingml/2006/picture">
+                  <pic:nvPicPr>
+                    <pic:cNvPr id="0" name="Picture 4"/>
+                    <pic:cNvPicPr>
+                      <a:picLocks noChangeAspect="1" noChangeArrowheads="1"/>
+                    </pic:cNvPicPr>
+                  </pic:nvPicPr>
+                  <pic:blipFill>
+                    <a:blip r:embed="rId23">
+                      <a:extLst>
+                        <a:ext uri="{28A0092B-C50C-407E-A947-70E740481C1C}">
+                          <a14:useLocalDpi xmlns:a14="http://schemas.microsoft.com/office/drawing/2010/main" val="0"/>
+                        </a:ext>
+                      </a:extLst>
+                    </a:blip>
+                    <a:srcRect/>
+                    <a:stretch>
+                      <a:fillRect/>
+                    </a:stretch>
+                  </pic:blipFill>
+                  <pic:spPr bwMode="auto">
+                    <a:xfrm>
+                      <a:off x="0" y="0"/>
+                      <a:ext cx="1751479" cy="1891581"/>
+                    </a:xfrm>
+                    <a:prstGeom prst="rect">
+                      <a:avLst/>
+                    </a:prstGeom>
+                    <a:noFill/>
+                    <a:ln>
+                      <a:noFill/>
+                    </a:ln>
+                  </pic:spPr>
+                </pic:pic>
+              </a:graphicData>
+            </a:graphic>
+          </wp:inline>
+        </w:drawing>
+      </w:r>
+      <w:r>
+        <w:rPr>
+          <w:rFonts w:ascii="Calibri" w:eastAsia="Calibri" w:hAnsi="Calibri" w:cs="Calibri"/>
+          <w:b/>
+          <w:bCs/>
+          <w:noProof/>
+        </w:rPr>
+        <w:drawing>
+          <wp:inline distT="0" distB="0" distL="0" distR="0" wp14:anchorId="3333369D" wp14:editId="3D81D6E2">
+            <wp:extent cx="2195466" cy="1869761"/>
+            <wp:effectExtent l="0" t="0" r="0" b="0"/>
+            <wp:docPr id="1251107296" name="Picture 5"/>
+            <wp:cNvGraphicFramePr>
+              <a:graphicFrameLocks xmlns:a="http://schemas.openxmlformats.org/drawingml/2006/main" noChangeAspect="1"/>
+            </wp:cNvGraphicFramePr>
+            <a:graphic xmlns:a="http://schemas.openxmlformats.org/drawingml/2006/main">
+              <a:graphicData uri="http://schemas.openxmlformats.org/drawingml/2006/picture">
+                <pic:pic xmlns:pic="http://schemas.openxmlformats.org/drawingml/2006/picture">
+                  <pic:nvPicPr>
+                    <pic:cNvPr id="0" name="Picture 5"/>
+                    <pic:cNvPicPr>
+                      <a:picLocks noChangeAspect="1" noChangeArrowheads="1"/>
+                    </pic:cNvPicPr>
+                  </pic:nvPicPr>
+                  <pic:blipFill>
+                    <a:blip r:embed="rId24">
+                      <a:extLst>
+                        <a:ext uri="{28A0092B-C50C-407E-A947-70E740481C1C}">
+                          <a14:useLocalDpi xmlns:a14="http://schemas.microsoft.com/office/drawing/2010/main" val="0"/>
+                        </a:ext>
+                      </a:extLst>
+                    </a:blip>
+                    <a:srcRect/>
+                    <a:stretch>
+                      <a:fillRect/>
+                    </a:stretch>
+                  </pic:blipFill>
+                  <pic:spPr bwMode="auto">
+                    <a:xfrm>
+                      <a:off x="0" y="0"/>
+                      <a:ext cx="2208799" cy="1881116"/>
+                    </a:xfrm>
+                    <a:prstGeom prst="rect">
+                      <a:avLst/>
+                    </a:prstGeom>
+                    <a:noFill/>
+                    <a:ln>
+                      <a:noFill/>
+                    </a:ln>
+                  </pic:spPr>
+                </pic:pic>
+              </a:graphicData>
+            </a:graphic>
+          </wp:inline>
+        </w:drawing>
+      </w:r>
+    </w:p>
+    <w:tbl>
+      <w:tblPr>
+        <w:tblStyle w:val="TableGrid"/>
+        <w:tblW w:w="0" w:type="auto"/>
+        <w:tblLook w:val="04A0" w:firstRow="1" w:lastRow="0" w:firstColumn="1" w:lastColumn="0" w:noHBand="0" w:noVBand="1"/>
+      </w:tblPr>
+      <w:tblGrid>
+        <w:gridCol w:w="1587"/>
+        <w:gridCol w:w="4645"/>
+        <w:gridCol w:w="2784"/>
+      </w:tblGrid>
+      <w:tr>
+        <w:tc>
+          <w:tcPr>
+            <w:tcW w:w="1587" w:type="dxa"/>
+          </w:tcPr>
+          <w:p>
+            <w:pPr>
+              <w:jc w:val="center"/>
+              <w:rPr>
+                <w:rFonts w:ascii="Calibri" w:eastAsia="Calibri" w:hAnsi="Calibri" w:cs="Calibri"/>
+                <w:b/>
+                <w:bCs/>
+              </w:rPr>
+            </w:pPr>
+            <w:r>
+              <w:rPr>
+                <w:rFonts w:ascii="Calibri" w:eastAsia="Calibri" w:hAnsi="Calibri" w:cs="Calibri"/>
+                <w:b/>
+                <w:bCs/>
+              </w:rPr>
+              <w:t>Button name</w:t>
+            </w:r>
+          </w:p>
+        </w:tc>
+        <w:tc>
+          <w:tcPr>
+            <w:tcW w:w="4645" w:type="dxa"/>
+          </w:tcPr>
+          <w:p>
+            <w:pPr>
+              <w:jc w:val="center"/>
+              <w:rPr>
+                <w:rFonts w:ascii="Calibri" w:eastAsia="Calibri" w:hAnsi="Calibri" w:cs="Calibri"/>
+                <w:b/>
+                <w:bCs/>
+              </w:rPr>
+            </w:pPr>
+            <w:r>
+              <w:rPr>
+                <w:rFonts w:ascii="Calibri" w:eastAsia="Calibri" w:hAnsi="Calibri" w:cs="Calibri"/>
+                <w:b/>
+                <w:bCs/>
+              </w:rPr>
+              <w:t>Description</w:t>
+            </w:r>
+          </w:p>
+        </w:tc>
+        <w:tc>
+          <w:tcPr>
+            <w:tcW w:w="2784" w:type="dxa"/>
+          </w:tcPr>
+          <w:p>
+            <w:pPr>
+              <w:jc w:val="center"/>
+              <w:rPr>
+                <w:rFonts w:ascii="Calibri" w:eastAsia="Calibri" w:hAnsi="Calibri" w:cs="Calibri"/>
+                <w:b/>
+                <w:bCs/>
+              </w:rPr>
+            </w:pPr>
+            <w:r>
+              <w:rPr>
+                <w:rFonts w:ascii="Calibri" w:eastAsia="Calibri" w:hAnsi="Calibri" w:cs="Calibri"/>
+                <w:b/>
+                <w:bCs/>
+              </w:rPr>
+              <w:t>Mode of activation</w:t>
+            </w:r>
+          </w:p>
+        </w:tc>
+      </w:tr>
+      <w:tr>
+        <w:tc>
+          <w:tcPr>
+            <w:tcW w:w="1587" w:type="dxa"/>
+          </w:tcPr>
+          <w:p>
+            <w:pPr>
+              <w:rPr>
+                <w:rFonts w:ascii="Calibri" w:eastAsia="Calibri" w:hAnsi="Calibri" w:cs="Calibri"/>
+              </w:rPr>
+            </w:pPr>
+            <w:r>
+              <w:rPr>
+                <w:rFonts w:ascii="Calibri" w:eastAsia="Calibri" w:hAnsi="Calibri" w:cs="Calibri"/>
+              </w:rPr>
+              <w:t>Pull from Nucleus</w:t>
+            </w:r>
+          </w:p>
+        </w:tc>
+        <w:tc>
+          <w:tcPr>
+            <w:tcW w:w="4645" w:type="dxa"/>
+          </w:tcPr>
+          <w:p>
+            <w:pPr>
+              <w:rPr>
+                <w:rFonts w:ascii="Calibri" w:eastAsia="Calibri" w:hAnsi="Calibri" w:cs="Calibri"/>
+              </w:rPr>
+            </w:pPr>
+            <w:r>
+              <w:rPr>
+                <w:rFonts w:ascii="Calibri" w:eastAsia="Calibri" w:hAnsi="Calibri" w:cs="Calibri"/>
+              </w:rPr>
+              <w:t>Pu</w:t>
+            </w:r>
+            <w:r>
+              <w:rPr>
+                <w:rFonts w:ascii="Calibri" w:eastAsia="Calibri" w:hAnsi="Calibri" w:cs="Calibri"/>
+              </w:rPr>
+              <w:t xml:space="preserve">lls the specified asset from Nucleus into the </w:t>
+            </w:r>
+            <w:proofErr w:type="spellStart"/>
+            <w:r>
+              <w:rPr>
+                <w:rFonts w:ascii="Calibri" w:eastAsia="Calibri" w:hAnsi="Calibri" w:cs="Calibri"/>
+              </w:rPr>
+              <w:t>FreeCAD</w:t>
+            </w:r>
+            <w:proofErr w:type="spellEnd"/>
+            <w:r>
+              <w:rPr>
+                <w:rFonts w:ascii="Calibri" w:eastAsia="Calibri" w:hAnsi="Calibri" w:cs="Calibri"/>
+              </w:rPr>
+              <w:t xml:space="preserve"> workspace</w:t>
+            </w:r>
+          </w:p>
+        </w:tc>
+        <w:tc>
+          <w:tcPr>
+            <w:tcW w:w="2784" w:type="dxa"/>
+          </w:tcPr>
+          <w:p>
+            <w:pPr>
+              <w:rPr>
+                <w:rFonts w:ascii="Calibri" w:eastAsia="Calibri" w:hAnsi="Calibri" w:cs="Calibri"/>
+              </w:rPr>
+            </w:pPr>
+            <w:r>
+              <w:rPr>
+                <w:rFonts w:ascii="Calibri" w:eastAsia="Calibri" w:hAnsi="Calibri" w:cs="Calibri"/>
+              </w:rPr>
+              <w:t xml:space="preserve">Only active if a project link and asset has been </w:t>
+            </w:r>
+            <w:r>
+              <w:rPr>
+                <w:rFonts w:ascii="Calibri" w:eastAsia="Calibri" w:hAnsi="Calibri" w:cs="Calibri"/>
+              </w:rPr>
+              <w:t>specified</w:t>
+            </w:r>
+          </w:p>
+        </w:tc>
+      </w:tr>
+      <w:tr>
+        <w:tc>
+          <w:tcPr>
+            <w:tcW w:w="1587" w:type="dxa"/>
+          </w:tcPr>
+          <w:p>
+            <w:pPr>
+              <w:rPr>
+                <w:rFonts w:ascii="Calibri" w:eastAsia="Calibri" w:hAnsi="Calibri" w:cs="Calibri"/>
+              </w:rPr>
+            </w:pPr>
+            <w:r>
+              <w:rPr>
+                <w:rFonts w:ascii="Calibri" w:eastAsia="Calibri" w:hAnsi="Calibri" w:cs="Calibri"/>
+              </w:rPr>
+              <w:t>Push to Nucleus</w:t>
+            </w:r>
+          </w:p>
+        </w:tc>
+        <w:tc>
+          <w:tcPr>
+            <w:tcW w:w="4645" w:type="dxa"/>
+          </w:tcPr>
+          <w:p>
+            <w:pPr>
+              <w:rPr>
+                <w:rFonts w:ascii="Calibri" w:eastAsia="Calibri" w:hAnsi="Calibri" w:cs="Calibri"/>
+              </w:rPr>
+            </w:pPr>
+            <w:r>
+              <w:rPr>
+                <w:rFonts w:ascii="Calibri" w:eastAsia="Calibri" w:hAnsi="Calibri" w:cs="Calibri"/>
+              </w:rPr>
+              <w:t xml:space="preserve">Pushes geometry in the </w:t>
+            </w:r>
+            <w:proofErr w:type="spellStart"/>
+            <w:r>
+              <w:rPr>
+                <w:rFonts w:ascii="Calibri" w:eastAsia="Calibri" w:hAnsi="Calibri" w:cs="Calibri"/>
+              </w:rPr>
+              <w:t>FreeCAD</w:t>
+            </w:r>
+            <w:proofErr w:type="spellEnd"/>
+            <w:r>
+              <w:rPr>
+                <w:rFonts w:ascii="Calibri" w:eastAsia="Calibri" w:hAnsi="Calibri" w:cs="Calibri"/>
+              </w:rPr>
+              <w:t xml:space="preserve"> workspace onto Nucleus using the specified project link and asset</w:t>
+            </w:r>
+          </w:p>
+        </w:tc>
+        <w:tc>
+          <w:tcPr>
+            <w:tcW w:w="2784" w:type="dxa"/>
+          </w:tcPr>
+          <w:p>
+            <w:pPr>
+              <w:rPr>
+                <w:rFonts w:ascii="Calibri" w:eastAsia="Calibri" w:hAnsi="Calibri" w:cs="Calibri"/>
+              </w:rPr>
+            </w:pPr>
+            <w:r>
+              <w:rPr>
+                <w:rFonts w:ascii="Calibri" w:eastAsia="Calibri" w:hAnsi="Calibri" w:cs="Calibri"/>
+              </w:rPr>
+              <w:t>Only active if a project link and asset has been specified</w:t>
+            </w:r>
+          </w:p>
+        </w:tc>
+      </w:tr>
+      <w:tr>
+        <w:tc>
+          <w:tcPr>
+            <w:tcW w:w="1587" w:type="dxa"/>
+          </w:tcPr>
+          <w:p>
+            <w:pPr>
+              <w:rPr>
+                <w:rFonts w:ascii="Calibri" w:eastAsia="Calibri" w:hAnsi="Calibri" w:cs="Calibri"/>
+              </w:rPr>
+            </w:pPr>
+            <w:r>
+              <w:rPr>
+                <w:rFonts w:ascii="Calibri" w:eastAsia="Calibri" w:hAnsi="Calibri" w:cs="Calibri"/>
+              </w:rPr>
+              <w:t>Settings Panel</w:t>
+            </w:r>
+          </w:p>
+        </w:tc>
+        <w:tc>
+          <w:tcPr>
+            <w:tcW w:w="4645" w:type="dxa"/>
+          </w:tcPr>
+          <w:p>
+            <w:pPr>
+              <w:rPr>
+                <w:rFonts w:ascii="Calibri" w:eastAsia="Calibri" w:hAnsi="Calibri" w:cs="Calibri"/>
+              </w:rPr>
+            </w:pPr>
+            <w:r>
+              <w:rPr>
+                <w:rFonts w:ascii="Calibri" w:eastAsia="Calibri" w:hAnsi="Calibri" w:cs="Calibri"/>
+              </w:rPr>
+              <w:t>Button to open the Settings Panel</w:t>
+            </w:r>
+          </w:p>
+        </w:tc>
+        <w:tc>
+          <w:tcPr>
+            <w:tcW w:w="2784" w:type="dxa"/>
+          </w:tcPr>
+          <w:p>
+            <w:pPr>
+              <w:rPr>
+                <w:rFonts w:ascii="Calibri" w:eastAsia="Calibri" w:hAnsi="Calibri" w:cs="Calibri"/>
+              </w:rPr>
+            </w:pPr>
+            <w:r>
+              <w:rPr>
+                <w:rFonts w:ascii="Calibri" w:eastAsia="Calibri" w:hAnsi="Calibri" w:cs="Calibri"/>
+              </w:rPr>
+              <w:t>Always active</w:t>
+            </w:r>
+          </w:p>
+        </w:tc>
+      </w:tr>
+      <w:tr>
+        <w:tc>
+          <w:tcPr>
+            <w:tcW w:w="1587" w:type="dxa"/>
+          </w:tcPr>
+          <w:p>
+            <w:pPr>
+              <w:rPr>
+                <w:rFonts w:ascii="Calibri" w:eastAsia="Calibri" w:hAnsi="Calibri" w:cs="Calibri"/>
+              </w:rPr>
+            </w:pPr>
+            <w:r>
+              <w:rPr>
+                <w:rFonts w:ascii="Calibri" w:eastAsia="Calibri" w:hAnsi="Calibri" w:cs="Calibri"/>
+              </w:rPr>
+              <w:t>Assembly Panel</w:t>
+            </w:r>
+          </w:p>
+        </w:tc>
+        <w:tc>
+          <w:tcPr>
+            <w:tcW w:w="4645" w:type="dxa"/>
+          </w:tcPr>
+          <w:p>
+            <w:pPr>
+              <w:rPr>
+                <w:rFonts w:ascii="Calibri" w:eastAsia="Calibri" w:hAnsi="Calibri" w:cs="Calibri"/>
+              </w:rPr>
+            </w:pPr>
+            <w:r>
+              <w:rPr>
+                <w:rFonts w:ascii="Calibri" w:eastAsia="Calibri" w:hAnsi="Calibri" w:cs="Calibri"/>
+              </w:rPr>
+              <w:t>Button to open the Assembly Panel</w:t>
+            </w:r>
+          </w:p>
+        </w:tc>
+        <w:tc>
+          <w:tcPr>
+            <w:tcW w:w="2784" w:type="dxa"/>
+          </w:tcPr>
+          <w:p>
+            <w:pPr>
+              <w:rPr>
+                <w:rFonts w:ascii="Calibri" w:eastAsia="Calibri" w:hAnsi="Calibri" w:cs="Calibri"/>
+              </w:rPr>
+            </w:pPr>
+            <w:r>
+              <w:rPr>
+                <w:rFonts w:ascii="Calibri" w:eastAsia="Calibri" w:hAnsi="Calibri" w:cs="Calibri"/>
+              </w:rPr>
+              <w:t>Active is a project link has been specified</w:t>
+            </w:r>
+          </w:p>
+        </w:tc>
+      </w:tr>
+      <w:tr>
+        <w:tc>
+          <w:tcPr>
+            <w:tcW w:w="1587" w:type="dxa"/>
+          </w:tcPr>
+          <w:p>
+            <w:pPr>
+              <w:rPr>
+                <w:rFonts w:ascii="Calibri" w:eastAsia="Calibri" w:hAnsi="Calibri" w:cs="Calibri"/>
+              </w:rPr>
+            </w:pPr>
+            <w:r>
+              <w:rPr>
+                <w:rFonts w:ascii="Calibri" w:eastAsia="Calibri" w:hAnsi="Calibri" w:cs="Calibri"/>
+              </w:rPr>
+              <w:t>Clear current session</w:t>
+            </w:r>
+          </w:p>
+        </w:tc>
+        <w:tc>
+          <w:tcPr>
+            <w:tcW w:w="4645" w:type="dxa"/>
+          </w:tcPr>
+          <w:p>
+            <w:pPr>
+              <w:rPr>
+                <w:rFonts w:ascii="Calibri" w:eastAsia="Calibri" w:hAnsi="Calibri" w:cs="Calibri"/>
+              </w:rPr>
+            </w:pPr>
+            <w:r>
+              <w:rPr>
+                <w:rFonts w:ascii="Calibri" w:eastAsia="Calibri" w:hAnsi="Calibri" w:cs="Calibri"/>
+              </w:rPr>
+              <w:t>Deletes the stored</w:t>
+            </w:r>
+            <w:r>
+              <w:rPr>
+                <w:rFonts w:ascii="Calibri" w:eastAsia="Calibri" w:hAnsi="Calibri" w:cs="Calibri"/>
+              </w:rPr>
+              <w:t xml:space="preserve"> Nucleus information from memory. </w:t>
+            </w:r>
+          </w:p>
+        </w:tc>
+        <w:tc>
+          <w:tcPr>
+            <w:tcW w:w="2784" w:type="dxa"/>
+          </w:tcPr>
+          <w:p>
+            <w:pPr>
+              <w:rPr>
+                <w:rFonts w:ascii="Calibri" w:eastAsia="Calibri" w:hAnsi="Calibri" w:cs="Calibri"/>
+              </w:rPr>
+            </w:pPr>
+            <w:r>
+              <w:rPr>
+                <w:rFonts w:ascii="Calibri" w:eastAsia="Calibri" w:hAnsi="Calibri" w:cs="Calibri"/>
+              </w:rPr>
+              <w:t>Always active</w:t>
+            </w:r>
+          </w:p>
+        </w:tc>
+      </w:tr>
+    </w:tbl>
+    <w:p>
+      <w:pPr>
+        <w:rPr>
+          <w:rFonts w:ascii="Calibri" w:eastAsia="Calibri" w:hAnsi="Calibri" w:cs="Calibri"/>
+          <w:b/>
+          <w:bCs/>
+        </w:rPr>
+      </w:pPr>
+    </w:p>
+    <w:p>
+      <w:pPr>
+        <w:pStyle w:val="Heading2"/>
+      </w:pPr>
+      <w:bookmarkStart w:id="11" w:name="_Toc166083460"/>
+      <w:r>
+        <w:lastRenderedPageBreak/>
+        <w:t>How-to</w:t>
+      </w:r>
+      <w:r>
+        <w:t xml:space="preserve"> guide</w:t>
+      </w:r>
+      <w:bookmarkEnd w:id="11"/>
+    </w:p>
+    <w:p>
+      <w:pPr>
+        <w:pStyle w:val="Heading3"/>
+      </w:pPr>
+      <w:bookmarkStart w:id="12" w:name="_Toc166083461"/>
+      <w:r>
+        <w:t>Establishing a connection with Nucleus</w:t>
+      </w:r>
+      <w:bookmarkEnd w:id="12"/>
+    </w:p>
+    <w:p>
+      <w:pPr>
+        <w:jc w:val="both"/>
+        <w:rPr>
+          <w:rFonts w:ascii="Calibri" w:eastAsia="Calibri" w:hAnsi="Calibri" w:cs="Calibri"/>
+        </w:rPr>
+      </w:pPr>
+      <w:r>
+        <w:rPr>
+          <w:rFonts w:ascii="Calibri" w:eastAsia="Calibri" w:hAnsi="Calibri" w:cs="Calibri"/>
+        </w:rPr>
+        <w:t>Establishing a connection with a component stored on the Nucleus is done through a project-based process: the user can either open an existing project or create a new project, and then select an existing asset or create a new one. When opening an existing project, clicking the ‘Open existing project’ button will prompt the user to input the Nucleus link of their project. Clicking the ‘Create new project’ button will prompt the user to input the Nucleus hostname and the new project name. Once done, clicking the ‘</w:t>
+      </w:r>
+      <w:r>
+        <w:rPr>
+          <w:rFonts w:ascii="Calibri" w:eastAsia="Calibri" w:hAnsi="Calibri" w:cs="Calibri"/>
+        </w:rPr>
+        <w:t>Browse</w:t>
+      </w:r>
+      <w:r>
+        <w:rPr>
+          <w:rFonts w:ascii="Calibri" w:eastAsia="Calibri" w:hAnsi="Calibri" w:cs="Calibri"/>
+        </w:rPr>
+        <w:t xml:space="preserve"> project assets’ button opens a pop-up menu prompting the user to select an existing asse</w:t>
+      </w:r>
+      <w:r>
+        <w:rPr>
+          <w:rFonts w:ascii="Calibri" w:eastAsia="Calibri" w:hAnsi="Calibri" w:cs="Calibri"/>
+        </w:rPr>
+        <w:t>t. The user can also create a new asset using the ‘Create new asset’ button</w:t>
+      </w:r>
+      <w:r>
+        <w:rPr>
+          <w:rFonts w:ascii="Calibri" w:eastAsia="Calibri" w:hAnsi="Calibri" w:cs="Calibri"/>
+        </w:rPr>
+        <w:t xml:space="preserve">. </w:t>
+      </w:r>
+    </w:p>
+    <w:p>
+      <w:pPr>
+        <w:pStyle w:val="Heading3"/>
+        <w:rPr>
+          <w:rFonts w:eastAsia="Calibri"/>
+        </w:rPr>
+      </w:pPr>
+      <w:bookmarkStart w:id="13" w:name="_Toc166083462"/>
+      <w:r>
+        <w:rPr>
+          <w:rFonts w:eastAsia="Calibri"/>
+        </w:rPr>
+        <w:t>Uploading and downloading assets from Nucleus</w:t>
+      </w:r>
+      <w:bookmarkEnd w:id="13"/>
     </w:p>
     <w:p/>
-    <w:p/>
-    <w:p>
-      <w:pPr>
-        <w:pStyle w:val="Heading2"/>
-      </w:pPr>
-      <w:r>
-        <w:lastRenderedPageBreak/>
-        <w:t>How-to: Basic usage</w:t>
-      </w:r>
+    <w:p>
+      <w:pPr>
+        <w:pStyle w:val="Heading3"/>
+      </w:pPr>
+      <w:bookmarkStart w:id="14" w:name="_Toc166083463"/>
+      <w:r>
+        <w:t>Assembly tools</w:t>
+      </w:r>
+      <w:bookmarkEnd w:id="14"/>
     </w:p>
     <w:p>
       <w:pPr>
         <w:jc w:val="both"/>
-      </w:pPr>
-    </w:p>
-    <w:p>
-      <w:pPr>
-        <w:pStyle w:val="Heading2"/>
-      </w:pPr>
-      <w:r>
-        <w:t>How-to: Assembly panel</w:t>
-      </w:r>
-    </w:p>
-    <w:p>
-      <w:pPr>
-        <w:jc w:val="both"/>
         <w:rPr>
           <w:rFonts w:eastAsia="Arial"/>
         </w:rPr>
@@ -2080,7 +4665,7 @@
       <w:r>
         <w:t xml:space="preserve"> such as that found on the standard Part workbench, </w:t>
       </w:r>
-      <w:hyperlink r:id="rId16" w:history="1">
+      <w:hyperlink r:id="rId25" w:history="1">
         <w:r>
           <w:rPr>
             <w:rStyle w:val="Hyperlink"/>
@@ -2092,7 +4677,7 @@
       <w:r>
         <w:t xml:space="preserve">, </w:t>
       </w:r>
-      <w:hyperlink r:id="rId17" w:history="1">
+      <w:hyperlink r:id="rId26" w:history="1">
         <w:r>
           <w:rPr>
             <w:rStyle w:val="Hyperlink"/>
@@ -2104,7 +4689,7 @@
       <w:r>
         <w:t xml:space="preserve">, or </w:t>
       </w:r>
-      <w:hyperlink r:id="rId18" w:history="1">
+      <w:hyperlink r:id="rId27" w:history="1">
         <w:r>
           <w:rPr>
             <w:rStyle w:val="Hyperlink"/>
@@ -2121,13 +4706,41 @@
       <w:pPr>
         <w:jc w:val="both"/>
       </w:pPr>
+      <w:r>
+        <w:t xml:space="preserve">The main user interface for the assembly feature in the </w:t>
+      </w:r>
+      <w:proofErr w:type="spellStart"/>
+      <w:r>
+        <w:t>FreeCAD</w:t>
+      </w:r>
+      <w:proofErr w:type="spellEnd"/>
+      <w:r>
+        <w:t xml:space="preserve"> connector is the Assembly Tools panel. A screenshot of this is given in</w:t>
+      </w:r>
+      <w:r>
+        <w:rPr>
+          <w:b/>
+        </w:rPr>
+        <w:t xml:space="preserve"> </w:t>
+      </w:r>
+      <w:r>
+        <w:rPr>
+          <w:b/>
+          <w:bCs/>
+          <w:highlight w:val="yellow"/>
+        </w:rPr>
+        <w:t>Fig. 1</w:t>
+      </w:r>
+      <w:r>
+        <w:t xml:space="preserve">. </w:t>
+      </w:r>
     </w:p>
     <w:p>
       <w:pPr>
         <w:jc w:val="both"/>
       </w:pPr>
       <w:r>
-        <w:t xml:space="preserve">The main user interface for the assembly feature in the </w:t>
+        <w:t xml:space="preserve">There are two main UI areas in this panel, which in total contains 5 different buttons. The Create New Assembly button allows the user to create a USDA file on the Nucleus server which references the USD objects in the current </w:t>
       </w:r>
       <w:proofErr w:type="spellStart"/>
       <w:r>
@@ -2135,16 +4748,42 @@
       </w:r>
       <w:proofErr w:type="spellEnd"/>
       <w:r>
-        <w:t xml:space="preserve"> connector is the Assembly Tools panel. A screenshot of this is given in</w:t>
-      </w:r>
-      <w:r>
-        <w:rPr>
-          <w:b/>
+        <w:t xml:space="preserve"> workspace. Clicking this button opens a pop-up menu that prompts the user to input an assembly name and to select items in the workspace to include in the assembly. </w:t>
+      </w:r>
+      <w:r>
+        <w:rPr>
+          <w:rFonts w:ascii="Calibri" w:eastAsia="Calibri" w:hAnsi="Calibri" w:cs="Calibri"/>
+        </w:rPr>
+        <w:t>A</w:t>
+      </w:r>
+      <w:r>
+        <w:rPr>
+          <w:rFonts w:ascii="Calibri" w:eastAsia="Calibri" w:hAnsi="Calibri" w:cs="Calibri"/>
+        </w:rPr>
+        <w:t xml:space="preserve"> new USDA file will be made in $PROJECT_FOLDER/assembly/, containing only references to the USD component, that can be visualised on Omniverse in the same placement as that on </w:t>
+      </w:r>
+      <w:proofErr w:type="spellStart"/>
+      <w:r>
+        <w:rPr>
+          <w:rFonts w:ascii="Calibri" w:eastAsia="Calibri" w:hAnsi="Calibri" w:cs="Calibri"/>
+        </w:rPr>
+        <w:t>FreeCAD</w:t>
+      </w:r>
+      <w:proofErr w:type="spellEnd"/>
+      <w:r>
+        <w:rPr>
+          <w:rFonts w:ascii="Calibri" w:eastAsia="Calibri" w:hAnsi="Calibri" w:cs="Calibri"/>
+        </w:rPr>
+        <w:t>.</w:t>
+      </w:r>
+      <w:r>
+        <w:rPr>
+          <w:rFonts w:ascii="Calibri" w:eastAsia="Calibri" w:hAnsi="Calibri" w:cs="Calibri"/>
         </w:rPr>
         <w:t xml:space="preserve"> </w:t>
       </w:r>
       <w:r>
-        <w:t xml:space="preserve">Fig. 1. There are two main UI areas in this panel, which in total contains 5 different buttons. The Create New Assembly button allows the user to create a USDA file on the Nucleus server which references the USD objects in the current </w:t>
+        <w:t xml:space="preserve">The Import Existing Assembly button will open a pop-up menu that prompts the user to select an existing assembly from the current project folder. Upon selection, the entire assembly and its components will be imported into the </w:t>
       </w:r>
       <w:proofErr w:type="spellStart"/>
       <w:r>
@@ -2152,31 +4791,7 @@
       </w:r>
       <w:proofErr w:type="spellEnd"/>
       <w:r>
-        <w:t xml:space="preserve"> workspace. Clicking this button opens a pop-up menu that prompts the user to input an assembly name and to select items in the workspace to include in the assembly. The Import Existing Assembly button will open a pop-up menu that prompts the user to select an existing assembly from the current project folder. Upon selection, the entire assembly and its components will be imported into the </w:t>
-      </w:r>
-      <w:proofErr w:type="spellStart"/>
-      <w:r>
-        <w:t>FreeCAD</w:t>
-      </w:r>
-      <w:proofErr w:type="spellEnd"/>
-      <w:r>
-        <w:t xml:space="preserve"> workspace. These two features were introduced in version 2 of the </w:t>
-      </w:r>
-      <w:proofErr w:type="spellStart"/>
-      <w:r>
-        <w:t>FreeCAD</w:t>
-      </w:r>
-      <w:proofErr w:type="spellEnd"/>
-      <w:r>
-        <w:t xml:space="preserve"> </w:t>
-      </w:r>
-      <w:proofErr w:type="gramStart"/>
-      <w:r>
-        <w:t>connector, and</w:t>
-      </w:r>
-      <w:proofErr w:type="gramEnd"/>
-      <w:r>
-        <w:t xml:space="preserve"> detailed in the previous report. </w:t>
+        <w:t xml:space="preserve"> workspace.  </w:t>
       </w:r>
     </w:p>
     <w:p>
@@ -2227,6 +4842,7 @@
               <w:rPr>
                 <w:noProof/>
               </w:rPr>
+              <w:lastRenderedPageBreak/>
               <w:drawing>
                 <wp:inline distT="0" distB="0" distL="0" distR="0" wp14:anchorId="31B6A63A" wp14:editId="4713DDB4">
                   <wp:extent cx="4477385" cy="2459355"/>
@@ -2245,7 +4861,7 @@
                           </pic:cNvPicPr>
                         </pic:nvPicPr>
                         <pic:blipFill>
-                          <a:blip r:embed="rId19">
+                          <a:blip r:embed="rId28">
                             <a:extLst>
                               <a:ext uri="{28A0092B-C50C-407E-A947-70E740481C1C}">
                                 <a14:useLocalDpi xmlns:a14="http://schemas.microsoft.com/office/drawing/2010/main" val="0"/>
@@ -2333,36 +4949,22 @@
     <w:p>
       <w:pPr>
         <w:jc w:val="both"/>
-        <w:rPr>
-          <w:rFonts w:ascii="Arial" w:hAnsi="Arial" w:cs="Arial"/>
-          <w:lang w:val="en"/>
-        </w:rPr>
       </w:pPr>
     </w:p>
     <w:p>
       <w:pPr>
         <w:jc w:val="both"/>
       </w:pPr>
+      <w:r>
+        <w:t>Under these two buttons, status indicators are given, detailing the current project and assembly in use in the given session. If both current project and assembly elements are valid, the status will show the ‘Ready’ indicator, which allows users to access the Upload assembly changes, Fetch assembly changes, and Live assembly mode features.</w:t>
+      </w:r>
     </w:p>
     <w:p>
       <w:pPr>
         <w:jc w:val="both"/>
       </w:pPr>
       <w:r>
-        <w:t>Under these two buttons, status indicators are given, detailing the current project and assembly in use in the given session. If both current project and assembly elements are valid, the status will show the ‘Ready’ indicator, which allows users to access the Upload assembly changes, Fetch assembly changes, and Live assembly mode features.</w:t>
-      </w:r>
-    </w:p>
-    <w:p>
-      <w:pPr>
-        <w:jc w:val="both"/>
-      </w:pPr>
-    </w:p>
-    <w:p>
-      <w:pPr>
-        <w:jc w:val="both"/>
-      </w:pPr>
-      <w:r>
-        <w:t xml:space="preserve">The remaining three buttons allow the user to transfer positional information (translation and rotation) to and from the Nucleus server. The first two are part of the batch push-and-pull assembly workflow. The Upload assembly changes button sends the cartesian coordinates and rotation of each component in the current </w:t>
+        <w:t xml:space="preserve">The remaining three buttons allow the user to transfer positional information (translation and rotation) to and from the Nucleus server. The Upload assembly changes button sends the cartesian coordinates and rotation of each component in the current </w:t>
       </w:r>
       <w:proofErr w:type="spellStart"/>
       <w:r>
@@ -2372,11 +4974,9 @@
       <w:r>
         <w:t xml:space="preserve"> assembly to the assembly USDA file stored on the Nucleus and alters the position of each referenced single component within the assembly USDA file. Meanwhile, the Fetch new assembly changes button requests the coordinates and rotation of each element in the assembly USDA file stored in the Nucleus </w:t>
       </w:r>
-      <w:proofErr w:type="gramStart"/>
-      <w:r>
-        <w:t>server, and</w:t>
-      </w:r>
-      <w:proofErr w:type="gramEnd"/>
+      <w:r>
+        <w:t>server and</w:t>
+      </w:r>
       <w:r>
         <w:t xml:space="preserve"> adjusts each component’s rotation and translation in the </w:t>
       </w:r>
@@ -2387,26 +4987,6 @@
       <w:proofErr w:type="spellEnd"/>
       <w:r>
         <w:t xml:space="preserve"> workspace. These two buttons allow for simple manipulation of position and angle of the components, integrated with the Omniverse environment. </w:t>
-      </w:r>
-    </w:p>
-    <w:p>
-      <w:pPr>
-        <w:pStyle w:val="Heading1"/>
-        <w:spacing w:before="0" w:line="240" w:lineRule="auto"/>
-        <w:jc w:val="both"/>
-        <w:rPr>
-          <w:rFonts w:eastAsia="Arial"/>
-          <w:sz w:val="28"/>
-          <w:szCs w:val="28"/>
-        </w:rPr>
-      </w:pPr>
-      <w:r>
-        <w:rPr>
-          <w:rFonts w:eastAsia="Arial"/>
-          <w:sz w:val="28"/>
-          <w:szCs w:val="28"/>
-        </w:rPr>
-        <w:t>Live assembly mode</w:t>
       </w:r>
     </w:p>
     <w:p>
@@ -2484,6 +5064,7 @@
               <w:rPr>
                 <w:noProof/>
               </w:rPr>
+              <w:lastRenderedPageBreak/>
               <w:drawing>
                 <wp:inline distT="0" distB="0" distL="0" distR="0" wp14:anchorId="303B662A" wp14:editId="71CB16D9">
                   <wp:extent cx="2112645" cy="1387475"/>
@@ -2502,7 +5083,7 @@
                           </pic:cNvPicPr>
                         </pic:nvPicPr>
                         <pic:blipFill>
-                          <a:blip r:embed="rId20">
+                          <a:blip r:embed="rId29">
                             <a:extLst>
                               <a:ext uri="{28A0092B-C50C-407E-A947-70E740481C1C}">
                                 <a14:useLocalDpi xmlns:a14="http://schemas.microsoft.com/office/drawing/2010/main" val="0"/>
@@ -2582,7 +5163,7 @@
                 <w:noProof/>
               </w:rPr>
               <w:drawing>
-                <wp:inline distT="0" distB="0" distL="0" distR="0" wp14:anchorId="17386883" wp14:editId="6A0E2FCC">
+                <wp:inline distT="0" distB="0" distL="0" distR="0" wp14:anchorId="17386883" wp14:editId="702FC5EC">
                   <wp:extent cx="2270125" cy="1891665"/>
                   <wp:effectExtent l="0" t="0" r="0" b="0"/>
                   <wp:docPr id="2133804011" name="Picture 28" descr="A screenshot of a computer&#10;&#10;Description automatically generated"/>
@@ -2599,7 +5180,7 @@
                           </pic:cNvPicPr>
                         </pic:nvPicPr>
                         <pic:blipFill>
-                          <a:blip r:embed="rId21" cstate="print">
+                          <a:blip r:embed="rId30" cstate="print">
                             <a:extLst>
                               <a:ext uri="{28A0092B-C50C-407E-A947-70E740481C1C}">
                                 <a14:useLocalDpi xmlns:a14="http://schemas.microsoft.com/office/drawing/2010/main" val="0"/>
@@ -2818,7 +5399,7 @@
                           </pic:cNvPicPr>
                         </pic:nvPicPr>
                         <pic:blipFill>
-                          <a:blip r:embed="rId22">
+                          <a:blip r:embed="rId31">
                             <a:extLst>
                               <a:ext uri="{28A0092B-C50C-407E-A947-70E740481C1C}">
                                 <a14:useLocalDpi xmlns:a14="http://schemas.microsoft.com/office/drawing/2010/main" val="0"/>
@@ -2907,7 +5488,7 @@
                           </pic:cNvPicPr>
                         </pic:nvPicPr>
                         <pic:blipFill>
-                          <a:blip r:embed="rId23">
+                          <a:blip r:embed="rId32">
                             <a:extLst>
                               <a:ext uri="{28A0092B-C50C-407E-A947-70E740481C1C}">
                                 <a14:useLocalDpi xmlns:a14="http://schemas.microsoft.com/office/drawing/2010/main" val="0"/>
@@ -3013,7 +5594,7 @@
                           </pic:cNvPicPr>
                         </pic:nvPicPr>
                         <pic:blipFill>
-                          <a:blip r:embed="rId24">
+                          <a:blip r:embed="rId33">
                             <a:extLst>
                               <a:ext uri="{28A0092B-C50C-407E-A947-70E740481C1C}">
                                 <a14:useLocalDpi xmlns:a14="http://schemas.microsoft.com/office/drawing/2010/main" val="0"/>
@@ -3110,7 +5691,14 @@
               <w:rPr>
                 <w:i/>
               </w:rPr>
-              <w:t>, (b) User icon next to Live button on USD Composer, and (c) User joining message on USD Composer.</w:t>
+              <w:t xml:space="preserve">, (b) User icon next to Live button on USD Composer, and (c) User joining message on USD </w:t>
+            </w:r>
+            <w:r>
+              <w:rPr>
+                <w:i/>
+              </w:rPr>
+              <w:lastRenderedPageBreak/>
+              <w:t>Composer.</w:t>
             </w:r>
           </w:p>
         </w:tc>
@@ -3920,6 +6508,95 @@
     </w:lvl>
   </w:abstractNum>
   <w:abstractNum w:abstractNumId="9" w15:restartNumberingAfterBreak="0">
+    <w:nsid w:val="5A0C4EAD"/>
+    <w:multiLevelType w:val="hybridMultilevel"/>
+    <w:tmpl w:val="7CE2812A"/>
+    <w:lvl w:ilvl="0" w:tplc="0809000F">
+      <w:start w:val="1"/>
+      <w:numFmt w:val="decimal"/>
+      <w:lvlText w:val="%1."/>
+      <w:lvlJc w:val="left"/>
+      <w:pPr>
+        <w:ind w:left="720" w:hanging="360"/>
+      </w:pPr>
+      <w:rPr>
+        <w:rFonts w:hint="default"/>
+      </w:rPr>
+    </w:lvl>
+    <w:lvl w:ilvl="1" w:tplc="08090019" w:tentative="1">
+      <w:start w:val="1"/>
+      <w:numFmt w:val="lowerLetter"/>
+      <w:lvlText w:val="%2."/>
+      <w:lvlJc w:val="left"/>
+      <w:pPr>
+        <w:ind w:left="1440" w:hanging="360"/>
+      </w:pPr>
+    </w:lvl>
+    <w:lvl w:ilvl="2" w:tplc="0809001B" w:tentative="1">
+      <w:start w:val="1"/>
+      <w:numFmt w:val="lowerRoman"/>
+      <w:lvlText w:val="%3."/>
+      <w:lvlJc w:val="right"/>
+      <w:pPr>
+        <w:ind w:left="2160" w:hanging="180"/>
+      </w:pPr>
+    </w:lvl>
+    <w:lvl w:ilvl="3" w:tplc="0809000F" w:tentative="1">
+      <w:start w:val="1"/>
+      <w:numFmt w:val="decimal"/>
+      <w:lvlText w:val="%4."/>
+      <w:lvlJc w:val="left"/>
+      <w:pPr>
+        <w:ind w:left="2880" w:hanging="360"/>
+      </w:pPr>
+    </w:lvl>
+    <w:lvl w:ilvl="4" w:tplc="08090019" w:tentative="1">
+      <w:start w:val="1"/>
+      <w:numFmt w:val="lowerLetter"/>
+      <w:lvlText w:val="%5."/>
+      <w:lvlJc w:val="left"/>
+      <w:pPr>
+        <w:ind w:left="3600" w:hanging="360"/>
+      </w:pPr>
+    </w:lvl>
+    <w:lvl w:ilvl="5" w:tplc="0809001B" w:tentative="1">
+      <w:start w:val="1"/>
+      <w:numFmt w:val="lowerRoman"/>
+      <w:lvlText w:val="%6."/>
+      <w:lvlJc w:val="right"/>
+      <w:pPr>
+        <w:ind w:left="4320" w:hanging="180"/>
+      </w:pPr>
+    </w:lvl>
+    <w:lvl w:ilvl="6" w:tplc="0809000F" w:tentative="1">
+      <w:start w:val="1"/>
+      <w:numFmt w:val="decimal"/>
+      <w:lvlText w:val="%7."/>
+      <w:lvlJc w:val="left"/>
+      <w:pPr>
+        <w:ind w:left="5040" w:hanging="360"/>
+      </w:pPr>
+    </w:lvl>
+    <w:lvl w:ilvl="7" w:tplc="08090019" w:tentative="1">
+      <w:start w:val="1"/>
+      <w:numFmt w:val="lowerLetter"/>
+      <w:lvlText w:val="%8."/>
+      <w:lvlJc w:val="left"/>
+      <w:pPr>
+        <w:ind w:left="5760" w:hanging="360"/>
+      </w:pPr>
+    </w:lvl>
+    <w:lvl w:ilvl="8" w:tplc="0809001B" w:tentative="1">
+      <w:start w:val="1"/>
+      <w:numFmt w:val="lowerRoman"/>
+      <w:lvlText w:val="%9."/>
+      <w:lvlJc w:val="right"/>
+      <w:pPr>
+        <w:ind w:left="6480" w:hanging="180"/>
+      </w:pPr>
+    </w:lvl>
+  </w:abstractNum>
+  <w:abstractNum w:abstractNumId="10" w15:restartNumberingAfterBreak="0">
     <w:nsid w:val="71465A5D"/>
     <w:multiLevelType w:val="multilevel"/>
     <w:tmpl w:val="DECA8646"/>
@@ -4066,7 +6743,7 @@
     </w:lvlOverride>
   </w:num>
   <w:num w:numId="3" w16cid:durableId="1257901203">
-    <w:abstractNumId w:val="9"/>
+    <w:abstractNumId w:val="10"/>
     <w:lvlOverride w:ilvl="0">
       <w:startOverride w:val="1"/>
     </w:lvlOverride>
@@ -4196,6 +6873,9 @@
   </w:num>
   <w:num w:numId="10" w16cid:durableId="466705461">
     <w:abstractNumId w:val="8"/>
+  </w:num>
+  <w:num w:numId="11" w16cid:durableId="483207585">
+    <w:abstractNumId w:val="9"/>
   </w:num>
 </w:numbering>
 </file>
@@ -4600,7 +7280,7 @@
   <w:style w:type="paragraph" w:default="1" w:styleId="Normal">
     <w:name w:val="Normal"/>
     <w:qFormat/>
-    <w:rsid w:val="006A3C75"/>
+    <w:rsid w:val="00A3503E"/>
   </w:style>
   <w:style w:type="paragraph" w:styleId="Heading1">
     <w:name w:val="heading 1"/>
@@ -5156,6 +7836,64 @@
       </w:tblBorders>
     </w:tblPr>
   </w:style>
+  <w:style w:type="paragraph" w:styleId="TOCHeading">
+    <w:name w:val="TOC Heading"/>
+    <w:basedOn w:val="Heading1"/>
+    <w:next w:val="Normal"/>
+    <w:uiPriority w:val="39"/>
+    <w:unhideWhenUsed/>
+    <w:qFormat/>
+    <w:rsid w:val="00BC1F3B"/>
+    <w:pPr>
+      <w:spacing w:before="240" w:after="0"/>
+      <w:outlineLvl w:val="9"/>
+    </w:pPr>
+    <w:rPr>
+      <w:kern w:val="0"/>
+      <w:sz w:val="32"/>
+      <w:szCs w:val="32"/>
+      <w:lang w:eastAsia="en-GB"/>
+      <w14:ligatures w14:val="none"/>
+    </w:rPr>
+  </w:style>
+  <w:style w:type="paragraph" w:styleId="TOC2">
+    <w:name w:val="toc 2"/>
+    <w:basedOn w:val="Normal"/>
+    <w:next w:val="Normal"/>
+    <w:autoRedefine/>
+    <w:uiPriority w:val="39"/>
+    <w:unhideWhenUsed/>
+    <w:rsid w:val="00BC1F3B"/>
+    <w:pPr>
+      <w:spacing w:after="100"/>
+      <w:ind w:left="220"/>
+    </w:pPr>
+  </w:style>
+  <w:style w:type="paragraph" w:styleId="TOC3">
+    <w:name w:val="toc 3"/>
+    <w:basedOn w:val="Normal"/>
+    <w:next w:val="Normal"/>
+    <w:autoRedefine/>
+    <w:uiPriority w:val="39"/>
+    <w:unhideWhenUsed/>
+    <w:rsid w:val="00BC1F3B"/>
+    <w:pPr>
+      <w:spacing w:after="100"/>
+      <w:ind w:left="440"/>
+    </w:pPr>
+  </w:style>
+  <w:style w:type="paragraph" w:styleId="TOC1">
+    <w:name w:val="toc 1"/>
+    <w:basedOn w:val="Normal"/>
+    <w:next w:val="Normal"/>
+    <w:autoRedefine/>
+    <w:uiPriority w:val="39"/>
+    <w:unhideWhenUsed/>
+    <w:rsid w:val="00BC1F3B"/>
+    <w:pPr>
+      <w:spacing w:after="100"/>
+    </w:pPr>
+  </w:style>
 </w:styles>
 </file>
 
@@ -5452,4 +8190,16 @@
     </a:ext>
   </a:extLst>
 </a:theme>
+</file>
+
+<file path=customXml/item1.xml><?xml version="1.0" encoding="utf-8"?>
+<b:Sources xmlns:b="http://schemas.openxmlformats.org/officeDocument/2006/bibliography" xmlns="http://schemas.openxmlformats.org/officeDocument/2006/bibliography" SelectedStyle="\APASixthEditionOfficeOnline.xsl" StyleName="APA" Version="6"/>
+</file>
+
+<file path=customXml/itemProps1.xml><?xml version="1.0" encoding="utf-8"?>
+<ds:datastoreItem xmlns:ds="http://schemas.openxmlformats.org/officeDocument/2006/customXml" ds:itemID="{C8C48AB8-5B81-4C0C-88CB-7CCB34C16BCD}">
+  <ds:schemaRefs>
+    <ds:schemaRef ds:uri="http://schemas.openxmlformats.org/officeDocument/2006/bibliography"/>
+  </ds:schemaRefs>
+</ds:datastoreItem>
 </file>
</xml_diff>

<commit_message>
Add error handling for live session + add documentation on assembly
</commit_message>
<xml_diff>
--- a/Documentation-draft.docx
+++ b/Documentation-draft.docx
@@ -349,7 +349,7 @@
           <w:r>
             <w:fldChar w:fldCharType="separate"/>
           </w:r>
-          <w:hyperlink w:anchor="_Toc166169040" w:history="1">
+          <w:hyperlink w:anchor="_Toc166254068" w:history="1">
             <w:r>
               <w:rPr>
                 <w:rStyle w:val="Hyperlink"/>
@@ -376,7 +376,7 @@
                 <w:noProof/>
                 <w:webHidden/>
               </w:rPr>
-              <w:instrText xml:space="preserve"> PAGEREF _Toc166169040 \h </w:instrText>
+              <w:instrText xml:space="preserve"> PAGEREF _Toc166254068 \h </w:instrText>
             </w:r>
             <w:r>
               <w:rPr>
@@ -421,7 +421,7 @@
               <w:lang w:eastAsia="en-GB"/>
             </w:rPr>
           </w:pPr>
-          <w:hyperlink w:anchor="_Toc166169041" w:history="1">
+          <w:hyperlink w:anchor="_Toc166254069" w:history="1">
             <w:r>
               <w:rPr>
                 <w:rStyle w:val="Hyperlink"/>
@@ -448,7 +448,7 @@
                 <w:noProof/>
                 <w:webHidden/>
               </w:rPr>
-              <w:instrText xml:space="preserve"> PAGEREF _Toc166169041 \h </w:instrText>
+              <w:instrText xml:space="preserve"> PAGEREF _Toc166254069 \h </w:instrText>
             </w:r>
             <w:r>
               <w:rPr>
@@ -493,7 +493,7 @@
               <w:lang w:eastAsia="en-GB"/>
             </w:rPr>
           </w:pPr>
-          <w:hyperlink w:anchor="_Toc166169042" w:history="1">
+          <w:hyperlink w:anchor="_Toc166254070" w:history="1">
             <w:r>
               <w:rPr>
                 <w:rStyle w:val="Hyperlink"/>
@@ -520,7 +520,7 @@
                 <w:noProof/>
                 <w:webHidden/>
               </w:rPr>
-              <w:instrText xml:space="preserve"> PAGEREF _Toc166169042 \h </w:instrText>
+              <w:instrText xml:space="preserve"> PAGEREF _Toc166254070 \h </w:instrText>
             </w:r>
             <w:r>
               <w:rPr>
@@ -565,7 +565,7 @@
               <w:lang w:eastAsia="en-GB"/>
             </w:rPr>
           </w:pPr>
-          <w:hyperlink w:anchor="_Toc166169043" w:history="1">
+          <w:hyperlink w:anchor="_Toc166254071" w:history="1">
             <w:r>
               <w:rPr>
                 <w:rStyle w:val="Hyperlink"/>
@@ -592,7 +592,7 @@
                 <w:noProof/>
                 <w:webHidden/>
               </w:rPr>
-              <w:instrText xml:space="preserve"> PAGEREF _Toc166169043 \h </w:instrText>
+              <w:instrText xml:space="preserve"> PAGEREF _Toc166254071 \h </w:instrText>
             </w:r>
             <w:r>
               <w:rPr>
@@ -637,7 +637,7 @@
               <w:lang w:eastAsia="en-GB"/>
             </w:rPr>
           </w:pPr>
-          <w:hyperlink w:anchor="_Toc166169044" w:history="1">
+          <w:hyperlink w:anchor="_Toc166254072" w:history="1">
             <w:r>
               <w:rPr>
                 <w:rStyle w:val="Hyperlink"/>
@@ -664,7 +664,7 @@
                 <w:noProof/>
                 <w:webHidden/>
               </w:rPr>
-              <w:instrText xml:space="preserve"> PAGEREF _Toc166169044 \h </w:instrText>
+              <w:instrText xml:space="preserve"> PAGEREF _Toc166254072 \h </w:instrText>
             </w:r>
             <w:r>
               <w:rPr>
@@ -709,7 +709,7 @@
               <w:lang w:eastAsia="en-GB"/>
             </w:rPr>
           </w:pPr>
-          <w:hyperlink w:anchor="_Toc166169045" w:history="1">
+          <w:hyperlink w:anchor="_Toc166254073" w:history="1">
             <w:r>
               <w:rPr>
                 <w:rStyle w:val="Hyperlink"/>
@@ -736,7 +736,7 @@
                 <w:noProof/>
                 <w:webHidden/>
               </w:rPr>
-              <w:instrText xml:space="preserve"> PAGEREF _Toc166169045 \h </w:instrText>
+              <w:instrText xml:space="preserve"> PAGEREF _Toc166254073 \h </w:instrText>
             </w:r>
             <w:r>
               <w:rPr>
@@ -781,7 +781,7 @@
               <w:lang w:eastAsia="en-GB"/>
             </w:rPr>
           </w:pPr>
-          <w:hyperlink w:anchor="_Toc166169046" w:history="1">
+          <w:hyperlink w:anchor="_Toc166254074" w:history="1">
             <w:r>
               <w:rPr>
                 <w:rStyle w:val="Hyperlink"/>
@@ -808,7 +808,7 @@
                 <w:noProof/>
                 <w:webHidden/>
               </w:rPr>
-              <w:instrText xml:space="preserve"> PAGEREF _Toc166169046 \h </w:instrText>
+              <w:instrText xml:space="preserve"> PAGEREF _Toc166254074 \h </w:instrText>
             </w:r>
             <w:r>
               <w:rPr>
@@ -853,7 +853,7 @@
               <w:lang w:eastAsia="en-GB"/>
             </w:rPr>
           </w:pPr>
-          <w:hyperlink w:anchor="_Toc166169047" w:history="1">
+          <w:hyperlink w:anchor="_Toc166254075" w:history="1">
             <w:r>
               <w:rPr>
                 <w:rStyle w:val="Hyperlink"/>
@@ -880,7 +880,7 @@
                 <w:noProof/>
                 <w:webHidden/>
               </w:rPr>
-              <w:instrText xml:space="preserve"> PAGEREF _Toc166169047 \h </w:instrText>
+              <w:instrText xml:space="preserve"> PAGEREF _Toc166254075 \h </w:instrText>
             </w:r>
             <w:r>
               <w:rPr>
@@ -925,7 +925,7 @@
               <w:lang w:eastAsia="en-GB"/>
             </w:rPr>
           </w:pPr>
-          <w:hyperlink w:anchor="_Toc166169048" w:history="1">
+          <w:hyperlink w:anchor="_Toc166254076" w:history="1">
             <w:r>
               <w:rPr>
                 <w:rStyle w:val="Hyperlink"/>
@@ -952,7 +952,7 @@
                 <w:noProof/>
                 <w:webHidden/>
               </w:rPr>
-              <w:instrText xml:space="preserve"> PAGEREF _Toc166169048 \h </w:instrText>
+              <w:instrText xml:space="preserve"> PAGEREF _Toc166254076 \h </w:instrText>
             </w:r>
             <w:r>
               <w:rPr>
@@ -997,7 +997,7 @@
               <w:lang w:eastAsia="en-GB"/>
             </w:rPr>
           </w:pPr>
-          <w:hyperlink w:anchor="_Toc166169049" w:history="1">
+          <w:hyperlink w:anchor="_Toc166254077" w:history="1">
             <w:r>
               <w:rPr>
                 <w:rStyle w:val="Hyperlink"/>
@@ -1024,7 +1024,7 @@
                 <w:noProof/>
                 <w:webHidden/>
               </w:rPr>
-              <w:instrText xml:space="preserve"> PAGEREF _Toc166169049 \h </w:instrText>
+              <w:instrText xml:space="preserve"> PAGEREF _Toc166254077 \h </w:instrText>
             </w:r>
             <w:r>
               <w:rPr>
@@ -1069,7 +1069,7 @@
               <w:lang w:eastAsia="en-GB"/>
             </w:rPr>
           </w:pPr>
-          <w:hyperlink w:anchor="_Toc166169050" w:history="1">
+          <w:hyperlink w:anchor="_Toc166254078" w:history="1">
             <w:r>
               <w:rPr>
                 <w:rStyle w:val="Hyperlink"/>
@@ -1096,7 +1096,7 @@
                 <w:noProof/>
                 <w:webHidden/>
               </w:rPr>
-              <w:instrText xml:space="preserve"> PAGEREF _Toc166169050 \h </w:instrText>
+              <w:instrText xml:space="preserve"> PAGEREF _Toc166254078 \h </w:instrText>
             </w:r>
             <w:r>
               <w:rPr>
@@ -1141,7 +1141,7 @@
               <w:lang w:eastAsia="en-GB"/>
             </w:rPr>
           </w:pPr>
-          <w:hyperlink w:anchor="_Toc166169051" w:history="1">
+          <w:hyperlink w:anchor="_Toc166254079" w:history="1">
             <w:r>
               <w:rPr>
                 <w:rStyle w:val="Hyperlink"/>
@@ -1169,7 +1169,7 @@
                 <w:noProof/>
                 <w:webHidden/>
               </w:rPr>
-              <w:instrText xml:space="preserve"> PAGEREF _Toc166169051 \h </w:instrText>
+              <w:instrText xml:space="preserve"> PAGEREF _Toc166254079 \h </w:instrText>
             </w:r>
             <w:r>
               <w:rPr>
@@ -1214,7 +1214,7 @@
               <w:lang w:eastAsia="en-GB"/>
             </w:rPr>
           </w:pPr>
-          <w:hyperlink w:anchor="_Toc166169052" w:history="1">
+          <w:hyperlink w:anchor="_Toc166254080" w:history="1">
             <w:r>
               <w:rPr>
                 <w:rStyle w:val="Hyperlink"/>
@@ -1242,7 +1242,7 @@
                 <w:noProof/>
                 <w:webHidden/>
               </w:rPr>
-              <w:instrText xml:space="preserve"> PAGEREF _Toc166169052 \h </w:instrText>
+              <w:instrText xml:space="preserve"> PAGEREF _Toc166254080 \h </w:instrText>
             </w:r>
             <w:r>
               <w:rPr>
@@ -1287,7 +1287,7 @@
               <w:lang w:eastAsia="en-GB"/>
             </w:rPr>
           </w:pPr>
-          <w:hyperlink w:anchor="_Toc166169053" w:history="1">
+          <w:hyperlink w:anchor="_Toc166254081" w:history="1">
             <w:r>
               <w:rPr>
                 <w:rStyle w:val="Hyperlink"/>
@@ -1315,7 +1315,7 @@
                 <w:noProof/>
                 <w:webHidden/>
               </w:rPr>
-              <w:instrText xml:space="preserve"> PAGEREF _Toc166169053 \h </w:instrText>
+              <w:instrText xml:space="preserve"> PAGEREF _Toc166254081 \h </w:instrText>
             </w:r>
             <w:r>
               <w:rPr>
@@ -1360,7 +1360,7 @@
               <w:lang w:eastAsia="en-GB"/>
             </w:rPr>
           </w:pPr>
-          <w:hyperlink w:anchor="_Toc166169054" w:history="1">
+          <w:hyperlink w:anchor="_Toc166254082" w:history="1">
             <w:r>
               <w:rPr>
                 <w:rStyle w:val="Hyperlink"/>
@@ -1387,7 +1387,7 @@
                 <w:noProof/>
                 <w:webHidden/>
               </w:rPr>
-              <w:instrText xml:space="preserve"> PAGEREF _Toc166169054 \h </w:instrText>
+              <w:instrText xml:space="preserve"> PAGEREF _Toc166254082 \h </w:instrText>
             </w:r>
             <w:r>
               <w:rPr>
@@ -1432,7 +1432,7 @@
               <w:lang w:eastAsia="en-GB"/>
             </w:rPr>
           </w:pPr>
-          <w:hyperlink w:anchor="_Toc166169055" w:history="1">
+          <w:hyperlink w:anchor="_Toc166254083" w:history="1">
             <w:r>
               <w:rPr>
                 <w:rStyle w:val="Hyperlink"/>
@@ -1459,7 +1459,7 @@
                 <w:noProof/>
                 <w:webHidden/>
               </w:rPr>
-              <w:instrText xml:space="preserve"> PAGEREF _Toc166169055 \h </w:instrText>
+              <w:instrText xml:space="preserve"> PAGEREF _Toc166254083 \h </w:instrText>
             </w:r>
             <w:r>
               <w:rPr>
@@ -1504,7 +1504,7 @@
               <w:lang w:eastAsia="en-GB"/>
             </w:rPr>
           </w:pPr>
-          <w:hyperlink w:anchor="_Toc166169056" w:history="1">
+          <w:hyperlink w:anchor="_Toc166254084" w:history="1">
             <w:r>
               <w:rPr>
                 <w:rStyle w:val="Hyperlink"/>
@@ -1531,7 +1531,7 @@
                 <w:noProof/>
                 <w:webHidden/>
               </w:rPr>
-              <w:instrText xml:space="preserve"> PAGEREF _Toc166169056 \h </w:instrText>
+              <w:instrText xml:space="preserve"> PAGEREF _Toc166254084 \h </w:instrText>
             </w:r>
             <w:r>
               <w:rPr>
@@ -1576,7 +1576,7 @@
               <w:lang w:eastAsia="en-GB"/>
             </w:rPr>
           </w:pPr>
-          <w:hyperlink w:anchor="_Toc166169057" w:history="1">
+          <w:hyperlink w:anchor="_Toc166254085" w:history="1">
             <w:r>
               <w:rPr>
                 <w:rStyle w:val="Hyperlink"/>
@@ -1603,7 +1603,7 @@
                 <w:noProof/>
                 <w:webHidden/>
               </w:rPr>
-              <w:instrText xml:space="preserve"> PAGEREF _Toc166169057 \h </w:instrText>
+              <w:instrText xml:space="preserve"> PAGEREF _Toc166254085 \h </w:instrText>
             </w:r>
             <w:r>
               <w:rPr>
@@ -1648,7 +1648,7 @@
               <w:lang w:eastAsia="en-GB"/>
             </w:rPr>
           </w:pPr>
-          <w:hyperlink w:anchor="_Toc166169058" w:history="1">
+          <w:hyperlink w:anchor="_Toc166254086" w:history="1">
             <w:r>
               <w:rPr>
                 <w:rStyle w:val="Hyperlink"/>
@@ -1675,7 +1675,7 @@
                 <w:noProof/>
                 <w:webHidden/>
               </w:rPr>
-              <w:instrText xml:space="preserve"> PAGEREF _Toc166169058 \h </w:instrText>
+              <w:instrText xml:space="preserve"> PAGEREF _Toc166254086 \h </w:instrText>
             </w:r>
             <w:r>
               <w:rPr>
@@ -1696,6 +1696,222 @@
                 <w:webHidden/>
               </w:rPr>
               <w:t>15</w:t>
+            </w:r>
+            <w:r>
+              <w:rPr>
+                <w:noProof/>
+                <w:webHidden/>
+              </w:rPr>
+              <w:fldChar w:fldCharType="end"/>
+            </w:r>
+          </w:hyperlink>
+        </w:p>
+        <w:p>
+          <w:pPr>
+            <w:pStyle w:val="TOC4"/>
+            <w:tabs>
+              <w:tab w:val="right" w:leader="dot" w:pos="9016"/>
+            </w:tabs>
+            <w:rPr>
+              <w:rFonts w:eastAsiaTheme="minorEastAsia"/>
+              <w:noProof/>
+              <w:sz w:val="24"/>
+              <w:szCs w:val="24"/>
+              <w:lang w:eastAsia="en-GB"/>
+            </w:rPr>
+          </w:pPr>
+          <w:hyperlink w:anchor="_Toc166254087" w:history="1">
+            <w:r>
+              <w:rPr>
+                <w:rStyle w:val="Hyperlink"/>
+                <w:noProof/>
+              </w:rPr>
+              <w:t>Creating a new assembly</w:t>
+            </w:r>
+            <w:r>
+              <w:rPr>
+                <w:noProof/>
+                <w:webHidden/>
+              </w:rPr>
+              <w:tab/>
+            </w:r>
+            <w:r>
+              <w:rPr>
+                <w:noProof/>
+                <w:webHidden/>
+              </w:rPr>
+              <w:fldChar w:fldCharType="begin"/>
+            </w:r>
+            <w:r>
+              <w:rPr>
+                <w:noProof/>
+                <w:webHidden/>
+              </w:rPr>
+              <w:instrText xml:space="preserve"> PAGEREF _Toc166254087 \h </w:instrText>
+            </w:r>
+            <w:r>
+              <w:rPr>
+                <w:noProof/>
+                <w:webHidden/>
+              </w:rPr>
+            </w:r>
+            <w:r>
+              <w:rPr>
+                <w:noProof/>
+                <w:webHidden/>
+              </w:rPr>
+              <w:fldChar w:fldCharType="separate"/>
+            </w:r>
+            <w:r>
+              <w:rPr>
+                <w:noProof/>
+                <w:webHidden/>
+              </w:rPr>
+              <w:t>16</w:t>
+            </w:r>
+            <w:r>
+              <w:rPr>
+                <w:noProof/>
+                <w:webHidden/>
+              </w:rPr>
+              <w:fldChar w:fldCharType="end"/>
+            </w:r>
+          </w:hyperlink>
+        </w:p>
+        <w:p>
+          <w:pPr>
+            <w:pStyle w:val="TOC4"/>
+            <w:tabs>
+              <w:tab w:val="right" w:leader="dot" w:pos="9016"/>
+            </w:tabs>
+            <w:rPr>
+              <w:rFonts w:eastAsiaTheme="minorEastAsia"/>
+              <w:noProof/>
+              <w:sz w:val="24"/>
+              <w:szCs w:val="24"/>
+              <w:lang w:eastAsia="en-GB"/>
+            </w:rPr>
+          </w:pPr>
+          <w:hyperlink w:anchor="_Toc166254088" w:history="1">
+            <w:r>
+              <w:rPr>
+                <w:rStyle w:val="Hyperlink"/>
+                <w:noProof/>
+              </w:rPr>
+              <w:t>Importing an existing assembly</w:t>
+            </w:r>
+            <w:r>
+              <w:rPr>
+                <w:noProof/>
+                <w:webHidden/>
+              </w:rPr>
+              <w:tab/>
+            </w:r>
+            <w:r>
+              <w:rPr>
+                <w:noProof/>
+                <w:webHidden/>
+              </w:rPr>
+              <w:fldChar w:fldCharType="begin"/>
+            </w:r>
+            <w:r>
+              <w:rPr>
+                <w:noProof/>
+                <w:webHidden/>
+              </w:rPr>
+              <w:instrText xml:space="preserve"> PAGEREF _Toc166254088 \h </w:instrText>
+            </w:r>
+            <w:r>
+              <w:rPr>
+                <w:noProof/>
+                <w:webHidden/>
+              </w:rPr>
+            </w:r>
+            <w:r>
+              <w:rPr>
+                <w:noProof/>
+                <w:webHidden/>
+              </w:rPr>
+              <w:fldChar w:fldCharType="separate"/>
+            </w:r>
+            <w:r>
+              <w:rPr>
+                <w:noProof/>
+                <w:webHidden/>
+              </w:rPr>
+              <w:t>17</w:t>
+            </w:r>
+            <w:r>
+              <w:rPr>
+                <w:noProof/>
+                <w:webHidden/>
+              </w:rPr>
+              <w:fldChar w:fldCharType="end"/>
+            </w:r>
+          </w:hyperlink>
+        </w:p>
+        <w:p>
+          <w:pPr>
+            <w:pStyle w:val="TOC4"/>
+            <w:tabs>
+              <w:tab w:val="right" w:leader="dot" w:pos="9016"/>
+            </w:tabs>
+            <w:rPr>
+              <w:rFonts w:eastAsiaTheme="minorEastAsia"/>
+              <w:noProof/>
+              <w:sz w:val="24"/>
+              <w:szCs w:val="24"/>
+              <w:lang w:eastAsia="en-GB"/>
+            </w:rPr>
+          </w:pPr>
+          <w:hyperlink w:anchor="_Toc166254089" w:history="1">
+            <w:r>
+              <w:rPr>
+                <w:rStyle w:val="Hyperlink"/>
+                <w:noProof/>
+              </w:rPr>
+              <w:t>Connecting with a live session</w:t>
+            </w:r>
+            <w:r>
+              <w:rPr>
+                <w:noProof/>
+                <w:webHidden/>
+              </w:rPr>
+              <w:tab/>
+            </w:r>
+            <w:r>
+              <w:rPr>
+                <w:noProof/>
+                <w:webHidden/>
+              </w:rPr>
+              <w:fldChar w:fldCharType="begin"/>
+            </w:r>
+            <w:r>
+              <w:rPr>
+                <w:noProof/>
+                <w:webHidden/>
+              </w:rPr>
+              <w:instrText xml:space="preserve"> PAGEREF _Toc166254089 \h </w:instrText>
+            </w:r>
+            <w:r>
+              <w:rPr>
+                <w:noProof/>
+                <w:webHidden/>
+              </w:rPr>
+            </w:r>
+            <w:r>
+              <w:rPr>
+                <w:noProof/>
+                <w:webHidden/>
+              </w:rPr>
+              <w:fldChar w:fldCharType="separate"/>
+            </w:r>
+            <w:r>
+              <w:rPr>
+                <w:noProof/>
+                <w:webHidden/>
+              </w:rPr>
+              <w:t>17</w:t>
             </w:r>
             <w:r>
               <w:rPr>
@@ -1722,7 +1938,7 @@
       <w:pPr>
         <w:pStyle w:val="Heading2"/>
       </w:pPr>
-      <w:bookmarkStart w:id="0" w:name="_Toc166169040"/>
+      <w:bookmarkStart w:id="0" w:name="_Toc166254068"/>
       <w:r>
         <w:lastRenderedPageBreak/>
         <w:t>Introduction</w:t>
@@ -1897,7 +2113,7 @@
       <w:pPr>
         <w:pStyle w:val="Heading2"/>
       </w:pPr>
-      <w:bookmarkStart w:id="1" w:name="_Toc166169041"/>
+      <w:bookmarkStart w:id="1" w:name="_Toc166254069"/>
       <w:r>
         <w:lastRenderedPageBreak/>
         <w:t>Installation</w:t>
@@ -1909,7 +2125,7 @@
         <w:pStyle w:val="Heading3"/>
       </w:pPr>
       <w:bookmarkStart w:id="2" w:name="_Hlk166153010"/>
-      <w:bookmarkStart w:id="3" w:name="_Toc166169042"/>
+      <w:bookmarkStart w:id="3" w:name="_Toc166254070"/>
       <w:r>
         <w:t>Installation of the Omniverse Launcher</w:t>
       </w:r>
@@ -2082,7 +2298,7 @@
       <w:pPr>
         <w:pStyle w:val="Heading3"/>
       </w:pPr>
-      <w:bookmarkStart w:id="4" w:name="_Toc166169043"/>
+      <w:bookmarkStart w:id="4" w:name="_Toc166254071"/>
       <w:r>
         <w:t>Setting up a</w:t>
       </w:r>
@@ -2394,7 +2610,7 @@
       <w:pPr>
         <w:pStyle w:val="Heading3"/>
       </w:pPr>
-      <w:bookmarkStart w:id="5" w:name="_Toc166169044"/>
+      <w:bookmarkStart w:id="5" w:name="_Toc166254072"/>
       <w:bookmarkEnd w:id="2"/>
       <w:r>
         <w:t>Basic installation (automated script)</w:t>
@@ -2899,7 +3115,7 @@
       <w:pPr>
         <w:pStyle w:val="Heading3"/>
       </w:pPr>
-      <w:bookmarkStart w:id="7" w:name="_Toc166169045"/>
+      <w:bookmarkStart w:id="7" w:name="_Toc166254073"/>
       <w:r>
         <w:t>Manual installation</w:t>
       </w:r>
@@ -4048,7 +4264,7 @@
       <w:pPr>
         <w:pStyle w:val="Heading2"/>
       </w:pPr>
-      <w:bookmarkStart w:id="10" w:name="_Toc166169046"/>
+      <w:bookmarkStart w:id="10" w:name="_Toc166254074"/>
       <w:r>
         <w:lastRenderedPageBreak/>
         <w:t>System</w:t>
@@ -4265,31 +4481,7 @@
           <w:sz w:val="20"/>
           <w:szCs w:val="20"/>
         </w:rPr>
-        <w:t>omniverse://HOST_NAME/</w:t>
-      </w:r>
-      <w:r>
-        <w:rPr>
-          <w:rFonts w:ascii="Courier New" w:eastAsia="Calibri" w:hAnsi="Courier New" w:cs="Courier New"/>
-          <w:sz w:val="20"/>
-          <w:szCs w:val="20"/>
-        </w:rPr>
-        <w:t>Projects</w:t>
-      </w:r>
-      <w:r>
-        <w:rPr>
-          <w:rFonts w:ascii="Courier New" w:eastAsia="Calibri" w:hAnsi="Courier New" w:cs="Courier New"/>
-          <w:sz w:val="20"/>
-          <w:szCs w:val="20"/>
-        </w:rPr>
-        <w:t>/FreeCAD/$PROJECT_NAME</w:t>
-      </w:r>
-      <w:r>
-        <w:rPr>
-          <w:rFonts w:ascii="Courier New" w:eastAsia="Calibri" w:hAnsi="Courier New" w:cs="Courier New"/>
-          <w:sz w:val="20"/>
-          <w:szCs w:val="20"/>
-        </w:rPr>
-        <w:t xml:space="preserve"> </w:t>
+        <w:t xml:space="preserve">omniverse://HOST_NAME/Projects/FreeCAD/$PROJECT_NAME </w:t>
       </w:r>
       <w:r>
         <w:rPr>
@@ -4565,7 +4757,7 @@
       <w:pPr>
         <w:pStyle w:val="Heading2"/>
       </w:pPr>
-      <w:bookmarkStart w:id="11" w:name="_Toc166169047"/>
+      <w:bookmarkStart w:id="11" w:name="_Toc166254075"/>
       <w:r>
         <w:lastRenderedPageBreak/>
         <w:t>User interface</w:t>
@@ -4894,13 +5086,7 @@
               <w:rPr>
                 <w:rFonts w:ascii="Calibri" w:eastAsia="Calibri" w:hAnsi="Calibri" w:cs="Calibri"/>
               </w:rPr>
-              <w:t xml:space="preserve"> workspace</w:t>
-            </w:r>
-            <w:r>
-              <w:rPr>
-                <w:rFonts w:ascii="Calibri" w:eastAsia="Calibri" w:hAnsi="Calibri" w:cs="Calibri"/>
-              </w:rPr>
-              <w:t>.</w:t>
+              <w:t xml:space="preserve"> workspace.</w:t>
             </w:r>
           </w:p>
         </w:tc>
@@ -4919,13 +5105,7 @@
               <w:rPr>
                 <w:rFonts w:ascii="Calibri" w:eastAsia="Calibri" w:hAnsi="Calibri" w:cs="Calibri"/>
               </w:rPr>
-              <w:t xml:space="preserve">Active </w:t>
-            </w:r>
-            <w:r>
-              <w:rPr>
-                <w:rFonts w:ascii="Calibri" w:eastAsia="Calibri" w:hAnsi="Calibri" w:cs="Calibri"/>
-              </w:rPr>
-              <w:t>if a project link and asset has been specified</w:t>
+              <w:t>Active if a project link and asset has been specified</w:t>
             </w:r>
           </w:p>
         </w:tc>
@@ -5000,13 +5180,7 @@
               <w:rPr>
                 <w:rFonts w:ascii="Calibri" w:eastAsia="Calibri" w:hAnsi="Calibri" w:cs="Calibri"/>
               </w:rPr>
-              <w:t xml:space="preserve"> workspace onto Nucleus using the specified project link and asset</w:t>
-            </w:r>
-            <w:r>
-              <w:rPr>
-                <w:rFonts w:ascii="Calibri" w:eastAsia="Calibri" w:hAnsi="Calibri" w:cs="Calibri"/>
-              </w:rPr>
-              <w:t>.</w:t>
+              <w:t xml:space="preserve"> workspace onto Nucleus using the specified project link and asset.</w:t>
             </w:r>
           </w:p>
         </w:tc>
@@ -5025,13 +5199,7 @@
               <w:rPr>
                 <w:rFonts w:ascii="Calibri" w:eastAsia="Calibri" w:hAnsi="Calibri" w:cs="Calibri"/>
               </w:rPr>
-              <w:t>A</w:t>
-            </w:r>
-            <w:r>
-              <w:rPr>
-                <w:rFonts w:ascii="Calibri" w:eastAsia="Calibri" w:hAnsi="Calibri" w:cs="Calibri"/>
-              </w:rPr>
-              <w:t>ctive if a project link and asset has been specified</w:t>
+              <w:t>Active if a project link and asset has been specified</w:t>
             </w:r>
           </w:p>
         </w:tc>
@@ -5092,13 +5260,7 @@
               <w:rPr>
                 <w:rFonts w:ascii="Calibri" w:eastAsia="Calibri" w:hAnsi="Calibri" w:cs="Calibri"/>
               </w:rPr>
-              <w:t>Button to open the Settings Panel</w:t>
-            </w:r>
-            <w:r>
-              <w:rPr>
-                <w:rFonts w:ascii="Calibri" w:eastAsia="Calibri" w:hAnsi="Calibri" w:cs="Calibri"/>
-              </w:rPr>
-              <w:t>.</w:t>
+              <w:t>Button to open the Settings Panel.</w:t>
             </w:r>
           </w:p>
         </w:tc>
@@ -5178,13 +5340,7 @@
               <w:rPr>
                 <w:rFonts w:ascii="Calibri" w:eastAsia="Calibri" w:hAnsi="Calibri" w:cs="Calibri"/>
               </w:rPr>
-              <w:t>Button to open the Assembly Panel</w:t>
-            </w:r>
-            <w:r>
-              <w:rPr>
-                <w:rFonts w:ascii="Calibri" w:eastAsia="Calibri" w:hAnsi="Calibri" w:cs="Calibri"/>
-              </w:rPr>
-              <w:t>.</w:t>
+              <w:t>Button to open the Assembly Panel.</w:t>
             </w:r>
           </w:p>
         </w:tc>
@@ -5203,19 +5359,7 @@
               <w:rPr>
                 <w:rFonts w:ascii="Calibri" w:eastAsia="Calibri" w:hAnsi="Calibri" w:cs="Calibri"/>
               </w:rPr>
-              <w:t xml:space="preserve">Active </w:t>
-            </w:r>
-            <w:r>
-              <w:rPr>
-                <w:rFonts w:ascii="Calibri" w:eastAsia="Calibri" w:hAnsi="Calibri" w:cs="Calibri"/>
-              </w:rPr>
-              <w:t>if</w:t>
-            </w:r>
-            <w:r>
-              <w:rPr>
-                <w:rFonts w:ascii="Calibri" w:eastAsia="Calibri" w:hAnsi="Calibri" w:cs="Calibri"/>
-              </w:rPr>
-              <w:t xml:space="preserve"> a project link has been specified</w:t>
+              <w:t>Active if a project link has been specified</w:t>
             </w:r>
           </w:p>
         </w:tc>
@@ -5570,7 +5714,7 @@
       <w:pPr>
         <w:pStyle w:val="Heading2"/>
       </w:pPr>
-      <w:bookmarkStart w:id="12" w:name="_Toc166169048"/>
+      <w:bookmarkStart w:id="12" w:name="_Toc166254076"/>
       <w:r>
         <w:lastRenderedPageBreak/>
         <w:t>How-to</w:t>
@@ -5584,7 +5728,7 @@
       <w:pPr>
         <w:pStyle w:val="Heading3"/>
       </w:pPr>
-      <w:bookmarkStart w:id="13" w:name="_Toc166169049"/>
+      <w:bookmarkStart w:id="13" w:name="_Toc166254077"/>
       <w:r>
         <w:t xml:space="preserve">Activating the </w:t>
       </w:r>
@@ -5639,6 +5783,9 @@
         <w:jc w:val="center"/>
       </w:pPr>
       <w:r>
+        <w:rPr>
+          <w:noProof/>
+        </w:rPr>
         <w:drawing>
           <wp:inline distT="0" distB="0" distL="0" distR="0" wp14:anchorId="270E448E" wp14:editId="61C24C91">
             <wp:extent cx="917122" cy="2258839"/>
@@ -5694,6 +5841,9 @@
         <w:jc w:val="center"/>
       </w:pPr>
       <w:r>
+        <w:rPr>
+          <w:noProof/>
+        </w:rPr>
         <w:drawing>
           <wp:inline distT="0" distB="0" distL="0" distR="0" wp14:anchorId="54E1F45A" wp14:editId="68AA504C">
             <wp:extent cx="2159251" cy="426709"/>
@@ -5735,7 +5885,7 @@
       <w:pPr>
         <w:pStyle w:val="Heading3"/>
       </w:pPr>
-      <w:bookmarkStart w:id="14" w:name="_Toc166169050"/>
+      <w:bookmarkStart w:id="14" w:name="_Toc166254078"/>
       <w:r>
         <w:t>Establishing a connection with Nucleus</w:t>
       </w:r>
@@ -5774,7 +5924,7 @@
           <w:rFonts w:eastAsia="Calibri"/>
         </w:rPr>
       </w:pPr>
-      <w:bookmarkStart w:id="15" w:name="_Toc166169051"/>
+      <w:bookmarkStart w:id="15" w:name="_Toc166254079"/>
       <w:r>
         <w:rPr>
           <w:rFonts w:eastAsia="Calibri"/>
@@ -5813,6 +5963,9 @@
         <w:jc w:val="center"/>
       </w:pPr>
       <w:r>
+        <w:rPr>
+          <w:noProof/>
+        </w:rPr>
         <w:drawing>
           <wp:inline distT="0" distB="0" distL="0" distR="0" wp14:anchorId="2D539407" wp14:editId="5FB9F671">
             <wp:extent cx="2245260" cy="1581583"/>
@@ -5939,6 +6092,9 @@
         <w:jc w:val="center"/>
       </w:pPr>
       <w:r>
+        <w:rPr>
+          <w:noProof/>
+        </w:rPr>
         <w:lastRenderedPageBreak/>
         <w:drawing>
           <wp:inline distT="0" distB="0" distL="0" distR="0" wp14:anchorId="623605E5" wp14:editId="3C4433BE">
@@ -6014,7 +6170,7 @@
           <w:noProof/>
         </w:rPr>
         <w:drawing>
-          <wp:inline distT="0" distB="0" distL="0" distR="0" wp14:anchorId="0A1033F9" wp14:editId="4B37E892">
+          <wp:inline distT="0" distB="0" distL="0" distR="0" wp14:anchorId="0A1033F9" wp14:editId="4AF41F0F">
             <wp:extent cx="1326332" cy="1985874"/>
             <wp:effectExtent l="0" t="0" r="7620" b="0"/>
             <wp:docPr id="213661370" name="Picture 8" descr="A screenshot of a login screen&#10;&#10;Description automatically generated with medium confidence"/>
@@ -6079,19 +6235,7 @@
         <w:rPr>
           <w:rFonts w:ascii="Calibri" w:eastAsia="Calibri" w:hAnsi="Calibri" w:cs="Calibri"/>
         </w:rPr>
-        <w:t xml:space="preserve">If the connection is successful and the project has been successfully created, the Project Directory indicator on the Settings Panel </w:t>
-      </w:r>
-      <w:r>
-        <w:rPr>
-          <w:rFonts w:ascii="Calibri" w:eastAsia="Calibri" w:hAnsi="Calibri" w:cs="Calibri"/>
-        </w:rPr>
-        <w:t>will change</w:t>
-      </w:r>
-      <w:r>
-        <w:rPr>
-          <w:rFonts w:ascii="Calibri" w:eastAsia="Calibri" w:hAnsi="Calibri" w:cs="Calibri"/>
-        </w:rPr>
-        <w:t xml:space="preserve"> into a green tick box. The connection with Nucleus has been established. </w:t>
+        <w:t xml:space="preserve">If the connection is successful and the project has been successfully created, the Project Directory indicator on the Settings Panel will change into a green tick box. The connection with Nucleus has been established. </w:t>
       </w:r>
     </w:p>
     <w:p>
@@ -6105,6 +6249,7 @@
       <w:r>
         <w:rPr>
           <w:rFonts w:ascii="Calibri" w:eastAsia="Calibri" w:hAnsi="Calibri" w:cs="Calibri"/>
+          <w:noProof/>
         </w:rPr>
         <w:drawing>
           <wp:inline distT="0" distB="0" distL="0" distR="0" wp14:anchorId="3529ABB5" wp14:editId="47983CC7">
@@ -6150,7 +6295,7 @@
           <w:rFonts w:eastAsia="Calibri"/>
         </w:rPr>
       </w:pPr>
-      <w:bookmarkStart w:id="16" w:name="_Toc166169052"/>
+      <w:bookmarkStart w:id="16" w:name="_Toc166254080"/>
       <w:r>
         <w:rPr>
           <w:rFonts w:eastAsia="Calibri"/>
@@ -6207,6 +6352,7 @@
       <w:r>
         <w:rPr>
           <w:rFonts w:ascii="Calibri" w:eastAsia="Calibri" w:hAnsi="Calibri" w:cs="Calibri"/>
+          <w:noProof/>
         </w:rPr>
         <w:drawing>
           <wp:inline distT="0" distB="0" distL="0" distR="0" wp14:anchorId="67F4D0F8" wp14:editId="4C414480">
@@ -6281,19 +6427,7 @@
           <w:rFonts w:ascii="Calibri" w:eastAsia="Calibri" w:hAnsi="Calibri" w:cs="Calibri"/>
         </w:rPr>
         <w:lastRenderedPageBreak/>
-        <w:t>If the connection is successful, the Project Directory indicator on the Settings Panel will change into a green tick box.</w:t>
-      </w:r>
-      <w:r>
-        <w:rPr>
-          <w:rFonts w:ascii="Calibri" w:eastAsia="Calibri" w:hAnsi="Calibri" w:cs="Calibri"/>
-        </w:rPr>
-        <w:t xml:space="preserve"> </w:t>
-      </w:r>
-      <w:r>
-        <w:rPr>
-          <w:rFonts w:ascii="Calibri" w:eastAsia="Calibri" w:hAnsi="Calibri" w:cs="Calibri"/>
-        </w:rPr>
-        <w:t xml:space="preserve"> The connection with Nucleus has been established. </w:t>
+        <w:t xml:space="preserve">If the connection is successful, the Project Directory indicator on the Settings Panel will change into a green tick box.  The connection with Nucleus has been established. </w:t>
       </w:r>
     </w:p>
     <w:p>
@@ -6303,7 +6437,7 @@
           <w:rFonts w:eastAsia="Calibri"/>
         </w:rPr>
       </w:pPr>
-      <w:bookmarkStart w:id="17" w:name="_Toc166169053"/>
+      <w:bookmarkStart w:id="17" w:name="_Toc166254081"/>
       <w:r>
         <w:rPr>
           <w:rFonts w:eastAsia="Calibri"/>
@@ -6329,7 +6463,7 @@
       <w:pPr>
         <w:pStyle w:val="Heading4"/>
       </w:pPr>
-      <w:bookmarkStart w:id="18" w:name="_Toc166169054"/>
+      <w:bookmarkStart w:id="18" w:name="_Toc166254082"/>
       <w:r>
         <w:t>Creating an asset</w:t>
       </w:r>
@@ -6353,6 +6487,9 @@
         <w:jc w:val="center"/>
       </w:pPr>
       <w:r>
+        <w:rPr>
+          <w:noProof/>
+        </w:rPr>
         <w:drawing>
           <wp:inline distT="0" distB="0" distL="0" distR="0" wp14:anchorId="6340E200" wp14:editId="204D5141">
             <wp:extent cx="2682614" cy="1647730"/>
@@ -6408,6 +6545,9 @@
         <w:jc w:val="center"/>
       </w:pPr>
       <w:r>
+        <w:rPr>
+          <w:noProof/>
+        </w:rPr>
         <w:drawing>
           <wp:inline distT="0" distB="0" distL="0" distR="0" wp14:anchorId="79D0F1A5" wp14:editId="4506AE7C">
             <wp:extent cx="2711513" cy="1317965"/>
@@ -6467,7 +6607,7 @@
       <w:pPr>
         <w:pStyle w:val="Heading4"/>
       </w:pPr>
-      <w:bookmarkStart w:id="19" w:name="_Toc166169055"/>
+      <w:bookmarkStart w:id="19" w:name="_Toc166254083"/>
       <w:r>
         <w:t>Uploading geometry to an asset</w:t>
       </w:r>
@@ -6527,6 +6667,9 @@
         <w:jc w:val="center"/>
       </w:pPr>
       <w:r>
+        <w:rPr>
+          <w:noProof/>
+        </w:rPr>
         <w:drawing>
           <wp:inline distT="0" distB="0" distL="0" distR="0" wp14:anchorId="142185AE" wp14:editId="54BCB4A9">
             <wp:extent cx="2256275" cy="2356903"/>
@@ -6621,6 +6764,9 @@
         <w:jc w:val="center"/>
       </w:pPr>
       <w:r>
+        <w:rPr>
+          <w:noProof/>
+        </w:rPr>
         <w:drawing>
           <wp:inline distT="0" distB="0" distL="0" distR="0" wp14:anchorId="00CCB54F" wp14:editId="40E8696E">
             <wp:extent cx="3019331" cy="1217300"/>
@@ -6662,7 +6808,7 @@
       <w:pPr>
         <w:pStyle w:val="Heading4"/>
       </w:pPr>
-      <w:bookmarkStart w:id="20" w:name="_Toc166169056"/>
+      <w:bookmarkStart w:id="20" w:name="_Toc166254084"/>
       <w:r>
         <w:t xml:space="preserve">Connecting to an existing </w:t>
       </w:r>
@@ -6709,6 +6855,9 @@
         <w:jc w:val="center"/>
       </w:pPr>
       <w:r>
+        <w:rPr>
+          <w:noProof/>
+        </w:rPr>
         <w:drawing>
           <wp:inline distT="0" distB="0" distL="0" distR="0" wp14:anchorId="2099B0BC" wp14:editId="573E04F7">
             <wp:extent cx="2150198" cy="1008461"/>
@@ -6764,6 +6913,9 @@
         <w:jc w:val="center"/>
       </w:pPr>
       <w:r>
+        <w:rPr>
+          <w:noProof/>
+        </w:rPr>
         <w:drawing>
           <wp:inline distT="0" distB="0" distL="0" distR="0" wp14:anchorId="6564F768" wp14:editId="12F00A4A">
             <wp:extent cx="2181885" cy="1303668"/>
@@ -6817,7 +6969,7 @@
       <w:pPr>
         <w:pStyle w:val="Heading4"/>
       </w:pPr>
-      <w:bookmarkStart w:id="21" w:name="_Toc166169057"/>
+      <w:bookmarkStart w:id="21" w:name="_Toc166254085"/>
       <w:r>
         <w:t>Importing an existing asset</w:t>
       </w:r>
@@ -6849,6 +7001,9 @@
         <w:jc w:val="center"/>
       </w:pPr>
       <w:r>
+        <w:rPr>
+          <w:noProof/>
+        </w:rPr>
         <w:drawing>
           <wp:inline distT="0" distB="0" distL="0" distR="0" wp14:anchorId="36BD763A" wp14:editId="7E1271C1">
             <wp:extent cx="1769936" cy="831273"/>
@@ -6921,6 +7076,9 @@
         <w:jc w:val="center"/>
       </w:pPr>
       <w:r>
+        <w:rPr>
+          <w:noProof/>
+        </w:rPr>
         <w:lastRenderedPageBreak/>
         <w:drawing>
           <wp:inline distT="0" distB="0" distL="0" distR="0" wp14:anchorId="240CB35A" wp14:editId="0ADFAEA1">
@@ -6963,7 +7121,7 @@
       <w:pPr>
         <w:pStyle w:val="Heading3"/>
       </w:pPr>
-      <w:bookmarkStart w:id="22" w:name="_Toc166169058"/>
+      <w:bookmarkStart w:id="22" w:name="_Toc166254086"/>
       <w:r>
         <w:t>Assembly tools</w:t>
       </w:r>
@@ -7045,77 +7203,8 @@
       </w:r>
       <w:proofErr w:type="spellEnd"/>
       <w:r>
-        <w:t xml:space="preserve"> connector is the Assembly Tools panel. A screenshot of this is given in</w:t>
-      </w:r>
-      <w:r>
-        <w:rPr>
-          <w:b/>
-        </w:rPr>
-        <w:t xml:space="preserve"> </w:t>
-      </w:r>
-      <w:r>
-        <w:rPr>
-          <w:b/>
-          <w:bCs/>
-          <w:highlight w:val="yellow"/>
-        </w:rPr>
-        <w:t>Fig. 1</w:t>
-      </w:r>
-      <w:r>
-        <w:t xml:space="preserve">. </w:t>
-      </w:r>
-    </w:p>
-    <w:p>
-      <w:pPr>
-        <w:jc w:val="both"/>
-      </w:pPr>
-      <w:r>
-        <w:t xml:space="preserve">There are two main UI areas in this panel, which in total contains 5 different buttons. The Create New Assembly button allows the user to create a USDA file on the Nucleus server which references the USD objects in the current </w:t>
-      </w:r>
-      <w:proofErr w:type="spellStart"/>
-      <w:r>
-        <w:t>FreeCAD</w:t>
-      </w:r>
-      <w:proofErr w:type="spellEnd"/>
-      <w:r>
-        <w:t xml:space="preserve"> workspace. Clicking this button opens a pop-up menu that prompts the user to input an assembly name and to select items in the workspace to include in the assembly. </w:t>
-      </w:r>
-      <w:r>
-        <w:rPr>
-          <w:rFonts w:ascii="Calibri" w:eastAsia="Calibri" w:hAnsi="Calibri" w:cs="Calibri"/>
-        </w:rPr>
-        <w:t xml:space="preserve">A new USDA file will be made in $PROJECT_FOLDER/assembly/, containing only references to the USD component, that can be visualised on Omniverse in the same placement as that on </w:t>
-      </w:r>
-      <w:proofErr w:type="spellStart"/>
-      <w:r>
-        <w:rPr>
-          <w:rFonts w:ascii="Calibri" w:eastAsia="Calibri" w:hAnsi="Calibri" w:cs="Calibri"/>
-        </w:rPr>
-        <w:t>FreeCAD</w:t>
-      </w:r>
-      <w:proofErr w:type="spellEnd"/>
-      <w:r>
-        <w:rPr>
-          <w:rFonts w:ascii="Calibri" w:eastAsia="Calibri" w:hAnsi="Calibri" w:cs="Calibri"/>
-        </w:rPr>
-        <w:t xml:space="preserve">. </w:t>
-      </w:r>
-      <w:r>
-        <w:t xml:space="preserve">The Import Existing Assembly button will open a pop-up menu that prompts the user to select an existing assembly from the current project folder. Upon selection, the entire assembly and its components will be imported into the </w:t>
-      </w:r>
-      <w:proofErr w:type="spellStart"/>
-      <w:r>
-        <w:t>FreeCAD</w:t>
-      </w:r>
-      <w:proofErr w:type="spellEnd"/>
-      <w:r>
-        <w:t xml:space="preserve"> workspace.  </w:t>
-      </w:r>
-    </w:p>
-    <w:p>
-      <w:pPr>
-        <w:jc w:val="both"/>
-      </w:pPr>
+        <w:t xml:space="preserve"> connector is the Assembly Tools panel. </w:t>
+      </w:r>
     </w:p>
     <w:tbl>
       <w:tblPr>
@@ -7161,10 +7250,10 @@
                 <w:noProof/>
               </w:rPr>
               <w:drawing>
-                <wp:inline distT="0" distB="0" distL="0" distR="0" wp14:anchorId="31B6A63A" wp14:editId="4713DDB4">
-                  <wp:extent cx="4477385" cy="2459355"/>
-                  <wp:effectExtent l="0" t="0" r="0" b="0"/>
-                  <wp:docPr id="1778686387" name="Picture 30" descr="A screenshot of a computer&#10;&#10;Description automatically generated"/>
+                <wp:inline distT="0" distB="0" distL="0" distR="0" wp14:anchorId="0401E365" wp14:editId="1B494888">
+                  <wp:extent cx="4830024" cy="2524689"/>
+                  <wp:effectExtent l="0" t="0" r="0" b="9525"/>
+                  <wp:docPr id="855683580" name="Picture 1"/>
                   <wp:cNvGraphicFramePr>
                     <a:graphicFrameLocks xmlns:a="http://schemas.openxmlformats.org/drawingml/2006/main" noChangeAspect="1"/>
                   </wp:cNvGraphicFramePr>
@@ -7172,36 +7261,23 @@
                     <a:graphicData uri="http://schemas.openxmlformats.org/drawingml/2006/picture">
                       <pic:pic xmlns:pic="http://schemas.openxmlformats.org/drawingml/2006/picture">
                         <pic:nvPicPr>
-                          <pic:cNvPr id="1778686387" name="Picture 30" descr="A screenshot of a computer&#10;&#10;Description automatically generated"/>
-                          <pic:cNvPicPr>
-                            <a:picLocks noChangeAspect="1" noChangeArrowheads="1"/>
-                          </pic:cNvPicPr>
+                          <pic:cNvPr id="855683580" name=""/>
+                          <pic:cNvPicPr/>
                         </pic:nvPicPr>
                         <pic:blipFill>
-                          <a:blip r:embed="rId43">
-                            <a:extLst>
-                              <a:ext uri="{28A0092B-C50C-407E-A947-70E740481C1C}">
-                                <a14:useLocalDpi xmlns:a14="http://schemas.microsoft.com/office/drawing/2010/main" val="0"/>
-                              </a:ext>
-                            </a:extLst>
-                          </a:blip>
-                          <a:srcRect b="26404"/>
+                          <a:blip r:embed="rId43"/>
                           <a:stretch>
                             <a:fillRect/>
                           </a:stretch>
                         </pic:blipFill>
-                        <pic:spPr bwMode="auto">
+                        <pic:spPr>
                           <a:xfrm>
                             <a:off x="0" y="0"/>
-                            <a:ext cx="4477385" cy="2459355"/>
+                            <a:ext cx="4836744" cy="2528202"/>
                           </a:xfrm>
                           <a:prstGeom prst="rect">
                             <a:avLst/>
                           </a:prstGeom>
-                          <a:noFill/>
-                          <a:ln>
-                            <a:noFill/>
-                          </a:ln>
                         </pic:spPr>
                       </pic:pic>
                     </a:graphicData>
@@ -7212,57 +7288,6 @@
           </w:p>
         </w:tc>
       </w:tr>
-      <w:tr>
-        <w:tc>
-          <w:tcPr>
-            <w:tcW w:w="9360" w:type="dxa"/>
-            <w:tcBorders>
-              <w:top w:val="single" w:sz="8" w:space="0" w:color="000000"/>
-              <w:left w:val="single" w:sz="8" w:space="0" w:color="000000"/>
-              <w:bottom w:val="single" w:sz="8" w:space="0" w:color="000000"/>
-              <w:right w:val="single" w:sz="8" w:space="0" w:color="000000"/>
-            </w:tcBorders>
-            <w:tcMar>
-              <w:top w:w="100" w:type="dxa"/>
-              <w:left w:w="100" w:type="dxa"/>
-              <w:bottom w:w="100" w:type="dxa"/>
-              <w:right w:w="100" w:type="dxa"/>
-            </w:tcMar>
-            <w:hideMark/>
-          </w:tcPr>
-          <w:p>
-            <w:pPr>
-              <w:widowControl w:val="0"/>
-              <w:spacing w:line="240" w:lineRule="auto"/>
-              <w:jc w:val="center"/>
-              <w:rPr>
-                <w:i/>
-              </w:rPr>
-            </w:pPr>
-            <w:r>
-              <w:rPr>
-                <w:i/>
-              </w:rPr>
-              <w:lastRenderedPageBreak/>
-              <w:t xml:space="preserve">Fig. 1. </w:t>
-            </w:r>
-            <w:proofErr w:type="spellStart"/>
-            <w:r>
-              <w:rPr>
-                <w:i/>
-              </w:rPr>
-              <w:t>FreeCAD</w:t>
-            </w:r>
-            <w:proofErr w:type="spellEnd"/>
-            <w:r>
-              <w:rPr>
-                <w:i/>
-              </w:rPr>
-              <w:t xml:space="preserve"> Connector Assembly Tools panel with a project and assembly loaded.</w:t>
-            </w:r>
-          </w:p>
-        </w:tc>
-      </w:tr>
     </w:tbl>
     <w:p>
       <w:pPr>
@@ -7274,6 +7299,65 @@
         <w:jc w:val="both"/>
       </w:pPr>
       <w:r>
+        <w:t>The</w:t>
+      </w:r>
+      <w:r>
+        <w:t xml:space="preserve"> panel </w:t>
+      </w:r>
+      <w:r>
+        <w:t xml:space="preserve">contains 5 different buttons. The Create New Assembly button allows the user to create a USDA file on the Nucleus server which references the USD objects in the current </w:t>
+      </w:r>
+      <w:proofErr w:type="spellStart"/>
+      <w:r>
+        <w:t>FreeCAD</w:t>
+      </w:r>
+      <w:proofErr w:type="spellEnd"/>
+      <w:r>
+        <w:t xml:space="preserve"> workspace. Clicking this button opens a pop-up menu that prompts the user to input an assembly name and to select items in the workspace to include in the assembly. </w:t>
+      </w:r>
+      <w:r>
+        <w:rPr>
+          <w:rFonts w:ascii="Calibri" w:eastAsia="Calibri" w:hAnsi="Calibri" w:cs="Calibri"/>
+        </w:rPr>
+        <w:t xml:space="preserve">A new USDA file will be made in $PROJECT_FOLDER/assembly/, containing only references to the USD component, that can be visualised on Omniverse in the same placement as that on </w:t>
+      </w:r>
+      <w:proofErr w:type="spellStart"/>
+      <w:r>
+        <w:rPr>
+          <w:rFonts w:ascii="Calibri" w:eastAsia="Calibri" w:hAnsi="Calibri" w:cs="Calibri"/>
+        </w:rPr>
+        <w:t>FreeCAD</w:t>
+      </w:r>
+      <w:proofErr w:type="spellEnd"/>
+      <w:r>
+        <w:rPr>
+          <w:rFonts w:ascii="Calibri" w:eastAsia="Calibri" w:hAnsi="Calibri" w:cs="Calibri"/>
+        </w:rPr>
+        <w:t xml:space="preserve">. </w:t>
+      </w:r>
+      <w:r>
+        <w:t xml:space="preserve">The Import Existing Assembly button will open a pop-up menu that prompts the user to select an existing assembly from the current project folder. Upon selection, the entire assembly and its components will be imported into the </w:t>
+      </w:r>
+      <w:proofErr w:type="spellStart"/>
+      <w:r>
+        <w:t>FreeCAD</w:t>
+      </w:r>
+      <w:proofErr w:type="spellEnd"/>
+      <w:r>
+        <w:t xml:space="preserve"> workspace.  </w:t>
+      </w:r>
+    </w:p>
+    <w:p>
+      <w:pPr>
+        <w:jc w:val="both"/>
+      </w:pPr>
+    </w:p>
+    <w:p>
+      <w:pPr>
+        <w:jc w:val="both"/>
+      </w:pPr>
+      <w:r>
+        <w:lastRenderedPageBreak/>
         <w:t>Under these two buttons, status indicators are given, detailing the current project and assembly in use in the given session. If both current project and assembly elements are valid, the status will show the ‘Ready’ indicator, which allows users to access the Upload assembly changes, Fetch assembly changes, and Live assembly mode features.</w:t>
       </w:r>
     </w:p>
@@ -7306,6 +7390,332 @@
       <w:r>
         <w:t xml:space="preserve"> workspace. These two buttons allow for simple manipulation of position and angle of the components, integrated with the Omniverse environment. </w:t>
       </w:r>
+    </w:p>
+    <w:p>
+      <w:pPr>
+        <w:pStyle w:val="Heading4"/>
+      </w:pPr>
+      <w:bookmarkStart w:id="23" w:name="_Toc166254087"/>
+      <w:r>
+        <w:t>Creating a new assembly</w:t>
+      </w:r>
+      <w:bookmarkEnd w:id="23"/>
+    </w:p>
+    <w:p>
+      <w:pPr>
+        <w:rPr>
+          <w:b/>
+          <w:bCs/>
+          <w:u w:val="single"/>
+        </w:rPr>
+      </w:pPr>
+      <w:r>
+        <w:rPr>
+          <w:b/>
+          <w:bCs/>
+          <w:u w:val="single"/>
+        </w:rPr>
+        <w:t>Prerequisites:</w:t>
+      </w:r>
+    </w:p>
+    <w:p>
+      <w:pPr>
+        <w:pStyle w:val="ListParagraph"/>
+        <w:numPr>
+          <w:ilvl w:val="0"/>
+          <w:numId w:val="19"/>
+        </w:numPr>
+      </w:pPr>
+      <w:r>
+        <w:t>The user must be connected to an existing Nucleus project.</w:t>
+      </w:r>
+    </w:p>
+    <w:p>
+      <w:pPr>
+        <w:pStyle w:val="ListParagraph"/>
+        <w:numPr>
+          <w:ilvl w:val="0"/>
+          <w:numId w:val="19"/>
+        </w:numPr>
+      </w:pPr>
+      <w:r>
+        <w:t>All components intended to be included in the assembly must have already been uploaded to the Nucleus project.</w:t>
+      </w:r>
+    </w:p>
+    <w:p>
+      <w:pPr>
+        <w:pStyle w:val="ListParagraph"/>
+        <w:numPr>
+          <w:ilvl w:val="0"/>
+          <w:numId w:val="20"/>
+        </w:numPr>
+      </w:pPr>
+      <w:r>
+        <w:t xml:space="preserve">Using the Assembly Tools button in the ribbon menu, click ‘Create new assembly from workspace </w:t>
+      </w:r>
+      <w:proofErr w:type="gramStart"/>
+      <w:r>
+        <w:t>objects’</w:t>
+      </w:r>
+      <w:proofErr w:type="gramEnd"/>
+    </w:p>
+    <w:p>
+      <w:pPr>
+        <w:pStyle w:val="ListParagraph"/>
+      </w:pPr>
+      <w:r>
+        <w:drawing>
+          <wp:inline distT="0" distB="0" distL="0" distR="0" wp14:anchorId="16A203D4" wp14:editId="50AADE8E">
+            <wp:extent cx="2630446" cy="1792586"/>
+            <wp:effectExtent l="0" t="0" r="0" b="0"/>
+            <wp:docPr id="1879909006" name="Picture 1" descr="A screenshot of a computer program&#10;&#10;Description automatically generated"/>
+            <wp:cNvGraphicFramePr>
+              <a:graphicFrameLocks xmlns:a="http://schemas.openxmlformats.org/drawingml/2006/main" noChangeAspect="1"/>
+            </wp:cNvGraphicFramePr>
+            <a:graphic xmlns:a="http://schemas.openxmlformats.org/drawingml/2006/main">
+              <a:graphicData uri="http://schemas.openxmlformats.org/drawingml/2006/picture">
+                <pic:pic xmlns:pic="http://schemas.openxmlformats.org/drawingml/2006/picture">
+                  <pic:nvPicPr>
+                    <pic:cNvPr id="1879909006" name="Picture 1" descr="A screenshot of a computer program&#10;&#10;Description automatically generated"/>
+                    <pic:cNvPicPr/>
+                  </pic:nvPicPr>
+                  <pic:blipFill>
+                    <a:blip r:embed="rId44"/>
+                    <a:stretch>
+                      <a:fillRect/>
+                    </a:stretch>
+                  </pic:blipFill>
+                  <pic:spPr>
+                    <a:xfrm>
+                      <a:off x="0" y="0"/>
+                      <a:ext cx="2639475" cy="1798739"/>
+                    </a:xfrm>
+                    <a:prstGeom prst="rect">
+                      <a:avLst/>
+                    </a:prstGeom>
+                  </pic:spPr>
+                </pic:pic>
+              </a:graphicData>
+            </a:graphic>
+          </wp:inline>
+        </w:drawing>
+      </w:r>
+    </w:p>
+    <w:p>
+      <w:pPr>
+        <w:pStyle w:val="ListParagraph"/>
+        <w:numPr>
+          <w:ilvl w:val="0"/>
+          <w:numId w:val="20"/>
+        </w:numPr>
+      </w:pPr>
+      <w:r>
+        <w:t xml:space="preserve">A pop-up window will appear prompting the user to input a new name for the assembly and select geometry in the workspace to include in the new assembly. Note: only geometry that has been pushed to the Nucleus project will appear. </w:t>
+      </w:r>
+    </w:p>
+    <w:p>
+      <w:pPr>
+        <w:pStyle w:val="ListParagraph"/>
+      </w:pPr>
+      <w:r>
+        <w:drawing>
+          <wp:inline distT="0" distB="0" distL="0" distR="0" wp14:anchorId="6ADA455F" wp14:editId="58F3FB44">
+            <wp:extent cx="2216289" cy="2000816"/>
+            <wp:effectExtent l="0" t="0" r="0" b="0"/>
+            <wp:docPr id="1623204106" name="Picture 1" descr="A screenshot of a computer&#10;&#10;Description automatically generated"/>
+            <wp:cNvGraphicFramePr>
+              <a:graphicFrameLocks xmlns:a="http://schemas.openxmlformats.org/drawingml/2006/main" noChangeAspect="1"/>
+            </wp:cNvGraphicFramePr>
+            <a:graphic xmlns:a="http://schemas.openxmlformats.org/drawingml/2006/main">
+              <a:graphicData uri="http://schemas.openxmlformats.org/drawingml/2006/picture">
+                <pic:pic xmlns:pic="http://schemas.openxmlformats.org/drawingml/2006/picture">
+                  <pic:nvPicPr>
+                    <pic:cNvPr id="1623204106" name="Picture 1" descr="A screenshot of a computer&#10;&#10;Description automatically generated"/>
+                    <pic:cNvPicPr/>
+                  </pic:nvPicPr>
+                  <pic:blipFill>
+                    <a:blip r:embed="rId45"/>
+                    <a:stretch>
+                      <a:fillRect/>
+                    </a:stretch>
+                  </pic:blipFill>
+                  <pic:spPr>
+                    <a:xfrm>
+                      <a:off x="0" y="0"/>
+                      <a:ext cx="2222910" cy="2006794"/>
+                    </a:xfrm>
+                    <a:prstGeom prst="rect">
+                      <a:avLst/>
+                    </a:prstGeom>
+                  </pic:spPr>
+                </pic:pic>
+              </a:graphicData>
+            </a:graphic>
+          </wp:inline>
+        </w:drawing>
+      </w:r>
+    </w:p>
+    <w:p>
+      <w:pPr>
+        <w:pStyle w:val="ListParagraph"/>
+        <w:numPr>
+          <w:ilvl w:val="0"/>
+          <w:numId w:val="20"/>
+        </w:numPr>
+      </w:pPr>
+      <w:r>
+        <w:lastRenderedPageBreak/>
+        <w:t xml:space="preserve">The assembly panel will show three </w:t>
+      </w:r>
+      <w:proofErr w:type="spellStart"/>
+      <w:r>
+        <w:t>tickboxes</w:t>
+      </w:r>
+      <w:proofErr w:type="spellEnd"/>
+      <w:r>
+        <w:t xml:space="preserve"> and the status text will show ‘Ready’. This indicates positional and rotational changes in the geometry can be synced from </w:t>
+      </w:r>
+      <w:proofErr w:type="spellStart"/>
+      <w:r>
+        <w:t>FreeCAD</w:t>
+      </w:r>
+      <w:proofErr w:type="spellEnd"/>
+      <w:r>
+        <w:t xml:space="preserve"> and Omniverse.</w:t>
+      </w:r>
+    </w:p>
+    <w:p>
+      <w:pPr>
+        <w:pStyle w:val="ListParagraph"/>
+      </w:pPr>
+    </w:p>
+    <w:p>
+      <w:pPr>
+        <w:pStyle w:val="ListParagraph"/>
+        <w:jc w:val="center"/>
+      </w:pPr>
+      <w:r>
+        <w:drawing>
+          <wp:inline distT="0" distB="0" distL="0" distR="0" wp14:anchorId="37753472" wp14:editId="1285BDED">
+            <wp:extent cx="3377435" cy="1765426"/>
+            <wp:effectExtent l="0" t="0" r="0" b="6350"/>
+            <wp:docPr id="511833500" name="Picture 1" descr="A screenshot of a computer&#10;&#10;Description automatically generated"/>
+            <wp:cNvGraphicFramePr>
+              <a:graphicFrameLocks xmlns:a="http://schemas.openxmlformats.org/drawingml/2006/main" noChangeAspect="1"/>
+            </wp:cNvGraphicFramePr>
+            <a:graphic xmlns:a="http://schemas.openxmlformats.org/drawingml/2006/main">
+              <a:graphicData uri="http://schemas.openxmlformats.org/drawingml/2006/picture">
+                <pic:pic xmlns:pic="http://schemas.openxmlformats.org/drawingml/2006/picture">
+                  <pic:nvPicPr>
+                    <pic:cNvPr id="511833500" name="Picture 1" descr="A screenshot of a computer&#10;&#10;Description automatically generated"/>
+                    <pic:cNvPicPr/>
+                  </pic:nvPicPr>
+                  <pic:blipFill>
+                    <a:blip r:embed="rId43"/>
+                    <a:stretch>
+                      <a:fillRect/>
+                    </a:stretch>
+                  </pic:blipFill>
+                  <pic:spPr>
+                    <a:xfrm>
+                      <a:off x="0" y="0"/>
+                      <a:ext cx="3397354" cy="1775838"/>
+                    </a:xfrm>
+                    <a:prstGeom prst="rect">
+                      <a:avLst/>
+                    </a:prstGeom>
+                  </pic:spPr>
+                </pic:pic>
+              </a:graphicData>
+            </a:graphic>
+          </wp:inline>
+        </w:drawing>
+      </w:r>
+    </w:p>
+    <w:p>
+      <w:pPr>
+        <w:pStyle w:val="Heading4"/>
+      </w:pPr>
+      <w:bookmarkStart w:id="24" w:name="_Toc166254088"/>
+      <w:r>
+        <w:t>Importing an existing assembly</w:t>
+      </w:r>
+      <w:bookmarkEnd w:id="24"/>
+    </w:p>
+    <w:p>
+      <w:pPr>
+        <w:jc w:val="both"/>
+        <w:rPr>
+          <w:b/>
+          <w:bCs/>
+          <w:u w:val="single"/>
+        </w:rPr>
+      </w:pPr>
+      <w:r>
+        <w:rPr>
+          <w:b/>
+          <w:bCs/>
+          <w:u w:val="single"/>
+        </w:rPr>
+        <w:t>Prerequisites:</w:t>
+      </w:r>
+    </w:p>
+    <w:p>
+      <w:pPr>
+        <w:pStyle w:val="ListParagraph"/>
+        <w:numPr>
+          <w:ilvl w:val="0"/>
+          <w:numId w:val="19"/>
+        </w:numPr>
+      </w:pPr>
+      <w:r>
+        <w:t>The user must be connected to an existing Nucleus project.</w:t>
+      </w:r>
+    </w:p>
+    <w:p>
+      <w:pPr>
+        <w:pStyle w:val="ListParagraph"/>
+        <w:numPr>
+          <w:ilvl w:val="0"/>
+          <w:numId w:val="19"/>
+        </w:numPr>
+      </w:pPr>
+      <w:r>
+        <w:t>The Nucleus project must contain an existing assembly.</w:t>
+      </w:r>
+    </w:p>
+    <w:p>
+      <w:pPr>
+        <w:pStyle w:val="ListParagraph"/>
+        <w:numPr>
+          <w:ilvl w:val="0"/>
+          <w:numId w:val="21"/>
+        </w:numPr>
+        <w:jc w:val="both"/>
+      </w:pPr>
+      <w:r>
+        <w:t>Select ‘Import existing assembly into workspace’ on the Assembly Panel.</w:t>
+      </w:r>
+    </w:p>
+    <w:p>
+      <w:pPr>
+        <w:pStyle w:val="ListParagraph"/>
+        <w:numPr>
+          <w:ilvl w:val="0"/>
+          <w:numId w:val="21"/>
+        </w:numPr>
+        <w:jc w:val="both"/>
+      </w:pPr>
+    </w:p>
+    <w:p>
+      <w:pPr>
+        <w:pStyle w:val="Heading4"/>
+      </w:pPr>
+      <w:bookmarkStart w:id="25" w:name="_Toc166254089"/>
+      <w:r>
+        <w:t>Connecting with a live session</w:t>
+      </w:r>
+      <w:bookmarkEnd w:id="25"/>
     </w:p>
     <w:p>
       <w:pPr>
@@ -7401,7 +7811,7 @@
                           </pic:cNvPicPr>
                         </pic:nvPicPr>
                         <pic:blipFill>
-                          <a:blip r:embed="rId44">
+                          <a:blip r:embed="rId46">
                             <a:extLst>
                               <a:ext uri="{28A0092B-C50C-407E-A947-70E740481C1C}">
                                 <a14:useLocalDpi xmlns:a14="http://schemas.microsoft.com/office/drawing/2010/main" val="0"/>
@@ -7475,7 +7885,7 @@
                 <w:noProof/>
               </w:rPr>
               <w:drawing>
-                <wp:inline distT="0" distB="0" distL="0" distR="0" wp14:anchorId="17386883" wp14:editId="391A0A48">
+                <wp:inline distT="0" distB="0" distL="0" distR="0" wp14:anchorId="17386883" wp14:editId="369D4886">
                   <wp:extent cx="2270125" cy="1891665"/>
                   <wp:effectExtent l="0" t="0" r="0" b="0"/>
                   <wp:docPr id="2133804011" name="Picture 28" descr="A screenshot of a computer&#10;&#10;Description automatically generated"/>
@@ -7492,7 +7902,7 @@
                           </pic:cNvPicPr>
                         </pic:nvPicPr>
                         <pic:blipFill>
-                          <a:blip r:embed="rId45" cstate="print">
+                          <a:blip r:embed="rId47" cstate="print">
                             <a:extLst>
                               <a:ext uri="{28A0092B-C50C-407E-A947-70E740481C1C}">
                                 <a14:useLocalDpi xmlns:a14="http://schemas.microsoft.com/office/drawing/2010/main" val="0"/>
@@ -7610,6 +8020,7 @@
         <w:jc w:val="both"/>
       </w:pPr>
       <w:r>
+        <w:lastRenderedPageBreak/>
         <w:t xml:space="preserve">On </w:t>
       </w:r>
       <w:proofErr w:type="spellStart"/>
@@ -7634,11 +8045,7 @@
       </w:r>
       <w:proofErr w:type="spellEnd"/>
       <w:r>
-        <w:t xml:space="preserve">. Clicking </w:t>
-      </w:r>
-      <w:r>
-        <w:lastRenderedPageBreak/>
-        <w:t xml:space="preserve">the Live assembly button again on </w:t>
+        <w:t xml:space="preserve">. Clicking the Live assembly button again on </w:t>
       </w:r>
       <w:proofErr w:type="spellStart"/>
       <w:r>
@@ -7716,7 +8123,7 @@
                           </pic:cNvPicPr>
                         </pic:nvPicPr>
                         <pic:blipFill>
-                          <a:blip r:embed="rId46">
+                          <a:blip r:embed="rId48">
                             <a:extLst>
                               <a:ext uri="{28A0092B-C50C-407E-A947-70E740481C1C}">
                                 <a14:useLocalDpi xmlns:a14="http://schemas.microsoft.com/office/drawing/2010/main" val="0"/>
@@ -7805,7 +8212,7 @@
                           </pic:cNvPicPr>
                         </pic:nvPicPr>
                         <pic:blipFill>
-                          <a:blip r:embed="rId47">
+                          <a:blip r:embed="rId49">
                             <a:extLst>
                               <a:ext uri="{28A0092B-C50C-407E-A947-70E740481C1C}">
                                 <a14:useLocalDpi xmlns:a14="http://schemas.microsoft.com/office/drawing/2010/main" val="0"/>
@@ -7911,7 +8318,7 @@
                           </pic:cNvPicPr>
                         </pic:nvPicPr>
                         <pic:blipFill>
-                          <a:blip r:embed="rId48">
+                          <a:blip r:embed="rId50">
                             <a:extLst>
                               <a:ext uri="{28A0092B-C50C-407E-A947-70E740481C1C}">
                                 <a14:useLocalDpi xmlns:a14="http://schemas.microsoft.com/office/drawing/2010/main" val="0"/>
@@ -8296,6 +8703,118 @@
     </w:lvl>
   </w:abstractNum>
   <w:abstractNum w:abstractNumId="3" w15:restartNumberingAfterBreak="0">
+    <w:nsid w:val="09ED0042"/>
+    <w:multiLevelType w:val="hybridMultilevel"/>
+    <w:tmpl w:val="97344C9A"/>
+    <w:lvl w:ilvl="0" w:tplc="175EC0F2">
+      <w:numFmt w:val="bullet"/>
+      <w:lvlText w:val="-"/>
+      <w:lvlJc w:val="left"/>
+      <w:pPr>
+        <w:ind w:left="720" w:hanging="360"/>
+      </w:pPr>
+      <w:rPr>
+        <w:rFonts w:ascii="Aptos" w:eastAsiaTheme="minorHAnsi" w:hAnsi="Aptos" w:cstheme="minorBidi" w:hint="default"/>
+      </w:rPr>
+    </w:lvl>
+    <w:lvl w:ilvl="1" w:tplc="08090003" w:tentative="1">
+      <w:start w:val="1"/>
+      <w:numFmt w:val="bullet"/>
+      <w:lvlText w:val="o"/>
+      <w:lvlJc w:val="left"/>
+      <w:pPr>
+        <w:ind w:left="1440" w:hanging="360"/>
+      </w:pPr>
+      <w:rPr>
+        <w:rFonts w:ascii="Courier New" w:hAnsi="Courier New" w:cs="Courier New" w:hint="default"/>
+      </w:rPr>
+    </w:lvl>
+    <w:lvl w:ilvl="2" w:tplc="08090005" w:tentative="1">
+      <w:start w:val="1"/>
+      <w:numFmt w:val="bullet"/>
+      <w:lvlText w:val=""/>
+      <w:lvlJc w:val="left"/>
+      <w:pPr>
+        <w:ind w:left="2160" w:hanging="360"/>
+      </w:pPr>
+      <w:rPr>
+        <w:rFonts w:ascii="Wingdings" w:hAnsi="Wingdings" w:hint="default"/>
+      </w:rPr>
+    </w:lvl>
+    <w:lvl w:ilvl="3" w:tplc="08090001" w:tentative="1">
+      <w:start w:val="1"/>
+      <w:numFmt w:val="bullet"/>
+      <w:lvlText w:val=""/>
+      <w:lvlJc w:val="left"/>
+      <w:pPr>
+        <w:ind w:left="2880" w:hanging="360"/>
+      </w:pPr>
+      <w:rPr>
+        <w:rFonts w:ascii="Symbol" w:hAnsi="Symbol" w:hint="default"/>
+      </w:rPr>
+    </w:lvl>
+    <w:lvl w:ilvl="4" w:tplc="08090003" w:tentative="1">
+      <w:start w:val="1"/>
+      <w:numFmt w:val="bullet"/>
+      <w:lvlText w:val="o"/>
+      <w:lvlJc w:val="left"/>
+      <w:pPr>
+        <w:ind w:left="3600" w:hanging="360"/>
+      </w:pPr>
+      <w:rPr>
+        <w:rFonts w:ascii="Courier New" w:hAnsi="Courier New" w:cs="Courier New" w:hint="default"/>
+      </w:rPr>
+    </w:lvl>
+    <w:lvl w:ilvl="5" w:tplc="08090005" w:tentative="1">
+      <w:start w:val="1"/>
+      <w:numFmt w:val="bullet"/>
+      <w:lvlText w:val=""/>
+      <w:lvlJc w:val="left"/>
+      <w:pPr>
+        <w:ind w:left="4320" w:hanging="360"/>
+      </w:pPr>
+      <w:rPr>
+        <w:rFonts w:ascii="Wingdings" w:hAnsi="Wingdings" w:hint="default"/>
+      </w:rPr>
+    </w:lvl>
+    <w:lvl w:ilvl="6" w:tplc="08090001" w:tentative="1">
+      <w:start w:val="1"/>
+      <w:numFmt w:val="bullet"/>
+      <w:lvlText w:val=""/>
+      <w:lvlJc w:val="left"/>
+      <w:pPr>
+        <w:ind w:left="5040" w:hanging="360"/>
+      </w:pPr>
+      <w:rPr>
+        <w:rFonts w:ascii="Symbol" w:hAnsi="Symbol" w:hint="default"/>
+      </w:rPr>
+    </w:lvl>
+    <w:lvl w:ilvl="7" w:tplc="08090003" w:tentative="1">
+      <w:start w:val="1"/>
+      <w:numFmt w:val="bullet"/>
+      <w:lvlText w:val="o"/>
+      <w:lvlJc w:val="left"/>
+      <w:pPr>
+        <w:ind w:left="5760" w:hanging="360"/>
+      </w:pPr>
+      <w:rPr>
+        <w:rFonts w:ascii="Courier New" w:hAnsi="Courier New" w:cs="Courier New" w:hint="default"/>
+      </w:rPr>
+    </w:lvl>
+    <w:lvl w:ilvl="8" w:tplc="08090005" w:tentative="1">
+      <w:start w:val="1"/>
+      <w:numFmt w:val="bullet"/>
+      <w:lvlText w:val=""/>
+      <w:lvlJc w:val="left"/>
+      <w:pPr>
+        <w:ind w:left="6480" w:hanging="360"/>
+      </w:pPr>
+      <w:rPr>
+        <w:rFonts w:ascii="Wingdings" w:hAnsi="Wingdings" w:hint="default"/>
+      </w:rPr>
+    </w:lvl>
+  </w:abstractNum>
+  <w:abstractNum w:abstractNumId="4" w15:restartNumberingAfterBreak="0">
     <w:nsid w:val="0FB673F0"/>
     <w:multiLevelType w:val="multilevel"/>
     <w:tmpl w:val="14684A90"/>
@@ -8381,7 +8900,7 @@
       </w:pPr>
     </w:lvl>
   </w:abstractNum>
-  <w:abstractNum w:abstractNumId="4" w15:restartNumberingAfterBreak="0">
+  <w:abstractNum w:abstractNumId="5" w15:restartNumberingAfterBreak="0">
     <w:nsid w:val="1A741295"/>
     <w:multiLevelType w:val="hybridMultilevel"/>
     <w:tmpl w:val="5EB4A438"/>
@@ -8467,7 +8986,96 @@
       </w:pPr>
     </w:lvl>
   </w:abstractNum>
-  <w:abstractNum w:abstractNumId="5" w15:restartNumberingAfterBreak="0">
+  <w:abstractNum w:abstractNumId="6" w15:restartNumberingAfterBreak="0">
+    <w:nsid w:val="1F331CF6"/>
+    <w:multiLevelType w:val="hybridMultilevel"/>
+    <w:tmpl w:val="40C079D6"/>
+    <w:lvl w:ilvl="0" w:tplc="0809000F">
+      <w:start w:val="1"/>
+      <w:numFmt w:val="decimal"/>
+      <w:lvlText w:val="%1."/>
+      <w:lvlJc w:val="left"/>
+      <w:pPr>
+        <w:ind w:left="720" w:hanging="360"/>
+      </w:pPr>
+      <w:rPr>
+        <w:rFonts w:hint="default"/>
+      </w:rPr>
+    </w:lvl>
+    <w:lvl w:ilvl="1" w:tplc="08090019" w:tentative="1">
+      <w:start w:val="1"/>
+      <w:numFmt w:val="lowerLetter"/>
+      <w:lvlText w:val="%2."/>
+      <w:lvlJc w:val="left"/>
+      <w:pPr>
+        <w:ind w:left="1440" w:hanging="360"/>
+      </w:pPr>
+    </w:lvl>
+    <w:lvl w:ilvl="2" w:tplc="0809001B" w:tentative="1">
+      <w:start w:val="1"/>
+      <w:numFmt w:val="lowerRoman"/>
+      <w:lvlText w:val="%3."/>
+      <w:lvlJc w:val="right"/>
+      <w:pPr>
+        <w:ind w:left="2160" w:hanging="180"/>
+      </w:pPr>
+    </w:lvl>
+    <w:lvl w:ilvl="3" w:tplc="0809000F" w:tentative="1">
+      <w:start w:val="1"/>
+      <w:numFmt w:val="decimal"/>
+      <w:lvlText w:val="%4."/>
+      <w:lvlJc w:val="left"/>
+      <w:pPr>
+        <w:ind w:left="2880" w:hanging="360"/>
+      </w:pPr>
+    </w:lvl>
+    <w:lvl w:ilvl="4" w:tplc="08090019" w:tentative="1">
+      <w:start w:val="1"/>
+      <w:numFmt w:val="lowerLetter"/>
+      <w:lvlText w:val="%5."/>
+      <w:lvlJc w:val="left"/>
+      <w:pPr>
+        <w:ind w:left="3600" w:hanging="360"/>
+      </w:pPr>
+    </w:lvl>
+    <w:lvl w:ilvl="5" w:tplc="0809001B" w:tentative="1">
+      <w:start w:val="1"/>
+      <w:numFmt w:val="lowerRoman"/>
+      <w:lvlText w:val="%6."/>
+      <w:lvlJc w:val="right"/>
+      <w:pPr>
+        <w:ind w:left="4320" w:hanging="180"/>
+      </w:pPr>
+    </w:lvl>
+    <w:lvl w:ilvl="6" w:tplc="0809000F" w:tentative="1">
+      <w:start w:val="1"/>
+      <w:numFmt w:val="decimal"/>
+      <w:lvlText w:val="%7."/>
+      <w:lvlJc w:val="left"/>
+      <w:pPr>
+        <w:ind w:left="5040" w:hanging="360"/>
+      </w:pPr>
+    </w:lvl>
+    <w:lvl w:ilvl="7" w:tplc="08090019" w:tentative="1">
+      <w:start w:val="1"/>
+      <w:numFmt w:val="lowerLetter"/>
+      <w:lvlText w:val="%8."/>
+      <w:lvlJc w:val="left"/>
+      <w:pPr>
+        <w:ind w:left="5760" w:hanging="360"/>
+      </w:pPr>
+    </w:lvl>
+    <w:lvl w:ilvl="8" w:tplc="0809001B" w:tentative="1">
+      <w:start w:val="1"/>
+      <w:numFmt w:val="lowerRoman"/>
+      <w:lvlText w:val="%9."/>
+      <w:lvlJc w:val="right"/>
+      <w:pPr>
+        <w:ind w:left="6480" w:hanging="180"/>
+      </w:pPr>
+    </w:lvl>
+  </w:abstractNum>
+  <w:abstractNum w:abstractNumId="7" w15:restartNumberingAfterBreak="0">
     <w:nsid w:val="21196194"/>
     <w:multiLevelType w:val="hybridMultilevel"/>
     <w:tmpl w:val="20C47DB4"/>
@@ -8556,7 +9164,7 @@
       </w:pPr>
     </w:lvl>
   </w:abstractNum>
-  <w:abstractNum w:abstractNumId="6" w15:restartNumberingAfterBreak="0">
+  <w:abstractNum w:abstractNumId="8" w15:restartNumberingAfterBreak="0">
     <w:nsid w:val="227F219E"/>
     <w:multiLevelType w:val="hybridMultilevel"/>
     <w:tmpl w:val="67581BEC"/>
@@ -8645,7 +9253,7 @@
       </w:pPr>
     </w:lvl>
   </w:abstractNum>
-  <w:abstractNum w:abstractNumId="7" w15:restartNumberingAfterBreak="0">
+  <w:abstractNum w:abstractNumId="9" w15:restartNumberingAfterBreak="0">
     <w:nsid w:val="24CB3A37"/>
     <w:multiLevelType w:val="hybridMultilevel"/>
     <w:tmpl w:val="81841194"/>
@@ -8734,7 +9342,7 @@
       </w:pPr>
     </w:lvl>
   </w:abstractNum>
-  <w:abstractNum w:abstractNumId="8" w15:restartNumberingAfterBreak="0">
+  <w:abstractNum w:abstractNumId="10" w15:restartNumberingAfterBreak="0">
     <w:nsid w:val="27B801AB"/>
     <w:multiLevelType w:val="multilevel"/>
     <w:tmpl w:val="52BA07F8"/>
@@ -8820,7 +9428,7 @@
       </w:pPr>
     </w:lvl>
   </w:abstractNum>
-  <w:abstractNum w:abstractNumId="9" w15:restartNumberingAfterBreak="0">
+  <w:abstractNum w:abstractNumId="11" w15:restartNumberingAfterBreak="0">
     <w:nsid w:val="2B2C7BF3"/>
     <w:multiLevelType w:val="hybridMultilevel"/>
     <w:tmpl w:val="892494E2"/>
@@ -8909,7 +9517,7 @@
       </w:pPr>
     </w:lvl>
   </w:abstractNum>
-  <w:abstractNum w:abstractNumId="10" w15:restartNumberingAfterBreak="0">
+  <w:abstractNum w:abstractNumId="12" w15:restartNumberingAfterBreak="0">
     <w:nsid w:val="2B3C45C1"/>
     <w:multiLevelType w:val="hybridMultilevel"/>
     <w:tmpl w:val="5EB4A438"/>
@@ -8995,7 +9603,7 @@
       </w:pPr>
     </w:lvl>
   </w:abstractNum>
-  <w:abstractNum w:abstractNumId="11" w15:restartNumberingAfterBreak="0">
+  <w:abstractNum w:abstractNumId="13" w15:restartNumberingAfterBreak="0">
     <w:nsid w:val="2D66512D"/>
     <w:multiLevelType w:val="hybridMultilevel"/>
     <w:tmpl w:val="26A28FEA"/>
@@ -9084,7 +9692,7 @@
       </w:pPr>
     </w:lvl>
   </w:abstractNum>
-  <w:abstractNum w:abstractNumId="12" w15:restartNumberingAfterBreak="0">
+  <w:abstractNum w:abstractNumId="14" w15:restartNumberingAfterBreak="0">
     <w:nsid w:val="3E452B9B"/>
     <w:multiLevelType w:val="hybridMultilevel"/>
     <w:tmpl w:val="4D24DD04"/>
@@ -9173,7 +9781,7 @@
       </w:pPr>
     </w:lvl>
   </w:abstractNum>
-  <w:abstractNum w:abstractNumId="13" w15:restartNumberingAfterBreak="0">
+  <w:abstractNum w:abstractNumId="15" w15:restartNumberingAfterBreak="0">
     <w:nsid w:val="44DE2D6A"/>
     <w:multiLevelType w:val="hybridMultilevel"/>
     <w:tmpl w:val="444ED73E"/>
@@ -9262,7 +9870,7 @@
       </w:pPr>
     </w:lvl>
   </w:abstractNum>
-  <w:abstractNum w:abstractNumId="14" w15:restartNumberingAfterBreak="0">
+  <w:abstractNum w:abstractNumId="16" w15:restartNumberingAfterBreak="0">
     <w:nsid w:val="597D4EAD"/>
     <w:multiLevelType w:val="hybridMultilevel"/>
     <w:tmpl w:val="E8605444"/>
@@ -9351,7 +9959,7 @@
       </w:pPr>
     </w:lvl>
   </w:abstractNum>
-  <w:abstractNum w:abstractNumId="15" w15:restartNumberingAfterBreak="0">
+  <w:abstractNum w:abstractNumId="17" w15:restartNumberingAfterBreak="0">
     <w:nsid w:val="5A0C4EAD"/>
     <w:multiLevelType w:val="hybridMultilevel"/>
     <w:tmpl w:val="7CE2812A"/>
@@ -9440,7 +10048,96 @@
       </w:pPr>
     </w:lvl>
   </w:abstractNum>
-  <w:abstractNum w:abstractNumId="16" w15:restartNumberingAfterBreak="0">
+  <w:abstractNum w:abstractNumId="18" w15:restartNumberingAfterBreak="0">
+    <w:nsid w:val="5E2044C2"/>
+    <w:multiLevelType w:val="hybridMultilevel"/>
+    <w:tmpl w:val="03F8919A"/>
+    <w:lvl w:ilvl="0" w:tplc="0809000F">
+      <w:start w:val="1"/>
+      <w:numFmt w:val="decimal"/>
+      <w:lvlText w:val="%1."/>
+      <w:lvlJc w:val="left"/>
+      <w:pPr>
+        <w:ind w:left="720" w:hanging="360"/>
+      </w:pPr>
+      <w:rPr>
+        <w:rFonts w:hint="default"/>
+      </w:rPr>
+    </w:lvl>
+    <w:lvl w:ilvl="1" w:tplc="08090019" w:tentative="1">
+      <w:start w:val="1"/>
+      <w:numFmt w:val="lowerLetter"/>
+      <w:lvlText w:val="%2."/>
+      <w:lvlJc w:val="left"/>
+      <w:pPr>
+        <w:ind w:left="1440" w:hanging="360"/>
+      </w:pPr>
+    </w:lvl>
+    <w:lvl w:ilvl="2" w:tplc="0809001B" w:tentative="1">
+      <w:start w:val="1"/>
+      <w:numFmt w:val="lowerRoman"/>
+      <w:lvlText w:val="%3."/>
+      <w:lvlJc w:val="right"/>
+      <w:pPr>
+        <w:ind w:left="2160" w:hanging="180"/>
+      </w:pPr>
+    </w:lvl>
+    <w:lvl w:ilvl="3" w:tplc="0809000F" w:tentative="1">
+      <w:start w:val="1"/>
+      <w:numFmt w:val="decimal"/>
+      <w:lvlText w:val="%4."/>
+      <w:lvlJc w:val="left"/>
+      <w:pPr>
+        <w:ind w:left="2880" w:hanging="360"/>
+      </w:pPr>
+    </w:lvl>
+    <w:lvl w:ilvl="4" w:tplc="08090019" w:tentative="1">
+      <w:start w:val="1"/>
+      <w:numFmt w:val="lowerLetter"/>
+      <w:lvlText w:val="%5."/>
+      <w:lvlJc w:val="left"/>
+      <w:pPr>
+        <w:ind w:left="3600" w:hanging="360"/>
+      </w:pPr>
+    </w:lvl>
+    <w:lvl w:ilvl="5" w:tplc="0809001B" w:tentative="1">
+      <w:start w:val="1"/>
+      <w:numFmt w:val="lowerRoman"/>
+      <w:lvlText w:val="%6."/>
+      <w:lvlJc w:val="right"/>
+      <w:pPr>
+        <w:ind w:left="4320" w:hanging="180"/>
+      </w:pPr>
+    </w:lvl>
+    <w:lvl w:ilvl="6" w:tplc="0809000F" w:tentative="1">
+      <w:start w:val="1"/>
+      <w:numFmt w:val="decimal"/>
+      <w:lvlText w:val="%7."/>
+      <w:lvlJc w:val="left"/>
+      <w:pPr>
+        <w:ind w:left="5040" w:hanging="360"/>
+      </w:pPr>
+    </w:lvl>
+    <w:lvl w:ilvl="7" w:tplc="08090019" w:tentative="1">
+      <w:start w:val="1"/>
+      <w:numFmt w:val="lowerLetter"/>
+      <w:lvlText w:val="%8."/>
+      <w:lvlJc w:val="left"/>
+      <w:pPr>
+        <w:ind w:left="5760" w:hanging="360"/>
+      </w:pPr>
+    </w:lvl>
+    <w:lvl w:ilvl="8" w:tplc="0809001B" w:tentative="1">
+      <w:start w:val="1"/>
+      <w:numFmt w:val="lowerRoman"/>
+      <w:lvlText w:val="%9."/>
+      <w:lvlJc w:val="right"/>
+      <w:pPr>
+        <w:ind w:left="6480" w:hanging="180"/>
+      </w:pPr>
+    </w:lvl>
+  </w:abstractNum>
+  <w:abstractNum w:abstractNumId="19" w15:restartNumberingAfterBreak="0">
     <w:nsid w:val="71465A5D"/>
     <w:multiLevelType w:val="multilevel"/>
     <w:tmpl w:val="DECA8646"/>
@@ -9526,7 +10223,7 @@
       </w:pPr>
     </w:lvl>
   </w:abstractNum>
-  <w:abstractNum w:abstractNumId="17" w15:restartNumberingAfterBreak="0">
+  <w:abstractNum w:abstractNumId="20" w15:restartNumberingAfterBreak="0">
     <w:nsid w:val="764D2AB6"/>
     <w:multiLevelType w:val="hybridMultilevel"/>
     <w:tmpl w:val="11205EAE"/>
@@ -9616,7 +10313,7 @@
     </w:lvl>
   </w:abstractNum>
   <w:num w:numId="1" w16cid:durableId="694310171">
-    <w:abstractNumId w:val="3"/>
+    <w:abstractNumId w:val="4"/>
     <w:lvlOverride w:ilvl="0">
       <w:startOverride w:val="1"/>
     </w:lvlOverride>
@@ -9676,7 +10373,7 @@
     </w:lvlOverride>
   </w:num>
   <w:num w:numId="3" w16cid:durableId="1257901203">
-    <w:abstractNumId w:val="16"/>
+    <w:abstractNumId w:val="19"/>
     <w:lvlOverride w:ilvl="0">
       <w:startOverride w:val="1"/>
     </w:lvlOverride>
@@ -9766,7 +10463,7 @@
     </w:lvlOverride>
   </w:num>
   <w:num w:numId="6" w16cid:durableId="1590293">
-    <w:abstractNumId w:val="8"/>
+    <w:abstractNumId w:val="10"/>
     <w:lvlOverride w:ilvl="0">
       <w:startOverride w:val="1"/>
     </w:lvlOverride>
@@ -9796,40 +10493,49 @@
     </w:lvlOverride>
   </w:num>
   <w:num w:numId="7" w16cid:durableId="454108333">
-    <w:abstractNumId w:val="10"/>
+    <w:abstractNumId w:val="12"/>
   </w:num>
   <w:num w:numId="8" w16cid:durableId="2139716821">
-    <w:abstractNumId w:val="4"/>
+    <w:abstractNumId w:val="5"/>
   </w:num>
   <w:num w:numId="9" w16cid:durableId="528299285">
-    <w:abstractNumId w:val="6"/>
+    <w:abstractNumId w:val="8"/>
   </w:num>
   <w:num w:numId="10" w16cid:durableId="466705461">
+    <w:abstractNumId w:val="15"/>
+  </w:num>
+  <w:num w:numId="11" w16cid:durableId="483207585">
+    <w:abstractNumId w:val="17"/>
+  </w:num>
+  <w:num w:numId="12" w16cid:durableId="1536036152">
+    <w:abstractNumId w:val="11"/>
+  </w:num>
+  <w:num w:numId="13" w16cid:durableId="1833255548">
+    <w:abstractNumId w:val="9"/>
+  </w:num>
+  <w:num w:numId="14" w16cid:durableId="111674216">
+    <w:abstractNumId w:val="14"/>
+  </w:num>
+  <w:num w:numId="15" w16cid:durableId="1838570922">
     <w:abstractNumId w:val="13"/>
   </w:num>
-  <w:num w:numId="11" w16cid:durableId="483207585">
-    <w:abstractNumId w:val="15"/>
-  </w:num>
-  <w:num w:numId="12" w16cid:durableId="1536036152">
-    <w:abstractNumId w:val="9"/>
-  </w:num>
-  <w:num w:numId="13" w16cid:durableId="1833255548">
+  <w:num w:numId="16" w16cid:durableId="756295068">
     <w:abstractNumId w:val="7"/>
   </w:num>
-  <w:num w:numId="14" w16cid:durableId="111674216">
-    <w:abstractNumId w:val="12"/>
-  </w:num>
-  <w:num w:numId="15" w16cid:durableId="1838570922">
-    <w:abstractNumId w:val="11"/>
-  </w:num>
-  <w:num w:numId="16" w16cid:durableId="756295068">
-    <w:abstractNumId w:val="5"/>
-  </w:num>
   <w:num w:numId="17" w16cid:durableId="761488060">
-    <w:abstractNumId w:val="17"/>
+    <w:abstractNumId w:val="20"/>
   </w:num>
   <w:num w:numId="18" w16cid:durableId="1376347438">
-    <w:abstractNumId w:val="14"/>
+    <w:abstractNumId w:val="16"/>
+  </w:num>
+  <w:num w:numId="19" w16cid:durableId="1394888929">
+    <w:abstractNumId w:val="3"/>
+  </w:num>
+  <w:num w:numId="20" w16cid:durableId="971135191">
+    <w:abstractNumId w:val="18"/>
+  </w:num>
+  <w:num w:numId="21" w16cid:durableId="1324698279">
+    <w:abstractNumId w:val="6"/>
   </w:num>
 </w:numbering>
 </file>

</xml_diff>

<commit_message>
better checkpoint messages for assembly tracking + finished documentation.
</commit_message>
<xml_diff>
--- a/Documentation-draft.docx
+++ b/Documentation-draft.docx
@@ -2124,12 +2124,12 @@
       <w:pPr>
         <w:pStyle w:val="Heading3"/>
       </w:pPr>
-      <w:bookmarkStart w:id="2" w:name="_Hlk166153010"/>
-      <w:bookmarkStart w:id="3" w:name="_Toc166254070"/>
+      <w:bookmarkStart w:id="2" w:name="_Toc166254070"/>
+      <w:bookmarkStart w:id="3" w:name="_Hlk166153010"/>
       <w:r>
         <w:t>Installation of the Omniverse Launcher</w:t>
       </w:r>
-      <w:bookmarkEnd w:id="3"/>
+      <w:bookmarkEnd w:id="2"/>
     </w:p>
     <w:p>
       <w:r>
@@ -2611,7 +2611,7 @@
         <w:pStyle w:val="Heading3"/>
       </w:pPr>
       <w:bookmarkStart w:id="5" w:name="_Toc166254072"/>
-      <w:bookmarkEnd w:id="2"/>
+      <w:bookmarkEnd w:id="3"/>
       <w:r>
         <w:t>Basic installation (automated script)</w:t>
       </w:r>
@@ -6170,7 +6170,7 @@
           <w:noProof/>
         </w:rPr>
         <w:drawing>
-          <wp:inline distT="0" distB="0" distL="0" distR="0" wp14:anchorId="0A1033F9" wp14:editId="4AF41F0F">
+          <wp:inline distT="0" distB="0" distL="0" distR="0" wp14:anchorId="0A1033F9" wp14:editId="5BFE464D">
             <wp:extent cx="1326332" cy="1985874"/>
             <wp:effectExtent l="0" t="0" r="7620" b="0"/>
             <wp:docPr id="213661370" name="Picture 8" descr="A screenshot of a login screen&#10;&#10;Description automatically generated with medium confidence"/>
@@ -7250,10 +7250,10 @@
                 <w:noProof/>
               </w:rPr>
               <w:drawing>
-                <wp:inline distT="0" distB="0" distL="0" distR="0" wp14:anchorId="0401E365" wp14:editId="1B494888">
-                  <wp:extent cx="4830024" cy="2524689"/>
-                  <wp:effectExtent l="0" t="0" r="0" b="9525"/>
-                  <wp:docPr id="855683580" name="Picture 1"/>
+                <wp:inline distT="0" distB="0" distL="0" distR="0" wp14:anchorId="689009B4" wp14:editId="78D12437">
+                  <wp:extent cx="3517271" cy="1805008"/>
+                  <wp:effectExtent l="0" t="0" r="6985" b="5080"/>
+                  <wp:docPr id="1595235188" name="Picture 1" descr="A screenshot of a computer&#10;&#10;Description automatically generated"/>
                   <wp:cNvGraphicFramePr>
                     <a:graphicFrameLocks xmlns:a="http://schemas.openxmlformats.org/drawingml/2006/main" noChangeAspect="1"/>
                   </wp:cNvGraphicFramePr>
@@ -7261,7 +7261,7 @@
                     <a:graphicData uri="http://schemas.openxmlformats.org/drawingml/2006/picture">
                       <pic:pic xmlns:pic="http://schemas.openxmlformats.org/drawingml/2006/picture">
                         <pic:nvPicPr>
-                          <pic:cNvPr id="855683580" name=""/>
+                          <pic:cNvPr id="2050289440" name="Picture 1" descr="A screenshot of a computer&#10;&#10;Description automatically generated"/>
                           <pic:cNvPicPr/>
                         </pic:nvPicPr>
                         <pic:blipFill>
@@ -7273,7 +7273,7 @@
                         <pic:spPr>
                           <a:xfrm>
                             <a:off x="0" y="0"/>
-                            <a:ext cx="4836744" cy="2528202"/>
+                            <a:ext cx="3528727" cy="1810887"/>
                           </a:xfrm>
                           <a:prstGeom prst="rect">
                             <a:avLst/>
@@ -7305,7 +7305,31 @@
         <w:t xml:space="preserve"> panel </w:t>
       </w:r>
       <w:r>
-        <w:t xml:space="preserve">contains 5 different buttons. The Create New Assembly button allows the user to create a USDA file on the Nucleus server which references the USD objects in the current </w:t>
+        <w:t xml:space="preserve">contains 5 different buttons. The </w:t>
+      </w:r>
+      <w:r>
+        <w:t>‘</w:t>
+      </w:r>
+      <w:r>
+        <w:t xml:space="preserve">Create </w:t>
+      </w:r>
+      <w:r>
+        <w:t>n</w:t>
+      </w:r>
+      <w:r>
+        <w:t xml:space="preserve">ew </w:t>
+      </w:r>
+      <w:r>
+        <w:t>a</w:t>
+      </w:r>
+      <w:r>
+        <w:t>ssembly</w:t>
+      </w:r>
+      <w:r>
+        <w:t>’</w:t>
+      </w:r>
+      <w:r>
+        <w:t xml:space="preserve"> button allows the user to create a USDA file on the Nucleus server which references the USD objects in the current </w:t>
       </w:r>
       <w:proofErr w:type="spellStart"/>
       <w:r>
@@ -7319,7 +7343,19 @@
         <w:rPr>
           <w:rFonts w:ascii="Calibri" w:eastAsia="Calibri" w:hAnsi="Calibri" w:cs="Calibri"/>
         </w:rPr>
-        <w:t xml:space="preserve">A new USDA file will be made in $PROJECT_FOLDER/assembly/, containing only references to the USD component, that can be visualised on Omniverse in the same placement as that on </w:t>
+        <w:t xml:space="preserve">A new USDA file will be made in </w:t>
+      </w:r>
+      <w:r>
+        <w:rPr>
+          <w:rFonts w:ascii="Courier New" w:eastAsia="Calibri" w:hAnsi="Courier New" w:cs="Courier New"/>
+        </w:rPr>
+        <w:t>$PROJECT_FOLDER/assembly/</w:t>
+      </w:r>
+      <w:r>
+        <w:rPr>
+          <w:rFonts w:ascii="Calibri" w:eastAsia="Calibri" w:hAnsi="Calibri" w:cs="Calibri"/>
+        </w:rPr>
+        <w:t xml:space="preserve">, containing only references to the USD component, that can be visualised on Omniverse in the same placement as that on </w:t>
       </w:r>
       <w:proofErr w:type="spellStart"/>
       <w:r>
@@ -7336,7 +7372,31 @@
         <w:t xml:space="preserve">. </w:t>
       </w:r>
       <w:r>
-        <w:t xml:space="preserve">The Import Existing Assembly button will open a pop-up menu that prompts the user to select an existing assembly from the current project folder. Upon selection, the entire assembly and its components will be imported into the </w:t>
+        <w:t xml:space="preserve">The </w:t>
+      </w:r>
+      <w:r>
+        <w:t>‘</w:t>
+      </w:r>
+      <w:r>
+        <w:t xml:space="preserve">Import </w:t>
+      </w:r>
+      <w:r>
+        <w:t>e</w:t>
+      </w:r>
+      <w:r>
+        <w:t xml:space="preserve">xisting </w:t>
+      </w:r>
+      <w:r>
+        <w:t>a</w:t>
+      </w:r>
+      <w:r>
+        <w:t>ssembly</w:t>
+      </w:r>
+      <w:r>
+        <w:t>’</w:t>
+      </w:r>
+      <w:r>
+        <w:t xml:space="preserve"> button will open a pop-up menu that prompts the user to select an existing assembly from the current project folder. Upon selection, the entire assembly and its components will be imported into the </w:t>
       </w:r>
       <w:proofErr w:type="spellStart"/>
       <w:r>
@@ -7351,6 +7411,45 @@
       <w:pPr>
         <w:jc w:val="both"/>
       </w:pPr>
+      <w:r>
+        <w:t xml:space="preserve">Under these two buttons, status indicators are given, detailing the current project and assembly in use in the given session. If both current project and assembly elements are valid, the status will show the ‘Ready’ indicator, which allows users to access the </w:t>
+      </w:r>
+      <w:r>
+        <w:t>‘</w:t>
+      </w:r>
+      <w:r>
+        <w:t>Upload assembly changes</w:t>
+      </w:r>
+      <w:r>
+        <w:t>’</w:t>
+      </w:r>
+      <w:r>
+        <w:t xml:space="preserve">, </w:t>
+      </w:r>
+      <w:r>
+        <w:t>‘</w:t>
+      </w:r>
+      <w:r>
+        <w:t>Fetch assembly changes</w:t>
+      </w:r>
+      <w:r>
+        <w:t>’</w:t>
+      </w:r>
+      <w:r>
+        <w:t xml:space="preserve">, and </w:t>
+      </w:r>
+      <w:r>
+        <w:t>‘</w:t>
+      </w:r>
+      <w:r>
+        <w:t>Live assembly mode features</w:t>
+      </w:r>
+      <w:r>
+        <w:t>’ buttons</w:t>
+      </w:r>
+      <w:r>
+        <w:t>.</w:t>
+      </w:r>
     </w:p>
     <w:p>
       <w:pPr>
@@ -7358,15 +7457,19 @@
       </w:pPr>
       <w:r>
         <w:lastRenderedPageBreak/>
-        <w:t>Under these two buttons, status indicators are given, detailing the current project and assembly in use in the given session. If both current project and assembly elements are valid, the status will show the ‘Ready’ indicator, which allows users to access the Upload assembly changes, Fetch assembly changes, and Live assembly mode features.</w:t>
-      </w:r>
-    </w:p>
-    <w:p>
-      <w:pPr>
-        <w:jc w:val="both"/>
-      </w:pPr>
-      <w:r>
-        <w:t xml:space="preserve">The remaining three buttons allow the user to transfer positional information (translation and rotation) to and from the Nucleus server. The Upload assembly changes button sends the cartesian coordinates and rotation of each component in the current </w:t>
+        <w:t xml:space="preserve">The remaining buttons allow the user to transfer positional information (translation and rotation) to and from the Nucleus server. The </w:t>
+      </w:r>
+      <w:r>
+        <w:t>‘</w:t>
+      </w:r>
+      <w:r>
+        <w:t>Upload assembly changes</w:t>
+      </w:r>
+      <w:r>
+        <w:t>’</w:t>
+      </w:r>
+      <w:r>
+        <w:t xml:space="preserve"> button sends the cartesian coordinates and rotation of each component in the current </w:t>
       </w:r>
       <w:proofErr w:type="spellStart"/>
       <w:r>
@@ -7374,7 +7477,19 @@
       </w:r>
       <w:proofErr w:type="spellEnd"/>
       <w:r>
-        <w:t xml:space="preserve"> assembly to the assembly USDA file stored on the Nucleus and alters the position of each referenced single component within the assembly USDA file. Meanwhile, the Fetch new assembly changes button requests the coordinates and rotation of each element in the assembly USDA file stored in the Nucleus </w:t>
+        <w:t xml:space="preserve"> assembly to the assembly USDA file stored on the Nucleus and alters the position of each referenced single component within the assembly USDA file. Meanwhile, the </w:t>
+      </w:r>
+      <w:r>
+        <w:t>‘</w:t>
+      </w:r>
+      <w:r>
+        <w:t>Fetch new assembly changes</w:t>
+      </w:r>
+      <w:r>
+        <w:t>’</w:t>
+      </w:r>
+      <w:r>
+        <w:t xml:space="preserve"> button requests the coordinates and rotation of each element in the assembly USDA file stored in the Nucleus </w:t>
       </w:r>
       <w:r>
         <w:t>server and</w:t>
@@ -7444,6 +7559,24 @@
     </w:p>
     <w:p>
       <w:pPr>
+        <w:jc w:val="both"/>
+        <w:rPr>
+          <w:b/>
+          <w:bCs/>
+          <w:u w:val="single"/>
+        </w:rPr>
+      </w:pPr>
+      <w:r>
+        <w:rPr>
+          <w:b/>
+          <w:bCs/>
+          <w:u w:val="single"/>
+        </w:rPr>
+        <w:t>Steps:</w:t>
+      </w:r>
+    </w:p>
+    <w:p>
+      <w:pPr>
         <w:pStyle w:val="ListParagraph"/>
         <w:numPr>
           <w:ilvl w:val="0"/>
@@ -7462,8 +7595,12 @@
     <w:p>
       <w:pPr>
         <w:pStyle w:val="ListParagraph"/>
-      </w:pPr>
-      <w:r>
+        <w:jc w:val="center"/>
+      </w:pPr>
+      <w:r>
+        <w:rPr>
+          <w:noProof/>
+        </w:rPr>
         <w:drawing>
           <wp:inline distT="0" distB="0" distL="0" distR="0" wp14:anchorId="16A203D4" wp14:editId="50AADE8E">
             <wp:extent cx="2630446" cy="1792586"/>
@@ -7516,8 +7653,12 @@
     <w:p>
       <w:pPr>
         <w:pStyle w:val="ListParagraph"/>
-      </w:pPr>
-      <w:r>
+        <w:jc w:val="center"/>
+      </w:pPr>
+      <w:r>
+        <w:rPr>
+          <w:noProof/>
+        </w:rPr>
         <w:drawing>
           <wp:inline distT="0" distB="0" distL="0" distR="0" wp14:anchorId="6ADA455F" wp14:editId="58F3FB44">
             <wp:extent cx="2216289" cy="2000816"/>
@@ -7564,7 +7705,6 @@
         </w:numPr>
       </w:pPr>
       <w:r>
-        <w:lastRenderedPageBreak/>
         <w:t xml:space="preserve">The assembly panel will show three </w:t>
       </w:r>
       <w:proofErr w:type="spellStart"/>
@@ -7595,11 +7735,15 @@
         <w:jc w:val="center"/>
       </w:pPr>
       <w:r>
+        <w:rPr>
+          <w:noProof/>
+        </w:rPr>
+        <w:lastRenderedPageBreak/>
         <w:drawing>
-          <wp:inline distT="0" distB="0" distL="0" distR="0" wp14:anchorId="37753472" wp14:editId="1285BDED">
-            <wp:extent cx="3377435" cy="1765426"/>
-            <wp:effectExtent l="0" t="0" r="0" b="6350"/>
-            <wp:docPr id="511833500" name="Picture 1" descr="A screenshot of a computer&#10;&#10;Description automatically generated"/>
+          <wp:inline distT="0" distB="0" distL="0" distR="0" wp14:anchorId="13D07CE4" wp14:editId="2D1349CF">
+            <wp:extent cx="3517271" cy="1805008"/>
+            <wp:effectExtent l="0" t="0" r="6985" b="5080"/>
+            <wp:docPr id="2050289440" name="Picture 1" descr="A screenshot of a computer&#10;&#10;Description automatically generated"/>
             <wp:cNvGraphicFramePr>
               <a:graphicFrameLocks xmlns:a="http://schemas.openxmlformats.org/drawingml/2006/main" noChangeAspect="1"/>
             </wp:cNvGraphicFramePr>
@@ -7607,7 +7751,7 @@
               <a:graphicData uri="http://schemas.openxmlformats.org/drawingml/2006/picture">
                 <pic:pic xmlns:pic="http://schemas.openxmlformats.org/drawingml/2006/picture">
                   <pic:nvPicPr>
-                    <pic:cNvPr id="511833500" name="Picture 1" descr="A screenshot of a computer&#10;&#10;Description automatically generated"/>
+                    <pic:cNvPr id="2050289440" name="Picture 1" descr="A screenshot of a computer&#10;&#10;Description automatically generated"/>
                     <pic:cNvPicPr/>
                   </pic:nvPicPr>
                   <pic:blipFill>
@@ -7619,7 +7763,7 @@
                   <pic:spPr>
                     <a:xfrm>
                       <a:off x="0" y="0"/>
-                      <a:ext cx="3397354" cy="1775838"/>
+                      <a:ext cx="3528727" cy="1810887"/>
                     </a:xfrm>
                     <a:prstGeom prst="rect">
                       <a:avLst/>
@@ -7686,6 +7830,32 @@
     </w:p>
     <w:p>
       <w:pPr>
+        <w:jc w:val="both"/>
+        <w:rPr>
+          <w:b/>
+          <w:bCs/>
+          <w:u w:val="single"/>
+        </w:rPr>
+      </w:pPr>
+      <w:r>
+        <w:rPr>
+          <w:b/>
+          <w:bCs/>
+          <w:u w:val="single"/>
+        </w:rPr>
+        <w:t>Steps</w:t>
+      </w:r>
+      <w:r>
+        <w:rPr>
+          <w:b/>
+          <w:bCs/>
+          <w:u w:val="single"/>
+        </w:rPr>
+        <w:t>:</w:t>
+      </w:r>
+    </w:p>
+    <w:p>
+      <w:pPr>
         <w:pStyle w:val="ListParagraph"/>
         <w:numPr>
           <w:ilvl w:val="0"/>
@@ -7706,6 +7876,158 @@
         </w:numPr>
         <w:jc w:val="both"/>
       </w:pPr>
+      <w:r>
+        <w:t>A pop-up window will appear prompting the user to select an existing assembly from a list. Only assemblies associated with the user’s project will appear from the list. Select an assembly file and click OK to confirm.</w:t>
+      </w:r>
+    </w:p>
+    <w:p>
+      <w:pPr>
+        <w:pStyle w:val="ListParagraph"/>
+        <w:jc w:val="center"/>
+      </w:pPr>
+      <w:r>
+        <w:drawing>
+          <wp:inline distT="0" distB="0" distL="0" distR="0" wp14:anchorId="44614901" wp14:editId="4009731E">
+            <wp:extent cx="2358428" cy="1415057"/>
+            <wp:effectExtent l="0" t="0" r="3810" b="0"/>
+            <wp:docPr id="96172615" name="Picture 1" descr="A screenshot of a computer&#10;&#10;Description automatically generated"/>
+            <wp:cNvGraphicFramePr>
+              <a:graphicFrameLocks xmlns:a="http://schemas.openxmlformats.org/drawingml/2006/main" noChangeAspect="1"/>
+            </wp:cNvGraphicFramePr>
+            <a:graphic xmlns:a="http://schemas.openxmlformats.org/drawingml/2006/main">
+              <a:graphicData uri="http://schemas.openxmlformats.org/drawingml/2006/picture">
+                <pic:pic xmlns:pic="http://schemas.openxmlformats.org/drawingml/2006/picture">
+                  <pic:nvPicPr>
+                    <pic:cNvPr id="96172615" name="Picture 1" descr="A screenshot of a computer&#10;&#10;Description automatically generated"/>
+                    <pic:cNvPicPr/>
+                  </pic:nvPicPr>
+                  <pic:blipFill>
+                    <a:blip r:embed="rId46"/>
+                    <a:stretch>
+                      <a:fillRect/>
+                    </a:stretch>
+                  </pic:blipFill>
+                  <pic:spPr>
+                    <a:xfrm>
+                      <a:off x="0" y="0"/>
+                      <a:ext cx="2364588" cy="1418753"/>
+                    </a:xfrm>
+                    <a:prstGeom prst="rect">
+                      <a:avLst/>
+                    </a:prstGeom>
+                  </pic:spPr>
+                </pic:pic>
+              </a:graphicData>
+            </a:graphic>
+          </wp:inline>
+        </w:drawing>
+      </w:r>
+    </w:p>
+    <w:p>
+      <w:pPr>
+        <w:pStyle w:val="ListParagraph"/>
+        <w:numPr>
+          <w:ilvl w:val="0"/>
+          <w:numId w:val="21"/>
+        </w:numPr>
+      </w:pPr>
+      <w:r>
+        <w:t xml:space="preserve">The assembly file will be imported into </w:t>
+      </w:r>
+      <w:proofErr w:type="spellStart"/>
+      <w:r>
+        <w:t>FreeCAD</w:t>
+      </w:r>
+      <w:proofErr w:type="spellEnd"/>
+      <w:r>
+        <w:t xml:space="preserve"> and will appear on the </w:t>
+      </w:r>
+      <w:proofErr w:type="spellStart"/>
+      <w:r>
+        <w:t>FreeCAD</w:t>
+      </w:r>
+      <w:proofErr w:type="spellEnd"/>
+      <w:r>
+        <w:t xml:space="preserve"> workspace. </w:t>
+      </w:r>
+      <w:r>
+        <w:t xml:space="preserve">The assembly panel will show three </w:t>
+      </w:r>
+      <w:proofErr w:type="spellStart"/>
+      <w:r>
+        <w:t>tickboxes</w:t>
+      </w:r>
+      <w:proofErr w:type="spellEnd"/>
+      <w:r>
+        <w:t xml:space="preserve"> and the status text will show ‘Ready’. This indicates positional and rotational changes in the geometry can be synced from </w:t>
+      </w:r>
+      <w:proofErr w:type="spellStart"/>
+      <w:r>
+        <w:t>FreeCAD</w:t>
+      </w:r>
+      <w:proofErr w:type="spellEnd"/>
+      <w:r>
+        <w:t xml:space="preserve"> </w:t>
+      </w:r>
+      <w:r>
+        <w:t>to</w:t>
+      </w:r>
+      <w:r>
+        <w:t xml:space="preserve"> Omniverse.</w:t>
+      </w:r>
+    </w:p>
+    <w:p>
+      <w:pPr>
+        <w:pStyle w:val="ListParagraph"/>
+        <w:jc w:val="center"/>
+      </w:pPr>
+      <w:r>
+        <w:drawing>
+          <wp:inline distT="0" distB="0" distL="0" distR="0" wp14:anchorId="396CCA53" wp14:editId="25DD335F">
+            <wp:extent cx="3413157" cy="1751577"/>
+            <wp:effectExtent l="0" t="0" r="0" b="1270"/>
+            <wp:docPr id="2118322579" name="Picture 1" descr="A screenshot of a computer&#10;&#10;Description automatically generated"/>
+            <wp:cNvGraphicFramePr>
+              <a:graphicFrameLocks xmlns:a="http://schemas.openxmlformats.org/drawingml/2006/main" noChangeAspect="1"/>
+            </wp:cNvGraphicFramePr>
+            <a:graphic xmlns:a="http://schemas.openxmlformats.org/drawingml/2006/main">
+              <a:graphicData uri="http://schemas.openxmlformats.org/drawingml/2006/picture">
+                <pic:pic xmlns:pic="http://schemas.openxmlformats.org/drawingml/2006/picture">
+                  <pic:nvPicPr>
+                    <pic:cNvPr id="2118322579" name="Picture 1" descr="A screenshot of a computer&#10;&#10;Description automatically generated"/>
+                    <pic:cNvPicPr/>
+                  </pic:nvPicPr>
+                  <pic:blipFill>
+                    <a:blip r:embed="rId43"/>
+                    <a:stretch>
+                      <a:fillRect/>
+                    </a:stretch>
+                  </pic:blipFill>
+                  <pic:spPr>
+                    <a:xfrm>
+                      <a:off x="0" y="0"/>
+                      <a:ext cx="3433587" cy="1762061"/>
+                    </a:xfrm>
+                    <a:prstGeom prst="rect">
+                      <a:avLst/>
+                    </a:prstGeom>
+                  </pic:spPr>
+                </pic:pic>
+              </a:graphicData>
+            </a:graphic>
+          </wp:inline>
+        </w:drawing>
+      </w:r>
+    </w:p>
+    <w:p>
+      <w:pPr>
+        <w:jc w:val="both"/>
+      </w:pPr>
+    </w:p>
+    <w:p>
+      <w:pPr>
+        <w:jc w:val="both"/>
+      </w:pPr>
     </w:p>
     <w:p>
       <w:pPr>
@@ -7713,6 +8035,74 @@
       </w:pPr>
       <w:bookmarkStart w:id="25" w:name="_Toc166254089"/>
       <w:r>
+        <w:lastRenderedPageBreak/>
+        <w:t>Synchronising assembly changes</w:t>
+      </w:r>
+    </w:p>
+    <w:p>
+      <w:pPr>
+        <w:jc w:val="both"/>
+      </w:pPr>
+      <w:r>
+        <w:t xml:space="preserve">An assembly file created or imported using the </w:t>
+      </w:r>
+      <w:proofErr w:type="spellStart"/>
+      <w:r>
+        <w:t>FreeCAD</w:t>
+      </w:r>
+      <w:proofErr w:type="spellEnd"/>
+      <w:r>
+        <w:t xml:space="preserve"> connector can by synchronised with its counterpart hosted on a Nucleus server. </w:t>
+      </w:r>
+      <w:r>
+        <w:t xml:space="preserve">The user </w:t>
+      </w:r>
+      <w:proofErr w:type="gramStart"/>
+      <w:r>
+        <w:t>has to</w:t>
+      </w:r>
+      <w:proofErr w:type="gramEnd"/>
+      <w:r>
+        <w:t xml:space="preserve"> ensure that the ‘Ready’ status indicator is shown in the Assembly Panel for this to be possible.</w:t>
+      </w:r>
+    </w:p>
+    <w:p>
+      <w:pPr>
+        <w:jc w:val="both"/>
+      </w:pPr>
+      <w:r>
+        <w:t xml:space="preserve">To obtain updates in positional and rotational information of the components within the geometry, the user can use the Assembly Panel’s ‘Fetch New Assembly Changes’ button. Doing so will move the objects in the </w:t>
+      </w:r>
+      <w:proofErr w:type="spellStart"/>
+      <w:r>
+        <w:t>FreeCAD</w:t>
+      </w:r>
+      <w:proofErr w:type="spellEnd"/>
+      <w:r>
+        <w:t xml:space="preserve"> workspace to match that found in its Nucleus counterpart. </w:t>
+      </w:r>
+    </w:p>
+    <w:p>
+      <w:pPr>
+        <w:jc w:val="both"/>
+      </w:pPr>
+      <w:r>
+        <w:t xml:space="preserve">To update the positional and rotational information stored on Nucleus, the user can click the ‘Upload Assembly Changes’ button on the Assembly Panel. This button changes the position and rotation of the geometry stored in the selected assembly file stored on Nucleus to match that in the </w:t>
+      </w:r>
+      <w:proofErr w:type="spellStart"/>
+      <w:r>
+        <w:t>FreeCAD</w:t>
+      </w:r>
+      <w:proofErr w:type="spellEnd"/>
+      <w:r>
+        <w:t xml:space="preserve"> workspace.</w:t>
+      </w:r>
+    </w:p>
+    <w:p>
+      <w:pPr>
+        <w:pStyle w:val="Heading4"/>
+      </w:pPr>
+      <w:r>
         <w:t>Connecting with a live session</w:t>
       </w:r>
       <w:bookmarkEnd w:id="25"/>
@@ -7720,12 +8110,12 @@
     <w:p>
       <w:pPr>
         <w:jc w:val="both"/>
-        <w:rPr>
-          <w:rFonts w:eastAsia="Arial"/>
-        </w:rPr>
-      </w:pPr>
-      <w:r>
-        <w:t xml:space="preserve">An exciting addition to the Omniverse Connector for </w:t>
+      </w:pPr>
+      <w:r>
+        <w:t>The ‘Live assembly mode’</w:t>
+      </w:r>
+      <w:r>
+        <w:t xml:space="preserve"> button allows for live real-time communication between the </w:t>
       </w:r>
       <w:proofErr w:type="spellStart"/>
       <w:r>
@@ -7733,7 +8123,51 @@
       </w:r>
       <w:proofErr w:type="spellEnd"/>
       <w:r>
-        <w:t xml:space="preserve"> is the Live assembly mode. This button allows for live real-time communication between the </w:t>
+        <w:t xml:space="preserve"> workspace and Omniverse environment. </w:t>
+      </w:r>
+    </w:p>
+    <w:p>
+      <w:pPr>
+        <w:jc w:val="both"/>
+        <w:rPr>
+          <w:b/>
+          <w:bCs/>
+          <w:u w:val="single"/>
+        </w:rPr>
+      </w:pPr>
+      <w:r>
+        <w:rPr>
+          <w:b/>
+          <w:bCs/>
+          <w:u w:val="single"/>
+        </w:rPr>
+        <w:t>Prerequisites:</w:t>
+      </w:r>
+    </w:p>
+    <w:p>
+      <w:pPr>
+        <w:pStyle w:val="ListParagraph"/>
+        <w:numPr>
+          <w:ilvl w:val="0"/>
+          <w:numId w:val="22"/>
+        </w:numPr>
+        <w:jc w:val="both"/>
+      </w:pPr>
+      <w:r>
+        <w:t>The user must be connected to an existing Nucleus project.</w:t>
+      </w:r>
+    </w:p>
+    <w:p>
+      <w:pPr>
+        <w:pStyle w:val="ListParagraph"/>
+        <w:numPr>
+          <w:ilvl w:val="0"/>
+          <w:numId w:val="22"/>
+        </w:numPr>
+        <w:jc w:val="both"/>
+      </w:pPr>
+      <w:r>
+        <w:t xml:space="preserve">The user must have an existing Nucleus assembly imported into the </w:t>
       </w:r>
       <w:proofErr w:type="spellStart"/>
       <w:r>
@@ -7741,287 +8175,356 @@
       </w:r>
       <w:proofErr w:type="spellEnd"/>
       <w:r>
-        <w:t xml:space="preserve"> workspace and Omniverse environment. Upon clicking this button, a pop-up menu will prompt the user to select an available Omniverse Live session attached to the assembly USDA file. These available sessions are also possible to view on the Omniverse USD Composer app. This is shown in Figs. 2 (a) and (b). </w:t>
-      </w:r>
-    </w:p>
-    <w:p>
-      <w:pPr>
+        <w:t xml:space="preserve"> workspace.</w:t>
+      </w:r>
+    </w:p>
+    <w:p>
+      <w:pPr>
+        <w:pStyle w:val="ListParagraph"/>
+        <w:numPr>
+          <w:ilvl w:val="0"/>
+          <w:numId w:val="22"/>
+        </w:numPr>
         <w:jc w:val="both"/>
       </w:pPr>
-    </w:p>
-    <w:tbl>
-      <w:tblPr>
-        <w:tblW w:w="9360" w:type="dxa"/>
-        <w:tblBorders>
-          <w:top w:val="single" w:sz="8" w:space="0" w:color="000000"/>
-          <w:left w:val="single" w:sz="8" w:space="0" w:color="000000"/>
-          <w:bottom w:val="single" w:sz="8" w:space="0" w:color="000000"/>
-          <w:right w:val="single" w:sz="8" w:space="0" w:color="000000"/>
-          <w:insideH w:val="single" w:sz="8" w:space="0" w:color="000000"/>
-          <w:insideV w:val="single" w:sz="8" w:space="0" w:color="000000"/>
-        </w:tblBorders>
-        <w:tblLayout w:type="fixed"/>
-        <w:tblLook w:val="0600" w:firstRow="0" w:lastRow="0" w:firstColumn="0" w:lastColumn="0" w:noHBand="1" w:noVBand="1"/>
-      </w:tblPr>
-      <w:tblGrid>
-        <w:gridCol w:w="4680"/>
-        <w:gridCol w:w="4680"/>
-      </w:tblGrid>
-      <w:tr>
-        <w:tc>
-          <w:tcPr>
-            <w:tcW w:w="4680" w:type="dxa"/>
-            <w:tcBorders>
-              <w:top w:val="single" w:sz="8" w:space="0" w:color="000000"/>
-              <w:left w:val="single" w:sz="8" w:space="0" w:color="000000"/>
-              <w:bottom w:val="single" w:sz="8" w:space="0" w:color="000000"/>
-              <w:right w:val="single" w:sz="8" w:space="0" w:color="000000"/>
-            </w:tcBorders>
-            <w:tcMar>
-              <w:top w:w="100" w:type="dxa"/>
-              <w:left w:w="100" w:type="dxa"/>
-              <w:bottom w:w="100" w:type="dxa"/>
-              <w:right w:w="100" w:type="dxa"/>
-            </w:tcMar>
-            <w:vAlign w:val="bottom"/>
-          </w:tcPr>
-          <w:p>
-            <w:pPr>
-              <w:jc w:val="center"/>
-            </w:pPr>
-            <w:r>
-              <w:rPr>
-                <w:noProof/>
-              </w:rPr>
-              <w:drawing>
-                <wp:inline distT="0" distB="0" distL="0" distR="0" wp14:anchorId="303B662A" wp14:editId="71CB16D9">
-                  <wp:extent cx="2112645" cy="1387475"/>
-                  <wp:effectExtent l="0" t="0" r="0" b="0"/>
-                  <wp:docPr id="2138783074" name="Picture 29" descr="A screenshot of a computer&#10;&#10;Description automatically generated"/>
-                  <wp:cNvGraphicFramePr>
-                    <a:graphicFrameLocks xmlns:a="http://schemas.openxmlformats.org/drawingml/2006/main" noChangeAspect="1"/>
-                  </wp:cNvGraphicFramePr>
-                  <a:graphic xmlns:a="http://schemas.openxmlformats.org/drawingml/2006/main">
-                    <a:graphicData uri="http://schemas.openxmlformats.org/drawingml/2006/picture">
-                      <pic:pic xmlns:pic="http://schemas.openxmlformats.org/drawingml/2006/picture">
-                        <pic:nvPicPr>
-                          <pic:cNvPr id="2138783074" name="Picture 29" descr="A screenshot of a computer&#10;&#10;Description automatically generated"/>
-                          <pic:cNvPicPr>
-                            <a:picLocks noChangeAspect="1" noChangeArrowheads="1"/>
-                          </pic:cNvPicPr>
-                        </pic:nvPicPr>
-                        <pic:blipFill>
-                          <a:blip r:embed="rId46">
-                            <a:extLst>
-                              <a:ext uri="{28A0092B-C50C-407E-A947-70E740481C1C}">
-                                <a14:useLocalDpi xmlns:a14="http://schemas.microsoft.com/office/drawing/2010/main" val="0"/>
-                              </a:ext>
-                            </a:extLst>
-                          </a:blip>
-                          <a:srcRect/>
-                          <a:stretch>
-                            <a:fillRect/>
-                          </a:stretch>
-                        </pic:blipFill>
-                        <pic:spPr bwMode="auto">
-                          <a:xfrm>
-                            <a:off x="0" y="0"/>
-                            <a:ext cx="2112645" cy="1387475"/>
-                          </a:xfrm>
-                          <a:prstGeom prst="rect">
-                            <a:avLst/>
-                          </a:prstGeom>
-                          <a:noFill/>
-                          <a:ln>
-                            <a:noFill/>
-                          </a:ln>
-                        </pic:spPr>
-                      </pic:pic>
-                    </a:graphicData>
-                  </a:graphic>
-                </wp:inline>
-              </w:drawing>
-            </w:r>
-          </w:p>
-          <w:p>
-            <w:pPr>
-              <w:jc w:val="center"/>
-              <w:rPr>
-                <w:i/>
-              </w:rPr>
-            </w:pPr>
-            <w:r>
-              <w:rPr>
-                <w:i/>
-              </w:rPr>
-              <w:t>(a)</w:t>
-            </w:r>
-          </w:p>
-        </w:tc>
-        <w:tc>
-          <w:tcPr>
-            <w:tcW w:w="4680" w:type="dxa"/>
-            <w:tcBorders>
-              <w:top w:val="single" w:sz="8" w:space="0" w:color="000000"/>
-              <w:left w:val="single" w:sz="8" w:space="0" w:color="000000"/>
-              <w:bottom w:val="single" w:sz="8" w:space="0" w:color="000000"/>
-              <w:right w:val="single" w:sz="8" w:space="0" w:color="000000"/>
-            </w:tcBorders>
-            <w:tcMar>
-              <w:top w:w="100" w:type="dxa"/>
-              <w:left w:w="100" w:type="dxa"/>
-              <w:bottom w:w="100" w:type="dxa"/>
-              <w:right w:w="100" w:type="dxa"/>
-            </w:tcMar>
-            <w:vAlign w:val="center"/>
-            <w:hideMark/>
-          </w:tcPr>
-          <w:p>
-            <w:pPr>
-              <w:jc w:val="center"/>
-            </w:pPr>
-            <w:r>
-              <w:rPr>
-                <w:noProof/>
-              </w:rPr>
-              <w:drawing>
-                <wp:inline distT="0" distB="0" distL="0" distR="0" wp14:anchorId="17386883" wp14:editId="369D4886">
-                  <wp:extent cx="2270125" cy="1891665"/>
-                  <wp:effectExtent l="0" t="0" r="0" b="0"/>
-                  <wp:docPr id="2133804011" name="Picture 28" descr="A screenshot of a computer&#10;&#10;Description automatically generated"/>
-                  <wp:cNvGraphicFramePr>
-                    <a:graphicFrameLocks xmlns:a="http://schemas.openxmlformats.org/drawingml/2006/main" noChangeAspect="1"/>
-                  </wp:cNvGraphicFramePr>
-                  <a:graphic xmlns:a="http://schemas.openxmlformats.org/drawingml/2006/main">
-                    <a:graphicData uri="http://schemas.openxmlformats.org/drawingml/2006/picture">
-                      <pic:pic xmlns:pic="http://schemas.openxmlformats.org/drawingml/2006/picture">
-                        <pic:nvPicPr>
-                          <pic:cNvPr id="2133804011" name="Picture 28" descr="A screenshot of a computer&#10;&#10;Description automatically generated"/>
-                          <pic:cNvPicPr>
-                            <a:picLocks noChangeAspect="1" noChangeArrowheads="1"/>
-                          </pic:cNvPicPr>
-                        </pic:nvPicPr>
-                        <pic:blipFill>
-                          <a:blip r:embed="rId47" cstate="print">
-                            <a:extLst>
-                              <a:ext uri="{28A0092B-C50C-407E-A947-70E740481C1C}">
-                                <a14:useLocalDpi xmlns:a14="http://schemas.microsoft.com/office/drawing/2010/main" val="0"/>
-                              </a:ext>
-                            </a:extLst>
-                          </a:blip>
-                          <a:srcRect/>
-                          <a:stretch>
-                            <a:fillRect/>
-                          </a:stretch>
-                        </pic:blipFill>
-                        <pic:spPr bwMode="auto">
-                          <a:xfrm>
-                            <a:off x="0" y="0"/>
-                            <a:ext cx="2270125" cy="1891665"/>
-                          </a:xfrm>
-                          <a:prstGeom prst="rect">
-                            <a:avLst/>
-                          </a:prstGeom>
-                          <a:noFill/>
-                          <a:ln>
-                            <a:noFill/>
-                          </a:ln>
-                        </pic:spPr>
-                      </pic:pic>
-                    </a:graphicData>
-                  </a:graphic>
-                </wp:inline>
-              </w:drawing>
-            </w:r>
-          </w:p>
-          <w:p>
-            <w:pPr>
-              <w:jc w:val="center"/>
-              <w:rPr>
-                <w:i/>
-              </w:rPr>
-            </w:pPr>
-            <w:r>
-              <w:rPr>
-                <w:i/>
-              </w:rPr>
-              <w:t>(b)</w:t>
-            </w:r>
-          </w:p>
-        </w:tc>
-      </w:tr>
-      <w:tr>
-        <w:trPr>
-          <w:trHeight w:val="420"/>
-        </w:trPr>
-        <w:tc>
-          <w:tcPr>
-            <w:tcW w:w="9360" w:type="dxa"/>
-            <w:gridSpan w:val="2"/>
-            <w:tcBorders>
-              <w:top w:val="single" w:sz="8" w:space="0" w:color="000000"/>
-              <w:left w:val="single" w:sz="8" w:space="0" w:color="000000"/>
-              <w:bottom w:val="single" w:sz="8" w:space="0" w:color="000000"/>
-              <w:right w:val="single" w:sz="8" w:space="0" w:color="000000"/>
-            </w:tcBorders>
-            <w:tcMar>
-              <w:top w:w="100" w:type="dxa"/>
-              <w:left w:w="100" w:type="dxa"/>
-              <w:bottom w:w="100" w:type="dxa"/>
-              <w:right w:w="100" w:type="dxa"/>
-            </w:tcMar>
-            <w:vAlign w:val="center"/>
-            <w:hideMark/>
-          </w:tcPr>
-          <w:p>
-            <w:pPr>
-              <w:widowControl w:val="0"/>
-              <w:spacing w:line="240" w:lineRule="auto"/>
-              <w:jc w:val="center"/>
-              <w:rPr>
-                <w:i/>
-              </w:rPr>
-            </w:pPr>
-            <w:r>
-              <w:rPr>
-                <w:i/>
-              </w:rPr>
-              <w:t xml:space="preserve">Fig. 2. Available Live Sessions pop-up dialog on (a) </w:t>
-            </w:r>
-            <w:proofErr w:type="spellStart"/>
-            <w:r>
-              <w:rPr>
-                <w:i/>
-              </w:rPr>
-              <w:t>FreeCAD</w:t>
-            </w:r>
-            <w:proofErr w:type="spellEnd"/>
-            <w:r>
-              <w:rPr>
-                <w:i/>
-              </w:rPr>
-              <w:t xml:space="preserve"> and (b) Omniverse USD Composer.</w:t>
-            </w:r>
-          </w:p>
-        </w:tc>
-      </w:tr>
-    </w:tbl>
-    <w:p>
-      <w:pPr>
+      <w:r>
+        <w:t xml:space="preserve">The Nucleus assembly </w:t>
+      </w:r>
+      <w:proofErr w:type="gramStart"/>
+      <w:r>
+        <w:t>has to</w:t>
+      </w:r>
+      <w:proofErr w:type="gramEnd"/>
+      <w:r>
+        <w:t xml:space="preserve"> have an existing live session. Cre</w:t>
+      </w:r>
+      <w:r>
+        <w:t>at</w:t>
+      </w:r>
+      <w:r>
+        <w:t xml:space="preserve">ion of </w:t>
+      </w:r>
+      <w:r>
+        <w:t xml:space="preserve">a new live session </w:t>
+      </w:r>
+      <w:r>
+        <w:t>can be done</w:t>
+      </w:r>
+      <w:r>
+        <w:t xml:space="preserve"> using any Omniverse application. Steps to create an Omniverse live session can be found in the following </w:t>
+      </w:r>
+      <w:hyperlink r:id="rId47" w:history="1">
+        <w:r>
+          <w:rPr>
+            <w:rStyle w:val="Hyperlink"/>
+          </w:rPr>
+          <w:t>link</w:t>
+        </w:r>
+      </w:hyperlink>
+      <w:r>
+        <w:t xml:space="preserve">: </w:t>
+      </w:r>
+    </w:p>
+    <w:p>
+      <w:pPr>
+        <w:ind w:firstLine="720"/>
         <w:jc w:val="both"/>
-        <w:rPr>
-          <w:rFonts w:ascii="Arial" w:hAnsi="Arial" w:cs="Arial"/>
-          <w:lang w:val="en"/>
-        </w:rPr>
-      </w:pPr>
+      </w:pPr>
+      <w:r>
+        <w:t>[</w:t>
+      </w:r>
+      <w:r>
+        <w:t>https://docs.omniverse.nvidia.com/extensions/latest/ext_core/ext_live/sessions.html</w:t>
+      </w:r>
+      <w:r>
+        <w:t>]</w:t>
+      </w:r>
     </w:p>
     <w:p>
       <w:pPr>
         <w:jc w:val="both"/>
-      </w:pPr>
-      <w:r>
+        <w:rPr>
+          <w:b/>
+          <w:bCs/>
+          <w:u w:val="single"/>
+        </w:rPr>
+      </w:pPr>
+      <w:r>
+        <w:rPr>
+          <w:b/>
+          <w:bCs/>
+          <w:u w:val="single"/>
+        </w:rPr>
+        <w:t>Steps:</w:t>
+      </w:r>
+    </w:p>
+    <w:p>
+      <w:pPr>
+        <w:pStyle w:val="ListParagraph"/>
+        <w:numPr>
+          <w:ilvl w:val="0"/>
+          <w:numId w:val="23"/>
+        </w:numPr>
+        <w:jc w:val="both"/>
+      </w:pPr>
+      <w:r>
+        <w:t xml:space="preserve">Using the Assembly Panel, click on the ‘Live assembly mode’ button. This will open a pop-up window prompting the user to select an existing live session. </w:t>
+      </w:r>
+    </w:p>
+    <w:p>
+      <w:pPr>
+        <w:pStyle w:val="ListParagraph"/>
+        <w:jc w:val="center"/>
+      </w:pPr>
+      <w:r>
+        <w:rPr>
+          <w:noProof/>
+        </w:rPr>
+        <w:drawing>
+          <wp:inline distT="0" distB="0" distL="0" distR="0" wp14:anchorId="06A3216F" wp14:editId="3B466485">
+            <wp:extent cx="2112645" cy="1387475"/>
+            <wp:effectExtent l="0" t="0" r="0" b="0"/>
+            <wp:docPr id="2138783074" name="Picture 29" descr="A screenshot of a computer&#10;&#10;Description automatically generated"/>
+            <wp:cNvGraphicFramePr>
+              <a:graphicFrameLocks xmlns:a="http://schemas.openxmlformats.org/drawingml/2006/main" noChangeAspect="1"/>
+            </wp:cNvGraphicFramePr>
+            <a:graphic xmlns:a="http://schemas.openxmlformats.org/drawingml/2006/main">
+              <a:graphicData uri="http://schemas.openxmlformats.org/drawingml/2006/picture">
+                <pic:pic xmlns:pic="http://schemas.openxmlformats.org/drawingml/2006/picture">
+                  <pic:nvPicPr>
+                    <pic:cNvPr id="2138783074" name="Picture 29" descr="A screenshot of a computer&#10;&#10;Description automatically generated"/>
+                    <pic:cNvPicPr>
+                      <a:picLocks noChangeAspect="1" noChangeArrowheads="1"/>
+                    </pic:cNvPicPr>
+                  </pic:nvPicPr>
+                  <pic:blipFill>
+                    <a:blip r:embed="rId48">
+                      <a:extLst>
+                        <a:ext uri="{28A0092B-C50C-407E-A947-70E740481C1C}">
+                          <a14:useLocalDpi xmlns:a14="http://schemas.microsoft.com/office/drawing/2010/main" val="0"/>
+                        </a:ext>
+                      </a:extLst>
+                    </a:blip>
+                    <a:srcRect/>
+                    <a:stretch>
+                      <a:fillRect/>
+                    </a:stretch>
+                  </pic:blipFill>
+                  <pic:spPr bwMode="auto">
+                    <a:xfrm>
+                      <a:off x="0" y="0"/>
+                      <a:ext cx="2112645" cy="1387475"/>
+                    </a:xfrm>
+                    <a:prstGeom prst="rect">
+                      <a:avLst/>
+                    </a:prstGeom>
+                    <a:noFill/>
+                    <a:ln>
+                      <a:noFill/>
+                    </a:ln>
+                  </pic:spPr>
+                </pic:pic>
+              </a:graphicData>
+            </a:graphic>
+          </wp:inline>
+        </w:drawing>
+      </w:r>
+    </w:p>
+    <w:p>
+      <w:pPr>
+        <w:pStyle w:val="ListParagraph"/>
+        <w:numPr>
+          <w:ilvl w:val="0"/>
+          <w:numId w:val="23"/>
+        </w:numPr>
+        <w:jc w:val="both"/>
+      </w:pPr>
+      <w:r>
+        <w:t xml:space="preserve">On </w:t>
+      </w:r>
+      <w:proofErr w:type="spellStart"/>
+      <w:r>
+        <w:t>FreeCAD</w:t>
+      </w:r>
+      <w:proofErr w:type="spellEnd"/>
+      <w:r>
+        <w:t>, the Live Assembly Mode button will show that it is active and toggled in blue</w:t>
+      </w:r>
+      <w:r>
+        <w:t xml:space="preserve">. Movement of components in the live session on Omniverse will be streamed to the </w:t>
+      </w:r>
+      <w:proofErr w:type="spellStart"/>
+      <w:r>
+        <w:t>FreeCAD</w:t>
+      </w:r>
+      <w:proofErr w:type="spellEnd"/>
+      <w:r>
+        <w:t xml:space="preserve"> workspace in real-time.</w:t>
+      </w:r>
+    </w:p>
+    <w:p>
+      <w:pPr>
+        <w:pStyle w:val="ListParagraph"/>
+        <w:numPr>
+          <w:ilvl w:val="0"/>
+          <w:numId w:val="23"/>
+        </w:numPr>
+        <w:jc w:val="both"/>
+      </w:pPr>
+      <w:r>
+        <w:t xml:space="preserve">If the assembly USDA file is opened on Omniverse USD Composer and a user is logged into the same Live Session as the </w:t>
+      </w:r>
+      <w:proofErr w:type="spellStart"/>
+      <w:r>
+        <w:t>FreeCAD</w:t>
+      </w:r>
+      <w:proofErr w:type="spellEnd"/>
+      <w:r>
+        <w:t xml:space="preserve"> user, a small user icon will appear near the Live button of the USD Composer app. Also, a message will appear on the USD Composer notifying the user that another user has joined the session.</w:t>
+      </w:r>
+    </w:p>
+    <w:p>
+      <w:pPr>
+        <w:pStyle w:val="ListParagraph"/>
+        <w:jc w:val="center"/>
+      </w:pPr>
+      <w:r>
+        <w:rPr>
+          <w:noProof/>
+        </w:rPr>
         <w:lastRenderedPageBreak/>
-        <w:t xml:space="preserve">On </w:t>
+        <w:drawing>
+          <wp:inline distT="0" distB="0" distL="0" distR="0" wp14:anchorId="605444DE" wp14:editId="1BE2EB11">
+            <wp:extent cx="1702435" cy="725170"/>
+            <wp:effectExtent l="0" t="0" r="0" b="0"/>
+            <wp:docPr id="1707247286" name="Picture 26" descr="A screen shot of a computer&#10;&#10;Description automatically generated"/>
+            <wp:cNvGraphicFramePr>
+              <a:graphicFrameLocks xmlns:a="http://schemas.openxmlformats.org/drawingml/2006/main" noChangeAspect="1"/>
+            </wp:cNvGraphicFramePr>
+            <a:graphic xmlns:a="http://schemas.openxmlformats.org/drawingml/2006/main">
+              <a:graphicData uri="http://schemas.openxmlformats.org/drawingml/2006/picture">
+                <pic:pic xmlns:pic="http://schemas.openxmlformats.org/drawingml/2006/picture">
+                  <pic:nvPicPr>
+                    <pic:cNvPr id="1707247286" name="Picture 26" descr="A screen shot of a computer&#10;&#10;Description automatically generated"/>
+                    <pic:cNvPicPr>
+                      <a:picLocks noChangeAspect="1" noChangeArrowheads="1"/>
+                    </pic:cNvPicPr>
+                  </pic:nvPicPr>
+                  <pic:blipFill>
+                    <a:blip r:embed="rId49">
+                      <a:extLst>
+                        <a:ext uri="{28A0092B-C50C-407E-A947-70E740481C1C}">
+                          <a14:useLocalDpi xmlns:a14="http://schemas.microsoft.com/office/drawing/2010/main" val="0"/>
+                        </a:ext>
+                      </a:extLst>
+                    </a:blip>
+                    <a:srcRect l="39932"/>
+                    <a:stretch>
+                      <a:fillRect/>
+                    </a:stretch>
+                  </pic:blipFill>
+                  <pic:spPr bwMode="auto">
+                    <a:xfrm>
+                      <a:off x="0" y="0"/>
+                      <a:ext cx="1702435" cy="725170"/>
+                    </a:xfrm>
+                    <a:prstGeom prst="rect">
+                      <a:avLst/>
+                    </a:prstGeom>
+                    <a:noFill/>
+                    <a:ln>
+                      <a:noFill/>
+                    </a:ln>
+                  </pic:spPr>
+                </pic:pic>
+              </a:graphicData>
+            </a:graphic>
+          </wp:inline>
+        </w:drawing>
+      </w:r>
+    </w:p>
+    <w:p>
+      <w:pPr>
+        <w:pStyle w:val="ListParagraph"/>
+        <w:jc w:val="center"/>
+      </w:pPr>
+      <w:r>
+        <w:rPr>
+          <w:noProof/>
+        </w:rPr>
+        <w:drawing>
+          <wp:inline distT="0" distB="0" distL="0" distR="0" wp14:anchorId="12806F0A" wp14:editId="49975A5E">
+            <wp:extent cx="3336202" cy="433936"/>
+            <wp:effectExtent l="0" t="0" r="0" b="4445"/>
+            <wp:docPr id="1443003034" name="Picture 25" descr="A blue rectangle with black text&#10;&#10;Description automatically generated"/>
+            <wp:cNvGraphicFramePr>
+              <a:graphicFrameLocks xmlns:a="http://schemas.openxmlformats.org/drawingml/2006/main" noChangeAspect="1"/>
+            </wp:cNvGraphicFramePr>
+            <a:graphic xmlns:a="http://schemas.openxmlformats.org/drawingml/2006/main">
+              <a:graphicData uri="http://schemas.openxmlformats.org/drawingml/2006/picture">
+                <pic:pic xmlns:pic="http://schemas.openxmlformats.org/drawingml/2006/picture">
+                  <pic:nvPicPr>
+                    <pic:cNvPr id="1443003034" name="Picture 25" descr="A blue rectangle with black text&#10;&#10;Description automatically generated"/>
+                    <pic:cNvPicPr>
+                      <a:picLocks noChangeAspect="1" noChangeArrowheads="1"/>
+                    </pic:cNvPicPr>
+                  </pic:nvPicPr>
+                  <pic:blipFill>
+                    <a:blip r:embed="rId50">
+                      <a:extLst>
+                        <a:ext uri="{28A0092B-C50C-407E-A947-70E740481C1C}">
+                          <a14:useLocalDpi xmlns:a14="http://schemas.microsoft.com/office/drawing/2010/main" val="0"/>
+                        </a:ext>
+                      </a:extLst>
+                    </a:blip>
+                    <a:srcRect/>
+                    <a:stretch>
+                      <a:fillRect/>
+                    </a:stretch>
+                  </pic:blipFill>
+                  <pic:spPr bwMode="auto">
+                    <a:xfrm>
+                      <a:off x="0" y="0"/>
+                      <a:ext cx="3381648" cy="439847"/>
+                    </a:xfrm>
+                    <a:prstGeom prst="rect">
+                      <a:avLst/>
+                    </a:prstGeom>
+                    <a:noFill/>
+                    <a:ln>
+                      <a:noFill/>
+                    </a:ln>
+                  </pic:spPr>
+                </pic:pic>
+              </a:graphicData>
+            </a:graphic>
+          </wp:inline>
+        </w:drawing>
+      </w:r>
+    </w:p>
+    <w:p>
+      <w:pPr>
+        <w:pStyle w:val="ListParagraph"/>
+        <w:numPr>
+          <w:ilvl w:val="0"/>
+          <w:numId w:val="23"/>
+        </w:numPr>
+        <w:jc w:val="both"/>
+      </w:pPr>
+      <w:r>
+        <w:t xml:space="preserve">Clicking the </w:t>
+      </w:r>
+      <w:r>
+        <w:t>‘</w:t>
+      </w:r>
+      <w:r>
+        <w:t>Live assembly</w:t>
+      </w:r>
+      <w:r>
+        <w:t xml:space="preserve"> mode’</w:t>
+      </w:r>
+      <w:r>
+        <w:t xml:space="preserve"> button again on </w:t>
       </w:r>
       <w:proofErr w:type="spellStart"/>
       <w:r>
@@ -8029,408 +8532,9 @@
       </w:r>
       <w:proofErr w:type="spellEnd"/>
       <w:r>
-        <w:t xml:space="preserve">, the Live Assembly Mode button will show that it is active and toggled in blue, as shown in Fig 3(a). If the assembly USDA file is opened on Omniverse USD Composer and a user is logged into the same Live Session as the </w:t>
-      </w:r>
-      <w:proofErr w:type="spellStart"/>
-      <w:r>
-        <w:t>FreeCAD</w:t>
-      </w:r>
-      <w:proofErr w:type="spellEnd"/>
-      <w:r>
-        <w:t xml:space="preserve"> user, a small user icon will appear near the Live button of the USD Composer app. Also, a message will appear on the USD Composer notifying the user that another user has joined the session. These are shown in Figs. 3(b) and ©. Any changes done on the Omniverse side will now propagate in real-time on </w:t>
-      </w:r>
-      <w:proofErr w:type="spellStart"/>
-      <w:r>
-        <w:t>FreeCAD</w:t>
-      </w:r>
-      <w:proofErr w:type="spellEnd"/>
-      <w:r>
-        <w:t xml:space="preserve">. Clicking the Live assembly button again on </w:t>
-      </w:r>
-      <w:proofErr w:type="spellStart"/>
-      <w:r>
-        <w:t>FreeCAD</w:t>
-      </w:r>
-      <w:proofErr w:type="spellEnd"/>
-      <w:r>
-        <w:t xml:space="preserve"> deactivates the Live mode, triggering the Omniverse Client to quit the Live Session and thus turning the button white in the process.</w:t>
-      </w:r>
-    </w:p>
-    <w:p>
-      <w:pPr>
-        <w:jc w:val="both"/>
-      </w:pPr>
-    </w:p>
-    <w:tbl>
-      <w:tblPr>
-        <w:tblW w:w="9360" w:type="dxa"/>
-        <w:tblBorders>
-          <w:top w:val="single" w:sz="8" w:space="0" w:color="000000"/>
-          <w:left w:val="single" w:sz="8" w:space="0" w:color="000000"/>
-          <w:bottom w:val="single" w:sz="8" w:space="0" w:color="000000"/>
-          <w:right w:val="single" w:sz="8" w:space="0" w:color="000000"/>
-          <w:insideH w:val="single" w:sz="8" w:space="0" w:color="000000"/>
-          <w:insideV w:val="single" w:sz="8" w:space="0" w:color="000000"/>
-        </w:tblBorders>
-        <w:tblLayout w:type="fixed"/>
-        <w:tblLook w:val="0600" w:firstRow="0" w:lastRow="0" w:firstColumn="0" w:lastColumn="0" w:noHBand="1" w:noVBand="1"/>
-      </w:tblPr>
-      <w:tblGrid>
-        <w:gridCol w:w="6435"/>
-        <w:gridCol w:w="2925"/>
-      </w:tblGrid>
-      <w:tr>
-        <w:tc>
-          <w:tcPr>
-            <w:tcW w:w="6435" w:type="dxa"/>
-            <w:tcBorders>
-              <w:top w:val="single" w:sz="8" w:space="0" w:color="000000"/>
-              <w:left w:val="single" w:sz="8" w:space="0" w:color="000000"/>
-              <w:bottom w:val="single" w:sz="8" w:space="0" w:color="000000"/>
-              <w:right w:val="single" w:sz="8" w:space="0" w:color="000000"/>
-            </w:tcBorders>
-            <w:tcMar>
-              <w:top w:w="100" w:type="dxa"/>
-              <w:left w:w="100" w:type="dxa"/>
-              <w:bottom w:w="100" w:type="dxa"/>
-              <w:right w:w="100" w:type="dxa"/>
-            </w:tcMar>
-            <w:hideMark/>
-          </w:tcPr>
-          <w:p>
-            <w:pPr>
-              <w:jc w:val="center"/>
-            </w:pPr>
-            <w:r>
-              <w:rPr>
-                <w:noProof/>
-              </w:rPr>
-              <w:drawing>
-                <wp:inline distT="0" distB="0" distL="0" distR="0" wp14:anchorId="3D4C8684" wp14:editId="3BD154E3">
-                  <wp:extent cx="3973195" cy="1009015"/>
-                  <wp:effectExtent l="0" t="0" r="0" b="0"/>
-                  <wp:docPr id="1089669607" name="Picture 27" descr="A screenshot of a computer screen&#10;&#10;Description automatically generated"/>
-                  <wp:cNvGraphicFramePr>
-                    <a:graphicFrameLocks xmlns:a="http://schemas.openxmlformats.org/drawingml/2006/main" noChangeAspect="1"/>
-                  </wp:cNvGraphicFramePr>
-                  <a:graphic xmlns:a="http://schemas.openxmlformats.org/drawingml/2006/main">
-                    <a:graphicData uri="http://schemas.openxmlformats.org/drawingml/2006/picture">
-                      <pic:pic xmlns:pic="http://schemas.openxmlformats.org/drawingml/2006/picture">
-                        <pic:nvPicPr>
-                          <pic:cNvPr id="1089669607" name="Picture 27" descr="A screenshot of a computer screen&#10;&#10;Description automatically generated"/>
-                          <pic:cNvPicPr>
-                            <a:picLocks noChangeAspect="1" noChangeArrowheads="1"/>
-                          </pic:cNvPicPr>
-                        </pic:nvPicPr>
-                        <pic:blipFill>
-                          <a:blip r:embed="rId48">
-                            <a:extLst>
-                              <a:ext uri="{28A0092B-C50C-407E-A947-70E740481C1C}">
-                                <a14:useLocalDpi xmlns:a14="http://schemas.microsoft.com/office/drawing/2010/main" val="0"/>
-                              </a:ext>
-                            </a:extLst>
-                          </a:blip>
-                          <a:srcRect/>
-                          <a:stretch>
-                            <a:fillRect/>
-                          </a:stretch>
-                        </pic:blipFill>
-                        <pic:spPr bwMode="auto">
-                          <a:xfrm>
-                            <a:off x="0" y="0"/>
-                            <a:ext cx="3973195" cy="1009015"/>
-                          </a:xfrm>
-                          <a:prstGeom prst="rect">
-                            <a:avLst/>
-                          </a:prstGeom>
-                          <a:noFill/>
-                          <a:ln>
-                            <a:noFill/>
-                          </a:ln>
-                        </pic:spPr>
-                      </pic:pic>
-                    </a:graphicData>
-                  </a:graphic>
-                </wp:inline>
-              </w:drawing>
-            </w:r>
-          </w:p>
-          <w:p>
-            <w:pPr>
-              <w:jc w:val="center"/>
-              <w:rPr>
-                <w:i/>
-              </w:rPr>
-            </w:pPr>
-            <w:r>
-              <w:rPr>
-                <w:i/>
-              </w:rPr>
-              <w:t>(a)</w:t>
-            </w:r>
-          </w:p>
-        </w:tc>
-        <w:tc>
-          <w:tcPr>
-            <w:tcW w:w="2925" w:type="dxa"/>
-            <w:tcBorders>
-              <w:top w:val="single" w:sz="8" w:space="0" w:color="000000"/>
-              <w:left w:val="single" w:sz="8" w:space="0" w:color="000000"/>
-              <w:bottom w:val="single" w:sz="8" w:space="0" w:color="000000"/>
-              <w:right w:val="single" w:sz="8" w:space="0" w:color="000000"/>
-            </w:tcBorders>
-            <w:tcMar>
-              <w:top w:w="100" w:type="dxa"/>
-              <w:left w:w="100" w:type="dxa"/>
-              <w:bottom w:w="100" w:type="dxa"/>
-              <w:right w:w="100" w:type="dxa"/>
-            </w:tcMar>
-          </w:tcPr>
-          <w:p>
-            <w:pPr>
-              <w:jc w:val="center"/>
-            </w:pPr>
-            <w:r>
-              <w:rPr>
-                <w:noProof/>
-              </w:rPr>
-              <w:drawing>
-                <wp:inline distT="0" distB="0" distL="0" distR="0" wp14:anchorId="68B2679F" wp14:editId="1F3E32D4">
-                  <wp:extent cx="1702435" cy="725170"/>
-                  <wp:effectExtent l="0" t="0" r="0" b="0"/>
-                  <wp:docPr id="1707247286" name="Picture 26" descr="A screen shot of a computer&#10;&#10;Description automatically generated"/>
-                  <wp:cNvGraphicFramePr>
-                    <a:graphicFrameLocks xmlns:a="http://schemas.openxmlformats.org/drawingml/2006/main" noChangeAspect="1"/>
-                  </wp:cNvGraphicFramePr>
-                  <a:graphic xmlns:a="http://schemas.openxmlformats.org/drawingml/2006/main">
-                    <a:graphicData uri="http://schemas.openxmlformats.org/drawingml/2006/picture">
-                      <pic:pic xmlns:pic="http://schemas.openxmlformats.org/drawingml/2006/picture">
-                        <pic:nvPicPr>
-                          <pic:cNvPr id="1707247286" name="Picture 26" descr="A screen shot of a computer&#10;&#10;Description automatically generated"/>
-                          <pic:cNvPicPr>
-                            <a:picLocks noChangeAspect="1" noChangeArrowheads="1"/>
-                          </pic:cNvPicPr>
-                        </pic:nvPicPr>
-                        <pic:blipFill>
-                          <a:blip r:embed="rId49">
-                            <a:extLst>
-                              <a:ext uri="{28A0092B-C50C-407E-A947-70E740481C1C}">
-                                <a14:useLocalDpi xmlns:a14="http://schemas.microsoft.com/office/drawing/2010/main" val="0"/>
-                              </a:ext>
-                            </a:extLst>
-                          </a:blip>
-                          <a:srcRect l="39932"/>
-                          <a:stretch>
-                            <a:fillRect/>
-                          </a:stretch>
-                        </pic:blipFill>
-                        <pic:spPr bwMode="auto">
-                          <a:xfrm>
-                            <a:off x="0" y="0"/>
-                            <a:ext cx="1702435" cy="725170"/>
-                          </a:xfrm>
-                          <a:prstGeom prst="rect">
-                            <a:avLst/>
-                          </a:prstGeom>
-                          <a:noFill/>
-                          <a:ln>
-                            <a:noFill/>
-                          </a:ln>
-                        </pic:spPr>
-                      </pic:pic>
-                    </a:graphicData>
-                  </a:graphic>
-                </wp:inline>
-              </w:drawing>
-            </w:r>
-          </w:p>
-          <w:p>
-            <w:pPr>
-              <w:jc w:val="center"/>
-            </w:pPr>
-          </w:p>
-          <w:p>
-            <w:pPr>
-              <w:jc w:val="center"/>
-            </w:pPr>
-          </w:p>
-          <w:p>
-            <w:pPr>
-              <w:jc w:val="center"/>
-              <w:rPr>
-                <w:i/>
-              </w:rPr>
-            </w:pPr>
-            <w:r>
-              <w:rPr>
-                <w:i/>
-              </w:rPr>
-              <w:t>(b)</w:t>
-            </w:r>
-          </w:p>
-        </w:tc>
-      </w:tr>
-      <w:tr>
-        <w:trPr>
-          <w:trHeight w:val="420"/>
-        </w:trPr>
-        <w:tc>
-          <w:tcPr>
-            <w:tcW w:w="9360" w:type="dxa"/>
-            <w:gridSpan w:val="2"/>
-            <w:tcBorders>
-              <w:top w:val="single" w:sz="8" w:space="0" w:color="000000"/>
-              <w:left w:val="single" w:sz="8" w:space="0" w:color="000000"/>
-              <w:bottom w:val="single" w:sz="8" w:space="0" w:color="000000"/>
-              <w:right w:val="single" w:sz="8" w:space="0" w:color="000000"/>
-            </w:tcBorders>
-            <w:tcMar>
-              <w:top w:w="100" w:type="dxa"/>
-              <w:left w:w="100" w:type="dxa"/>
-              <w:bottom w:w="100" w:type="dxa"/>
-              <w:right w:w="100" w:type="dxa"/>
-            </w:tcMar>
-            <w:hideMark/>
-          </w:tcPr>
-          <w:p>
-            <w:pPr>
-              <w:jc w:val="center"/>
-            </w:pPr>
-            <w:r>
-              <w:rPr>
-                <w:noProof/>
-              </w:rPr>
-              <w:drawing>
-                <wp:inline distT="0" distB="0" distL="0" distR="0" wp14:anchorId="3030B05B" wp14:editId="4A3F2BE3">
-                  <wp:extent cx="4572000" cy="594675"/>
-                  <wp:effectExtent l="0" t="0" r="0" b="0"/>
-                  <wp:docPr id="1443003034" name="Picture 25" descr="A blue rectangle with black text&#10;&#10;Description automatically generated"/>
-                  <wp:cNvGraphicFramePr>
-                    <a:graphicFrameLocks xmlns:a="http://schemas.openxmlformats.org/drawingml/2006/main" noChangeAspect="1"/>
-                  </wp:cNvGraphicFramePr>
-                  <a:graphic xmlns:a="http://schemas.openxmlformats.org/drawingml/2006/main">
-                    <a:graphicData uri="http://schemas.openxmlformats.org/drawingml/2006/picture">
-                      <pic:pic xmlns:pic="http://schemas.openxmlformats.org/drawingml/2006/picture">
-                        <pic:nvPicPr>
-                          <pic:cNvPr id="1443003034" name="Picture 25" descr="A blue rectangle with black text&#10;&#10;Description automatically generated"/>
-                          <pic:cNvPicPr>
-                            <a:picLocks noChangeAspect="1" noChangeArrowheads="1"/>
-                          </pic:cNvPicPr>
-                        </pic:nvPicPr>
-                        <pic:blipFill>
-                          <a:blip r:embed="rId50">
-                            <a:extLst>
-                              <a:ext uri="{28A0092B-C50C-407E-A947-70E740481C1C}">
-                                <a14:useLocalDpi xmlns:a14="http://schemas.microsoft.com/office/drawing/2010/main" val="0"/>
-                              </a:ext>
-                            </a:extLst>
-                          </a:blip>
-                          <a:srcRect/>
-                          <a:stretch>
-                            <a:fillRect/>
-                          </a:stretch>
-                        </pic:blipFill>
-                        <pic:spPr bwMode="auto">
-                          <a:xfrm>
-                            <a:off x="0" y="0"/>
-                            <a:ext cx="4589215" cy="596914"/>
-                          </a:xfrm>
-                          <a:prstGeom prst="rect">
-                            <a:avLst/>
-                          </a:prstGeom>
-                          <a:noFill/>
-                          <a:ln>
-                            <a:noFill/>
-                          </a:ln>
-                        </pic:spPr>
-                      </pic:pic>
-                    </a:graphicData>
-                  </a:graphic>
-                </wp:inline>
-              </w:drawing>
-            </w:r>
-          </w:p>
-          <w:p>
-            <w:pPr>
-              <w:jc w:val="center"/>
-              <w:rPr>
-                <w:i/>
-              </w:rPr>
-            </w:pPr>
-            <w:r>
-              <w:rPr>
-                <w:i/>
-              </w:rPr>
-              <w:t>(c)</w:t>
-            </w:r>
-          </w:p>
-        </w:tc>
-      </w:tr>
-      <w:tr>
-        <w:trPr>
-          <w:trHeight w:val="420"/>
-        </w:trPr>
-        <w:tc>
-          <w:tcPr>
-            <w:tcW w:w="9360" w:type="dxa"/>
-            <w:gridSpan w:val="2"/>
-            <w:tcBorders>
-              <w:top w:val="single" w:sz="8" w:space="0" w:color="000000"/>
-              <w:left w:val="single" w:sz="8" w:space="0" w:color="000000"/>
-              <w:bottom w:val="single" w:sz="8" w:space="0" w:color="000000"/>
-              <w:right w:val="single" w:sz="8" w:space="0" w:color="000000"/>
-            </w:tcBorders>
-            <w:tcMar>
-              <w:top w:w="100" w:type="dxa"/>
-              <w:left w:w="100" w:type="dxa"/>
-              <w:bottom w:w="100" w:type="dxa"/>
-              <w:right w:w="100" w:type="dxa"/>
-            </w:tcMar>
-            <w:hideMark/>
-          </w:tcPr>
-          <w:p>
-            <w:pPr>
-              <w:widowControl w:val="0"/>
-              <w:spacing w:line="240" w:lineRule="auto"/>
-              <w:jc w:val="center"/>
-              <w:rPr>
-                <w:i/>
-              </w:rPr>
-            </w:pPr>
-            <w:r>
-              <w:rPr>
-                <w:i/>
-              </w:rPr>
-              <w:t xml:space="preserve">Fig.3. Indications that Live Session is active: (a) Toggled Live assembly button active on </w:t>
-            </w:r>
-            <w:proofErr w:type="spellStart"/>
-            <w:r>
-              <w:rPr>
-                <w:i/>
-              </w:rPr>
-              <w:t>FreeCAD</w:t>
-            </w:r>
-            <w:proofErr w:type="spellEnd"/>
-            <w:r>
-              <w:rPr>
-                <w:i/>
-              </w:rPr>
-              <w:t>, (b) User icon next to Live button on USD Composer, and (c) User joining message on USD Composer.</w:t>
-            </w:r>
-          </w:p>
-        </w:tc>
-      </w:tr>
-    </w:tbl>
-    <w:p>
-      <w:pPr>
-        <w:rPr>
-          <w:rFonts w:ascii="Arial" w:hAnsi="Arial" w:cs="Arial"/>
-          <w:lang w:val="en"/>
-        </w:rPr>
-      </w:pPr>
-    </w:p>
-    <w:p/>
-    <w:p/>
+        <w:t xml:space="preserve"> deactivates Live mode, triggering the Omniverse Client to quit the Live Session and thus turning the button white in the process.</w:t>
+      </w:r>
+    </w:p>
     <w:p/>
     <w:sectPr>
       <w:pgSz w:w="11906" w:h="16838"/>
@@ -9429,6 +9533,95 @@
     </w:lvl>
   </w:abstractNum>
   <w:abstractNum w:abstractNumId="11" w15:restartNumberingAfterBreak="0">
+    <w:nsid w:val="28BB5B78"/>
+    <w:multiLevelType w:val="hybridMultilevel"/>
+    <w:tmpl w:val="6A1C0BC0"/>
+    <w:lvl w:ilvl="0" w:tplc="0809000F">
+      <w:start w:val="1"/>
+      <w:numFmt w:val="decimal"/>
+      <w:lvlText w:val="%1."/>
+      <w:lvlJc w:val="left"/>
+      <w:pPr>
+        <w:ind w:left="720" w:hanging="360"/>
+      </w:pPr>
+      <w:rPr>
+        <w:rFonts w:hint="default"/>
+      </w:rPr>
+    </w:lvl>
+    <w:lvl w:ilvl="1" w:tplc="08090019" w:tentative="1">
+      <w:start w:val="1"/>
+      <w:numFmt w:val="lowerLetter"/>
+      <w:lvlText w:val="%2."/>
+      <w:lvlJc w:val="left"/>
+      <w:pPr>
+        <w:ind w:left="1440" w:hanging="360"/>
+      </w:pPr>
+    </w:lvl>
+    <w:lvl w:ilvl="2" w:tplc="0809001B" w:tentative="1">
+      <w:start w:val="1"/>
+      <w:numFmt w:val="lowerRoman"/>
+      <w:lvlText w:val="%3."/>
+      <w:lvlJc w:val="right"/>
+      <w:pPr>
+        <w:ind w:left="2160" w:hanging="180"/>
+      </w:pPr>
+    </w:lvl>
+    <w:lvl w:ilvl="3" w:tplc="0809000F" w:tentative="1">
+      <w:start w:val="1"/>
+      <w:numFmt w:val="decimal"/>
+      <w:lvlText w:val="%4."/>
+      <w:lvlJc w:val="left"/>
+      <w:pPr>
+        <w:ind w:left="2880" w:hanging="360"/>
+      </w:pPr>
+    </w:lvl>
+    <w:lvl w:ilvl="4" w:tplc="08090019" w:tentative="1">
+      <w:start w:val="1"/>
+      <w:numFmt w:val="lowerLetter"/>
+      <w:lvlText w:val="%5."/>
+      <w:lvlJc w:val="left"/>
+      <w:pPr>
+        <w:ind w:left="3600" w:hanging="360"/>
+      </w:pPr>
+    </w:lvl>
+    <w:lvl w:ilvl="5" w:tplc="0809001B" w:tentative="1">
+      <w:start w:val="1"/>
+      <w:numFmt w:val="lowerRoman"/>
+      <w:lvlText w:val="%6."/>
+      <w:lvlJc w:val="right"/>
+      <w:pPr>
+        <w:ind w:left="4320" w:hanging="180"/>
+      </w:pPr>
+    </w:lvl>
+    <w:lvl w:ilvl="6" w:tplc="0809000F" w:tentative="1">
+      <w:start w:val="1"/>
+      <w:numFmt w:val="decimal"/>
+      <w:lvlText w:val="%7."/>
+      <w:lvlJc w:val="left"/>
+      <w:pPr>
+        <w:ind w:left="5040" w:hanging="360"/>
+      </w:pPr>
+    </w:lvl>
+    <w:lvl w:ilvl="7" w:tplc="08090019" w:tentative="1">
+      <w:start w:val="1"/>
+      <w:numFmt w:val="lowerLetter"/>
+      <w:lvlText w:val="%8."/>
+      <w:lvlJc w:val="left"/>
+      <w:pPr>
+        <w:ind w:left="5760" w:hanging="360"/>
+      </w:pPr>
+    </w:lvl>
+    <w:lvl w:ilvl="8" w:tplc="0809001B" w:tentative="1">
+      <w:start w:val="1"/>
+      <w:numFmt w:val="lowerRoman"/>
+      <w:lvlText w:val="%9."/>
+      <w:lvlJc w:val="right"/>
+      <w:pPr>
+        <w:ind w:left="6480" w:hanging="180"/>
+      </w:pPr>
+    </w:lvl>
+  </w:abstractNum>
+  <w:abstractNum w:abstractNumId="12" w15:restartNumberingAfterBreak="0">
     <w:nsid w:val="2B2C7BF3"/>
     <w:multiLevelType w:val="hybridMultilevel"/>
     <w:tmpl w:val="892494E2"/>
@@ -9517,7 +9710,7 @@
       </w:pPr>
     </w:lvl>
   </w:abstractNum>
-  <w:abstractNum w:abstractNumId="12" w15:restartNumberingAfterBreak="0">
+  <w:abstractNum w:abstractNumId="13" w15:restartNumberingAfterBreak="0">
     <w:nsid w:val="2B3C45C1"/>
     <w:multiLevelType w:val="hybridMultilevel"/>
     <w:tmpl w:val="5EB4A438"/>
@@ -9603,7 +9796,7 @@
       </w:pPr>
     </w:lvl>
   </w:abstractNum>
-  <w:abstractNum w:abstractNumId="13" w15:restartNumberingAfterBreak="0">
+  <w:abstractNum w:abstractNumId="14" w15:restartNumberingAfterBreak="0">
     <w:nsid w:val="2D66512D"/>
     <w:multiLevelType w:val="hybridMultilevel"/>
     <w:tmpl w:val="26A28FEA"/>
@@ -9692,7 +9885,7 @@
       </w:pPr>
     </w:lvl>
   </w:abstractNum>
-  <w:abstractNum w:abstractNumId="14" w15:restartNumberingAfterBreak="0">
+  <w:abstractNum w:abstractNumId="15" w15:restartNumberingAfterBreak="0">
     <w:nsid w:val="3E452B9B"/>
     <w:multiLevelType w:val="hybridMultilevel"/>
     <w:tmpl w:val="4D24DD04"/>
@@ -9781,7 +9974,96 @@
       </w:pPr>
     </w:lvl>
   </w:abstractNum>
-  <w:abstractNum w:abstractNumId="15" w15:restartNumberingAfterBreak="0">
+  <w:abstractNum w:abstractNumId="16" w15:restartNumberingAfterBreak="0">
+    <w:nsid w:val="41EA6A9C"/>
+    <w:multiLevelType w:val="hybridMultilevel"/>
+    <w:tmpl w:val="8312F1EC"/>
+    <w:lvl w:ilvl="0" w:tplc="0809000F">
+      <w:start w:val="1"/>
+      <w:numFmt w:val="decimal"/>
+      <w:lvlText w:val="%1."/>
+      <w:lvlJc w:val="left"/>
+      <w:pPr>
+        <w:ind w:left="720" w:hanging="360"/>
+      </w:pPr>
+      <w:rPr>
+        <w:rFonts w:hint="default"/>
+      </w:rPr>
+    </w:lvl>
+    <w:lvl w:ilvl="1" w:tplc="08090019" w:tentative="1">
+      <w:start w:val="1"/>
+      <w:numFmt w:val="lowerLetter"/>
+      <w:lvlText w:val="%2."/>
+      <w:lvlJc w:val="left"/>
+      <w:pPr>
+        <w:ind w:left="1440" w:hanging="360"/>
+      </w:pPr>
+    </w:lvl>
+    <w:lvl w:ilvl="2" w:tplc="0809001B" w:tentative="1">
+      <w:start w:val="1"/>
+      <w:numFmt w:val="lowerRoman"/>
+      <w:lvlText w:val="%3."/>
+      <w:lvlJc w:val="right"/>
+      <w:pPr>
+        <w:ind w:left="2160" w:hanging="180"/>
+      </w:pPr>
+    </w:lvl>
+    <w:lvl w:ilvl="3" w:tplc="0809000F" w:tentative="1">
+      <w:start w:val="1"/>
+      <w:numFmt w:val="decimal"/>
+      <w:lvlText w:val="%4."/>
+      <w:lvlJc w:val="left"/>
+      <w:pPr>
+        <w:ind w:left="2880" w:hanging="360"/>
+      </w:pPr>
+    </w:lvl>
+    <w:lvl w:ilvl="4" w:tplc="08090019" w:tentative="1">
+      <w:start w:val="1"/>
+      <w:numFmt w:val="lowerLetter"/>
+      <w:lvlText w:val="%5."/>
+      <w:lvlJc w:val="left"/>
+      <w:pPr>
+        <w:ind w:left="3600" w:hanging="360"/>
+      </w:pPr>
+    </w:lvl>
+    <w:lvl w:ilvl="5" w:tplc="0809001B" w:tentative="1">
+      <w:start w:val="1"/>
+      <w:numFmt w:val="lowerRoman"/>
+      <w:lvlText w:val="%6."/>
+      <w:lvlJc w:val="right"/>
+      <w:pPr>
+        <w:ind w:left="4320" w:hanging="180"/>
+      </w:pPr>
+    </w:lvl>
+    <w:lvl w:ilvl="6" w:tplc="0809000F" w:tentative="1">
+      <w:start w:val="1"/>
+      <w:numFmt w:val="decimal"/>
+      <w:lvlText w:val="%7."/>
+      <w:lvlJc w:val="left"/>
+      <w:pPr>
+        <w:ind w:left="5040" w:hanging="360"/>
+      </w:pPr>
+    </w:lvl>
+    <w:lvl w:ilvl="7" w:tplc="08090019" w:tentative="1">
+      <w:start w:val="1"/>
+      <w:numFmt w:val="lowerLetter"/>
+      <w:lvlText w:val="%8."/>
+      <w:lvlJc w:val="left"/>
+      <w:pPr>
+        <w:ind w:left="5760" w:hanging="360"/>
+      </w:pPr>
+    </w:lvl>
+    <w:lvl w:ilvl="8" w:tplc="0809001B" w:tentative="1">
+      <w:start w:val="1"/>
+      <w:numFmt w:val="lowerRoman"/>
+      <w:lvlText w:val="%9."/>
+      <w:lvlJc w:val="right"/>
+      <w:pPr>
+        <w:ind w:left="6480" w:hanging="180"/>
+      </w:pPr>
+    </w:lvl>
+  </w:abstractNum>
+  <w:abstractNum w:abstractNumId="17" w15:restartNumberingAfterBreak="0">
     <w:nsid w:val="44DE2D6A"/>
     <w:multiLevelType w:val="hybridMultilevel"/>
     <w:tmpl w:val="444ED73E"/>
@@ -9870,7 +10152,7 @@
       </w:pPr>
     </w:lvl>
   </w:abstractNum>
-  <w:abstractNum w:abstractNumId="16" w15:restartNumberingAfterBreak="0">
+  <w:abstractNum w:abstractNumId="18" w15:restartNumberingAfterBreak="0">
     <w:nsid w:val="597D4EAD"/>
     <w:multiLevelType w:val="hybridMultilevel"/>
     <w:tmpl w:val="E8605444"/>
@@ -9959,7 +10241,7 @@
       </w:pPr>
     </w:lvl>
   </w:abstractNum>
-  <w:abstractNum w:abstractNumId="17" w15:restartNumberingAfterBreak="0">
+  <w:abstractNum w:abstractNumId="19" w15:restartNumberingAfterBreak="0">
     <w:nsid w:val="5A0C4EAD"/>
     <w:multiLevelType w:val="hybridMultilevel"/>
     <w:tmpl w:val="7CE2812A"/>
@@ -10048,7 +10330,7 @@
       </w:pPr>
     </w:lvl>
   </w:abstractNum>
-  <w:abstractNum w:abstractNumId="18" w15:restartNumberingAfterBreak="0">
+  <w:abstractNum w:abstractNumId="20" w15:restartNumberingAfterBreak="0">
     <w:nsid w:val="5E2044C2"/>
     <w:multiLevelType w:val="hybridMultilevel"/>
     <w:tmpl w:val="03F8919A"/>
@@ -10137,7 +10419,7 @@
       </w:pPr>
     </w:lvl>
   </w:abstractNum>
-  <w:abstractNum w:abstractNumId="19" w15:restartNumberingAfterBreak="0">
+  <w:abstractNum w:abstractNumId="21" w15:restartNumberingAfterBreak="0">
     <w:nsid w:val="71465A5D"/>
     <w:multiLevelType w:val="multilevel"/>
     <w:tmpl w:val="DECA8646"/>
@@ -10223,7 +10505,7 @@
       </w:pPr>
     </w:lvl>
   </w:abstractNum>
-  <w:abstractNum w:abstractNumId="20" w15:restartNumberingAfterBreak="0">
+  <w:abstractNum w:abstractNumId="22" w15:restartNumberingAfterBreak="0">
     <w:nsid w:val="764D2AB6"/>
     <w:multiLevelType w:val="hybridMultilevel"/>
     <w:tmpl w:val="11205EAE"/>
@@ -10373,7 +10655,7 @@
     </w:lvlOverride>
   </w:num>
   <w:num w:numId="3" w16cid:durableId="1257901203">
-    <w:abstractNumId w:val="19"/>
+    <w:abstractNumId w:val="21"/>
     <w:lvlOverride w:ilvl="0">
       <w:startOverride w:val="1"/>
     </w:lvlOverride>
@@ -10493,7 +10775,7 @@
     </w:lvlOverride>
   </w:num>
   <w:num w:numId="7" w16cid:durableId="454108333">
-    <w:abstractNumId w:val="12"/>
+    <w:abstractNumId w:val="13"/>
   </w:num>
   <w:num w:numId="8" w16cid:durableId="2139716821">
     <w:abstractNumId w:val="5"/>
@@ -10502,40 +10784,46 @@
     <w:abstractNumId w:val="8"/>
   </w:num>
   <w:num w:numId="10" w16cid:durableId="466705461">
-    <w:abstractNumId w:val="15"/>
+    <w:abstractNumId w:val="17"/>
   </w:num>
   <w:num w:numId="11" w16cid:durableId="483207585">
-    <w:abstractNumId w:val="17"/>
+    <w:abstractNumId w:val="19"/>
   </w:num>
   <w:num w:numId="12" w16cid:durableId="1536036152">
-    <w:abstractNumId w:val="11"/>
+    <w:abstractNumId w:val="12"/>
   </w:num>
   <w:num w:numId="13" w16cid:durableId="1833255548">
     <w:abstractNumId w:val="9"/>
   </w:num>
   <w:num w:numId="14" w16cid:durableId="111674216">
-    <w:abstractNumId w:val="14"/>
+    <w:abstractNumId w:val="15"/>
   </w:num>
   <w:num w:numId="15" w16cid:durableId="1838570922">
-    <w:abstractNumId w:val="13"/>
+    <w:abstractNumId w:val="14"/>
   </w:num>
   <w:num w:numId="16" w16cid:durableId="756295068">
     <w:abstractNumId w:val="7"/>
   </w:num>
   <w:num w:numId="17" w16cid:durableId="761488060">
-    <w:abstractNumId w:val="20"/>
+    <w:abstractNumId w:val="22"/>
   </w:num>
   <w:num w:numId="18" w16cid:durableId="1376347438">
-    <w:abstractNumId w:val="16"/>
+    <w:abstractNumId w:val="18"/>
   </w:num>
   <w:num w:numId="19" w16cid:durableId="1394888929">
     <w:abstractNumId w:val="3"/>
   </w:num>
   <w:num w:numId="20" w16cid:durableId="971135191">
-    <w:abstractNumId w:val="18"/>
+    <w:abstractNumId w:val="20"/>
   </w:num>
   <w:num w:numId="21" w16cid:durableId="1324698279">
     <w:abstractNumId w:val="6"/>
+  </w:num>
+  <w:num w:numId="22" w16cid:durableId="1580748486">
+    <w:abstractNumId w:val="11"/>
+  </w:num>
+  <w:num w:numId="23" w16cid:durableId="95757208">
+    <w:abstractNumId w:val="16"/>
   </w:num>
 </w:numbering>
 </file>
@@ -10940,7 +11228,7 @@
   <w:style w:type="paragraph" w:default="1" w:styleId="Normal">
     <w:name w:val="Normal"/>
     <w:qFormat/>
-    <w:rsid w:val="00A3503E"/>
+    <w:rsid w:val="00DD7CFF"/>
   </w:style>
   <w:style w:type="paragraph" w:styleId="Heading1">
     <w:name w:val="heading 1"/>

</xml_diff>

<commit_message>
updated documentation to match update in clear session
</commit_message>
<xml_diff>
--- a/Documentation-draft.docx
+++ b/Documentation-draft.docx
@@ -4850,9 +4850,9 @@
                 <w:noProof/>
               </w:rPr>
               <w:drawing>
-                <wp:inline distT="0" distB="0" distL="0" distR="0" wp14:anchorId="73B7E527" wp14:editId="70DF0120">
-                  <wp:extent cx="4739489" cy="1014592"/>
-                  <wp:effectExtent l="0" t="0" r="4445" b="0"/>
+                <wp:inline distT="0" distB="0" distL="0" distR="0" wp14:anchorId="73B7E527" wp14:editId="4A8D6DBE">
+                  <wp:extent cx="3890433" cy="1014095"/>
+                  <wp:effectExtent l="0" t="0" r="0" b="0"/>
                   <wp:docPr id="1968143588" name="Picture 3"/>
                   <wp:cNvGraphicFramePr>
                     <a:graphicFrameLocks xmlns:a="http://schemas.openxmlformats.org/drawingml/2006/main" noChangeAspect="1"/>
@@ -4866,7 +4866,7 @@
                             <a:picLocks noChangeAspect="1" noChangeArrowheads="1"/>
                           </pic:cNvPicPr>
                         </pic:nvPicPr>
-                        <pic:blipFill>
+                        <pic:blipFill rotWithShape="1">
                           <a:blip r:embed="rId22" cstate="print">
                             <a:extLst>
                               <a:ext uri="{28A0092B-C50C-407E-A947-70E740481C1C}">
@@ -4874,15 +4874,13 @@
                               </a:ext>
                             </a:extLst>
                           </a:blip>
-                          <a:srcRect/>
-                          <a:stretch>
-                            <a:fillRect/>
-                          </a:stretch>
+                          <a:srcRect r="17874"/>
+                          <a:stretch/>
                         </pic:blipFill>
                         <pic:spPr bwMode="auto">
                           <a:xfrm>
                             <a:off x="0" y="0"/>
-                            <a:ext cx="4752122" cy="1017296"/>
+                            <a:ext cx="3902713" cy="1017296"/>
                           </a:xfrm>
                           <a:prstGeom prst="rect">
                             <a:avLst/>
@@ -4891,6 +4889,11 @@
                           <a:ln>
                             <a:noFill/>
                           </a:ln>
+                          <a:extLst>
+                            <a:ext uri="{53640926-AAD7-44D8-BBD7-CCE9431645EC}">
+                              <a14:shadowObscured xmlns:a14="http://schemas.microsoft.com/office/drawing/2010/main"/>
+                            </a:ext>
+                          </a:extLst>
                         </pic:spPr>
                       </pic:pic>
                     </a:graphicData>
@@ -5377,12 +5380,6 @@
                 <w:rFonts w:ascii="Calibri" w:eastAsia="Calibri" w:hAnsi="Calibri" w:cs="Calibri"/>
               </w:rPr>
             </w:pPr>
-            <w:r>
-              <w:rPr>
-                <w:rFonts w:ascii="Calibri" w:eastAsia="Calibri" w:hAnsi="Calibri" w:cs="Calibri"/>
-              </w:rPr>
-              <w:t>5</w:t>
-            </w:r>
           </w:p>
         </w:tc>
         <w:tc>
@@ -5397,12 +5394,6 @@
                 <w:rFonts w:ascii="Calibri" w:eastAsia="Calibri" w:hAnsi="Calibri" w:cs="Calibri"/>
               </w:rPr>
             </w:pPr>
-            <w:r>
-              <w:rPr>
-                <w:rFonts w:ascii="Calibri" w:eastAsia="Calibri" w:hAnsi="Calibri" w:cs="Calibri"/>
-              </w:rPr>
-              <w:t>Clear current session</w:t>
-            </w:r>
           </w:p>
         </w:tc>
         <w:tc>
@@ -5416,12 +5407,6 @@
                 <w:rFonts w:ascii="Calibri" w:eastAsia="Calibri" w:hAnsi="Calibri" w:cs="Calibri"/>
               </w:rPr>
             </w:pPr>
-            <w:r>
-              <w:rPr>
-                <w:rFonts w:ascii="Calibri" w:eastAsia="Calibri" w:hAnsi="Calibri" w:cs="Calibri"/>
-              </w:rPr>
-              <w:t>Deletes the stored Nucleus information from memory.</w:t>
-            </w:r>
           </w:p>
         </w:tc>
         <w:tc>
@@ -5435,12 +5420,6 @@
                 <w:rFonts w:ascii="Calibri" w:eastAsia="Calibri" w:hAnsi="Calibri" w:cs="Calibri"/>
               </w:rPr>
             </w:pPr>
-            <w:r>
-              <w:rPr>
-                <w:rFonts w:ascii="Calibri" w:eastAsia="Calibri" w:hAnsi="Calibri" w:cs="Calibri"/>
-              </w:rPr>
-              <w:t>Always active</w:t>
-            </w:r>
           </w:p>
         </w:tc>
       </w:tr>
@@ -5529,15 +5508,12 @@
             <w:r>
               <w:rPr>
                 <w:rFonts w:ascii="Calibri" w:eastAsia="Calibri" w:hAnsi="Calibri" w:cs="Calibri"/>
-                <w:b/>
-                <w:bCs/>
-                <w:noProof/>
               </w:rPr>
               <w:drawing>
-                <wp:inline distT="0" distB="0" distL="0" distR="0" wp14:anchorId="6AB02BFB" wp14:editId="4B7E24CB">
-                  <wp:extent cx="2190648" cy="2365879"/>
-                  <wp:effectExtent l="0" t="0" r="635" b="0"/>
-                  <wp:docPr id="190659504" name="Picture 4"/>
+                <wp:inline distT="0" distB="0" distL="0" distR="0" wp14:anchorId="791BA76E" wp14:editId="275E605D">
+                  <wp:extent cx="2172866" cy="2319867"/>
+                  <wp:effectExtent l="0" t="0" r="0" b="4445"/>
+                  <wp:docPr id="1827338839" name="Picture 1"/>
                   <wp:cNvGraphicFramePr>
                     <a:graphicFrameLocks xmlns:a="http://schemas.openxmlformats.org/drawingml/2006/main" noChangeAspect="1"/>
                   </wp:cNvGraphicFramePr>
@@ -5545,36 +5521,23 @@
                     <a:graphicData uri="http://schemas.openxmlformats.org/drawingml/2006/picture">
                       <pic:pic xmlns:pic="http://schemas.openxmlformats.org/drawingml/2006/picture">
                         <pic:nvPicPr>
-                          <pic:cNvPr id="0" name="Picture 4"/>
-                          <pic:cNvPicPr>
-                            <a:picLocks noChangeAspect="1" noChangeArrowheads="1"/>
-                          </pic:cNvPicPr>
+                          <pic:cNvPr id="1827338839" name=""/>
+                          <pic:cNvPicPr/>
                         </pic:nvPicPr>
                         <pic:blipFill>
-                          <a:blip r:embed="rId23">
-                            <a:extLst>
-                              <a:ext uri="{28A0092B-C50C-407E-A947-70E740481C1C}">
-                                <a14:useLocalDpi xmlns:a14="http://schemas.microsoft.com/office/drawing/2010/main" val="0"/>
-                              </a:ext>
-                            </a:extLst>
-                          </a:blip>
-                          <a:srcRect/>
+                          <a:blip r:embed="rId23"/>
                           <a:stretch>
                             <a:fillRect/>
                           </a:stretch>
                         </pic:blipFill>
-                        <pic:spPr bwMode="auto">
+                        <pic:spPr>
                           <a:xfrm>
                             <a:off x="0" y="0"/>
-                            <a:ext cx="2218926" cy="2396419"/>
+                            <a:ext cx="2197748" cy="2346432"/>
                           </a:xfrm>
                           <a:prstGeom prst="rect">
                             <a:avLst/>
                           </a:prstGeom>
-                          <a:noFill/>
-                          <a:ln>
-                            <a:noFill/>
-                          </a:ln>
                         </pic:spPr>
                       </pic:pic>
                     </a:graphicData>
@@ -5963,14 +5926,11 @@
         <w:jc w:val="center"/>
       </w:pPr>
       <w:r>
-        <w:rPr>
-          <w:noProof/>
-        </w:rPr>
         <w:drawing>
-          <wp:inline distT="0" distB="0" distL="0" distR="0" wp14:anchorId="2D539407" wp14:editId="5FB9F671">
-            <wp:extent cx="2245260" cy="1581583"/>
-            <wp:effectExtent l="0" t="0" r="3175" b="0"/>
-            <wp:docPr id="1179546881" name="Picture 1" descr="A screenshot of a computer&#10;&#10;Description automatically generated"/>
+          <wp:inline distT="0" distB="0" distL="0" distR="0" wp14:anchorId="01638F44" wp14:editId="69AD4675">
+            <wp:extent cx="1917700" cy="2047438"/>
+            <wp:effectExtent l="0" t="0" r="6350" b="0"/>
+            <wp:docPr id="1089663245" name="Picture 1" descr="A screenshot of a computer&#10;&#10;Description automatically generated"/>
             <wp:cNvGraphicFramePr>
               <a:graphicFrameLocks xmlns:a="http://schemas.openxmlformats.org/drawingml/2006/main" noChangeAspect="1"/>
             </wp:cNvGraphicFramePr>
@@ -5978,11 +5938,11 @@
               <a:graphicData uri="http://schemas.openxmlformats.org/drawingml/2006/picture">
                 <pic:pic xmlns:pic="http://schemas.openxmlformats.org/drawingml/2006/picture">
                   <pic:nvPicPr>
-                    <pic:cNvPr id="1179546881" name="Picture 1" descr="A screenshot of a computer&#10;&#10;Description automatically generated"/>
+                    <pic:cNvPr id="1089663245" name="Picture 1" descr="A screenshot of a computer&#10;&#10;Description automatically generated"/>
                     <pic:cNvPicPr/>
                   </pic:nvPicPr>
                   <pic:blipFill>
-                    <a:blip r:embed="rId27"/>
+                    <a:blip r:embed="rId23"/>
                     <a:stretch>
                       <a:fillRect/>
                     </a:stretch>
@@ -5990,7 +5950,7 @@
                   <pic:spPr>
                     <a:xfrm>
                       <a:off x="0" y="0"/>
-                      <a:ext cx="2256478" cy="1589485"/>
+                      <a:ext cx="1922746" cy="2052826"/>
                     </a:xfrm>
                     <a:prstGeom prst="rect">
                       <a:avLst/>
@@ -6112,7 +6072,7 @@
                     <pic:cNvPicPr/>
                   </pic:nvPicPr>
                   <pic:blipFill>
-                    <a:blip r:embed="rId28"/>
+                    <a:blip r:embed="rId27"/>
                     <a:stretch>
                       <a:fillRect/>
                     </a:stretch>
@@ -6187,7 +6147,7 @@
                     </pic:cNvPicPr>
                   </pic:nvPicPr>
                   <pic:blipFill>
-                    <a:blip r:embed="rId29" cstate="print">
+                    <a:blip r:embed="rId28" cstate="print">
                       <a:extLst>
                         <a:ext uri="{28A0092B-C50C-407E-A947-70E740481C1C}">
                           <a14:useLocalDpi xmlns:a14="http://schemas.microsoft.com/office/drawing/2010/main" val="0"/>
@@ -6249,13 +6209,12 @@
       <w:r>
         <w:rPr>
           <w:rFonts w:ascii="Calibri" w:eastAsia="Calibri" w:hAnsi="Calibri" w:cs="Calibri"/>
-          <w:noProof/>
         </w:rPr>
         <w:drawing>
-          <wp:inline distT="0" distB="0" distL="0" distR="0" wp14:anchorId="3529ABB5" wp14:editId="47983CC7">
-            <wp:extent cx="2426329" cy="1678215"/>
+          <wp:inline distT="0" distB="0" distL="0" distR="0" wp14:anchorId="62AFE1AD" wp14:editId="71A64CCD">
+            <wp:extent cx="2745682" cy="1892105"/>
             <wp:effectExtent l="0" t="0" r="0" b="0"/>
-            <wp:docPr id="1861867044" name="Picture 1" descr="A screenshot of a computer&#10;&#10;Description automatically generated"/>
+            <wp:docPr id="212417302" name="Picture 1" descr="A screenshot of a computer&#10;&#10;Description automatically generated"/>
             <wp:cNvGraphicFramePr>
               <a:graphicFrameLocks xmlns:a="http://schemas.openxmlformats.org/drawingml/2006/main" noChangeAspect="1"/>
             </wp:cNvGraphicFramePr>
@@ -6263,11 +6222,11 @@
               <a:graphicData uri="http://schemas.openxmlformats.org/drawingml/2006/picture">
                 <pic:pic xmlns:pic="http://schemas.openxmlformats.org/drawingml/2006/picture">
                   <pic:nvPicPr>
-                    <pic:cNvPr id="1861867044" name="Picture 1" descr="A screenshot of a computer&#10;&#10;Description automatically generated"/>
+                    <pic:cNvPr id="212417302" name="Picture 1" descr="A screenshot of a computer&#10;&#10;Description automatically generated"/>
                     <pic:cNvPicPr/>
                   </pic:nvPicPr>
                   <pic:blipFill>
-                    <a:blip r:embed="rId30"/>
+                    <a:blip r:embed="rId29"/>
                     <a:stretch>
                       <a:fillRect/>
                     </a:stretch>
@@ -6275,7 +6234,7 @@
                   <pic:spPr>
                     <a:xfrm>
                       <a:off x="0" y="0"/>
-                      <a:ext cx="2447488" cy="1692850"/>
+                      <a:ext cx="2755775" cy="1899061"/>
                     </a:xfrm>
                     <a:prstGeom prst="rect">
                       <a:avLst/>
@@ -6312,12 +6271,12 @@
           <w:numId w:val="14"/>
         </w:numPr>
         <w:rPr>
-          <w:rFonts w:ascii="Calibri" w:eastAsia="Calibri" w:hAnsi="Calibri" w:cs="Calibri"/>
-        </w:rPr>
-      </w:pPr>
-      <w:r>
-        <w:rPr>
-          <w:rFonts w:ascii="Calibri" w:eastAsia="Calibri" w:hAnsi="Calibri" w:cs="Calibri"/>
+          <w:rFonts w:eastAsia="Calibri" w:cs="Calibri"/>
+        </w:rPr>
+      </w:pPr>
+      <w:r>
+        <w:rPr>
+          <w:rFonts w:eastAsia="Calibri" w:cs="Calibri"/>
         </w:rPr>
         <w:t>Select the Settings Panel on the ribbon menu and click ‘Open existing project’.</w:t>
       </w:r>
@@ -6330,12 +6289,12 @@
           <w:numId w:val="14"/>
         </w:numPr>
         <w:rPr>
-          <w:rFonts w:ascii="Calibri" w:eastAsia="Calibri" w:hAnsi="Calibri" w:cs="Calibri"/>
-        </w:rPr>
-      </w:pPr>
-      <w:r>
-        <w:rPr>
-          <w:rFonts w:ascii="Calibri" w:eastAsia="Calibri" w:hAnsi="Calibri" w:cs="Calibri"/>
+          <w:rFonts w:eastAsia="Calibri" w:cs="Calibri"/>
+        </w:rPr>
+      </w:pPr>
+      <w:r>
+        <w:rPr>
+          <w:rFonts w:eastAsia="Calibri" w:cs="Calibri"/>
         </w:rPr>
         <w:t xml:space="preserve">A pop-up window will appear prompting the user to input the existing project path. </w:t>
       </w:r>
@@ -6346,12 +6305,12 @@
         <w:ind w:left="1080"/>
         <w:jc w:val="center"/>
         <w:rPr>
-          <w:rFonts w:ascii="Calibri" w:eastAsia="Calibri" w:hAnsi="Calibri" w:cs="Calibri"/>
-        </w:rPr>
-      </w:pPr>
-      <w:r>
-        <w:rPr>
-          <w:rFonts w:ascii="Calibri" w:eastAsia="Calibri" w:hAnsi="Calibri" w:cs="Calibri"/>
+          <w:rFonts w:eastAsia="Calibri" w:cs="Calibri"/>
+        </w:rPr>
+      </w:pPr>
+      <w:r>
+        <w:rPr>
+          <w:rFonts w:eastAsia="Calibri" w:cs="Calibri"/>
           <w:noProof/>
         </w:rPr>
         <w:drawing>
@@ -6370,7 +6329,7 @@
                     <pic:cNvPicPr/>
                   </pic:nvPicPr>
                   <pic:blipFill>
-                    <a:blip r:embed="rId31"/>
+                    <a:blip r:embed="rId30"/>
                     <a:stretch>
                       <a:fillRect/>
                     </a:stretch>
@@ -6400,12 +6359,12 @@
         </w:numPr>
         <w:jc w:val="both"/>
         <w:rPr>
-          <w:rFonts w:ascii="Calibri" w:eastAsia="Calibri" w:hAnsi="Calibri" w:cs="Calibri"/>
-        </w:rPr>
-      </w:pPr>
-      <w:r>
-        <w:rPr>
-          <w:rFonts w:ascii="Calibri" w:eastAsia="Calibri" w:hAnsi="Calibri" w:cs="Calibri"/>
+          <w:rFonts w:eastAsia="Calibri" w:cs="Calibri"/>
+        </w:rPr>
+      </w:pPr>
+      <w:r>
+        <w:rPr>
+          <w:rFonts w:eastAsia="Calibri" w:cs="Calibri"/>
         </w:rPr>
         <w:t xml:space="preserve">If the user has not logged in to the Nucleus server previously, a prompt to log in using the user’s credentials will appear on the user’s default web browser. </w:t>
       </w:r>
@@ -6419,12 +6378,12 @@
         </w:numPr>
         <w:jc w:val="both"/>
         <w:rPr>
-          <w:rFonts w:ascii="Calibri" w:eastAsia="Calibri" w:hAnsi="Calibri" w:cs="Calibri"/>
-        </w:rPr>
-      </w:pPr>
-      <w:r>
-        <w:rPr>
-          <w:rFonts w:ascii="Calibri" w:eastAsia="Calibri" w:hAnsi="Calibri" w:cs="Calibri"/>
+          <w:rFonts w:eastAsia="Calibri" w:cs="Calibri"/>
+        </w:rPr>
+      </w:pPr>
+      <w:r>
+        <w:rPr>
+          <w:rFonts w:eastAsia="Calibri" w:cs="Calibri"/>
         </w:rPr>
         <w:lastRenderedPageBreak/>
         <w:t xml:space="preserve">If the connection is successful, the Project Directory indicator on the Settings Panel will change into a green tick box.  The connection with Nucleus has been established. </w:t>
@@ -6432,53 +6391,40 @@
     </w:p>
     <w:p>
       <w:pPr>
-        <w:pStyle w:val="Heading3"/>
+        <w:pStyle w:val="Heading4"/>
         <w:rPr>
           <w:rFonts w:eastAsia="Calibri"/>
         </w:rPr>
       </w:pPr>
-      <w:bookmarkStart w:id="17" w:name="_Toc166254081"/>
       <w:r>
         <w:rPr>
           <w:rFonts w:eastAsia="Calibri"/>
         </w:rPr>
-        <w:t>Interacting with Nucleus assets</w:t>
-      </w:r>
-      <w:bookmarkEnd w:id="17"/>
-    </w:p>
-    <w:p>
-      <w:r>
-        <w:t xml:space="preserve">Nucleus assets are geometry files that can be imported into </w:t>
-      </w:r>
-      <w:proofErr w:type="spellStart"/>
-      <w:r>
-        <w:t>FreeCAD</w:t>
-      </w:r>
-      <w:proofErr w:type="spellEnd"/>
-      <w:r>
-        <w:t xml:space="preserve"> for editing and sent back to Nucleus for storage. A user needs to have connected to a project first before interacting with its assets. </w:t>
-      </w:r>
-    </w:p>
-    <w:p>
-      <w:pPr>
-        <w:pStyle w:val="Heading4"/>
-      </w:pPr>
-      <w:bookmarkStart w:id="18" w:name="_Toc166254082"/>
-      <w:r>
-        <w:t>Creating an asset</w:t>
-      </w:r>
-      <w:bookmarkEnd w:id="18"/>
+        <w:t>Disconnecting from an existing project</w:t>
+      </w:r>
     </w:p>
     <w:p>
       <w:pPr>
         <w:pStyle w:val="ListParagraph"/>
         <w:numPr>
           <w:ilvl w:val="0"/>
-          <w:numId w:val="15"/>
+          <w:numId w:val="24"/>
         </w:numPr>
       </w:pPr>
       <w:r>
-        <w:t>Using the Settings Panel, click ‘Create new asset in project’.</w:t>
+        <w:t>Select the Settings Panel on the ribbon menu and click ‘Disconnect from project’.</w:t>
+      </w:r>
+    </w:p>
+    <w:p>
+      <w:pPr>
+        <w:pStyle w:val="ListParagraph"/>
+        <w:numPr>
+          <w:ilvl w:val="0"/>
+          <w:numId w:val="24"/>
+        </w:numPr>
+      </w:pPr>
+      <w:r>
+        <w:t>The connection with the Nucleus server is now terminated. This will reflect in the Settings Panel.</w:t>
       </w:r>
     </w:p>
     <w:p>
@@ -6487,14 +6433,11 @@
         <w:jc w:val="center"/>
       </w:pPr>
       <w:r>
-        <w:rPr>
-          <w:noProof/>
-        </w:rPr>
         <w:drawing>
-          <wp:inline distT="0" distB="0" distL="0" distR="0" wp14:anchorId="6340E200" wp14:editId="204D5141">
-            <wp:extent cx="2682614" cy="1647730"/>
-            <wp:effectExtent l="0" t="0" r="3810" b="0"/>
-            <wp:docPr id="1117405663" name="Picture 1" descr="A screenshot of a computer&#10;&#10;Description automatically generated"/>
+          <wp:inline distT="0" distB="0" distL="0" distR="0" wp14:anchorId="16D7B1BE" wp14:editId="7CB3F262">
+            <wp:extent cx="2252133" cy="1545004"/>
+            <wp:effectExtent l="0" t="0" r="0" b="0"/>
+            <wp:docPr id="20748013" name="Picture 1" descr="A screenshot of a computer&#10;&#10;Description automatically generated"/>
             <wp:cNvGraphicFramePr>
               <a:graphicFrameLocks xmlns:a="http://schemas.openxmlformats.org/drawingml/2006/main" noChangeAspect="1"/>
             </wp:cNvGraphicFramePr>
@@ -6502,7 +6445,104 @@
               <a:graphicData uri="http://schemas.openxmlformats.org/drawingml/2006/picture">
                 <pic:pic xmlns:pic="http://schemas.openxmlformats.org/drawingml/2006/picture">
                   <pic:nvPicPr>
-                    <pic:cNvPr id="1117405663" name="Picture 1" descr="A screenshot of a computer&#10;&#10;Description automatically generated"/>
+                    <pic:cNvPr id="20748013" name="Picture 1" descr="A screenshot of a computer&#10;&#10;Description automatically generated"/>
+                    <pic:cNvPicPr/>
+                  </pic:nvPicPr>
+                  <pic:blipFill>
+                    <a:blip r:embed="rId31"/>
+                    <a:stretch>
+                      <a:fillRect/>
+                    </a:stretch>
+                  </pic:blipFill>
+                  <pic:spPr>
+                    <a:xfrm>
+                      <a:off x="0" y="0"/>
+                      <a:ext cx="2263299" cy="1552664"/>
+                    </a:xfrm>
+                    <a:prstGeom prst="rect">
+                      <a:avLst/>
+                    </a:prstGeom>
+                  </pic:spPr>
+                </pic:pic>
+              </a:graphicData>
+            </a:graphic>
+          </wp:inline>
+        </w:drawing>
+      </w:r>
+    </w:p>
+    <w:p>
+      <w:pPr>
+        <w:pStyle w:val="Heading3"/>
+        <w:rPr>
+          <w:rFonts w:eastAsia="Calibri"/>
+        </w:rPr>
+      </w:pPr>
+      <w:bookmarkStart w:id="17" w:name="_Toc166254081"/>
+      <w:r>
+        <w:rPr>
+          <w:rFonts w:eastAsia="Calibri"/>
+        </w:rPr>
+        <w:t>Interacting with Nucleus assets</w:t>
+      </w:r>
+      <w:bookmarkEnd w:id="17"/>
+    </w:p>
+    <w:p>
+      <w:r>
+        <w:t xml:space="preserve">Nucleus assets are geometry files that can be imported into </w:t>
+      </w:r>
+      <w:proofErr w:type="spellStart"/>
+      <w:r>
+        <w:t>FreeCAD</w:t>
+      </w:r>
+      <w:proofErr w:type="spellEnd"/>
+      <w:r>
+        <w:t xml:space="preserve"> for editing and sent back to Nucleus for storage. A user needs to have connected to a project first before interacting with its assets. </w:t>
+      </w:r>
+    </w:p>
+    <w:p>
+      <w:pPr>
+        <w:pStyle w:val="Heading4"/>
+      </w:pPr>
+      <w:bookmarkStart w:id="18" w:name="_Toc166254082"/>
+      <w:r>
+        <w:t>Creating an asset</w:t>
+      </w:r>
+      <w:bookmarkEnd w:id="18"/>
+    </w:p>
+    <w:p>
+      <w:pPr>
+        <w:pStyle w:val="ListParagraph"/>
+        <w:numPr>
+          <w:ilvl w:val="0"/>
+          <w:numId w:val="15"/>
+        </w:numPr>
+      </w:pPr>
+      <w:r>
+        <w:t>Using the Settings Panel, click ‘Create new asset in project’.</w:t>
+      </w:r>
+    </w:p>
+    <w:p>
+      <w:pPr>
+        <w:pStyle w:val="ListParagraph"/>
+        <w:jc w:val="center"/>
+      </w:pPr>
+      <w:r>
+        <w:rPr>
+          <w:noProof/>
+        </w:rPr>
+        <w:drawing>
+          <wp:inline distT="0" distB="0" distL="0" distR="0" wp14:anchorId="2B3E5B5A" wp14:editId="6CA431DB">
+            <wp:extent cx="2641679" cy="1816630"/>
+            <wp:effectExtent l="0" t="0" r="6350" b="0"/>
+            <wp:docPr id="109285029" name="Picture 1" descr="A screenshot of a computer&#10;&#10;Description automatically generated"/>
+            <wp:cNvGraphicFramePr>
+              <a:graphicFrameLocks xmlns:a="http://schemas.openxmlformats.org/drawingml/2006/main" noChangeAspect="1"/>
+            </wp:cNvGraphicFramePr>
+            <a:graphic xmlns:a="http://schemas.openxmlformats.org/drawingml/2006/main">
+              <a:graphicData uri="http://schemas.openxmlformats.org/drawingml/2006/picture">
+                <pic:pic xmlns:pic="http://schemas.openxmlformats.org/drawingml/2006/picture">
+                  <pic:nvPicPr>
+                    <pic:cNvPr id="109285029" name="Picture 1" descr="A screenshot of a computer&#10;&#10;Description automatically generated"/>
                     <pic:cNvPicPr/>
                   </pic:nvPicPr>
                   <pic:blipFill>
@@ -6514,7 +6554,7 @@
                   <pic:spPr>
                     <a:xfrm>
                       <a:off x="0" y="0"/>
-                      <a:ext cx="2698454" cy="1657459"/>
+                      <a:ext cx="2658299" cy="1828059"/>
                     </a:xfrm>
                     <a:prstGeom prst="rect">
                       <a:avLst/>
@@ -6650,6 +6690,7 @@
         <w:jc w:val="both"/>
       </w:pPr>
       <w:r>
+        <w:lastRenderedPageBreak/>
         <w:t xml:space="preserve">Switch back to the Omniverse Connector Workbench and click the object to be uploaded in the </w:t>
       </w:r>
       <w:proofErr w:type="spellStart"/>
@@ -6723,7 +6764,6 @@
         </w:numPr>
       </w:pPr>
       <w:r>
-        <w:lastRenderedPageBreak/>
         <w:t xml:space="preserve">Click the ‘Push to Nucleus’ button on the ribbon menu to upload the geometry. </w:t>
       </w:r>
     </w:p>
@@ -6917,10 +6957,10 @@
           <w:noProof/>
         </w:rPr>
         <w:drawing>
-          <wp:inline distT="0" distB="0" distL="0" distR="0" wp14:anchorId="6564F768" wp14:editId="12F00A4A">
-            <wp:extent cx="2181885" cy="1303668"/>
-            <wp:effectExtent l="0" t="0" r="8890" b="0"/>
-            <wp:docPr id="2107230061" name="Picture 1" descr="A screenshot of a computer&#10;&#10;Description automatically generated"/>
+          <wp:inline distT="0" distB="0" distL="0" distR="0" wp14:anchorId="05A91954" wp14:editId="36126B5E">
+            <wp:extent cx="1872312" cy="1286722"/>
+            <wp:effectExtent l="0" t="0" r="0" b="8890"/>
+            <wp:docPr id="52727445" name="Picture 1" descr="A screenshot of a computer&#10;&#10;Description automatically generated"/>
             <wp:cNvGraphicFramePr>
               <a:graphicFrameLocks xmlns:a="http://schemas.openxmlformats.org/drawingml/2006/main" noChangeAspect="1"/>
             </wp:cNvGraphicFramePr>
@@ -6928,7 +6968,7 @@
               <a:graphicData uri="http://schemas.openxmlformats.org/drawingml/2006/picture">
                 <pic:pic xmlns:pic="http://schemas.openxmlformats.org/drawingml/2006/picture">
                   <pic:nvPicPr>
-                    <pic:cNvPr id="2107230061" name="Picture 1" descr="A screenshot of a computer&#10;&#10;Description automatically generated"/>
+                    <pic:cNvPr id="52727445" name="Picture 1" descr="A screenshot of a computer&#10;&#10;Description automatically generated"/>
                     <pic:cNvPicPr/>
                   </pic:nvPicPr>
                   <pic:blipFill>
@@ -6940,7 +6980,7 @@
                   <pic:spPr>
                     <a:xfrm>
                       <a:off x="0" y="0"/>
-                      <a:ext cx="2195507" cy="1311807"/>
+                      <a:ext cx="1887470" cy="1297139"/>
                     </a:xfrm>
                     <a:prstGeom prst="rect">
                       <a:avLst/>
@@ -6971,6 +7011,7 @@
       </w:pPr>
       <w:bookmarkStart w:id="21" w:name="_Toc166254085"/>
       <w:r>
+        <w:lastRenderedPageBreak/>
         <w:t>Importing an existing asset</w:t>
       </w:r>
       <w:bookmarkEnd w:id="21"/>
@@ -7079,7 +7120,6 @@
         <w:rPr>
           <w:noProof/>
         </w:rPr>
-        <w:lastRenderedPageBreak/>
         <w:drawing>
           <wp:inline distT="0" distB="0" distL="0" distR="0" wp14:anchorId="240CB35A" wp14:editId="0ADFAEA1">
             <wp:extent cx="3460796" cy="2100404"/>
@@ -7343,7 +7383,14 @@
         <w:rPr>
           <w:rFonts w:ascii="Calibri" w:eastAsia="Calibri" w:hAnsi="Calibri" w:cs="Calibri"/>
         </w:rPr>
-        <w:t xml:space="preserve">A new USDA file will be made in </w:t>
+        <w:t xml:space="preserve">A new USDA </w:t>
+      </w:r>
+      <w:r>
+        <w:rPr>
+          <w:rFonts w:ascii="Calibri" w:eastAsia="Calibri" w:hAnsi="Calibri" w:cs="Calibri"/>
+        </w:rPr>
+        <w:lastRenderedPageBreak/>
+        <w:t xml:space="preserve">file will be made in </w:t>
       </w:r>
       <w:r>
         <w:rPr>
@@ -7456,7 +7503,6 @@
         <w:jc w:val="both"/>
       </w:pPr>
       <w:r>
-        <w:lastRenderedPageBreak/>
         <w:t xml:space="preserve">The remaining buttons allow the user to transfer positional information (translation and rotation) to and from the Nucleus server. The </w:t>
       </w:r>
       <w:r>
@@ -7659,6 +7705,7 @@
         <w:rPr>
           <w:noProof/>
         </w:rPr>
+        <w:lastRenderedPageBreak/>
         <w:drawing>
           <wp:inline distT="0" distB="0" distL="0" distR="0" wp14:anchorId="6ADA455F" wp14:editId="58F3FB44">
             <wp:extent cx="2216289" cy="2000816"/>
@@ -7738,7 +7785,6 @@
         <w:rPr>
           <w:noProof/>
         </w:rPr>
-        <w:lastRenderedPageBreak/>
         <w:drawing>
           <wp:inline distT="0" distB="0" distL="0" distR="0" wp14:anchorId="13D07CE4" wp14:editId="2D1349CF">
             <wp:extent cx="3517271" cy="1805008"/>
@@ -7982,6 +8028,7 @@
         <w:jc w:val="center"/>
       </w:pPr>
       <w:r>
+        <w:lastRenderedPageBreak/>
         <w:drawing>
           <wp:inline distT="0" distB="0" distL="0" distR="0" wp14:anchorId="396CCA53" wp14:editId="25DD335F">
             <wp:extent cx="3413157" cy="1751577"/>
@@ -8035,7 +8082,6 @@
       </w:pPr>
       <w:bookmarkStart w:id="25" w:name="_Toc166254089"/>
       <w:r>
-        <w:lastRenderedPageBreak/>
         <w:t>Synchronising assembly changes</w:t>
       </w:r>
     </w:p>
@@ -8280,6 +8326,7 @@
         <w:rPr>
           <w:noProof/>
         </w:rPr>
+        <w:lastRenderedPageBreak/>
         <w:drawing>
           <wp:inline distT="0" distB="0" distL="0" distR="0" wp14:anchorId="06A3216F" wp14:editId="3B466485">
             <wp:extent cx="2112645" cy="1387475"/>
@@ -8392,7 +8439,6 @@
         <w:rPr>
           <w:noProof/>
         </w:rPr>
-        <w:lastRenderedPageBreak/>
         <w:drawing>
           <wp:inline distT="0" distB="0" distL="0" distR="0" wp14:anchorId="605444DE" wp14:editId="1BE2EB11">
             <wp:extent cx="1702435" cy="725170"/>
@@ -9447,6 +9493,95 @@
     </w:lvl>
   </w:abstractNum>
   <w:abstractNum w:abstractNumId="10" w15:restartNumberingAfterBreak="0">
+    <w:nsid w:val="27AC20B6"/>
+    <w:multiLevelType w:val="hybridMultilevel"/>
+    <w:tmpl w:val="3FC8656E"/>
+    <w:lvl w:ilvl="0" w:tplc="0809000F">
+      <w:start w:val="1"/>
+      <w:numFmt w:val="decimal"/>
+      <w:lvlText w:val="%1."/>
+      <w:lvlJc w:val="left"/>
+      <w:pPr>
+        <w:ind w:left="720" w:hanging="360"/>
+      </w:pPr>
+      <w:rPr>
+        <w:rFonts w:hint="default"/>
+      </w:rPr>
+    </w:lvl>
+    <w:lvl w:ilvl="1" w:tplc="08090019" w:tentative="1">
+      <w:start w:val="1"/>
+      <w:numFmt w:val="lowerLetter"/>
+      <w:lvlText w:val="%2."/>
+      <w:lvlJc w:val="left"/>
+      <w:pPr>
+        <w:ind w:left="1440" w:hanging="360"/>
+      </w:pPr>
+    </w:lvl>
+    <w:lvl w:ilvl="2" w:tplc="0809001B" w:tentative="1">
+      <w:start w:val="1"/>
+      <w:numFmt w:val="lowerRoman"/>
+      <w:lvlText w:val="%3."/>
+      <w:lvlJc w:val="right"/>
+      <w:pPr>
+        <w:ind w:left="2160" w:hanging="180"/>
+      </w:pPr>
+    </w:lvl>
+    <w:lvl w:ilvl="3" w:tplc="0809000F" w:tentative="1">
+      <w:start w:val="1"/>
+      <w:numFmt w:val="decimal"/>
+      <w:lvlText w:val="%4."/>
+      <w:lvlJc w:val="left"/>
+      <w:pPr>
+        <w:ind w:left="2880" w:hanging="360"/>
+      </w:pPr>
+    </w:lvl>
+    <w:lvl w:ilvl="4" w:tplc="08090019" w:tentative="1">
+      <w:start w:val="1"/>
+      <w:numFmt w:val="lowerLetter"/>
+      <w:lvlText w:val="%5."/>
+      <w:lvlJc w:val="left"/>
+      <w:pPr>
+        <w:ind w:left="3600" w:hanging="360"/>
+      </w:pPr>
+    </w:lvl>
+    <w:lvl w:ilvl="5" w:tplc="0809001B" w:tentative="1">
+      <w:start w:val="1"/>
+      <w:numFmt w:val="lowerRoman"/>
+      <w:lvlText w:val="%6."/>
+      <w:lvlJc w:val="right"/>
+      <w:pPr>
+        <w:ind w:left="4320" w:hanging="180"/>
+      </w:pPr>
+    </w:lvl>
+    <w:lvl w:ilvl="6" w:tplc="0809000F" w:tentative="1">
+      <w:start w:val="1"/>
+      <w:numFmt w:val="decimal"/>
+      <w:lvlText w:val="%7."/>
+      <w:lvlJc w:val="left"/>
+      <w:pPr>
+        <w:ind w:left="5040" w:hanging="360"/>
+      </w:pPr>
+    </w:lvl>
+    <w:lvl w:ilvl="7" w:tplc="08090019" w:tentative="1">
+      <w:start w:val="1"/>
+      <w:numFmt w:val="lowerLetter"/>
+      <w:lvlText w:val="%8."/>
+      <w:lvlJc w:val="left"/>
+      <w:pPr>
+        <w:ind w:left="5760" w:hanging="360"/>
+      </w:pPr>
+    </w:lvl>
+    <w:lvl w:ilvl="8" w:tplc="0809001B" w:tentative="1">
+      <w:start w:val="1"/>
+      <w:numFmt w:val="lowerRoman"/>
+      <w:lvlText w:val="%9."/>
+      <w:lvlJc w:val="right"/>
+      <w:pPr>
+        <w:ind w:left="6480" w:hanging="180"/>
+      </w:pPr>
+    </w:lvl>
+  </w:abstractNum>
+  <w:abstractNum w:abstractNumId="11" w15:restartNumberingAfterBreak="0">
     <w:nsid w:val="27B801AB"/>
     <w:multiLevelType w:val="multilevel"/>
     <w:tmpl w:val="52BA07F8"/>
@@ -9532,7 +9667,7 @@
       </w:pPr>
     </w:lvl>
   </w:abstractNum>
-  <w:abstractNum w:abstractNumId="11" w15:restartNumberingAfterBreak="0">
+  <w:abstractNum w:abstractNumId="12" w15:restartNumberingAfterBreak="0">
     <w:nsid w:val="28BB5B78"/>
     <w:multiLevelType w:val="hybridMultilevel"/>
     <w:tmpl w:val="6A1C0BC0"/>
@@ -9621,7 +9756,7 @@
       </w:pPr>
     </w:lvl>
   </w:abstractNum>
-  <w:abstractNum w:abstractNumId="12" w15:restartNumberingAfterBreak="0">
+  <w:abstractNum w:abstractNumId="13" w15:restartNumberingAfterBreak="0">
     <w:nsid w:val="2B2C7BF3"/>
     <w:multiLevelType w:val="hybridMultilevel"/>
     <w:tmpl w:val="892494E2"/>
@@ -9710,7 +9845,7 @@
       </w:pPr>
     </w:lvl>
   </w:abstractNum>
-  <w:abstractNum w:abstractNumId="13" w15:restartNumberingAfterBreak="0">
+  <w:abstractNum w:abstractNumId="14" w15:restartNumberingAfterBreak="0">
     <w:nsid w:val="2B3C45C1"/>
     <w:multiLevelType w:val="hybridMultilevel"/>
     <w:tmpl w:val="5EB4A438"/>
@@ -9796,7 +9931,7 @@
       </w:pPr>
     </w:lvl>
   </w:abstractNum>
-  <w:abstractNum w:abstractNumId="14" w15:restartNumberingAfterBreak="0">
+  <w:abstractNum w:abstractNumId="15" w15:restartNumberingAfterBreak="0">
     <w:nsid w:val="2D66512D"/>
     <w:multiLevelType w:val="hybridMultilevel"/>
     <w:tmpl w:val="26A28FEA"/>
@@ -9885,7 +10020,7 @@
       </w:pPr>
     </w:lvl>
   </w:abstractNum>
-  <w:abstractNum w:abstractNumId="15" w15:restartNumberingAfterBreak="0">
+  <w:abstractNum w:abstractNumId="16" w15:restartNumberingAfterBreak="0">
     <w:nsid w:val="3E452B9B"/>
     <w:multiLevelType w:val="hybridMultilevel"/>
     <w:tmpl w:val="4D24DD04"/>
@@ -9974,7 +10109,7 @@
       </w:pPr>
     </w:lvl>
   </w:abstractNum>
-  <w:abstractNum w:abstractNumId="16" w15:restartNumberingAfterBreak="0">
+  <w:abstractNum w:abstractNumId="17" w15:restartNumberingAfterBreak="0">
     <w:nsid w:val="41EA6A9C"/>
     <w:multiLevelType w:val="hybridMultilevel"/>
     <w:tmpl w:val="8312F1EC"/>
@@ -10063,7 +10198,7 @@
       </w:pPr>
     </w:lvl>
   </w:abstractNum>
-  <w:abstractNum w:abstractNumId="17" w15:restartNumberingAfterBreak="0">
+  <w:abstractNum w:abstractNumId="18" w15:restartNumberingAfterBreak="0">
     <w:nsid w:val="44DE2D6A"/>
     <w:multiLevelType w:val="hybridMultilevel"/>
     <w:tmpl w:val="444ED73E"/>
@@ -10152,7 +10287,7 @@
       </w:pPr>
     </w:lvl>
   </w:abstractNum>
-  <w:abstractNum w:abstractNumId="18" w15:restartNumberingAfterBreak="0">
+  <w:abstractNum w:abstractNumId="19" w15:restartNumberingAfterBreak="0">
     <w:nsid w:val="597D4EAD"/>
     <w:multiLevelType w:val="hybridMultilevel"/>
     <w:tmpl w:val="E8605444"/>
@@ -10241,7 +10376,7 @@
       </w:pPr>
     </w:lvl>
   </w:abstractNum>
-  <w:abstractNum w:abstractNumId="19" w15:restartNumberingAfterBreak="0">
+  <w:abstractNum w:abstractNumId="20" w15:restartNumberingAfterBreak="0">
     <w:nsid w:val="5A0C4EAD"/>
     <w:multiLevelType w:val="hybridMultilevel"/>
     <w:tmpl w:val="7CE2812A"/>
@@ -10330,7 +10465,7 @@
       </w:pPr>
     </w:lvl>
   </w:abstractNum>
-  <w:abstractNum w:abstractNumId="20" w15:restartNumberingAfterBreak="0">
+  <w:abstractNum w:abstractNumId="21" w15:restartNumberingAfterBreak="0">
     <w:nsid w:val="5E2044C2"/>
     <w:multiLevelType w:val="hybridMultilevel"/>
     <w:tmpl w:val="03F8919A"/>
@@ -10419,7 +10554,7 @@
       </w:pPr>
     </w:lvl>
   </w:abstractNum>
-  <w:abstractNum w:abstractNumId="21" w15:restartNumberingAfterBreak="0">
+  <w:abstractNum w:abstractNumId="22" w15:restartNumberingAfterBreak="0">
     <w:nsid w:val="71465A5D"/>
     <w:multiLevelType w:val="multilevel"/>
     <w:tmpl w:val="DECA8646"/>
@@ -10505,7 +10640,7 @@
       </w:pPr>
     </w:lvl>
   </w:abstractNum>
-  <w:abstractNum w:abstractNumId="22" w15:restartNumberingAfterBreak="0">
+  <w:abstractNum w:abstractNumId="23" w15:restartNumberingAfterBreak="0">
     <w:nsid w:val="764D2AB6"/>
     <w:multiLevelType w:val="hybridMultilevel"/>
     <w:tmpl w:val="11205EAE"/>
@@ -10655,7 +10790,7 @@
     </w:lvlOverride>
   </w:num>
   <w:num w:numId="3" w16cid:durableId="1257901203">
-    <w:abstractNumId w:val="21"/>
+    <w:abstractNumId w:val="22"/>
     <w:lvlOverride w:ilvl="0">
       <w:startOverride w:val="1"/>
     </w:lvlOverride>
@@ -10745,7 +10880,7 @@
     </w:lvlOverride>
   </w:num>
   <w:num w:numId="6" w16cid:durableId="1590293">
-    <w:abstractNumId w:val="10"/>
+    <w:abstractNumId w:val="11"/>
     <w:lvlOverride w:ilvl="0">
       <w:startOverride w:val="1"/>
     </w:lvlOverride>
@@ -10775,7 +10910,7 @@
     </w:lvlOverride>
   </w:num>
   <w:num w:numId="7" w16cid:durableId="454108333">
-    <w:abstractNumId w:val="13"/>
+    <w:abstractNumId w:val="14"/>
   </w:num>
   <w:num w:numId="8" w16cid:durableId="2139716821">
     <w:abstractNumId w:val="5"/>
@@ -10784,46 +10919,49 @@
     <w:abstractNumId w:val="8"/>
   </w:num>
   <w:num w:numId="10" w16cid:durableId="466705461">
-    <w:abstractNumId w:val="17"/>
+    <w:abstractNumId w:val="18"/>
   </w:num>
   <w:num w:numId="11" w16cid:durableId="483207585">
-    <w:abstractNumId w:val="19"/>
+    <w:abstractNumId w:val="20"/>
   </w:num>
   <w:num w:numId="12" w16cid:durableId="1536036152">
-    <w:abstractNumId w:val="12"/>
+    <w:abstractNumId w:val="13"/>
   </w:num>
   <w:num w:numId="13" w16cid:durableId="1833255548">
     <w:abstractNumId w:val="9"/>
   </w:num>
   <w:num w:numId="14" w16cid:durableId="111674216">
-    <w:abstractNumId w:val="15"/>
+    <w:abstractNumId w:val="16"/>
   </w:num>
   <w:num w:numId="15" w16cid:durableId="1838570922">
-    <w:abstractNumId w:val="14"/>
+    <w:abstractNumId w:val="15"/>
   </w:num>
   <w:num w:numId="16" w16cid:durableId="756295068">
     <w:abstractNumId w:val="7"/>
   </w:num>
   <w:num w:numId="17" w16cid:durableId="761488060">
-    <w:abstractNumId w:val="22"/>
+    <w:abstractNumId w:val="23"/>
   </w:num>
   <w:num w:numId="18" w16cid:durableId="1376347438">
-    <w:abstractNumId w:val="18"/>
+    <w:abstractNumId w:val="19"/>
   </w:num>
   <w:num w:numId="19" w16cid:durableId="1394888929">
     <w:abstractNumId w:val="3"/>
   </w:num>
   <w:num w:numId="20" w16cid:durableId="971135191">
-    <w:abstractNumId w:val="20"/>
+    <w:abstractNumId w:val="21"/>
   </w:num>
   <w:num w:numId="21" w16cid:durableId="1324698279">
     <w:abstractNumId w:val="6"/>
   </w:num>
   <w:num w:numId="22" w16cid:durableId="1580748486">
-    <w:abstractNumId w:val="11"/>
+    <w:abstractNumId w:val="12"/>
   </w:num>
   <w:num w:numId="23" w16cid:durableId="95757208">
-    <w:abstractNumId w:val="16"/>
+    <w:abstractNumId w:val="17"/>
+  </w:num>
+  <w:num w:numId="24" w16cid:durableId="1884368655">
+    <w:abstractNumId w:val="10"/>
   </w:num>
 </w:numbering>
 </file>

</xml_diff>

<commit_message>
Improved checkpoint messages for tracking of tasks
</commit_message>
<xml_diff>
--- a/Documentation-draft.docx
+++ b/Documentation-draft.docx
@@ -349,7 +349,7 @@
           <w:r>
             <w:fldChar w:fldCharType="separate"/>
           </w:r>
-          <w:hyperlink w:anchor="_Toc166515488" w:history="1">
+          <w:hyperlink w:anchor="_Toc166586244" w:history="1">
             <w:r>
               <w:rPr>
                 <w:rStyle w:val="Hyperlink"/>
@@ -376,7 +376,7 @@
                 <w:noProof/>
                 <w:webHidden/>
               </w:rPr>
-              <w:instrText xml:space="preserve"> PAGEREF _Toc166515488 \h </w:instrText>
+              <w:instrText xml:space="preserve"> PAGEREF _Toc166586244 \h </w:instrText>
             </w:r>
             <w:r>
               <w:rPr>
@@ -421,7 +421,7 @@
               <w:lang w:eastAsia="en-GB"/>
             </w:rPr>
           </w:pPr>
-          <w:hyperlink w:anchor="_Toc166515489" w:history="1">
+          <w:hyperlink w:anchor="_Toc166586245" w:history="1">
             <w:r>
               <w:rPr>
                 <w:rStyle w:val="Hyperlink"/>
@@ -448,7 +448,7 @@
                 <w:noProof/>
                 <w:webHidden/>
               </w:rPr>
-              <w:instrText xml:space="preserve"> PAGEREF _Toc166515489 \h </w:instrText>
+              <w:instrText xml:space="preserve"> PAGEREF _Toc166586245 \h </w:instrText>
             </w:r>
             <w:r>
               <w:rPr>
@@ -493,7 +493,7 @@
               <w:lang w:eastAsia="en-GB"/>
             </w:rPr>
           </w:pPr>
-          <w:hyperlink w:anchor="_Toc166515490" w:history="1">
+          <w:hyperlink w:anchor="_Toc166586246" w:history="1">
             <w:r>
               <w:rPr>
                 <w:rStyle w:val="Hyperlink"/>
@@ -520,7 +520,7 @@
                 <w:noProof/>
                 <w:webHidden/>
               </w:rPr>
-              <w:instrText xml:space="preserve"> PAGEREF _Toc166515490 \h </w:instrText>
+              <w:instrText xml:space="preserve"> PAGEREF _Toc166586246 \h </w:instrText>
             </w:r>
             <w:r>
               <w:rPr>
@@ -565,7 +565,7 @@
               <w:lang w:eastAsia="en-GB"/>
             </w:rPr>
           </w:pPr>
-          <w:hyperlink w:anchor="_Toc166515491" w:history="1">
+          <w:hyperlink w:anchor="_Toc166586247" w:history="1">
             <w:r>
               <w:rPr>
                 <w:rStyle w:val="Hyperlink"/>
@@ -592,7 +592,7 @@
                 <w:noProof/>
                 <w:webHidden/>
               </w:rPr>
-              <w:instrText xml:space="preserve"> PAGEREF _Toc166515491 \h </w:instrText>
+              <w:instrText xml:space="preserve"> PAGEREF _Toc166586247 \h </w:instrText>
             </w:r>
             <w:r>
               <w:rPr>
@@ -637,7 +637,7 @@
               <w:lang w:eastAsia="en-GB"/>
             </w:rPr>
           </w:pPr>
-          <w:hyperlink w:anchor="_Toc166515492" w:history="1">
+          <w:hyperlink w:anchor="_Toc166586248" w:history="1">
             <w:r>
               <w:rPr>
                 <w:rStyle w:val="Hyperlink"/>
@@ -664,7 +664,7 @@
                 <w:noProof/>
                 <w:webHidden/>
               </w:rPr>
-              <w:instrText xml:space="preserve"> PAGEREF _Toc166515492 \h </w:instrText>
+              <w:instrText xml:space="preserve"> PAGEREF _Toc166586248 \h </w:instrText>
             </w:r>
             <w:r>
               <w:rPr>
@@ -709,7 +709,7 @@
               <w:lang w:eastAsia="en-GB"/>
             </w:rPr>
           </w:pPr>
-          <w:hyperlink w:anchor="_Toc166515493" w:history="1">
+          <w:hyperlink w:anchor="_Toc166586249" w:history="1">
             <w:r>
               <w:rPr>
                 <w:rStyle w:val="Hyperlink"/>
@@ -736,7 +736,7 @@
                 <w:noProof/>
                 <w:webHidden/>
               </w:rPr>
-              <w:instrText xml:space="preserve"> PAGEREF _Toc166515493 \h </w:instrText>
+              <w:instrText xml:space="preserve"> PAGEREF _Toc166586249 \h </w:instrText>
             </w:r>
             <w:r>
               <w:rPr>
@@ -781,7 +781,7 @@
               <w:lang w:eastAsia="en-GB"/>
             </w:rPr>
           </w:pPr>
-          <w:hyperlink w:anchor="_Toc166515494" w:history="1">
+          <w:hyperlink w:anchor="_Toc166586250" w:history="1">
             <w:r>
               <w:rPr>
                 <w:rStyle w:val="Hyperlink"/>
@@ -808,7 +808,7 @@
                 <w:noProof/>
                 <w:webHidden/>
               </w:rPr>
-              <w:instrText xml:space="preserve"> PAGEREF _Toc166515494 \h </w:instrText>
+              <w:instrText xml:space="preserve"> PAGEREF _Toc166586250 \h </w:instrText>
             </w:r>
             <w:r>
               <w:rPr>
@@ -853,7 +853,7 @@
               <w:lang w:eastAsia="en-GB"/>
             </w:rPr>
           </w:pPr>
-          <w:hyperlink w:anchor="_Toc166515495" w:history="1">
+          <w:hyperlink w:anchor="_Toc166586251" w:history="1">
             <w:r>
               <w:rPr>
                 <w:rStyle w:val="Hyperlink"/>
@@ -880,7 +880,7 @@
                 <w:noProof/>
                 <w:webHidden/>
               </w:rPr>
-              <w:instrText xml:space="preserve"> PAGEREF _Toc166515495 \h </w:instrText>
+              <w:instrText xml:space="preserve"> PAGEREF _Toc166586251 \h </w:instrText>
             </w:r>
             <w:r>
               <w:rPr>
@@ -925,7 +925,7 @@
               <w:lang w:eastAsia="en-GB"/>
             </w:rPr>
           </w:pPr>
-          <w:hyperlink w:anchor="_Toc166515496" w:history="1">
+          <w:hyperlink w:anchor="_Toc166586252" w:history="1">
             <w:r>
               <w:rPr>
                 <w:rStyle w:val="Hyperlink"/>
@@ -952,7 +952,7 @@
                 <w:noProof/>
                 <w:webHidden/>
               </w:rPr>
-              <w:instrText xml:space="preserve"> PAGEREF _Toc166515496 \h </w:instrText>
+              <w:instrText xml:space="preserve"> PAGEREF _Toc166586252 \h </w:instrText>
             </w:r>
             <w:r>
               <w:rPr>
@@ -997,7 +997,7 @@
               <w:lang w:eastAsia="en-GB"/>
             </w:rPr>
           </w:pPr>
-          <w:hyperlink w:anchor="_Toc166515497" w:history="1">
+          <w:hyperlink w:anchor="_Toc166586253" w:history="1">
             <w:r>
               <w:rPr>
                 <w:rStyle w:val="Hyperlink"/>
@@ -1024,7 +1024,7 @@
                 <w:noProof/>
                 <w:webHidden/>
               </w:rPr>
-              <w:instrText xml:space="preserve"> PAGEREF _Toc166515497 \h </w:instrText>
+              <w:instrText xml:space="preserve"> PAGEREF _Toc166586253 \h </w:instrText>
             </w:r>
             <w:r>
               <w:rPr>
@@ -1069,7 +1069,7 @@
               <w:lang w:eastAsia="en-GB"/>
             </w:rPr>
           </w:pPr>
-          <w:hyperlink w:anchor="_Toc166515498" w:history="1">
+          <w:hyperlink w:anchor="_Toc166586254" w:history="1">
             <w:r>
               <w:rPr>
                 <w:rStyle w:val="Hyperlink"/>
@@ -1096,7 +1096,7 @@
                 <w:noProof/>
                 <w:webHidden/>
               </w:rPr>
-              <w:instrText xml:space="preserve"> PAGEREF _Toc166515498 \h </w:instrText>
+              <w:instrText xml:space="preserve"> PAGEREF _Toc166586254 \h </w:instrText>
             </w:r>
             <w:r>
               <w:rPr>
@@ -1141,7 +1141,7 @@
               <w:lang w:eastAsia="en-GB"/>
             </w:rPr>
           </w:pPr>
-          <w:hyperlink w:anchor="_Toc166515499" w:history="1">
+          <w:hyperlink w:anchor="_Toc166586255" w:history="1">
             <w:r>
               <w:rPr>
                 <w:rStyle w:val="Hyperlink"/>
@@ -1169,7 +1169,7 @@
                 <w:noProof/>
                 <w:webHidden/>
               </w:rPr>
-              <w:instrText xml:space="preserve"> PAGEREF _Toc166515499 \h </w:instrText>
+              <w:instrText xml:space="preserve"> PAGEREF _Toc166586255 \h </w:instrText>
             </w:r>
             <w:r>
               <w:rPr>
@@ -1214,7 +1214,7 @@
               <w:lang w:eastAsia="en-GB"/>
             </w:rPr>
           </w:pPr>
-          <w:hyperlink w:anchor="_Toc166515500" w:history="1">
+          <w:hyperlink w:anchor="_Toc166586256" w:history="1">
             <w:r>
               <w:rPr>
                 <w:rStyle w:val="Hyperlink"/>
@@ -1242,7 +1242,7 @@
                 <w:noProof/>
                 <w:webHidden/>
               </w:rPr>
-              <w:instrText xml:space="preserve"> PAGEREF _Toc166515500 \h </w:instrText>
+              <w:instrText xml:space="preserve"> PAGEREF _Toc166586256 \h </w:instrText>
             </w:r>
             <w:r>
               <w:rPr>
@@ -1287,7 +1287,7 @@
               <w:lang w:eastAsia="en-GB"/>
             </w:rPr>
           </w:pPr>
-          <w:hyperlink w:anchor="_Toc166515501" w:history="1">
+          <w:hyperlink w:anchor="_Toc166586257" w:history="1">
             <w:r>
               <w:rPr>
                 <w:rStyle w:val="Hyperlink"/>
@@ -1315,7 +1315,7 @@
                 <w:noProof/>
                 <w:webHidden/>
               </w:rPr>
-              <w:instrText xml:space="preserve"> PAGEREF _Toc166515501 \h </w:instrText>
+              <w:instrText xml:space="preserve"> PAGEREF _Toc166586257 \h </w:instrText>
             </w:r>
             <w:r>
               <w:rPr>
@@ -1360,7 +1360,7 @@
               <w:lang w:eastAsia="en-GB"/>
             </w:rPr>
           </w:pPr>
-          <w:hyperlink w:anchor="_Toc166515502" w:history="1">
+          <w:hyperlink w:anchor="_Toc166586258" w:history="1">
             <w:r>
               <w:rPr>
                 <w:rStyle w:val="Hyperlink"/>
@@ -1388,7 +1388,7 @@
                 <w:noProof/>
                 <w:webHidden/>
               </w:rPr>
-              <w:instrText xml:space="preserve"> PAGEREF _Toc166515502 \h </w:instrText>
+              <w:instrText xml:space="preserve"> PAGEREF _Toc166586258 \h </w:instrText>
             </w:r>
             <w:r>
               <w:rPr>
@@ -1433,7 +1433,7 @@
               <w:lang w:eastAsia="en-GB"/>
             </w:rPr>
           </w:pPr>
-          <w:hyperlink w:anchor="_Toc166515503" w:history="1">
+          <w:hyperlink w:anchor="_Toc166586259" w:history="1">
             <w:r>
               <w:rPr>
                 <w:rStyle w:val="Hyperlink"/>
@@ -1460,7 +1460,7 @@
                 <w:noProof/>
                 <w:webHidden/>
               </w:rPr>
-              <w:instrText xml:space="preserve"> PAGEREF _Toc166515503 \h </w:instrText>
+              <w:instrText xml:space="preserve"> PAGEREF _Toc166586259 \h </w:instrText>
             </w:r>
             <w:r>
               <w:rPr>
@@ -1505,7 +1505,7 @@
               <w:lang w:eastAsia="en-GB"/>
             </w:rPr>
           </w:pPr>
-          <w:hyperlink w:anchor="_Toc166515504" w:history="1">
+          <w:hyperlink w:anchor="_Toc166586260" w:history="1">
             <w:r>
               <w:rPr>
                 <w:rStyle w:val="Hyperlink"/>
@@ -1532,7 +1532,7 @@
                 <w:noProof/>
                 <w:webHidden/>
               </w:rPr>
-              <w:instrText xml:space="preserve"> PAGEREF _Toc166515504 \h </w:instrText>
+              <w:instrText xml:space="preserve"> PAGEREF _Toc166586260 \h </w:instrText>
             </w:r>
             <w:r>
               <w:rPr>
@@ -1577,7 +1577,7 @@
               <w:lang w:eastAsia="en-GB"/>
             </w:rPr>
           </w:pPr>
-          <w:hyperlink w:anchor="_Toc166515505" w:history="1">
+          <w:hyperlink w:anchor="_Toc166586261" w:history="1">
             <w:r>
               <w:rPr>
                 <w:rStyle w:val="Hyperlink"/>
@@ -1604,7 +1604,7 @@
                 <w:noProof/>
                 <w:webHidden/>
               </w:rPr>
-              <w:instrText xml:space="preserve"> PAGEREF _Toc166515505 \h </w:instrText>
+              <w:instrText xml:space="preserve"> PAGEREF _Toc166586261 \h </w:instrText>
             </w:r>
             <w:r>
               <w:rPr>
@@ -1649,7 +1649,7 @@
               <w:lang w:eastAsia="en-GB"/>
             </w:rPr>
           </w:pPr>
-          <w:hyperlink w:anchor="_Toc166515506" w:history="1">
+          <w:hyperlink w:anchor="_Toc166586262" w:history="1">
             <w:r>
               <w:rPr>
                 <w:rStyle w:val="Hyperlink"/>
@@ -1676,7 +1676,7 @@
                 <w:noProof/>
                 <w:webHidden/>
               </w:rPr>
-              <w:instrText xml:space="preserve"> PAGEREF _Toc166515506 \h </w:instrText>
+              <w:instrText xml:space="preserve"> PAGEREF _Toc166586262 \h </w:instrText>
             </w:r>
             <w:r>
               <w:rPr>
@@ -1721,7 +1721,7 @@
               <w:lang w:eastAsia="en-GB"/>
             </w:rPr>
           </w:pPr>
-          <w:hyperlink w:anchor="_Toc166515507" w:history="1">
+          <w:hyperlink w:anchor="_Toc166586263" w:history="1">
             <w:r>
               <w:rPr>
                 <w:rStyle w:val="Hyperlink"/>
@@ -1748,7 +1748,7 @@
                 <w:noProof/>
                 <w:webHidden/>
               </w:rPr>
-              <w:instrText xml:space="preserve"> PAGEREF _Toc166515507 \h </w:instrText>
+              <w:instrText xml:space="preserve"> PAGEREF _Toc166586263 \h </w:instrText>
             </w:r>
             <w:r>
               <w:rPr>
@@ -1793,7 +1793,7 @@
               <w:lang w:eastAsia="en-GB"/>
             </w:rPr>
           </w:pPr>
-          <w:hyperlink w:anchor="_Toc166515508" w:history="1">
+          <w:hyperlink w:anchor="_Toc166586264" w:history="1">
             <w:r>
               <w:rPr>
                 <w:rStyle w:val="Hyperlink"/>
@@ -1820,7 +1820,7 @@
                 <w:noProof/>
                 <w:webHidden/>
               </w:rPr>
-              <w:instrText xml:space="preserve"> PAGEREF _Toc166515508 \h </w:instrText>
+              <w:instrText xml:space="preserve"> PAGEREF _Toc166586264 \h </w:instrText>
             </w:r>
             <w:r>
               <w:rPr>
@@ -1865,7 +1865,7 @@
               <w:lang w:eastAsia="en-GB"/>
             </w:rPr>
           </w:pPr>
-          <w:hyperlink w:anchor="_Toc166515509" w:history="1">
+          <w:hyperlink w:anchor="_Toc166586265" w:history="1">
             <w:r>
               <w:rPr>
                 <w:rStyle w:val="Hyperlink"/>
@@ -1892,7 +1892,7 @@
                 <w:noProof/>
                 <w:webHidden/>
               </w:rPr>
-              <w:instrText xml:space="preserve"> PAGEREF _Toc166515509 \h </w:instrText>
+              <w:instrText xml:space="preserve"> PAGEREF _Toc166586265 \h </w:instrText>
             </w:r>
             <w:r>
               <w:rPr>
@@ -1937,7 +1937,7 @@
               <w:lang w:eastAsia="en-GB"/>
             </w:rPr>
           </w:pPr>
-          <w:hyperlink w:anchor="_Toc166515510" w:history="1">
+          <w:hyperlink w:anchor="_Toc166586266" w:history="1">
             <w:r>
               <w:rPr>
                 <w:rStyle w:val="Hyperlink"/>
@@ -1964,7 +1964,7 @@
                 <w:noProof/>
                 <w:webHidden/>
               </w:rPr>
-              <w:instrText xml:space="preserve"> PAGEREF _Toc166515510 \h </w:instrText>
+              <w:instrText xml:space="preserve"> PAGEREF _Toc166586266 \h </w:instrText>
             </w:r>
             <w:r>
               <w:rPr>
@@ -2009,7 +2009,7 @@
               <w:lang w:eastAsia="en-GB"/>
             </w:rPr>
           </w:pPr>
-          <w:hyperlink w:anchor="_Toc166515511" w:history="1">
+          <w:hyperlink w:anchor="_Toc166586267" w:history="1">
             <w:r>
               <w:rPr>
                 <w:rStyle w:val="Hyperlink"/>
@@ -2036,7 +2036,7 @@
                 <w:noProof/>
                 <w:webHidden/>
               </w:rPr>
-              <w:instrText xml:space="preserve"> PAGEREF _Toc166515511 \h </w:instrText>
+              <w:instrText xml:space="preserve"> PAGEREF _Toc166586267 \h </w:instrText>
             </w:r>
             <w:r>
               <w:rPr>
@@ -2083,7 +2083,7 @@
       <w:pPr>
         <w:pStyle w:val="Heading2"/>
       </w:pPr>
-      <w:bookmarkStart w:id="0" w:name="_Toc166515488"/>
+      <w:bookmarkStart w:id="0" w:name="_Toc166586244"/>
       <w:r>
         <w:lastRenderedPageBreak/>
         <w:t>Introduction</w:t>
@@ -2102,7 +2102,7 @@
         <w:rPr>
           <w:color w:val="000000"/>
         </w:rPr>
-        <w:t xml:space="preserve">For the field of computer-aided design (CAD), NVIDIA Omniverse presents an opportunity to improve on the workflows currently in place for both the initial design and continuous improvement of engineering components. Mainly, Omniverse serves as a shared 3D model exchange where contributors can create, view, and analyse the same model all while simultaneously conducting simulations in a true-to-life virtual environment [1]. </w:t>
+        <w:t xml:space="preserve">For the field of computer-aided design (CAD), NVIDIA Omniverse presents an opportunity to improve on the workflows currently in place for both the initial design and continuous improvement of engineering components. Mainly, Omniverse serves as a shared 3D model exchange where contributors can create, view, and analyse the same model all while simultaneously conducting simulations in a true-to-life virtual environment. </w:t>
       </w:r>
     </w:p>
     <w:p>
@@ -2140,7 +2140,7 @@
         <w:rPr>
           <w:color w:val="000000"/>
         </w:rPr>
-        <w:t>, and Autodesk Maya, with the potential of developing further connectors through the Connect library [2].</w:t>
+        <w:t>, and Autodesk Maya, with the potential of developing further connectors through the Connect library.</w:t>
       </w:r>
     </w:p>
     <w:p>
@@ -2172,21 +2172,7 @@
         <w:rPr>
           <w:color w:val="000000"/>
         </w:rPr>
-        <w:t xml:space="preserve"> is a general-purpose 3D computer-aided design tool. While not necessarily the main industry standard for CAD, its’ open-source nature and modular architecture has allowed for introduction of numerous third-party ‘workbench’ tools expanding to a wider range of uses around engineering. For example, </w:t>
-      </w:r>
-      <w:proofErr w:type="spellStart"/>
-      <w:r>
-        <w:rPr>
-          <w:color w:val="000000"/>
-        </w:rPr>
-        <w:t>FreeCAD</w:t>
-      </w:r>
-      <w:proofErr w:type="spellEnd"/>
-      <w:r>
-        <w:rPr>
-          <w:color w:val="000000"/>
-        </w:rPr>
-        <w:t xml:space="preserve"> has previously been used to parse the nested structures and complicated surfaces associated with Monte-Carlo neutronics calculations for magnetic fusion devices [3]. </w:t>
+        <w:t xml:space="preserve"> is a general-purpose 3D computer-aided design tool. While not necessarily the main industry standard for CAD, its’ open-source nature and modular architecture has allowed for introduction of numerous third-party ‘workbench’ tools expanding to a wider range of uses around engineering. </w:t>
       </w:r>
     </w:p>
     <w:p>
@@ -2258,7 +2244,7 @@
       <w:pPr>
         <w:pStyle w:val="Heading2"/>
       </w:pPr>
-      <w:bookmarkStart w:id="1" w:name="_Toc166515489"/>
+      <w:bookmarkStart w:id="1" w:name="_Toc166586245"/>
       <w:r>
         <w:lastRenderedPageBreak/>
         <w:t>Installation</w:t>
@@ -2270,7 +2256,7 @@
         <w:pStyle w:val="Heading3"/>
       </w:pPr>
       <w:bookmarkStart w:id="2" w:name="_Hlk166153010"/>
-      <w:bookmarkStart w:id="3" w:name="_Toc166515490"/>
+      <w:bookmarkStart w:id="3" w:name="_Toc166586246"/>
       <w:r>
         <w:t>Installation of the Omniverse Launcher</w:t>
       </w:r>
@@ -2443,7 +2429,7 @@
       <w:pPr>
         <w:pStyle w:val="Heading3"/>
       </w:pPr>
-      <w:bookmarkStart w:id="4" w:name="_Toc166515491"/>
+      <w:bookmarkStart w:id="4" w:name="_Toc166586247"/>
       <w:r>
         <w:t>Setting up a</w:t>
       </w:r>
@@ -2633,40 +2619,24 @@
           <w:color w:val="000000"/>
         </w:rPr>
       </w:pPr>
-    </w:p>
-    <w:p>
-      <w:pPr>
-        <w:spacing w:after="0" w:line="240" w:lineRule="auto"/>
+      <w:r>
         <w:rPr>
           <w:color w:val="000000"/>
         </w:rPr>
-      </w:pPr>
+        <w:t>[</w:t>
+      </w:r>
       <w:r>
         <w:rPr>
           <w:color w:val="000000"/>
         </w:rPr>
-        <w:t>[</w:t>
+        <w:t>https://docs.omniverse.nvidia.com/nucleus/latest/workstation/installation.html</w:t>
       </w:r>
       <w:r>
         <w:rPr>
           <w:color w:val="000000"/>
         </w:rPr>
-        <w:t>https://docs.omniverse.nvidia.com/nucleus/latest/workstation/installation.html</w:t>
-      </w:r>
-      <w:r>
-        <w:rPr>
-          <w:color w:val="000000"/>
-        </w:rPr>
         <w:t>]</w:t>
       </w:r>
-    </w:p>
-    <w:p>
-      <w:pPr>
-        <w:spacing w:after="0" w:line="240" w:lineRule="auto"/>
-        <w:rPr>
-          <w:color w:val="000000"/>
-        </w:rPr>
-      </w:pPr>
     </w:p>
     <w:p>
       <w:pPr>
@@ -2755,7 +2725,7 @@
       <w:pPr>
         <w:pStyle w:val="Heading3"/>
       </w:pPr>
-      <w:bookmarkStart w:id="5" w:name="_Toc166515492"/>
+      <w:bookmarkStart w:id="5" w:name="_Toc166586248"/>
       <w:bookmarkEnd w:id="2"/>
       <w:r>
         <w:t>Basic installation (automated script)</w:t>
@@ -2923,7 +2893,6 @@
           </w:p>
           <w:p>
             <w:pPr>
-              <w:jc w:val="both"/>
               <w:rPr>
                 <w:rFonts w:ascii="Courier New" w:hAnsi="Courier New" w:cs="Courier New"/>
               </w:rPr>
@@ -2942,7 +2911,25 @@
                   <w:color w:val="auto"/>
                   <w:u w:val="none"/>
                 </w:rPr>
-                <w:t>https://github.com/raska-s/FreeCAD-Omniverse.git</w:t>
+                <w:t>https://github.com/</w:t>
+              </w:r>
+              <w:r>
+                <w:rPr>
+                  <w:rStyle w:val="Hyperlink"/>
+                  <w:rFonts w:ascii="Courier New" w:hAnsi="Courier New" w:cs="Courier New"/>
+                  <w:color w:val="auto"/>
+                  <w:u w:val="none"/>
+                </w:rPr>
+                <w:t>Metaverse-Colab-for-Fusion-Energy</w:t>
+              </w:r>
+              <w:r>
+                <w:rPr>
+                  <w:rStyle w:val="Hyperlink"/>
+                  <w:rFonts w:ascii="Courier New" w:hAnsi="Courier New" w:cs="Courier New"/>
+                  <w:color w:val="auto"/>
+                  <w:u w:val="none"/>
+                </w:rPr>
+                <w:t>/FreeCAD-Omniverse.git</w:t>
               </w:r>
             </w:hyperlink>
           </w:p>
@@ -3040,7 +3027,6 @@
                 <w:color w:val="000000"/>
               </w:rPr>
             </w:pPr>
-            <w:proofErr w:type="gramStart"/>
             <w:r>
               <w:rPr>
                 <w:rFonts w:ascii="Courier New" w:hAnsi="Courier New" w:cs="Courier New"/>
@@ -3053,15 +3039,7 @@
                 <w:rFonts w:ascii="Courier New" w:hAnsi="Courier New" w:cs="Courier New"/>
                 <w:color w:val="000000"/>
               </w:rPr>
-              <w:t>.</w:t>
-            </w:r>
-            <w:proofErr w:type="gramEnd"/>
-            <w:r>
-              <w:rPr>
-                <w:rFonts w:ascii="Courier New" w:hAnsi="Courier New" w:cs="Courier New"/>
-                <w:color w:val="000000"/>
-              </w:rPr>
-              <w:t>\</w:t>
+              <w:t>.\</w:t>
             </w:r>
             <w:proofErr w:type="spellStart"/>
             <w:r>
@@ -3260,7 +3238,7 @@
       <w:pPr>
         <w:pStyle w:val="Heading3"/>
       </w:pPr>
-      <w:bookmarkStart w:id="7" w:name="_Toc166515493"/>
+      <w:bookmarkStart w:id="7" w:name="_Toc166586249"/>
       <w:r>
         <w:t>Manual installation</w:t>
       </w:r>
@@ -3410,7 +3388,6 @@
           </w:p>
           <w:p>
             <w:pPr>
-              <w:jc w:val="both"/>
               <w:rPr>
                 <w:rStyle w:val="Hyperlink"/>
                 <w:rFonts w:ascii="Courier New" w:hAnsi="Courier New" w:cs="Courier New"/>
@@ -3432,7 +3409,25 @@
                   <w:color w:val="auto"/>
                   <w:u w:val="none"/>
                 </w:rPr>
-                <w:t>https://github.com/raska-s/FreeCAD-Omniverse.git</w:t>
+                <w:t>https://github.com/</w:t>
+              </w:r>
+              <w:r>
+                <w:rPr>
+                  <w:rStyle w:val="Hyperlink"/>
+                  <w:rFonts w:ascii="Courier New" w:hAnsi="Courier New" w:cs="Courier New"/>
+                  <w:color w:val="auto"/>
+                  <w:u w:val="none"/>
+                </w:rPr>
+                <w:t>Metaverse-Colab-for-Fusion-Energy</w:t>
+              </w:r>
+              <w:r>
+                <w:rPr>
+                  <w:rStyle w:val="Hyperlink"/>
+                  <w:rFonts w:ascii="Courier New" w:hAnsi="Courier New" w:cs="Courier New"/>
+                  <w:color w:val="auto"/>
+                  <w:u w:val="none"/>
+                </w:rPr>
+                <w:t>/FreeCAD-Omniverse.git</w:t>
               </w:r>
             </w:hyperlink>
           </w:p>
@@ -3487,9 +3482,9 @@
                 <w:noProof/>
               </w:rPr>
               <w:drawing>
-                <wp:inline distT="0" distB="0" distL="0" distR="0" wp14:anchorId="41A02C1C" wp14:editId="38C9174C">
-                  <wp:extent cx="4709595" cy="2720566"/>
-                  <wp:effectExtent l="0" t="0" r="0" b="3810"/>
+                <wp:inline distT="0" distB="0" distL="0" distR="0" wp14:anchorId="41A02C1C" wp14:editId="5DD3769C">
+                  <wp:extent cx="4473967" cy="2544233"/>
+                  <wp:effectExtent l="0" t="0" r="3175" b="8890"/>
                   <wp:docPr id="110319248" name="Picture 1" descr="A screenshot of a computer&#10;&#10;Description automatically generated"/>
                   <wp:cNvGraphicFramePr>
                     <a:graphicFrameLocks xmlns:a="http://schemas.openxmlformats.org/drawingml/2006/main" noChangeAspect="1"/>
@@ -3501,20 +3496,27 @@
                           <pic:cNvPr id="110319248" name="Picture 1" descr="A screenshot of a computer&#10;&#10;Description automatically generated"/>
                           <pic:cNvPicPr/>
                         </pic:nvPicPr>
-                        <pic:blipFill>
+                        <pic:blipFill rotWithShape="1">
                           <a:blip r:embed="rId15"/>
-                          <a:stretch>
-                            <a:fillRect/>
-                          </a:stretch>
+                          <a:srcRect t="1556" b="1"/>
+                          <a:stretch/>
                         </pic:blipFill>
-                        <pic:spPr>
+                        <pic:spPr bwMode="auto">
                           <a:xfrm>
                             <a:off x="0" y="0"/>
-                            <a:ext cx="4713921" cy="2723065"/>
+                            <a:ext cx="4488744" cy="2552636"/>
                           </a:xfrm>
                           <a:prstGeom prst="rect">
                             <a:avLst/>
                           </a:prstGeom>
+                          <a:ln>
+                            <a:noFill/>
+                          </a:ln>
+                          <a:extLst>
+                            <a:ext uri="{53640926-AAD7-44D8-BBD7-CCE9431645EC}">
+                              <a14:shadowObscured xmlns:a14="http://schemas.microsoft.com/office/drawing/2010/main"/>
+                            </a:ext>
+                          </a:extLst>
                         </pic:spPr>
                       </pic:pic>
                     </a:graphicData>
@@ -3552,21 +3554,18 @@
     <w:p>
       <w:pPr>
         <w:pStyle w:val="ListParagraph"/>
+      </w:pPr>
+    </w:p>
+    <w:p>
+      <w:pPr>
+        <w:pStyle w:val="ListParagraph"/>
         <w:numPr>
           <w:ilvl w:val="0"/>
           <w:numId w:val="8"/>
         </w:numPr>
       </w:pPr>
       <w:r>
-        <w:t xml:space="preserve">Once downloaded, navigate to the </w:t>
-      </w:r>
-      <w:proofErr w:type="gramStart"/>
-      <w:r>
-        <w:t>Library</w:t>
-      </w:r>
-      <w:proofErr w:type="gramEnd"/>
-      <w:r>
-        <w:t xml:space="preserve"> tab. On the </w:t>
+        <w:t xml:space="preserve">Once downloaded, navigate to the Library tab. On the </w:t>
       </w:r>
       <w:r>
         <w:t>left-hand</w:t>
@@ -3604,9 +3603,9 @@
                 <w:noProof/>
               </w:rPr>
               <w:drawing>
-                <wp:inline distT="0" distB="0" distL="0" distR="0" wp14:anchorId="5A8D8EF8" wp14:editId="03B2AC85">
-                  <wp:extent cx="4744016" cy="2722580"/>
-                  <wp:effectExtent l="0" t="0" r="0" b="1905"/>
+                <wp:inline distT="0" distB="0" distL="0" distR="0" wp14:anchorId="5A8D8EF8" wp14:editId="466852A1">
+                  <wp:extent cx="4445000" cy="2519239"/>
+                  <wp:effectExtent l="0" t="0" r="0" b="0"/>
                   <wp:docPr id="1414166290" name="Picture 1" descr="A screenshot of a computer&#10;&#10;Description automatically generated"/>
                   <wp:cNvGraphicFramePr>
                     <a:graphicFrameLocks xmlns:a="http://schemas.openxmlformats.org/drawingml/2006/main" noChangeAspect="1"/>
@@ -3618,20 +3617,27 @@
                           <pic:cNvPr id="1414166290" name="Picture 1" descr="A screenshot of a computer&#10;&#10;Description automatically generated"/>
                           <pic:cNvPicPr/>
                         </pic:nvPicPr>
-                        <pic:blipFill>
+                        <pic:blipFill rotWithShape="1">
                           <a:blip r:embed="rId16"/>
-                          <a:stretch>
-                            <a:fillRect/>
-                          </a:stretch>
+                          <a:srcRect t="1244"/>
+                          <a:stretch/>
                         </pic:blipFill>
-                        <pic:spPr>
+                        <pic:spPr bwMode="auto">
                           <a:xfrm>
                             <a:off x="0" y="0"/>
-                            <a:ext cx="4755025" cy="2728898"/>
+                            <a:ext cx="4461303" cy="2528479"/>
                           </a:xfrm>
                           <a:prstGeom prst="rect">
                             <a:avLst/>
                           </a:prstGeom>
+                          <a:ln>
+                            <a:noFill/>
+                          </a:ln>
+                          <a:extLst>
+                            <a:ext uri="{53640926-AAD7-44D8-BBD7-CCE9431645EC}">
+                              <a14:shadowObscured xmlns:a14="http://schemas.microsoft.com/office/drawing/2010/main"/>
+                            </a:ext>
+                          </a:extLst>
                         </pic:spPr>
                       </pic:pic>
                     </a:graphicData>
@@ -3698,7 +3704,6 @@
               <w:rPr>
                 <w:noProof/>
               </w:rPr>
-              <w:lastRenderedPageBreak/>
               <w:drawing>
                 <wp:inline distT="0" distB="0" distL="0" distR="0" wp14:anchorId="52E144CB" wp14:editId="27191250">
                   <wp:extent cx="1857226" cy="1348966"/>
@@ -3798,22 +3803,6 @@
     <w:p>
       <w:pPr>
         <w:pStyle w:val="ListParagraph"/>
-        <w:rPr>
-          <w:noProof/>
-        </w:rPr>
-      </w:pPr>
-    </w:p>
-    <w:p>
-      <w:pPr>
-        <w:pStyle w:val="ListParagraph"/>
-        <w:rPr>
-          <w:noProof/>
-        </w:rPr>
-      </w:pPr>
-    </w:p>
-    <w:p>
-      <w:pPr>
-        <w:pStyle w:val="ListParagraph"/>
         <w:numPr>
           <w:ilvl w:val="0"/>
           <w:numId w:val="8"/>
@@ -3823,7 +3812,14 @@
         <w:rPr>
           <w:noProof/>
         </w:rPr>
-        <w:t xml:space="preserve">Clicking the </w:t>
+        <w:lastRenderedPageBreak/>
+        <w:t>C</w:t>
+      </w:r>
+      <w:r>
+        <w:rPr>
+          <w:noProof/>
+        </w:rPr>
+        <w:t xml:space="preserve">licking the </w:t>
       </w:r>
       <w:r>
         <w:rPr>
@@ -4409,7 +4405,7 @@
       <w:pPr>
         <w:pStyle w:val="Heading2"/>
       </w:pPr>
-      <w:bookmarkStart w:id="10" w:name="_Toc166515494"/>
+      <w:bookmarkStart w:id="10" w:name="_Toc166586250"/>
       <w:r>
         <w:lastRenderedPageBreak/>
         <w:t>System</w:t>
@@ -4420,66 +4416,49 @@
       <w:pPr>
         <w:jc w:val="both"/>
         <w:rPr>
-          <w:rFonts w:ascii="Calibri" w:eastAsia="Calibri" w:hAnsi="Calibri" w:cs="Calibri"/>
-        </w:rPr>
-      </w:pPr>
-      <w:r>
-        <w:rPr>
-          <w:rFonts w:ascii="Calibri" w:eastAsia="Calibri" w:hAnsi="Calibri" w:cs="Calibri"/>
+          <w:rFonts w:eastAsia="Calibri" w:cs="Calibri"/>
+        </w:rPr>
+      </w:pPr>
+      <w:r>
+        <w:rPr>
+          <w:rFonts w:eastAsia="Calibri" w:cs="Calibri"/>
         </w:rPr>
         <w:t xml:space="preserve">In this software, geometry is pushed to the Nucleus in a neutral .STP format, which preserves the information initially attached by </w:t>
       </w:r>
       <w:proofErr w:type="spellStart"/>
       <w:r>
         <w:rPr>
-          <w:rFonts w:ascii="Calibri" w:eastAsia="Calibri" w:hAnsi="Calibri" w:cs="Calibri"/>
+          <w:rFonts w:eastAsia="Calibri" w:cs="Calibri"/>
         </w:rPr>
         <w:t>FreeCAD</w:t>
       </w:r>
       <w:proofErr w:type="spellEnd"/>
       <w:r>
         <w:rPr>
-          <w:rFonts w:ascii="Calibri" w:eastAsia="Calibri" w:hAnsi="Calibri" w:cs="Calibri"/>
+          <w:rFonts w:eastAsia="Calibri" w:cs="Calibri"/>
         </w:rPr>
         <w:t xml:space="preserve"> and does not require importing of tessellated geometry into the </w:t>
       </w:r>
       <w:proofErr w:type="spellStart"/>
       <w:r>
         <w:rPr>
-          <w:rFonts w:ascii="Calibri" w:eastAsia="Calibri" w:hAnsi="Calibri" w:cs="Calibri"/>
+          <w:rFonts w:eastAsia="Calibri" w:cs="Calibri"/>
         </w:rPr>
         <w:t>FreeCAD</w:t>
       </w:r>
       <w:proofErr w:type="spellEnd"/>
       <w:r>
         <w:rPr>
-          <w:rFonts w:ascii="Calibri" w:eastAsia="Calibri" w:hAnsi="Calibri" w:cs="Calibri"/>
-        </w:rPr>
-        <w:t xml:space="preserve"> workspace. This is shown in </w:t>
-      </w:r>
-      <w:r>
-        <w:rPr>
-          <w:rFonts w:ascii="Calibri" w:eastAsia="Calibri" w:hAnsi="Calibri" w:cs="Calibri"/>
-          <w:b/>
-          <w:bCs/>
-          <w:highlight w:val="yellow"/>
-        </w:rPr>
-        <w:t>Fig. 2</w:t>
-      </w:r>
-      <w:r>
-        <w:rPr>
-          <w:rFonts w:ascii="Calibri" w:eastAsia="Calibri" w:hAnsi="Calibri" w:cs="Calibri"/>
-        </w:rPr>
-        <w:t xml:space="preserve">. Along with the STP file, the connector uploads a USD file, which is updated whenever a new version of its corresponding STP file is made. However, the connector imports only the stored STP file when pulling from Nucleus. The tessellation process is done only once for each version of the geometry. </w:t>
-      </w:r>
-    </w:p>
-    <w:p>
-      <w:pPr>
-        <w:jc w:val="both"/>
-        <w:rPr>
-          <w:rFonts w:ascii="Calibri" w:eastAsia="Calibri" w:hAnsi="Calibri" w:cs="Calibri"/>
-        </w:rPr>
-      </w:pPr>
+          <w:rFonts w:eastAsia="Calibri" w:cs="Calibri"/>
+        </w:rPr>
+        <w:t xml:space="preserve"> workspace. Along with the STP file, the connector uploads a USD file, which is updated whenever a new version of its corresponding STP file is made. However, the connector imports only the stored STP file when pulling from Nucleus. The tessellation process is done only once for each version of the geometry</w:t>
+      </w:r>
+      <w:r>
+        <w:rPr>
+          <w:rFonts w:eastAsia="Calibri" w:cs="Calibri"/>
+        </w:rPr>
+        <w:t>: during the upload process of a STP file.</w:t>
+      </w:r>
     </w:p>
     <w:tbl>
       <w:tblPr>
@@ -4533,8 +4512,8 @@
                 <w:noProof/>
               </w:rPr>
               <w:drawing>
-                <wp:inline distT="0" distB="0" distL="0" distR="0" wp14:anchorId="138715F6" wp14:editId="72E8BB80">
-                  <wp:extent cx="4802864" cy="2699182"/>
+                <wp:inline distT="0" distB="0" distL="0" distR="0" wp14:anchorId="138715F6" wp14:editId="1244B39C">
+                  <wp:extent cx="5837840" cy="3280833"/>
                   <wp:effectExtent l="0" t="0" r="0" b="0"/>
                   <wp:docPr id="332802586" name="Picture 1"/>
                   <wp:cNvGraphicFramePr>
@@ -4565,7 +4544,7 @@
                         <pic:spPr bwMode="auto">
                           <a:xfrm>
                             <a:off x="0" y="0"/>
-                            <a:ext cx="4815229" cy="2706131"/>
+                            <a:ext cx="5866928" cy="3297180"/>
                           </a:xfrm>
                           <a:prstGeom prst="rect">
                             <a:avLst/>
@@ -4595,18 +4574,18 @@
     <w:p>
       <w:pPr>
         <w:rPr>
-          <w:rFonts w:ascii="Calibri" w:eastAsia="Calibri" w:hAnsi="Calibri" w:cs="Calibri"/>
-        </w:rPr>
-      </w:pPr>
-      <w:r>
-        <w:rPr>
-          <w:rFonts w:ascii="Calibri" w:eastAsia="Calibri" w:hAnsi="Calibri" w:cs="Calibri"/>
-        </w:rPr>
-        <w:t>Here, USD and STP files are stored in a project folder, which contains single-component assets and assemblies. By default, projects are stored in</w:t>
-      </w:r>
-      <w:r>
-        <w:rPr>
-          <w:rFonts w:ascii="Calibri" w:eastAsia="Calibri" w:hAnsi="Calibri" w:cs="Calibri"/>
+          <w:rFonts w:eastAsia="Calibri" w:cs="Calibri"/>
+        </w:rPr>
+      </w:pPr>
+      <w:r>
+        <w:rPr>
+          <w:rFonts w:eastAsia="Calibri" w:cs="Calibri"/>
+        </w:rPr>
+        <w:t>USD and STP files are stored in a project folder, which contains single-component assets and assemblies. By default, projects are stored in</w:t>
+      </w:r>
+      <w:r>
+        <w:rPr>
+          <w:rFonts w:eastAsia="Calibri" w:cs="Calibri"/>
         </w:rPr>
         <w:t>:</w:t>
       </w:r>
@@ -4641,17 +4620,72 @@
       <w:pPr>
         <w:rPr>
           <w:rFonts w:eastAsia="Calibri" w:cs="Courier New"/>
+        </w:rPr>
+      </w:pPr>
+      <w:r>
+        <w:rPr>
+          <w:rFonts w:eastAsia="Calibri" w:cs="Courier New"/>
+        </w:rPr>
+        <w:t>or</w:t>
+      </w:r>
+      <w:r>
+        <w:rPr>
+          <w:rFonts w:eastAsia="Calibri" w:cs="Courier New"/>
+        </w:rPr>
+        <w:t xml:space="preserve"> if they are set as private projects:</w:t>
+      </w:r>
+    </w:p>
+    <w:p>
+      <w:pPr>
+        <w:jc w:val="center"/>
+        <w:rPr>
+          <w:rFonts w:ascii="Courier New" w:eastAsia="Calibri" w:hAnsi="Courier New" w:cs="Courier New"/>
           <w:sz w:val="20"/>
           <w:szCs w:val="20"/>
         </w:rPr>
       </w:pPr>
+      <w:r>
+        <w:rPr>
+          <w:rFonts w:ascii="Courier New" w:eastAsia="Calibri" w:hAnsi="Courier New" w:cs="Courier New"/>
+          <w:sz w:val="20"/>
+          <w:szCs w:val="20"/>
+        </w:rPr>
+        <w:t>omniverse://HOST_NAME/Users/$USERNAME/FreeCAD/$PROJECT_NAME</w:t>
+      </w:r>
+      <w:r>
+        <w:rPr>
+          <w:rFonts w:ascii="Courier New" w:eastAsia="Calibri" w:hAnsi="Courier New" w:cs="Courier New"/>
+          <w:sz w:val="20"/>
+          <w:szCs w:val="20"/>
+        </w:rPr>
+        <w:t xml:space="preserve"> </w:t>
+      </w:r>
       <w:r>
         <w:rPr>
           <w:rFonts w:eastAsia="Calibri" w:cs="Courier New"/>
           <w:sz w:val="20"/>
           <w:szCs w:val="20"/>
         </w:rPr>
-        <w:t>or</w:t>
+        <w:t>(private folder)</w:t>
+      </w:r>
+    </w:p>
+    <w:p>
+      <w:pPr>
+        <w:rPr>
+          <w:rFonts w:eastAsia="Calibri" w:cs="Calibri"/>
+        </w:rPr>
+      </w:pPr>
+      <w:r>
+        <w:rPr>
+          <w:rFonts w:eastAsia="Calibri" w:cs="Calibri"/>
+        </w:rPr>
+        <w:t>STP and USD assets are stored in</w:t>
+      </w:r>
+      <w:r>
+        <w:rPr>
+          <w:rFonts w:eastAsia="Calibri" w:cs="Calibri"/>
+        </w:rPr>
+        <w:t>:</w:t>
       </w:r>
     </w:p>
     <w:p>
@@ -4659,132 +4693,84 @@
         <w:jc w:val="center"/>
         <w:rPr>
           <w:rFonts w:ascii="Courier New" w:eastAsia="Calibri" w:hAnsi="Courier New" w:cs="Courier New"/>
-          <w:sz w:val="20"/>
-          <w:szCs w:val="20"/>
         </w:rPr>
       </w:pPr>
       <w:r>
         <w:rPr>
           <w:rFonts w:ascii="Courier New" w:eastAsia="Calibri" w:hAnsi="Courier New" w:cs="Courier New"/>
-          <w:sz w:val="20"/>
-          <w:szCs w:val="20"/>
-        </w:rPr>
-        <w:t>omniverse://HOST_NAME/Users/$USERNAME/FreeCAD/$PROJECT_NAME</w:t>
+        </w:rPr>
+        <w:t>$PROJECT_FOLDER/asset</w:t>
       </w:r>
       <w:r>
         <w:rPr>
           <w:rFonts w:ascii="Courier New" w:eastAsia="Calibri" w:hAnsi="Courier New" w:cs="Courier New"/>
-          <w:sz w:val="20"/>
-          <w:szCs w:val="20"/>
-        </w:rPr>
-        <w:t xml:space="preserve"> </w:t>
-      </w:r>
+        </w:rPr>
+        <w:t>s/</w:t>
+      </w:r>
+      <w:r>
+        <w:rPr>
+          <w:rFonts w:ascii="Courier New" w:eastAsia="Calibri" w:hAnsi="Courier New" w:cs="Courier New"/>
+        </w:rPr>
+        <w:t>$ASSET</w:t>
+      </w:r>
+      <w:r>
+        <w:rPr>
+          <w:rFonts w:ascii="Courier New" w:eastAsia="Calibri" w:hAnsi="Courier New" w:cs="Courier New"/>
+        </w:rPr>
+        <w:t>_</w:t>
+      </w:r>
+      <w:r>
+        <w:rPr>
+          <w:rFonts w:ascii="Courier New" w:eastAsia="Calibri" w:hAnsi="Courier New" w:cs="Courier New"/>
+        </w:rPr>
+        <w:t>NAME/</w:t>
+      </w:r>
+    </w:p>
+    <w:p>
+      <w:pPr>
+        <w:rPr>
+          <w:rFonts w:eastAsia="Calibri" w:cs="Calibri"/>
+        </w:rPr>
+      </w:pPr>
+      <w:r>
+        <w:rPr>
+          <w:rFonts w:eastAsia="Calibri" w:cs="Calibri"/>
+        </w:rPr>
+        <w:t>and assemblies stored as</w:t>
+      </w:r>
+      <w:r>
+        <w:rPr>
+          <w:rFonts w:eastAsia="Calibri" w:cs="Calibri"/>
+        </w:rPr>
+        <w:t>:</w:t>
+      </w:r>
+    </w:p>
+    <w:p>
+      <w:pPr>
+        <w:jc w:val="center"/>
+        <w:rPr>
+          <w:rFonts w:ascii="Courier New" w:eastAsia="Calibri" w:hAnsi="Courier New" w:cs="Courier New"/>
+        </w:rPr>
+      </w:pPr>
+      <w:r>
+        <w:rPr>
+          <w:rFonts w:ascii="Courier New" w:eastAsia="Calibri" w:hAnsi="Courier New" w:cs="Courier New"/>
+        </w:rPr>
+        <w:t>$PROJECT_FOLDER/assembly/$ASSEMBLY_NAME.usda</w:t>
+      </w:r>
+    </w:p>
+    <w:p>
+      <w:pPr>
+        <w:rPr>
+          <w:rFonts w:cs="Courier New"/>
+        </w:rPr>
+      </w:pPr>
       <w:r>
         <w:rPr>
           <w:rFonts w:eastAsia="Calibri" w:cs="Courier New"/>
-          <w:sz w:val="20"/>
-          <w:szCs w:val="20"/>
-        </w:rPr>
-        <w:t>(private folder)</w:t>
-      </w:r>
-    </w:p>
-    <w:p>
-      <w:pPr>
-        <w:rPr>
-          <w:rFonts w:ascii="Calibri" w:eastAsia="Calibri" w:hAnsi="Calibri" w:cs="Calibri"/>
-        </w:rPr>
-      </w:pPr>
-      <w:r>
-        <w:rPr>
-          <w:rFonts w:ascii="Calibri" w:eastAsia="Calibri" w:hAnsi="Calibri" w:cs="Calibri"/>
-        </w:rPr>
-        <w:t>STP and USD assets are stored in</w:t>
-      </w:r>
-      <w:r>
-        <w:rPr>
-          <w:rFonts w:ascii="Calibri" w:eastAsia="Calibri" w:hAnsi="Calibri" w:cs="Calibri"/>
-        </w:rPr>
-        <w:t>:</w:t>
-      </w:r>
-    </w:p>
-    <w:p>
-      <w:pPr>
-        <w:jc w:val="center"/>
-        <w:rPr>
-          <w:rFonts w:ascii="Courier New" w:eastAsia="Calibri" w:hAnsi="Courier New" w:cs="Courier New"/>
-        </w:rPr>
-      </w:pPr>
-      <w:r>
-        <w:rPr>
-          <w:rFonts w:ascii="Courier New" w:eastAsia="Calibri" w:hAnsi="Courier New" w:cs="Courier New"/>
-        </w:rPr>
-        <w:t>$PROJECT_FOLDER/asset</w:t>
-      </w:r>
-      <w:r>
-        <w:rPr>
-          <w:rFonts w:ascii="Courier New" w:eastAsia="Calibri" w:hAnsi="Courier New" w:cs="Courier New"/>
-        </w:rPr>
-        <w:t>s/</w:t>
-      </w:r>
-      <w:r>
-        <w:rPr>
-          <w:rFonts w:ascii="Courier New" w:eastAsia="Calibri" w:hAnsi="Courier New" w:cs="Courier New"/>
-        </w:rPr>
-        <w:t>$ASSET</w:t>
-      </w:r>
-      <w:r>
-        <w:rPr>
-          <w:rFonts w:ascii="Courier New" w:eastAsia="Calibri" w:hAnsi="Courier New" w:cs="Courier New"/>
-        </w:rPr>
-        <w:t>_</w:t>
-      </w:r>
-      <w:r>
-        <w:rPr>
-          <w:rFonts w:ascii="Courier New" w:eastAsia="Calibri" w:hAnsi="Courier New" w:cs="Courier New"/>
-        </w:rPr>
-        <w:t>NAME/</w:t>
-      </w:r>
-    </w:p>
-    <w:p>
-      <w:pPr>
-        <w:rPr>
-          <w:rFonts w:ascii="Calibri" w:eastAsia="Calibri" w:hAnsi="Calibri" w:cs="Calibri"/>
-        </w:rPr>
-      </w:pPr>
-      <w:r>
-        <w:rPr>
-          <w:rFonts w:ascii="Calibri" w:eastAsia="Calibri" w:hAnsi="Calibri" w:cs="Calibri"/>
-        </w:rPr>
-        <w:t>and assemblies stored as</w:t>
-      </w:r>
-      <w:r>
-        <w:rPr>
-          <w:rFonts w:ascii="Calibri" w:eastAsia="Calibri" w:hAnsi="Calibri" w:cs="Calibri"/>
-        </w:rPr>
-        <w:t>:</w:t>
-      </w:r>
-    </w:p>
-    <w:p>
-      <w:pPr>
-        <w:jc w:val="center"/>
-        <w:rPr>
-          <w:rFonts w:ascii="Courier New" w:hAnsi="Courier New" w:cs="Courier New"/>
-        </w:rPr>
-      </w:pPr>
-      <w:r>
-        <w:rPr>
-          <w:rFonts w:ascii="Courier New" w:eastAsia="Calibri" w:hAnsi="Courier New" w:cs="Courier New"/>
-        </w:rPr>
-        <w:t>$PROJECT_FOLDER/assembly/$</w:t>
-      </w:r>
-      <w:proofErr w:type="spellStart"/>
-      <w:r>
-        <w:rPr>
-          <w:rFonts w:ascii="Courier New" w:eastAsia="Calibri" w:hAnsi="Courier New" w:cs="Courier New"/>
-        </w:rPr>
-        <w:t>ASSEMBLY_NAME.usda</w:t>
-      </w:r>
-      <w:proofErr w:type="spellEnd"/>
+        </w:rPr>
+        <w:t>This is shown in the image below.</w:t>
+      </w:r>
     </w:p>
     <w:tbl>
       <w:tblPr>
@@ -4895,6 +4881,22 @@
     <w:p/>
     <w:p>
       <w:r>
+        <w:t>Each asset’s USD and STP files</w:t>
+      </w:r>
+      <w:r>
+        <w:t xml:space="preserve"> are attached to a checkpoint message which can be viewed on any Omniverse application. After every upload, download, or assembly task triggered by the </w:t>
+      </w:r>
+      <w:proofErr w:type="spellStart"/>
+      <w:r>
+        <w:t>FreeCAD</w:t>
+      </w:r>
+      <w:proofErr w:type="spellEnd"/>
+      <w:r>
+        <w:t xml:space="preserve"> connector, a unique token is attached to the checkpoint message of the file. STP and USD files which are associated with the same task are identical and as such can be used as a way to track different versions of the CAD geometry. </w:t>
+      </w:r>
+    </w:p>
+    <w:p>
+      <w:r>
         <w:br w:type="page"/>
       </w:r>
     </w:p>
@@ -4902,7 +4904,7 @@
       <w:pPr>
         <w:pStyle w:val="Heading2"/>
       </w:pPr>
-      <w:bookmarkStart w:id="11" w:name="_Toc166515495"/>
+      <w:bookmarkStart w:id="11" w:name="_Toc166586251"/>
       <w:r>
         <w:lastRenderedPageBreak/>
         <w:t>User interface</w:t>
@@ -5823,7 +5825,7 @@
       <w:pPr>
         <w:pStyle w:val="Heading2"/>
       </w:pPr>
-      <w:bookmarkStart w:id="12" w:name="_Toc166515496"/>
+      <w:bookmarkStart w:id="12" w:name="_Toc166586252"/>
       <w:r>
         <w:lastRenderedPageBreak/>
         <w:t>How-to</w:t>
@@ -5837,7 +5839,7 @@
       <w:pPr>
         <w:pStyle w:val="Heading3"/>
       </w:pPr>
-      <w:bookmarkStart w:id="13" w:name="_Toc166515497"/>
+      <w:bookmarkStart w:id="13" w:name="_Toc166586253"/>
       <w:r>
         <w:t xml:space="preserve">Activating the </w:t>
       </w:r>
@@ -5994,7 +5996,7 @@
       <w:pPr>
         <w:pStyle w:val="Heading3"/>
       </w:pPr>
-      <w:bookmarkStart w:id="14" w:name="_Toc166515498"/>
+      <w:bookmarkStart w:id="14" w:name="_Toc166586254"/>
       <w:r>
         <w:t>Establishing a connection with Nucleus</w:t>
       </w:r>
@@ -6033,7 +6035,7 @@
           <w:rFonts w:eastAsia="Calibri"/>
         </w:rPr>
       </w:pPr>
-      <w:bookmarkStart w:id="15" w:name="_Toc166515499"/>
+      <w:bookmarkStart w:id="15" w:name="_Toc166586255"/>
       <w:r>
         <w:rPr>
           <w:rFonts w:eastAsia="Calibri"/>
@@ -6279,7 +6281,7 @@
           <w:noProof/>
         </w:rPr>
         <w:drawing>
-          <wp:inline distT="0" distB="0" distL="0" distR="0" wp14:anchorId="0A1033F9" wp14:editId="354093C8">
+          <wp:inline distT="0" distB="0" distL="0" distR="0" wp14:anchorId="0A1033F9" wp14:editId="2FFF8903">
             <wp:extent cx="1326332" cy="1985874"/>
             <wp:effectExtent l="0" t="0" r="7620" b="0"/>
             <wp:docPr id="213661370" name="Picture 8" descr="A screenshot of a login screen&#10;&#10;Description automatically generated with medium confidence"/>
@@ -6404,7 +6406,7 @@
           <w:rFonts w:eastAsia="Calibri"/>
         </w:rPr>
       </w:pPr>
-      <w:bookmarkStart w:id="16" w:name="_Toc166515500"/>
+      <w:bookmarkStart w:id="16" w:name="_Toc166586256"/>
       <w:r>
         <w:rPr>
           <w:rFonts w:eastAsia="Calibri"/>
@@ -6546,7 +6548,7 @@
           <w:rFonts w:eastAsia="Calibri"/>
         </w:rPr>
       </w:pPr>
-      <w:bookmarkStart w:id="17" w:name="_Toc166515501"/>
+      <w:bookmarkStart w:id="17" w:name="_Toc166586257"/>
       <w:r>
         <w:rPr>
           <w:rFonts w:eastAsia="Calibri"/>
@@ -6632,7 +6634,7 @@
           <w:rFonts w:eastAsia="Calibri"/>
         </w:rPr>
       </w:pPr>
-      <w:bookmarkStart w:id="18" w:name="_Toc166515502"/>
+      <w:bookmarkStart w:id="18" w:name="_Toc166586258"/>
       <w:r>
         <w:rPr>
           <w:rFonts w:eastAsia="Calibri"/>
@@ -6658,7 +6660,7 @@
       <w:pPr>
         <w:pStyle w:val="Heading4"/>
       </w:pPr>
-      <w:bookmarkStart w:id="19" w:name="_Toc166515503"/>
+      <w:bookmarkStart w:id="19" w:name="_Toc166586259"/>
       <w:r>
         <w:t>Creating an asset</w:t>
       </w:r>
@@ -6802,7 +6804,7 @@
       <w:pPr>
         <w:pStyle w:val="Heading4"/>
       </w:pPr>
-      <w:bookmarkStart w:id="20" w:name="_Toc166515504"/>
+      <w:bookmarkStart w:id="20" w:name="_Toc166586260"/>
       <w:r>
         <w:t>Uploading geometry to an asset</w:t>
       </w:r>
@@ -7003,7 +7005,7 @@
       <w:pPr>
         <w:pStyle w:val="Heading4"/>
       </w:pPr>
-      <w:bookmarkStart w:id="21" w:name="_Toc166515505"/>
+      <w:bookmarkStart w:id="21" w:name="_Toc166586261"/>
       <w:r>
         <w:t xml:space="preserve">Connecting to an existing </w:t>
       </w:r>
@@ -7021,15 +7023,7 @@
         </w:numPr>
       </w:pPr>
       <w:r>
-        <w:t xml:space="preserve">Using the Settings Panel, click ‘Browse project </w:t>
-      </w:r>
-      <w:proofErr w:type="gramStart"/>
-      <w:r>
-        <w:t>assets’</w:t>
-      </w:r>
-      <w:proofErr w:type="gramEnd"/>
-      <w:r>
-        <w:t>.</w:t>
+        <w:t>Using the Settings Panel, click ‘Browse project assets’.</w:t>
       </w:r>
     </w:p>
     <w:p>
@@ -7164,7 +7158,7 @@
       <w:pPr>
         <w:pStyle w:val="Heading4"/>
       </w:pPr>
-      <w:bookmarkStart w:id="22" w:name="_Toc166515506"/>
+      <w:bookmarkStart w:id="22" w:name="_Toc166586262"/>
       <w:r>
         <w:lastRenderedPageBreak/>
         <w:t>Importing an existing asset</w:t>
@@ -7316,7 +7310,7 @@
       <w:pPr>
         <w:pStyle w:val="Heading3"/>
       </w:pPr>
-      <w:bookmarkStart w:id="23" w:name="_Toc166515507"/>
+      <w:bookmarkStart w:id="23" w:name="_Toc166586263"/>
       <w:r>
         <w:t>Assembly tools</w:t>
       </w:r>
@@ -7711,7 +7705,7 @@
       <w:pPr>
         <w:pStyle w:val="Heading4"/>
       </w:pPr>
-      <w:bookmarkStart w:id="24" w:name="_Toc166515508"/>
+      <w:bookmarkStart w:id="24" w:name="_Toc166586264"/>
       <w:r>
         <w:t>Creating a new assembly</w:t>
       </w:r>
@@ -7785,13 +7779,8 @@
         </w:numPr>
       </w:pPr>
       <w:r>
-        <w:t xml:space="preserve">Using the Assembly Tools button in the ribbon menu, click ‘Create new assembly from workspace </w:t>
-      </w:r>
-      <w:proofErr w:type="gramStart"/>
-      <w:r>
-        <w:t>objects’</w:t>
-      </w:r>
-      <w:proofErr w:type="gramEnd"/>
+        <w:t>Using the Assembly Tools button in the ribbon menu, click ‘Create new assembly from workspace objects’</w:t>
+      </w:r>
     </w:p>
     <w:p>
       <w:pPr>
@@ -7981,7 +7970,7 @@
       <w:pPr>
         <w:pStyle w:val="Heading4"/>
       </w:pPr>
-      <w:bookmarkStart w:id="25" w:name="_Toc166515509"/>
+      <w:bookmarkStart w:id="25" w:name="_Toc166586265"/>
       <w:r>
         <w:t>Importing an existing assembly</w:t>
       </w:r>
@@ -8227,7 +8216,7 @@
       <w:pPr>
         <w:pStyle w:val="Heading4"/>
       </w:pPr>
-      <w:bookmarkStart w:id="26" w:name="_Toc166515510"/>
+      <w:bookmarkStart w:id="26" w:name="_Toc166586266"/>
       <w:r>
         <w:t>Synchronising assembly changes</w:t>
       </w:r>
@@ -8249,15 +8238,7 @@
         <w:t xml:space="preserve"> connector can by synchronised with its counterpart hosted on a Nucleus server. </w:t>
       </w:r>
       <w:r>
-        <w:t xml:space="preserve">The user </w:t>
-      </w:r>
-      <w:proofErr w:type="gramStart"/>
-      <w:r>
-        <w:t>has to</w:t>
-      </w:r>
-      <w:proofErr w:type="gramEnd"/>
-      <w:r>
-        <w:t xml:space="preserve"> ensure that the ‘Ready’ status indicator is shown in the Assembly Panel for this to be possible.</w:t>
+        <w:t>The user has to ensure that the ‘Ready’ status indicator is shown in the Assembly Panel for this to be possible.</w:t>
       </w:r>
     </w:p>
     <w:p>
@@ -8296,7 +8277,7 @@
       <w:pPr>
         <w:pStyle w:val="Heading4"/>
       </w:pPr>
-      <w:bookmarkStart w:id="27" w:name="_Toc166515511"/>
+      <w:bookmarkStart w:id="27" w:name="_Toc166586267"/>
       <w:r>
         <w:t>Connecting with a live session</w:t>
       </w:r>
@@ -8383,15 +8364,7 @@
         <w:jc w:val="both"/>
       </w:pPr>
       <w:r>
-        <w:t xml:space="preserve">The Nucleus assembly </w:t>
-      </w:r>
-      <w:proofErr w:type="gramStart"/>
-      <w:r>
-        <w:t>has to</w:t>
-      </w:r>
-      <w:proofErr w:type="gramEnd"/>
-      <w:r>
-        <w:t xml:space="preserve"> have an existing live session. Cre</w:t>
+        <w:t>The Nucleus assembly has to have an existing live session. Cre</w:t>
       </w:r>
       <w:r>
         <w:t>at</w:t>

</xml_diff>

<commit_message>
add token system to asset creation event - updated documentation
</commit_message>
<xml_diff>
--- a/Documentation-draft.docx
+++ b/Documentation-draft.docx
@@ -3027,6 +3027,7 @@
                 <w:color w:val="000000"/>
               </w:rPr>
             </w:pPr>
+            <w:proofErr w:type="gramStart"/>
             <w:r>
               <w:rPr>
                 <w:rFonts w:ascii="Courier New" w:hAnsi="Courier New" w:cs="Courier New"/>
@@ -3039,7 +3040,15 @@
                 <w:rFonts w:ascii="Courier New" w:hAnsi="Courier New" w:cs="Courier New"/>
                 <w:color w:val="000000"/>
               </w:rPr>
-              <w:t>.\</w:t>
+              <w:t>.</w:t>
+            </w:r>
+            <w:proofErr w:type="gramEnd"/>
+            <w:r>
+              <w:rPr>
+                <w:rFonts w:ascii="Courier New" w:hAnsi="Courier New" w:cs="Courier New"/>
+                <w:color w:val="000000"/>
+              </w:rPr>
+              <w:t>\</w:t>
             </w:r>
             <w:proofErr w:type="spellStart"/>
             <w:r>
@@ -3565,7 +3574,15 @@
         </w:numPr>
       </w:pPr>
       <w:r>
-        <w:t xml:space="preserve">Once downloaded, navigate to the Library tab. On the </w:t>
+        <w:t xml:space="preserve">Once downloaded, navigate to the </w:t>
+      </w:r>
+      <w:proofErr w:type="gramStart"/>
+      <w:r>
+        <w:t>Library</w:t>
+      </w:r>
+      <w:proofErr w:type="gramEnd"/>
+      <w:r>
+        <w:t xml:space="preserve"> tab. On the </w:t>
       </w:r>
       <w:r>
         <w:t>left-hand</w:t>
@@ -4892,7 +4909,15 @@
       </w:r>
       <w:proofErr w:type="spellEnd"/>
       <w:r>
-        <w:t xml:space="preserve"> connector, a unique token is attached to the checkpoint message of the file. STP and USD files which are associated with the same task are identical and as such can be used as a way to track different versions of the CAD geometry. </w:t>
+        <w:t xml:space="preserve"> connector, a unique token is attached to the checkpoint message of the file. STP and USD files which are associated with the same task are identical and as such can be used </w:t>
+      </w:r>
+      <w:proofErr w:type="gramStart"/>
+      <w:r>
+        <w:t>as a way to</w:t>
+      </w:r>
+      <w:proofErr w:type="gramEnd"/>
+      <w:r>
+        <w:t xml:space="preserve"> track different versions of the CAD geometry. </w:t>
       </w:r>
     </w:p>
     <w:p>
@@ -5514,62 +5539,6 @@
           </w:p>
         </w:tc>
       </w:tr>
-      <w:tr>
-        <w:tc>
-          <w:tcPr>
-            <w:tcW w:w="480" w:type="dxa"/>
-            <w:vAlign w:val="center"/>
-          </w:tcPr>
-          <w:p>
-            <w:pPr>
-              <w:jc w:val="center"/>
-              <w:rPr>
-                <w:rFonts w:ascii="Calibri" w:eastAsia="Calibri" w:hAnsi="Calibri" w:cs="Calibri"/>
-              </w:rPr>
-            </w:pPr>
-          </w:p>
-        </w:tc>
-        <w:tc>
-          <w:tcPr>
-            <w:tcW w:w="1642" w:type="dxa"/>
-            <w:vAlign w:val="center"/>
-          </w:tcPr>
-          <w:p>
-            <w:pPr>
-              <w:jc w:val="center"/>
-              <w:rPr>
-                <w:rFonts w:ascii="Calibri" w:eastAsia="Calibri" w:hAnsi="Calibri" w:cs="Calibri"/>
-              </w:rPr>
-            </w:pPr>
-          </w:p>
-        </w:tc>
-        <w:tc>
-          <w:tcPr>
-            <w:tcW w:w="4252" w:type="dxa"/>
-            <w:vAlign w:val="center"/>
-          </w:tcPr>
-          <w:p>
-            <w:pPr>
-              <w:rPr>
-                <w:rFonts w:ascii="Calibri" w:eastAsia="Calibri" w:hAnsi="Calibri" w:cs="Calibri"/>
-              </w:rPr>
-            </w:pPr>
-          </w:p>
-        </w:tc>
-        <w:tc>
-          <w:tcPr>
-            <w:tcW w:w="2642" w:type="dxa"/>
-            <w:vAlign w:val="center"/>
-          </w:tcPr>
-          <w:p>
-            <w:pPr>
-              <w:rPr>
-                <w:rFonts w:ascii="Calibri" w:eastAsia="Calibri" w:hAnsi="Calibri" w:cs="Calibri"/>
-              </w:rPr>
-            </w:pPr>
-          </w:p>
-        </w:tc>
-      </w:tr>
     </w:tbl>
     <w:p>
       <w:pPr>
@@ -5956,9 +5925,9 @@
           <w:noProof/>
         </w:rPr>
         <w:drawing>
-          <wp:inline distT="0" distB="0" distL="0" distR="0" wp14:anchorId="54E1F45A" wp14:editId="68AA504C">
-            <wp:extent cx="2159251" cy="426709"/>
-            <wp:effectExtent l="0" t="0" r="0" b="0"/>
+          <wp:inline distT="0" distB="0" distL="0" distR="0" wp14:anchorId="54E1F45A" wp14:editId="7917573E">
+            <wp:extent cx="1710266" cy="426085"/>
+            <wp:effectExtent l="0" t="0" r="4445" b="0"/>
             <wp:docPr id="960342740" name="Picture 1" descr="A green and black logo&#10;&#10;Description automatically generated"/>
             <wp:cNvGraphicFramePr>
               <a:graphicFrameLocks xmlns:a="http://schemas.openxmlformats.org/drawingml/2006/main" noChangeAspect="1"/>
@@ -5970,20 +5939,27 @@
                     <pic:cNvPr id="960342740" name="Picture 1" descr="A green and black logo&#10;&#10;Description automatically generated"/>
                     <pic:cNvPicPr/>
                   </pic:nvPicPr>
-                  <pic:blipFill>
+                  <pic:blipFill rotWithShape="1">
                     <a:blip r:embed="rId26"/>
-                    <a:stretch>
-                      <a:fillRect/>
-                    </a:stretch>
+                    <a:srcRect r="20678"/>
+                    <a:stretch/>
                   </pic:blipFill>
-                  <pic:spPr>
+                  <pic:spPr bwMode="auto">
                     <a:xfrm>
                       <a:off x="0" y="0"/>
-                      <a:ext cx="2198546" cy="434474"/>
+                      <a:ext cx="1743939" cy="434474"/>
                     </a:xfrm>
                     <a:prstGeom prst="rect">
                       <a:avLst/>
                     </a:prstGeom>
+                    <a:ln>
+                      <a:noFill/>
+                    </a:ln>
+                    <a:extLst>
+                      <a:ext uri="{53640926-AAD7-44D8-BBD7-CCE9431645EC}">
+                        <a14:shadowObscured xmlns:a14="http://schemas.microsoft.com/office/drawing/2010/main"/>
+                      </a:ext>
+                    </a:extLst>
                   </pic:spPr>
                 </pic:pic>
               </a:graphicData>
@@ -7023,7 +6999,15 @@
         </w:numPr>
       </w:pPr>
       <w:r>
-        <w:t>Using the Settings Panel, click ‘Browse project assets’.</w:t>
+        <w:t xml:space="preserve">Using the Settings Panel, click ‘Browse project </w:t>
+      </w:r>
+      <w:proofErr w:type="gramStart"/>
+      <w:r>
+        <w:t>assets’</w:t>
+      </w:r>
+      <w:proofErr w:type="gramEnd"/>
+      <w:r>
+        <w:t>.</w:t>
       </w:r>
     </w:p>
     <w:p>
@@ -7779,8 +7763,13 @@
         </w:numPr>
       </w:pPr>
       <w:r>
-        <w:t>Using the Assembly Tools button in the ribbon menu, click ‘Create new assembly from workspace objects’</w:t>
-      </w:r>
+        <w:t xml:space="preserve">Using the Assembly Tools button in the ribbon menu, click ‘Create new assembly from workspace </w:t>
+      </w:r>
+      <w:proofErr w:type="gramStart"/>
+      <w:r>
+        <w:t>objects’</w:t>
+      </w:r>
+      <w:proofErr w:type="gramEnd"/>
     </w:p>
     <w:p>
       <w:pPr>
@@ -8238,7 +8227,15 @@
         <w:t xml:space="preserve"> connector can by synchronised with its counterpart hosted on a Nucleus server. </w:t>
       </w:r>
       <w:r>
-        <w:t>The user has to ensure that the ‘Ready’ status indicator is shown in the Assembly Panel for this to be possible.</w:t>
+        <w:t xml:space="preserve">The user </w:t>
+      </w:r>
+      <w:proofErr w:type="gramStart"/>
+      <w:r>
+        <w:t>has to</w:t>
+      </w:r>
+      <w:proofErr w:type="gramEnd"/>
+      <w:r>
+        <w:t xml:space="preserve"> ensure that the ‘Ready’ status indicator is shown in the Assembly Panel for this to be possible.</w:t>
       </w:r>
     </w:p>
     <w:p>
@@ -8364,7 +8361,15 @@
         <w:jc w:val="both"/>
       </w:pPr>
       <w:r>
-        <w:t>The Nucleus assembly has to have an existing live session. Cre</w:t>
+        <w:t xml:space="preserve">The Nucleus assembly </w:t>
+      </w:r>
+      <w:proofErr w:type="gramStart"/>
+      <w:r>
+        <w:t>has to</w:t>
+      </w:r>
+      <w:proofErr w:type="gramEnd"/>
+      <w:r>
+        <w:t xml:space="preserve"> have an existing live session. Cre</w:t>
       </w:r>
       <w:r>
         <w:t>at</w:t>

</xml_diff>

<commit_message>
move all documentation to sphinx
</commit_message>
<xml_diff>
--- a/Documentation-draft.docx
+++ b/Documentation-draft.docx
@@ -2255,12 +2255,12 @@
       <w:pPr>
         <w:pStyle w:val="Heading3"/>
       </w:pPr>
-      <w:bookmarkStart w:id="2" w:name="_Hlk166153010"/>
-      <w:bookmarkStart w:id="3" w:name="_Toc166586246"/>
+      <w:bookmarkStart w:id="2" w:name="_Toc166586246"/>
+      <w:bookmarkStart w:id="3" w:name="_Hlk166153010"/>
       <w:r>
         <w:t>Installation of the Omniverse Launcher</w:t>
       </w:r>
-      <w:bookmarkEnd w:id="3"/>
+      <w:bookmarkEnd w:id="2"/>
     </w:p>
     <w:p>
       <w:r>
@@ -2726,7 +2726,7 @@
         <w:pStyle w:val="Heading3"/>
       </w:pPr>
       <w:bookmarkStart w:id="5" w:name="_Toc166586248"/>
-      <w:bookmarkEnd w:id="2"/>
+      <w:bookmarkEnd w:id="3"/>
       <w:r>
         <w:t>Basic installation (automated script)</w:t>
       </w:r>
@@ -4843,9 +4843,9 @@
               </w:rPr>
               <w:lastRenderedPageBreak/>
               <w:drawing>
-                <wp:inline distT="0" distB="0" distL="0" distR="0" wp14:anchorId="34132CFF" wp14:editId="05DFB9D4">
-                  <wp:extent cx="2775171" cy="1611517"/>
-                  <wp:effectExtent l="0" t="0" r="6350" b="0"/>
+                <wp:inline distT="0" distB="0" distL="0" distR="0" wp14:anchorId="34132CFF" wp14:editId="1589E608">
+                  <wp:extent cx="5232309" cy="3038355"/>
+                  <wp:effectExtent l="0" t="0" r="0" b="0"/>
                   <wp:docPr id="1524121005" name="Picture 2"/>
                   <wp:cNvGraphicFramePr>
                     <a:graphicFrameLocks xmlns:a="http://schemas.openxmlformats.org/drawingml/2006/main" noChangeAspect="1"/>
@@ -4875,7 +4875,7 @@
                         <pic:spPr bwMode="auto">
                           <a:xfrm>
                             <a:off x="0" y="0"/>
-                            <a:ext cx="2787157" cy="1618477"/>
+                            <a:ext cx="5264729" cy="3057181"/>
                           </a:xfrm>
                           <a:prstGeom prst="rect">
                             <a:avLst/>
@@ -6257,7 +6257,7 @@
           <w:noProof/>
         </w:rPr>
         <w:drawing>
-          <wp:inline distT="0" distB="0" distL="0" distR="0" wp14:anchorId="0A1033F9" wp14:editId="2FFF8903">
+          <wp:inline distT="0" distB="0" distL="0" distR="0" wp14:anchorId="0A1033F9" wp14:editId="6F9C8859">
             <wp:extent cx="1326332" cy="1985874"/>
             <wp:effectExtent l="0" t="0" r="7620" b="0"/>
             <wp:docPr id="213661370" name="Picture 8" descr="A screenshot of a login screen&#10;&#10;Description automatically generated with medium confidence"/>
@@ -7763,13 +7763,8 @@
         </w:numPr>
       </w:pPr>
       <w:r>
-        <w:t xml:space="preserve">Using the Assembly Tools button in the ribbon menu, click ‘Create new assembly from workspace </w:t>
-      </w:r>
-      <w:proofErr w:type="gramStart"/>
-      <w:r>
-        <w:t>objects’</w:t>
-      </w:r>
-      <w:proofErr w:type="gramEnd"/>
+        <w:t>Using the Assembly Tools button in the ribbon menu, click ‘Create new assembly from workspace objects’</w:t>
+      </w:r>
     </w:p>
     <w:p>
       <w:pPr>

</xml_diff>